<commit_message>
move your body every every body
</commit_message>
<xml_diff>
--- a/report/BBC2016_Projet_SchowingPuro.docx
+++ b/report/BBC2016_Projet_SchowingPuro.docx
@@ -10,6 +10,7 @@
           <w:docPartUnique/>
         </w:docPartObj>
       </w:sdtPr>
+      <w:sdtEndPr/>
       <w:sdtContent>
         <w:p>
           <w:pPr>
@@ -48,6 +49,7 @@
                 <w:dataBinding w:prefixMappings="xmlns:ns0='http://schemas.openxmlformats.org/officeDocument/2006/extended-properties'" w:xpath="/ns0:Properties[1]/ns0:Company[1]" w:storeItemID="{6668398D-A668-4E3E-A5EB-62B293D839F1}"/>
                 <w:text/>
               </w:sdtPr>
+              <w:sdtEndPr/>
               <w:sdtContent>
                 <w:tc>
                   <w:tcPr>
@@ -102,6 +104,7 @@
                   <w:dataBinding w:prefixMappings="xmlns:ns0='http://schemas.openxmlformats.org/package/2006/metadata/core-properties' xmlns:ns1='http://purl.org/dc/elements/1.1/'" w:xpath="/ns0:coreProperties[1]/ns1:title[1]" w:storeItemID="{6C3C8BC8-F283-45AE-878A-BAB7291924A1}"/>
                   <w:text/>
                 </w:sdtPr>
+                <w:sdtEndPr/>
                 <w:sdtContent>
                   <w:p>
                     <w:pPr>
@@ -145,6 +148,7 @@
                 <w:dataBinding w:prefixMappings="xmlns:ns0='http://schemas.openxmlformats.org/package/2006/metadata/core-properties' xmlns:ns1='http://purl.org/dc/elements/1.1/'" w:xpath="/ns0:coreProperties[1]/ns1:subject[1]" w:storeItemID="{6C3C8BC8-F283-45AE-878A-BAB7291924A1}"/>
                 <w:text/>
               </w:sdtPr>
+              <w:sdtEndPr/>
               <w:sdtContent>
                 <w:tc>
                   <w:tcPr>
@@ -231,6 +235,7 @@
                   <w:dataBinding w:prefixMappings="xmlns:ns0='http://schemas.openxmlformats.org/package/2006/metadata/core-properties' xmlns:ns1='http://purl.org/dc/elements/1.1/'" w:xpath="/ns0:coreProperties[1]/ns1:creator[1]" w:storeItemID="{6C3C8BC8-F283-45AE-878A-BAB7291924A1}"/>
                   <w:text/>
                 </w:sdtPr>
+                <w:sdtEndPr/>
                 <w:sdtContent>
                   <w:p>
                     <w:pPr>
@@ -286,6 +291,7 @@
                     <w:calendar w:val="gregorian"/>
                   </w:date>
                 </w:sdtPr>
+                <w:sdtEndPr/>
                 <w:sdtContent>
                   <w:p>
                     <w:pPr>
@@ -339,7 +345,11 @@
     <w:sdt>
       <w:sdtPr>
         <w:rPr>
-          <w:lang w:val="fr-FR"/>
+          <w:rFonts w:asciiTheme="minorHAnsi" w:eastAsiaTheme="minorHAnsi" w:hAnsiTheme="minorHAnsi" w:cstheme="minorBidi"/>
+          <w:color w:val="auto"/>
+          <w:sz w:val="22"/>
+          <w:szCs w:val="22"/>
+          <w:lang w:val="fr-FR" w:eastAsia="en-US"/>
         </w:rPr>
         <w:id w:val="827634539"/>
         <w:docPartObj>
@@ -349,13 +359,8 @@
       </w:sdtPr>
       <w:sdtEndPr>
         <w:rPr>
-          <w:rFonts w:asciiTheme="minorHAnsi" w:eastAsiaTheme="minorHAnsi" w:hAnsiTheme="minorHAnsi" w:cstheme="minorBidi"/>
           <w:b/>
           <w:bCs/>
-          <w:color w:val="auto"/>
-          <w:sz w:val="22"/>
-          <w:szCs w:val="22"/>
-          <w:lang w:eastAsia="en-US"/>
         </w:rPr>
       </w:sdtEndPr>
       <w:sdtContent>
@@ -370,6 +375,8 @@
             <w:t>Table des matières</w:t>
           </w:r>
         </w:p>
+        <w:bookmarkStart w:id="0" w:name="_GoBack"/>
+        <w:bookmarkEnd w:id="0"/>
         <w:p>
           <w:pPr>
             <w:pStyle w:val="TM1"/>
@@ -377,7 +384,9 @@
               <w:tab w:val="right" w:leader="dot" w:pos="9062"/>
             </w:tabs>
             <w:rPr>
+              <w:rFonts w:eastAsiaTheme="minorEastAsia"/>
               <w:noProof/>
+              <w:lang w:eastAsia="fr-CH"/>
             </w:rPr>
           </w:pPr>
           <w:r>
@@ -389,7 +398,7 @@
           <w:r>
             <w:fldChar w:fldCharType="separate"/>
           </w:r>
-          <w:hyperlink w:anchor="_Toc450289001" w:history="1">
+          <w:hyperlink w:anchor="_Toc450587017" w:history="1">
             <w:r>
               <w:rPr>
                 <w:rStyle w:val="Lienhypertexte"/>
@@ -416,7 +425,7 @@
                 <w:noProof/>
                 <w:webHidden/>
               </w:rPr>
-              <w:instrText xml:space="preserve"> PAGEREF _Toc450289001 \h </w:instrText>
+              <w:instrText xml:space="preserve"> PAGEREF _Toc450587017 \h </w:instrText>
             </w:r>
             <w:r>
               <w:rPr>
@@ -454,10 +463,12 @@
               <w:tab w:val="right" w:leader="dot" w:pos="9062"/>
             </w:tabs>
             <w:rPr>
+              <w:rFonts w:eastAsiaTheme="minorEastAsia"/>
               <w:noProof/>
+              <w:lang w:eastAsia="fr-CH"/>
             </w:rPr>
           </w:pPr>
-          <w:hyperlink w:anchor="_Toc450289002" w:history="1">
+          <w:hyperlink w:anchor="_Toc450587018" w:history="1">
             <w:r>
               <w:rPr>
                 <w:rStyle w:val="Lienhypertexte"/>
@@ -484,7 +495,7 @@
                 <w:noProof/>
                 <w:webHidden/>
               </w:rPr>
-              <w:instrText xml:space="preserve"> PAGEREF _Toc450289002 \h </w:instrText>
+              <w:instrText xml:space="preserve"> PAGEREF _Toc450587018 \h </w:instrText>
             </w:r>
             <w:r>
               <w:rPr>
@@ -522,10 +533,12 @@
               <w:tab w:val="right" w:leader="dot" w:pos="9062"/>
             </w:tabs>
             <w:rPr>
+              <w:rFonts w:eastAsiaTheme="minorEastAsia"/>
               <w:noProof/>
+              <w:lang w:eastAsia="fr-CH"/>
             </w:rPr>
           </w:pPr>
-          <w:hyperlink w:anchor="_Toc450289003" w:history="1">
+          <w:hyperlink w:anchor="_Toc450587019" w:history="1">
             <w:r>
               <w:rPr>
                 <w:rStyle w:val="Lienhypertexte"/>
@@ -552,7 +565,7 @@
                 <w:noProof/>
                 <w:webHidden/>
               </w:rPr>
-              <w:instrText xml:space="preserve"> PAGEREF _Toc450289003 \h </w:instrText>
+              <w:instrText xml:space="preserve"> PAGEREF _Toc450587019 \h </w:instrText>
             </w:r>
             <w:r>
               <w:rPr>
@@ -572,7 +585,7 @@
                 <w:noProof/>
                 <w:webHidden/>
               </w:rPr>
-              <w:t>2</w:t>
+              <w:t>3</w:t>
             </w:r>
             <w:r>
               <w:rPr>
@@ -590,10 +603,12 @@
               <w:tab w:val="right" w:leader="dot" w:pos="9062"/>
             </w:tabs>
             <w:rPr>
+              <w:rFonts w:eastAsiaTheme="minorEastAsia"/>
               <w:noProof/>
+              <w:lang w:eastAsia="fr-CH"/>
             </w:rPr>
           </w:pPr>
-          <w:hyperlink w:anchor="_Toc450289004" w:history="1">
+          <w:hyperlink w:anchor="_Toc450587020" w:history="1">
             <w:r>
               <w:rPr>
                 <w:rStyle w:val="Lienhypertexte"/>
@@ -620,7 +635,7 @@
                 <w:noProof/>
                 <w:webHidden/>
               </w:rPr>
-              <w:instrText xml:space="preserve"> PAGEREF _Toc450289004 \h </w:instrText>
+              <w:instrText xml:space="preserve"> PAGEREF _Toc450587020 \h </w:instrText>
             </w:r>
             <w:r>
               <w:rPr>
@@ -658,10 +673,12 @@
               <w:tab w:val="right" w:leader="dot" w:pos="9062"/>
             </w:tabs>
             <w:rPr>
+              <w:rFonts w:eastAsiaTheme="minorEastAsia"/>
               <w:noProof/>
+              <w:lang w:eastAsia="fr-CH"/>
             </w:rPr>
           </w:pPr>
-          <w:hyperlink w:anchor="_Toc450289005" w:history="1">
+          <w:hyperlink w:anchor="_Toc450587021" w:history="1">
             <w:r>
               <w:rPr>
                 <w:rStyle w:val="Lienhypertexte"/>
@@ -688,7 +705,7 @@
                 <w:noProof/>
                 <w:webHidden/>
               </w:rPr>
-              <w:instrText xml:space="preserve"> PAGEREF _Toc450289005 \h </w:instrText>
+              <w:instrText xml:space="preserve"> PAGEREF _Toc450587021 \h </w:instrText>
             </w:r>
             <w:r>
               <w:rPr>
@@ -726,16 +743,18 @@
               <w:tab w:val="right" w:leader="dot" w:pos="9062"/>
             </w:tabs>
             <w:rPr>
+              <w:rFonts w:eastAsiaTheme="minorEastAsia"/>
               <w:noProof/>
+              <w:lang w:eastAsia="fr-CH"/>
             </w:rPr>
           </w:pPr>
-          <w:hyperlink w:anchor="_Toc450289006" w:history="1">
+          <w:hyperlink w:anchor="_Toc450587022" w:history="1">
             <w:r>
               <w:rPr>
                 <w:rStyle w:val="Lienhypertexte"/>
                 <w:noProof/>
               </w:rPr>
-              <w:t>Micro ARN</w:t>
+              <w:t>Les Biopuces et microarray</w:t>
             </w:r>
             <w:r>
               <w:rPr>
@@ -756,7 +775,7 @@
                 <w:noProof/>
                 <w:webHidden/>
               </w:rPr>
-              <w:instrText xml:space="preserve"> PAGEREF _Toc450289006 \h </w:instrText>
+              <w:instrText xml:space="preserve"> PAGEREF _Toc450587022 \h </w:instrText>
             </w:r>
             <w:r>
               <w:rPr>
@@ -776,7 +795,217 @@
                 <w:noProof/>
                 <w:webHidden/>
               </w:rPr>
-              <w:t>3</w:t>
+              <w:t>4</w:t>
+            </w:r>
+            <w:r>
+              <w:rPr>
+                <w:noProof/>
+                <w:webHidden/>
+              </w:rPr>
+              <w:fldChar w:fldCharType="end"/>
+            </w:r>
+          </w:hyperlink>
+        </w:p>
+        <w:p>
+          <w:pPr>
+            <w:pStyle w:val="TM2"/>
+            <w:tabs>
+              <w:tab w:val="right" w:leader="dot" w:pos="9062"/>
+            </w:tabs>
+            <w:rPr>
+              <w:rFonts w:eastAsiaTheme="minorEastAsia"/>
+              <w:noProof/>
+              <w:lang w:eastAsia="fr-CH"/>
+            </w:rPr>
+          </w:pPr>
+          <w:hyperlink w:anchor="_Toc450587023" w:history="1">
+            <w:r>
+              <w:rPr>
+                <w:rStyle w:val="Lienhypertexte"/>
+                <w:noProof/>
+              </w:rPr>
+              <w:t>Biomarqueurs</w:t>
+            </w:r>
+            <w:r>
+              <w:rPr>
+                <w:noProof/>
+                <w:webHidden/>
+              </w:rPr>
+              <w:tab/>
+            </w:r>
+            <w:r>
+              <w:rPr>
+                <w:noProof/>
+                <w:webHidden/>
+              </w:rPr>
+              <w:fldChar w:fldCharType="begin"/>
+            </w:r>
+            <w:r>
+              <w:rPr>
+                <w:noProof/>
+                <w:webHidden/>
+              </w:rPr>
+              <w:instrText xml:space="preserve"> PAGEREF _Toc450587023 \h </w:instrText>
+            </w:r>
+            <w:r>
+              <w:rPr>
+                <w:noProof/>
+                <w:webHidden/>
+              </w:rPr>
+            </w:r>
+            <w:r>
+              <w:rPr>
+                <w:noProof/>
+                <w:webHidden/>
+              </w:rPr>
+              <w:fldChar w:fldCharType="separate"/>
+            </w:r>
+            <w:r>
+              <w:rPr>
+                <w:noProof/>
+                <w:webHidden/>
+              </w:rPr>
+              <w:t>6</w:t>
+            </w:r>
+            <w:r>
+              <w:rPr>
+                <w:noProof/>
+                <w:webHidden/>
+              </w:rPr>
+              <w:fldChar w:fldCharType="end"/>
+            </w:r>
+          </w:hyperlink>
+        </w:p>
+        <w:p>
+          <w:pPr>
+            <w:pStyle w:val="TM2"/>
+            <w:tabs>
+              <w:tab w:val="right" w:leader="dot" w:pos="9062"/>
+            </w:tabs>
+            <w:rPr>
+              <w:rFonts w:eastAsiaTheme="minorEastAsia"/>
+              <w:noProof/>
+              <w:lang w:eastAsia="fr-CH"/>
+            </w:rPr>
+          </w:pPr>
+          <w:hyperlink w:anchor="_Toc450587024" w:history="1">
+            <w:r>
+              <w:rPr>
+                <w:rStyle w:val="Lienhypertexte"/>
+                <w:noProof/>
+              </w:rPr>
+              <w:t>Biological Pathways</w:t>
+            </w:r>
+            <w:r>
+              <w:rPr>
+                <w:noProof/>
+                <w:webHidden/>
+              </w:rPr>
+              <w:tab/>
+            </w:r>
+            <w:r>
+              <w:rPr>
+                <w:noProof/>
+                <w:webHidden/>
+              </w:rPr>
+              <w:fldChar w:fldCharType="begin"/>
+            </w:r>
+            <w:r>
+              <w:rPr>
+                <w:noProof/>
+                <w:webHidden/>
+              </w:rPr>
+              <w:instrText xml:space="preserve"> PAGEREF _Toc450587024 \h </w:instrText>
+            </w:r>
+            <w:r>
+              <w:rPr>
+                <w:noProof/>
+                <w:webHidden/>
+              </w:rPr>
+            </w:r>
+            <w:r>
+              <w:rPr>
+                <w:noProof/>
+                <w:webHidden/>
+              </w:rPr>
+              <w:fldChar w:fldCharType="separate"/>
+            </w:r>
+            <w:r>
+              <w:rPr>
+                <w:noProof/>
+                <w:webHidden/>
+              </w:rPr>
+              <w:t>7</w:t>
+            </w:r>
+            <w:r>
+              <w:rPr>
+                <w:noProof/>
+                <w:webHidden/>
+              </w:rPr>
+              <w:fldChar w:fldCharType="end"/>
+            </w:r>
+          </w:hyperlink>
+        </w:p>
+        <w:p>
+          <w:pPr>
+            <w:pStyle w:val="TM2"/>
+            <w:tabs>
+              <w:tab w:val="right" w:leader="dot" w:pos="9062"/>
+            </w:tabs>
+            <w:rPr>
+              <w:rFonts w:eastAsiaTheme="minorEastAsia"/>
+              <w:noProof/>
+              <w:lang w:eastAsia="fr-CH"/>
+            </w:rPr>
+          </w:pPr>
+          <w:hyperlink w:anchor="_Toc450587025" w:history="1">
+            <w:r>
+              <w:rPr>
+                <w:rStyle w:val="Lienhypertexte"/>
+                <w:noProof/>
+              </w:rPr>
+              <w:t>miARN</w:t>
+            </w:r>
+            <w:r>
+              <w:rPr>
+                <w:noProof/>
+                <w:webHidden/>
+              </w:rPr>
+              <w:tab/>
+            </w:r>
+            <w:r>
+              <w:rPr>
+                <w:noProof/>
+                <w:webHidden/>
+              </w:rPr>
+              <w:fldChar w:fldCharType="begin"/>
+            </w:r>
+            <w:r>
+              <w:rPr>
+                <w:noProof/>
+                <w:webHidden/>
+              </w:rPr>
+              <w:instrText xml:space="preserve"> PAGEREF _Toc450587025 \h </w:instrText>
+            </w:r>
+            <w:r>
+              <w:rPr>
+                <w:noProof/>
+                <w:webHidden/>
+              </w:rPr>
+            </w:r>
+            <w:r>
+              <w:rPr>
+                <w:noProof/>
+                <w:webHidden/>
+              </w:rPr>
+              <w:fldChar w:fldCharType="separate"/>
+            </w:r>
+            <w:r>
+              <w:rPr>
+                <w:noProof/>
+                <w:webHidden/>
+              </w:rPr>
+              <w:t>8</w:t>
             </w:r>
             <w:r>
               <w:rPr>
@@ -794,16 +1023,18 @@
               <w:tab w:val="right" w:leader="dot" w:pos="9062"/>
             </w:tabs>
             <w:rPr>
+              <w:rFonts w:eastAsiaTheme="minorEastAsia"/>
               <w:noProof/>
+              <w:lang w:eastAsia="fr-CH"/>
             </w:rPr>
           </w:pPr>
-          <w:hyperlink w:anchor="_Toc450289007" w:history="1">
+          <w:hyperlink w:anchor="_Toc450587026" w:history="1">
             <w:r>
               <w:rPr>
                 <w:rStyle w:val="Lienhypertexte"/>
                 <w:noProof/>
               </w:rPr>
-              <w:t>miARN et cancer prostatique</w:t>
+              <w:t>Extraction de la miARN</w:t>
             </w:r>
             <w:r>
               <w:rPr>
@@ -824,7 +1055,7 @@
                 <w:noProof/>
                 <w:webHidden/>
               </w:rPr>
-              <w:instrText xml:space="preserve"> PAGEREF _Toc450289007 \h </w:instrText>
+              <w:instrText xml:space="preserve"> PAGEREF _Toc450587026 \h </w:instrText>
             </w:r>
             <w:r>
               <w:rPr>
@@ -844,7 +1075,357 @@
                 <w:noProof/>
                 <w:webHidden/>
               </w:rPr>
-              <w:t>3</w:t>
+              <w:t>9</w:t>
+            </w:r>
+            <w:r>
+              <w:rPr>
+                <w:noProof/>
+                <w:webHidden/>
+              </w:rPr>
+              <w:fldChar w:fldCharType="end"/>
+            </w:r>
+          </w:hyperlink>
+        </w:p>
+        <w:p>
+          <w:pPr>
+            <w:pStyle w:val="TM3"/>
+            <w:tabs>
+              <w:tab w:val="right" w:leader="dot" w:pos="9062"/>
+            </w:tabs>
+            <w:rPr>
+              <w:rFonts w:eastAsiaTheme="minorEastAsia"/>
+              <w:noProof/>
+              <w:lang w:eastAsia="fr-CH"/>
+            </w:rPr>
+          </w:pPr>
+          <w:hyperlink w:anchor="_Toc450587027" w:history="1">
+            <w:r>
+              <w:rPr>
+                <w:rStyle w:val="Lienhypertexte"/>
+                <w:noProof/>
+              </w:rPr>
+              <w:t>Relation avec le cancer</w:t>
+            </w:r>
+            <w:r>
+              <w:rPr>
+                <w:noProof/>
+                <w:webHidden/>
+              </w:rPr>
+              <w:tab/>
+            </w:r>
+            <w:r>
+              <w:rPr>
+                <w:noProof/>
+                <w:webHidden/>
+              </w:rPr>
+              <w:fldChar w:fldCharType="begin"/>
+            </w:r>
+            <w:r>
+              <w:rPr>
+                <w:noProof/>
+                <w:webHidden/>
+              </w:rPr>
+              <w:instrText xml:space="preserve"> PAGEREF _Toc450587027 \h </w:instrText>
+            </w:r>
+            <w:r>
+              <w:rPr>
+                <w:noProof/>
+                <w:webHidden/>
+              </w:rPr>
+            </w:r>
+            <w:r>
+              <w:rPr>
+                <w:noProof/>
+                <w:webHidden/>
+              </w:rPr>
+              <w:fldChar w:fldCharType="separate"/>
+            </w:r>
+            <w:r>
+              <w:rPr>
+                <w:noProof/>
+                <w:webHidden/>
+              </w:rPr>
+              <w:t>10</w:t>
+            </w:r>
+            <w:r>
+              <w:rPr>
+                <w:noProof/>
+                <w:webHidden/>
+              </w:rPr>
+              <w:fldChar w:fldCharType="end"/>
+            </w:r>
+          </w:hyperlink>
+        </w:p>
+        <w:p>
+          <w:pPr>
+            <w:pStyle w:val="TM3"/>
+            <w:tabs>
+              <w:tab w:val="right" w:leader="dot" w:pos="9062"/>
+            </w:tabs>
+            <w:rPr>
+              <w:rFonts w:eastAsiaTheme="minorEastAsia"/>
+              <w:noProof/>
+              <w:lang w:eastAsia="fr-CH"/>
+            </w:rPr>
+          </w:pPr>
+          <w:hyperlink w:anchor="_Toc450587028" w:history="1">
+            <w:r>
+              <w:rPr>
+                <w:rStyle w:val="Lienhypertexte"/>
+                <w:noProof/>
+              </w:rPr>
+              <w:t>Outils de prédiction des cibles</w:t>
+            </w:r>
+            <w:r>
+              <w:rPr>
+                <w:noProof/>
+                <w:webHidden/>
+              </w:rPr>
+              <w:tab/>
+            </w:r>
+            <w:r>
+              <w:rPr>
+                <w:noProof/>
+                <w:webHidden/>
+              </w:rPr>
+              <w:fldChar w:fldCharType="begin"/>
+            </w:r>
+            <w:r>
+              <w:rPr>
+                <w:noProof/>
+                <w:webHidden/>
+              </w:rPr>
+              <w:instrText xml:space="preserve"> PAGEREF _Toc450587028 \h </w:instrText>
+            </w:r>
+            <w:r>
+              <w:rPr>
+                <w:noProof/>
+                <w:webHidden/>
+              </w:rPr>
+            </w:r>
+            <w:r>
+              <w:rPr>
+                <w:noProof/>
+                <w:webHidden/>
+              </w:rPr>
+              <w:fldChar w:fldCharType="separate"/>
+            </w:r>
+            <w:r>
+              <w:rPr>
+                <w:noProof/>
+                <w:webHidden/>
+              </w:rPr>
+              <w:t>10</w:t>
+            </w:r>
+            <w:r>
+              <w:rPr>
+                <w:noProof/>
+                <w:webHidden/>
+              </w:rPr>
+              <w:fldChar w:fldCharType="end"/>
+            </w:r>
+          </w:hyperlink>
+        </w:p>
+        <w:p>
+          <w:pPr>
+            <w:pStyle w:val="TM3"/>
+            <w:tabs>
+              <w:tab w:val="right" w:leader="dot" w:pos="9062"/>
+            </w:tabs>
+            <w:rPr>
+              <w:rFonts w:eastAsiaTheme="minorEastAsia"/>
+              <w:noProof/>
+              <w:lang w:eastAsia="fr-CH"/>
+            </w:rPr>
+          </w:pPr>
+          <w:hyperlink w:anchor="_Toc450587029" w:history="1">
+            <w:r>
+              <w:rPr>
+                <w:rStyle w:val="Lienhypertexte"/>
+                <w:noProof/>
+              </w:rPr>
+              <w:t>Étude sur les relations entre miARN et cancer prostatique (USA)</w:t>
+            </w:r>
+            <w:r>
+              <w:rPr>
+                <w:noProof/>
+                <w:webHidden/>
+              </w:rPr>
+              <w:tab/>
+            </w:r>
+            <w:r>
+              <w:rPr>
+                <w:noProof/>
+                <w:webHidden/>
+              </w:rPr>
+              <w:fldChar w:fldCharType="begin"/>
+            </w:r>
+            <w:r>
+              <w:rPr>
+                <w:noProof/>
+                <w:webHidden/>
+              </w:rPr>
+              <w:instrText xml:space="preserve"> PAGEREF _Toc450587029 \h </w:instrText>
+            </w:r>
+            <w:r>
+              <w:rPr>
+                <w:noProof/>
+                <w:webHidden/>
+              </w:rPr>
+            </w:r>
+            <w:r>
+              <w:rPr>
+                <w:noProof/>
+                <w:webHidden/>
+              </w:rPr>
+              <w:fldChar w:fldCharType="separate"/>
+            </w:r>
+            <w:r>
+              <w:rPr>
+                <w:noProof/>
+                <w:webHidden/>
+              </w:rPr>
+              <w:t>10</w:t>
+            </w:r>
+            <w:r>
+              <w:rPr>
+                <w:noProof/>
+                <w:webHidden/>
+              </w:rPr>
+              <w:fldChar w:fldCharType="end"/>
+            </w:r>
+          </w:hyperlink>
+        </w:p>
+        <w:p>
+          <w:pPr>
+            <w:pStyle w:val="TM1"/>
+            <w:tabs>
+              <w:tab w:val="right" w:leader="dot" w:pos="9062"/>
+            </w:tabs>
+            <w:rPr>
+              <w:rFonts w:eastAsiaTheme="minorEastAsia"/>
+              <w:noProof/>
+              <w:lang w:eastAsia="fr-CH"/>
+            </w:rPr>
+          </w:pPr>
+          <w:hyperlink w:anchor="_Toc450587030" w:history="1">
+            <w:r>
+              <w:rPr>
+                <w:rStyle w:val="Lienhypertexte"/>
+                <w:noProof/>
+              </w:rPr>
+              <w:t>Etat de l’art</w:t>
+            </w:r>
+            <w:r>
+              <w:rPr>
+                <w:noProof/>
+                <w:webHidden/>
+              </w:rPr>
+              <w:tab/>
+            </w:r>
+            <w:r>
+              <w:rPr>
+                <w:noProof/>
+                <w:webHidden/>
+              </w:rPr>
+              <w:fldChar w:fldCharType="begin"/>
+            </w:r>
+            <w:r>
+              <w:rPr>
+                <w:noProof/>
+                <w:webHidden/>
+              </w:rPr>
+              <w:instrText xml:space="preserve"> PAGEREF _Toc450587030 \h </w:instrText>
+            </w:r>
+            <w:r>
+              <w:rPr>
+                <w:noProof/>
+                <w:webHidden/>
+              </w:rPr>
+            </w:r>
+            <w:r>
+              <w:rPr>
+                <w:noProof/>
+                <w:webHidden/>
+              </w:rPr>
+              <w:fldChar w:fldCharType="separate"/>
+            </w:r>
+            <w:r>
+              <w:rPr>
+                <w:noProof/>
+                <w:webHidden/>
+              </w:rPr>
+              <w:t>11</w:t>
+            </w:r>
+            <w:r>
+              <w:rPr>
+                <w:noProof/>
+                <w:webHidden/>
+              </w:rPr>
+              <w:fldChar w:fldCharType="end"/>
+            </w:r>
+          </w:hyperlink>
+        </w:p>
+        <w:p>
+          <w:pPr>
+            <w:pStyle w:val="TM1"/>
+            <w:tabs>
+              <w:tab w:val="right" w:leader="dot" w:pos="9062"/>
+            </w:tabs>
+            <w:rPr>
+              <w:rFonts w:eastAsiaTheme="minorEastAsia"/>
+              <w:noProof/>
+              <w:lang w:eastAsia="fr-CH"/>
+            </w:rPr>
+          </w:pPr>
+          <w:hyperlink w:anchor="_Toc450587031" w:history="1">
+            <w:r>
+              <w:rPr>
+                <w:rStyle w:val="Lienhypertexte"/>
+                <w:noProof/>
+              </w:rPr>
+              <w:t>Conception</w:t>
+            </w:r>
+            <w:r>
+              <w:rPr>
+                <w:noProof/>
+                <w:webHidden/>
+              </w:rPr>
+              <w:tab/>
+            </w:r>
+            <w:r>
+              <w:rPr>
+                <w:noProof/>
+                <w:webHidden/>
+              </w:rPr>
+              <w:fldChar w:fldCharType="begin"/>
+            </w:r>
+            <w:r>
+              <w:rPr>
+                <w:noProof/>
+                <w:webHidden/>
+              </w:rPr>
+              <w:instrText xml:space="preserve"> PAGEREF _Toc450587031 \h </w:instrText>
+            </w:r>
+            <w:r>
+              <w:rPr>
+                <w:noProof/>
+                <w:webHidden/>
+              </w:rPr>
+            </w:r>
+            <w:r>
+              <w:rPr>
+                <w:noProof/>
+                <w:webHidden/>
+              </w:rPr>
+              <w:fldChar w:fldCharType="separate"/>
+            </w:r>
+            <w:r>
+              <w:rPr>
+                <w:noProof/>
+                <w:webHidden/>
+              </w:rPr>
+              <w:t>12</w:t>
             </w:r>
             <w:r>
               <w:rPr>
@@ -862,16 +1443,18 @@
               <w:tab w:val="right" w:leader="dot" w:pos="9062"/>
             </w:tabs>
             <w:rPr>
+              <w:rFonts w:eastAsiaTheme="minorEastAsia"/>
               <w:noProof/>
+              <w:lang w:eastAsia="fr-CH"/>
             </w:rPr>
           </w:pPr>
-          <w:hyperlink w:anchor="_Toc450289008" w:history="1">
+          <w:hyperlink w:anchor="_Toc450587032" w:history="1">
             <w:r>
               <w:rPr>
                 <w:rStyle w:val="Lienhypertexte"/>
                 <w:noProof/>
               </w:rPr>
-              <w:t>Les Biopuces et microarray</w:t>
+              <w:t>Décomposition du problème</w:t>
             </w:r>
             <w:r>
               <w:rPr>
@@ -892,7 +1475,7 @@
                 <w:noProof/>
                 <w:webHidden/>
               </w:rPr>
-              <w:instrText xml:space="preserve"> PAGEREF _Toc450289008 \h </w:instrText>
+              <w:instrText xml:space="preserve"> PAGEREF _Toc450587032 \h </w:instrText>
             </w:r>
             <w:r>
               <w:rPr>
@@ -912,7 +1495,287 @@
                 <w:noProof/>
                 <w:webHidden/>
               </w:rPr>
-              <w:t>5</w:t>
+              <w:t>12</w:t>
+            </w:r>
+            <w:r>
+              <w:rPr>
+                <w:noProof/>
+                <w:webHidden/>
+              </w:rPr>
+              <w:fldChar w:fldCharType="end"/>
+            </w:r>
+          </w:hyperlink>
+        </w:p>
+        <w:p>
+          <w:pPr>
+            <w:pStyle w:val="TM3"/>
+            <w:tabs>
+              <w:tab w:val="right" w:leader="dot" w:pos="9062"/>
+            </w:tabs>
+            <w:rPr>
+              <w:rFonts w:eastAsiaTheme="minorEastAsia"/>
+              <w:noProof/>
+              <w:lang w:eastAsia="fr-CH"/>
+            </w:rPr>
+          </w:pPr>
+          <w:hyperlink w:anchor="_Toc450587033" w:history="1">
+            <w:r>
+              <w:rPr>
+                <w:rStyle w:val="Lienhypertexte"/>
+                <w:noProof/>
+              </w:rPr>
+              <w:t>Données reçues</w:t>
+            </w:r>
+            <w:r>
+              <w:rPr>
+                <w:noProof/>
+                <w:webHidden/>
+              </w:rPr>
+              <w:tab/>
+            </w:r>
+            <w:r>
+              <w:rPr>
+                <w:noProof/>
+                <w:webHidden/>
+              </w:rPr>
+              <w:fldChar w:fldCharType="begin"/>
+            </w:r>
+            <w:r>
+              <w:rPr>
+                <w:noProof/>
+                <w:webHidden/>
+              </w:rPr>
+              <w:instrText xml:space="preserve"> PAGEREF _Toc450587033 \h </w:instrText>
+            </w:r>
+            <w:r>
+              <w:rPr>
+                <w:noProof/>
+                <w:webHidden/>
+              </w:rPr>
+            </w:r>
+            <w:r>
+              <w:rPr>
+                <w:noProof/>
+                <w:webHidden/>
+              </w:rPr>
+              <w:fldChar w:fldCharType="separate"/>
+            </w:r>
+            <w:r>
+              <w:rPr>
+                <w:noProof/>
+                <w:webHidden/>
+              </w:rPr>
+              <w:t>12</w:t>
+            </w:r>
+            <w:r>
+              <w:rPr>
+                <w:noProof/>
+                <w:webHidden/>
+              </w:rPr>
+              <w:fldChar w:fldCharType="end"/>
+            </w:r>
+          </w:hyperlink>
+        </w:p>
+        <w:p>
+          <w:pPr>
+            <w:pStyle w:val="TM3"/>
+            <w:tabs>
+              <w:tab w:val="right" w:leader="dot" w:pos="9062"/>
+            </w:tabs>
+            <w:rPr>
+              <w:rFonts w:eastAsiaTheme="minorEastAsia"/>
+              <w:noProof/>
+              <w:lang w:eastAsia="fr-CH"/>
+            </w:rPr>
+          </w:pPr>
+          <w:hyperlink w:anchor="_Toc450587034" w:history="1">
+            <w:r>
+              <w:rPr>
+                <w:rStyle w:val="Lienhypertexte"/>
+                <w:noProof/>
+              </w:rPr>
+              <w:t>Filtrage des données</w:t>
+            </w:r>
+            <w:r>
+              <w:rPr>
+                <w:noProof/>
+                <w:webHidden/>
+              </w:rPr>
+              <w:tab/>
+            </w:r>
+            <w:r>
+              <w:rPr>
+                <w:noProof/>
+                <w:webHidden/>
+              </w:rPr>
+              <w:fldChar w:fldCharType="begin"/>
+            </w:r>
+            <w:r>
+              <w:rPr>
+                <w:noProof/>
+                <w:webHidden/>
+              </w:rPr>
+              <w:instrText xml:space="preserve"> PAGEREF _Toc450587034 \h </w:instrText>
+            </w:r>
+            <w:r>
+              <w:rPr>
+                <w:noProof/>
+                <w:webHidden/>
+              </w:rPr>
+            </w:r>
+            <w:r>
+              <w:rPr>
+                <w:noProof/>
+                <w:webHidden/>
+              </w:rPr>
+              <w:fldChar w:fldCharType="separate"/>
+            </w:r>
+            <w:r>
+              <w:rPr>
+                <w:noProof/>
+                <w:webHidden/>
+              </w:rPr>
+              <w:t>12</w:t>
+            </w:r>
+            <w:r>
+              <w:rPr>
+                <w:noProof/>
+                <w:webHidden/>
+              </w:rPr>
+              <w:fldChar w:fldCharType="end"/>
+            </w:r>
+          </w:hyperlink>
+        </w:p>
+        <w:p>
+          <w:pPr>
+            <w:pStyle w:val="TM3"/>
+            <w:tabs>
+              <w:tab w:val="right" w:leader="dot" w:pos="9062"/>
+            </w:tabs>
+            <w:rPr>
+              <w:rFonts w:eastAsiaTheme="minorEastAsia"/>
+              <w:noProof/>
+              <w:lang w:eastAsia="fr-CH"/>
+            </w:rPr>
+          </w:pPr>
+          <w:hyperlink w:anchor="_Toc450587035" w:history="1">
+            <w:r>
+              <w:rPr>
+                <w:rStyle w:val="Lienhypertexte"/>
+                <w:noProof/>
+              </w:rPr>
+              <w:t>Machine Learning</w:t>
+            </w:r>
+            <w:r>
+              <w:rPr>
+                <w:noProof/>
+                <w:webHidden/>
+              </w:rPr>
+              <w:tab/>
+            </w:r>
+            <w:r>
+              <w:rPr>
+                <w:noProof/>
+                <w:webHidden/>
+              </w:rPr>
+              <w:fldChar w:fldCharType="begin"/>
+            </w:r>
+            <w:r>
+              <w:rPr>
+                <w:noProof/>
+                <w:webHidden/>
+              </w:rPr>
+              <w:instrText xml:space="preserve"> PAGEREF _Toc450587035 \h </w:instrText>
+            </w:r>
+            <w:r>
+              <w:rPr>
+                <w:noProof/>
+                <w:webHidden/>
+              </w:rPr>
+            </w:r>
+            <w:r>
+              <w:rPr>
+                <w:noProof/>
+                <w:webHidden/>
+              </w:rPr>
+              <w:fldChar w:fldCharType="separate"/>
+            </w:r>
+            <w:r>
+              <w:rPr>
+                <w:noProof/>
+                <w:webHidden/>
+              </w:rPr>
+              <w:t>12</w:t>
+            </w:r>
+            <w:r>
+              <w:rPr>
+                <w:noProof/>
+                <w:webHidden/>
+              </w:rPr>
+              <w:fldChar w:fldCharType="end"/>
+            </w:r>
+          </w:hyperlink>
+        </w:p>
+        <w:p>
+          <w:pPr>
+            <w:pStyle w:val="TM3"/>
+            <w:tabs>
+              <w:tab w:val="right" w:leader="dot" w:pos="9062"/>
+            </w:tabs>
+            <w:rPr>
+              <w:rFonts w:eastAsiaTheme="minorEastAsia"/>
+              <w:noProof/>
+              <w:lang w:eastAsia="fr-CH"/>
+            </w:rPr>
+          </w:pPr>
+          <w:hyperlink w:anchor="_Toc450587036" w:history="1">
+            <w:r>
+              <w:rPr>
+                <w:rStyle w:val="Lienhypertexte"/>
+                <w:noProof/>
+              </w:rPr>
+              <w:t>Analyse des résultats</w:t>
+            </w:r>
+            <w:r>
+              <w:rPr>
+                <w:noProof/>
+                <w:webHidden/>
+              </w:rPr>
+              <w:tab/>
+            </w:r>
+            <w:r>
+              <w:rPr>
+                <w:noProof/>
+                <w:webHidden/>
+              </w:rPr>
+              <w:fldChar w:fldCharType="begin"/>
+            </w:r>
+            <w:r>
+              <w:rPr>
+                <w:noProof/>
+                <w:webHidden/>
+              </w:rPr>
+              <w:instrText xml:space="preserve"> PAGEREF _Toc450587036 \h </w:instrText>
+            </w:r>
+            <w:r>
+              <w:rPr>
+                <w:noProof/>
+                <w:webHidden/>
+              </w:rPr>
+            </w:r>
+            <w:r>
+              <w:rPr>
+                <w:noProof/>
+                <w:webHidden/>
+              </w:rPr>
+              <w:fldChar w:fldCharType="separate"/>
+            </w:r>
+            <w:r>
+              <w:rPr>
+                <w:noProof/>
+                <w:webHidden/>
+              </w:rPr>
+              <w:t>12</w:t>
             </w:r>
             <w:r>
               <w:rPr>
@@ -930,16 +1793,18 @@
               <w:tab w:val="right" w:leader="dot" w:pos="9062"/>
             </w:tabs>
             <w:rPr>
+              <w:rFonts w:eastAsiaTheme="minorEastAsia"/>
               <w:noProof/>
+              <w:lang w:eastAsia="fr-CH"/>
             </w:rPr>
           </w:pPr>
-          <w:hyperlink w:anchor="_Toc450289009" w:history="1">
+          <w:hyperlink w:anchor="_Toc450587037" w:history="1">
             <w:r>
               <w:rPr>
                 <w:rStyle w:val="Lienhypertexte"/>
                 <w:noProof/>
               </w:rPr>
-              <w:t>Biomarqueurs</w:t>
+              <w:t>Outils utilisés</w:t>
             </w:r>
             <w:r>
               <w:rPr>
@@ -960,7 +1825,7 @@
                 <w:noProof/>
                 <w:webHidden/>
               </w:rPr>
-              <w:instrText xml:space="preserve"> PAGEREF _Toc450289009 \h </w:instrText>
+              <w:instrText xml:space="preserve"> PAGEREF _Toc450587037 \h </w:instrText>
             </w:r>
             <w:r>
               <w:rPr>
@@ -980,7 +1845,77 @@
                 <w:noProof/>
                 <w:webHidden/>
               </w:rPr>
-              <w:t>7</w:t>
+              <w:t>12</w:t>
+            </w:r>
+            <w:r>
+              <w:rPr>
+                <w:noProof/>
+                <w:webHidden/>
+              </w:rPr>
+              <w:fldChar w:fldCharType="end"/>
+            </w:r>
+          </w:hyperlink>
+        </w:p>
+        <w:p>
+          <w:pPr>
+            <w:pStyle w:val="TM1"/>
+            <w:tabs>
+              <w:tab w:val="right" w:leader="dot" w:pos="9062"/>
+            </w:tabs>
+            <w:rPr>
+              <w:rFonts w:eastAsiaTheme="minorEastAsia"/>
+              <w:noProof/>
+              <w:lang w:eastAsia="fr-CH"/>
+            </w:rPr>
+          </w:pPr>
+          <w:hyperlink w:anchor="_Toc450587038" w:history="1">
+            <w:r>
+              <w:rPr>
+                <w:rStyle w:val="Lienhypertexte"/>
+                <w:noProof/>
+              </w:rPr>
+              <w:t>Sources</w:t>
+            </w:r>
+            <w:r>
+              <w:rPr>
+                <w:noProof/>
+                <w:webHidden/>
+              </w:rPr>
+              <w:tab/>
+            </w:r>
+            <w:r>
+              <w:rPr>
+                <w:noProof/>
+                <w:webHidden/>
+              </w:rPr>
+              <w:fldChar w:fldCharType="begin"/>
+            </w:r>
+            <w:r>
+              <w:rPr>
+                <w:noProof/>
+                <w:webHidden/>
+              </w:rPr>
+              <w:instrText xml:space="preserve"> PAGEREF _Toc450587038 \h </w:instrText>
+            </w:r>
+            <w:r>
+              <w:rPr>
+                <w:noProof/>
+                <w:webHidden/>
+              </w:rPr>
+            </w:r>
+            <w:r>
+              <w:rPr>
+                <w:noProof/>
+                <w:webHidden/>
+              </w:rPr>
+              <w:fldChar w:fldCharType="separate"/>
+            </w:r>
+            <w:r>
+              <w:rPr>
+                <w:noProof/>
+                <w:webHidden/>
+              </w:rPr>
+              <w:t>13</w:t>
             </w:r>
             <w:r>
               <w:rPr>
@@ -998,16 +1933,18 @@
               <w:tab w:val="right" w:leader="dot" w:pos="9062"/>
             </w:tabs>
             <w:rPr>
+              <w:rFonts w:eastAsiaTheme="minorEastAsia"/>
               <w:noProof/>
+              <w:lang w:eastAsia="fr-CH"/>
             </w:rPr>
           </w:pPr>
-          <w:hyperlink w:anchor="_Toc450289010" w:history="1">
+          <w:hyperlink w:anchor="_Toc450587039" w:history="1">
             <w:r>
               <w:rPr>
                 <w:rStyle w:val="Lienhypertexte"/>
                 <w:noProof/>
               </w:rPr>
-              <w:t>Biological Pathways</w:t>
+              <w:t>Images</w:t>
             </w:r>
             <w:r>
               <w:rPr>
@@ -1028,7 +1965,7 @@
                 <w:noProof/>
                 <w:webHidden/>
               </w:rPr>
-              <w:instrText xml:space="preserve"> PAGEREF _Toc450289010 \h </w:instrText>
+              <w:instrText xml:space="preserve"> PAGEREF _Toc450587039 \h </w:instrText>
             </w:r>
             <w:r>
               <w:rPr>
@@ -1048,7 +1985,7 @@
                 <w:noProof/>
                 <w:webHidden/>
               </w:rPr>
-              <w:t>8</w:t>
+              <w:t>13</w:t>
             </w:r>
             <w:r>
               <w:rPr>
@@ -1066,16 +2003,18 @@
               <w:tab w:val="right" w:leader="dot" w:pos="9062"/>
             </w:tabs>
             <w:rPr>
+              <w:rFonts w:eastAsiaTheme="minorEastAsia"/>
               <w:noProof/>
+              <w:lang w:eastAsia="fr-CH"/>
             </w:rPr>
           </w:pPr>
-          <w:hyperlink w:anchor="_Toc450289011" w:history="1">
+          <w:hyperlink w:anchor="_Toc450587040" w:history="1">
             <w:r>
               <w:rPr>
                 <w:rStyle w:val="Lienhypertexte"/>
                 <w:noProof/>
               </w:rPr>
-              <w:t>miARN</w:t>
+              <w:t>Informations</w:t>
             </w:r>
             <w:r>
               <w:rPr>
@@ -1096,7 +2035,7 @@
                 <w:noProof/>
                 <w:webHidden/>
               </w:rPr>
-              <w:instrText xml:space="preserve"> PAGEREF _Toc450289011 \h </w:instrText>
+              <w:instrText xml:space="preserve"> PAGEREF _Toc450587040 \h </w:instrText>
             </w:r>
             <w:r>
               <w:rPr>
@@ -1116,211 +2055,7 @@
                 <w:noProof/>
                 <w:webHidden/>
               </w:rPr>
-              <w:t>8</w:t>
-            </w:r>
-            <w:r>
-              <w:rPr>
-                <w:noProof/>
-                <w:webHidden/>
-              </w:rPr>
-              <w:fldChar w:fldCharType="end"/>
-            </w:r>
-          </w:hyperlink>
-        </w:p>
-        <w:p>
-          <w:pPr>
-            <w:pStyle w:val="TM3"/>
-            <w:tabs>
-              <w:tab w:val="right" w:leader="dot" w:pos="9062"/>
-            </w:tabs>
-            <w:rPr>
-              <w:noProof/>
-            </w:rPr>
-          </w:pPr>
-          <w:hyperlink w:anchor="_Toc450289012" w:history="1">
-            <w:r>
-              <w:rPr>
-                <w:rStyle w:val="Lienhypertexte"/>
-                <w:noProof/>
-              </w:rPr>
-              <w:t>Extraction de la miARN</w:t>
-            </w:r>
-            <w:r>
-              <w:rPr>
-                <w:noProof/>
-                <w:webHidden/>
-              </w:rPr>
-              <w:tab/>
-            </w:r>
-            <w:r>
-              <w:rPr>
-                <w:noProof/>
-                <w:webHidden/>
-              </w:rPr>
-              <w:fldChar w:fldCharType="begin"/>
-            </w:r>
-            <w:r>
-              <w:rPr>
-                <w:noProof/>
-                <w:webHidden/>
-              </w:rPr>
-              <w:instrText xml:space="preserve"> PAGEREF _Toc450289012 \h </w:instrText>
-            </w:r>
-            <w:r>
-              <w:rPr>
-                <w:noProof/>
-                <w:webHidden/>
-              </w:rPr>
-            </w:r>
-            <w:r>
-              <w:rPr>
-                <w:noProof/>
-                <w:webHidden/>
-              </w:rPr>
-              <w:fldChar w:fldCharType="separate"/>
-            </w:r>
-            <w:r>
-              <w:rPr>
-                <w:noProof/>
-                <w:webHidden/>
-              </w:rPr>
-              <w:t>9</w:t>
-            </w:r>
-            <w:r>
-              <w:rPr>
-                <w:noProof/>
-                <w:webHidden/>
-              </w:rPr>
-              <w:fldChar w:fldCharType="end"/>
-            </w:r>
-          </w:hyperlink>
-        </w:p>
-        <w:p>
-          <w:pPr>
-            <w:pStyle w:val="TM3"/>
-            <w:tabs>
-              <w:tab w:val="right" w:leader="dot" w:pos="9062"/>
-            </w:tabs>
-            <w:rPr>
-              <w:noProof/>
-            </w:rPr>
-          </w:pPr>
-          <w:hyperlink w:anchor="_Toc450289013" w:history="1">
-            <w:r>
-              <w:rPr>
-                <w:rStyle w:val="Lienhypertexte"/>
-                <w:noProof/>
-              </w:rPr>
-              <w:t>Relation avec le cancer</w:t>
-            </w:r>
-            <w:r>
-              <w:rPr>
-                <w:noProof/>
-                <w:webHidden/>
-              </w:rPr>
-              <w:tab/>
-            </w:r>
-            <w:r>
-              <w:rPr>
-                <w:noProof/>
-                <w:webHidden/>
-              </w:rPr>
-              <w:fldChar w:fldCharType="begin"/>
-            </w:r>
-            <w:r>
-              <w:rPr>
-                <w:noProof/>
-                <w:webHidden/>
-              </w:rPr>
-              <w:instrText xml:space="preserve"> PAGEREF _Toc450289013 \h </w:instrText>
-            </w:r>
-            <w:r>
-              <w:rPr>
-                <w:noProof/>
-                <w:webHidden/>
-              </w:rPr>
-            </w:r>
-            <w:r>
-              <w:rPr>
-                <w:noProof/>
-                <w:webHidden/>
-              </w:rPr>
-              <w:fldChar w:fldCharType="separate"/>
-            </w:r>
-            <w:r>
-              <w:rPr>
-                <w:noProof/>
-                <w:webHidden/>
-              </w:rPr>
-              <w:t>9</w:t>
-            </w:r>
-            <w:r>
-              <w:rPr>
-                <w:noProof/>
-                <w:webHidden/>
-              </w:rPr>
-              <w:fldChar w:fldCharType="end"/>
-            </w:r>
-          </w:hyperlink>
-        </w:p>
-        <w:p>
-          <w:pPr>
-            <w:pStyle w:val="TM3"/>
-            <w:tabs>
-              <w:tab w:val="right" w:leader="dot" w:pos="9062"/>
-            </w:tabs>
-            <w:rPr>
-              <w:noProof/>
-            </w:rPr>
-          </w:pPr>
-          <w:hyperlink w:anchor="_Toc450289014" w:history="1">
-            <w:r>
-              <w:rPr>
-                <w:rStyle w:val="Lienhypertexte"/>
-                <w:noProof/>
-              </w:rPr>
-              <w:t>Outils</w:t>
-            </w:r>
-            <w:r>
-              <w:rPr>
-                <w:noProof/>
-                <w:webHidden/>
-              </w:rPr>
-              <w:tab/>
-            </w:r>
-            <w:r>
-              <w:rPr>
-                <w:noProof/>
-                <w:webHidden/>
-              </w:rPr>
-              <w:fldChar w:fldCharType="begin"/>
-            </w:r>
-            <w:r>
-              <w:rPr>
-                <w:noProof/>
-                <w:webHidden/>
-              </w:rPr>
-              <w:instrText xml:space="preserve"> PAGEREF _Toc450289014 \h </w:instrText>
-            </w:r>
-            <w:r>
-              <w:rPr>
-                <w:noProof/>
-                <w:webHidden/>
-              </w:rPr>
-            </w:r>
-            <w:r>
-              <w:rPr>
-                <w:noProof/>
-                <w:webHidden/>
-              </w:rPr>
-              <w:fldChar w:fldCharType="separate"/>
-            </w:r>
-            <w:r>
-              <w:rPr>
-                <w:noProof/>
-                <w:webHidden/>
-              </w:rPr>
-              <w:t>9</w:t>
+              <w:t>13</w:t>
             </w:r>
             <w:r>
               <w:rPr>
@@ -1338,30 +2073,18 @@
               <w:tab w:val="right" w:leader="dot" w:pos="9062"/>
             </w:tabs>
             <w:rPr>
+              <w:rFonts w:eastAsiaTheme="minorEastAsia"/>
               <w:noProof/>
+              <w:lang w:eastAsia="fr-CH"/>
             </w:rPr>
           </w:pPr>
-          <w:hyperlink w:anchor="_Toc450289015" w:history="1">
+          <w:hyperlink w:anchor="_Toc450587041" w:history="1">
             <w:r>
               <w:rPr>
                 <w:rStyle w:val="Lienhypertexte"/>
                 <w:noProof/>
               </w:rPr>
-              <w:t>Etat de</w:t>
-            </w:r>
-            <w:r>
-              <w:rPr>
-                <w:rStyle w:val="Lienhypertexte"/>
-                <w:noProof/>
-              </w:rPr>
-              <w:t xml:space="preserve"> </w:t>
-            </w:r>
-            <w:r>
-              <w:rPr>
-                <w:rStyle w:val="Lienhypertexte"/>
-                <w:noProof/>
-              </w:rPr>
-              <w:t>l’art</w:t>
+              <w:t>Table des illustrations</w:t>
             </w:r>
             <w:r>
               <w:rPr>
@@ -1382,7 +2105,7 @@
                 <w:noProof/>
                 <w:webHidden/>
               </w:rPr>
-              <w:instrText xml:space="preserve"> PAGEREF _Toc450289015 \h </w:instrText>
+              <w:instrText xml:space="preserve"> PAGEREF _Toc450587041 \h </w:instrText>
             </w:r>
             <w:r>
               <w:rPr>
@@ -1402,415 +2125,7 @@
                 <w:noProof/>
                 <w:webHidden/>
               </w:rPr>
-              <w:t>9</w:t>
-            </w:r>
-            <w:r>
-              <w:rPr>
-                <w:noProof/>
-                <w:webHidden/>
-              </w:rPr>
-              <w:fldChar w:fldCharType="end"/>
-            </w:r>
-          </w:hyperlink>
-        </w:p>
-        <w:p>
-          <w:pPr>
-            <w:pStyle w:val="TM1"/>
-            <w:tabs>
-              <w:tab w:val="right" w:leader="dot" w:pos="9062"/>
-            </w:tabs>
-            <w:rPr>
-              <w:noProof/>
-            </w:rPr>
-          </w:pPr>
-          <w:hyperlink w:anchor="_Toc450289016" w:history="1">
-            <w:r>
-              <w:rPr>
-                <w:rStyle w:val="Lienhypertexte"/>
-                <w:noProof/>
-              </w:rPr>
-              <w:t>Démarche d’analyse des données</w:t>
-            </w:r>
-            <w:r>
-              <w:rPr>
-                <w:noProof/>
-                <w:webHidden/>
-              </w:rPr>
-              <w:tab/>
-            </w:r>
-            <w:r>
-              <w:rPr>
-                <w:noProof/>
-                <w:webHidden/>
-              </w:rPr>
-              <w:fldChar w:fldCharType="begin"/>
-            </w:r>
-            <w:r>
-              <w:rPr>
-                <w:noProof/>
-                <w:webHidden/>
-              </w:rPr>
-              <w:instrText xml:space="preserve"> PAGEREF _Toc450289016 \h </w:instrText>
-            </w:r>
-            <w:r>
-              <w:rPr>
-                <w:noProof/>
-                <w:webHidden/>
-              </w:rPr>
-            </w:r>
-            <w:r>
-              <w:rPr>
-                <w:noProof/>
-                <w:webHidden/>
-              </w:rPr>
-              <w:fldChar w:fldCharType="separate"/>
-            </w:r>
-            <w:r>
-              <w:rPr>
-                <w:noProof/>
-                <w:webHidden/>
-              </w:rPr>
-              <w:t>11</w:t>
-            </w:r>
-            <w:r>
-              <w:rPr>
-                <w:noProof/>
-                <w:webHidden/>
-              </w:rPr>
-              <w:fldChar w:fldCharType="end"/>
-            </w:r>
-          </w:hyperlink>
-        </w:p>
-        <w:p>
-          <w:pPr>
-            <w:pStyle w:val="TM2"/>
-            <w:tabs>
-              <w:tab w:val="right" w:leader="dot" w:pos="9062"/>
-            </w:tabs>
-            <w:rPr>
-              <w:noProof/>
-            </w:rPr>
-          </w:pPr>
-          <w:hyperlink w:anchor="_Toc450289017" w:history="1">
-            <w:r>
-              <w:rPr>
-                <w:rStyle w:val="Lienhypertexte"/>
-                <w:noProof/>
-              </w:rPr>
-              <w:t>Méthodologie classique</w:t>
-            </w:r>
-            <w:r>
-              <w:rPr>
-                <w:noProof/>
-                <w:webHidden/>
-              </w:rPr>
-              <w:tab/>
-            </w:r>
-            <w:r>
-              <w:rPr>
-                <w:noProof/>
-                <w:webHidden/>
-              </w:rPr>
-              <w:fldChar w:fldCharType="begin"/>
-            </w:r>
-            <w:r>
-              <w:rPr>
-                <w:noProof/>
-                <w:webHidden/>
-              </w:rPr>
-              <w:instrText xml:space="preserve"> PAGEREF _Toc450289017 \h </w:instrText>
-            </w:r>
-            <w:r>
-              <w:rPr>
-                <w:noProof/>
-                <w:webHidden/>
-              </w:rPr>
-            </w:r>
-            <w:r>
-              <w:rPr>
-                <w:noProof/>
-                <w:webHidden/>
-              </w:rPr>
-              <w:fldChar w:fldCharType="separate"/>
-            </w:r>
-            <w:r>
-              <w:rPr>
-                <w:noProof/>
-                <w:webHidden/>
-              </w:rPr>
-              <w:t>11</w:t>
-            </w:r>
-            <w:r>
-              <w:rPr>
-                <w:noProof/>
-                <w:webHidden/>
-              </w:rPr>
-              <w:fldChar w:fldCharType="end"/>
-            </w:r>
-          </w:hyperlink>
-        </w:p>
-        <w:p>
-          <w:pPr>
-            <w:pStyle w:val="TM3"/>
-            <w:tabs>
-              <w:tab w:val="right" w:leader="dot" w:pos="9062"/>
-            </w:tabs>
-            <w:rPr>
-              <w:noProof/>
-            </w:rPr>
-          </w:pPr>
-          <w:hyperlink w:anchor="_Toc450289018" w:history="1">
-            <w:r>
-              <w:rPr>
-                <w:rStyle w:val="Lienhypertexte"/>
-                <w:noProof/>
-              </w:rPr>
-              <w:t>Limite des données</w:t>
-            </w:r>
-            <w:r>
-              <w:rPr>
-                <w:noProof/>
-                <w:webHidden/>
-              </w:rPr>
-              <w:tab/>
-            </w:r>
-            <w:r>
-              <w:rPr>
-                <w:noProof/>
-                <w:webHidden/>
-              </w:rPr>
-              <w:fldChar w:fldCharType="begin"/>
-            </w:r>
-            <w:r>
-              <w:rPr>
-                <w:noProof/>
-                <w:webHidden/>
-              </w:rPr>
-              <w:instrText xml:space="preserve"> PAGEREF _Toc450289018 \h </w:instrText>
-            </w:r>
-            <w:r>
-              <w:rPr>
-                <w:noProof/>
-                <w:webHidden/>
-              </w:rPr>
-            </w:r>
-            <w:r>
-              <w:rPr>
-                <w:noProof/>
-                <w:webHidden/>
-              </w:rPr>
-              <w:fldChar w:fldCharType="separate"/>
-            </w:r>
-            <w:r>
-              <w:rPr>
-                <w:noProof/>
-                <w:webHidden/>
-              </w:rPr>
-              <w:t>11</w:t>
-            </w:r>
-            <w:r>
-              <w:rPr>
-                <w:noProof/>
-                <w:webHidden/>
-              </w:rPr>
-              <w:fldChar w:fldCharType="end"/>
-            </w:r>
-          </w:hyperlink>
-        </w:p>
-        <w:p>
-          <w:pPr>
-            <w:pStyle w:val="TM3"/>
-            <w:tabs>
-              <w:tab w:val="right" w:leader="dot" w:pos="9062"/>
-            </w:tabs>
-            <w:rPr>
-              <w:noProof/>
-            </w:rPr>
-          </w:pPr>
-          <w:hyperlink w:anchor="_Toc450289019" w:history="1">
-            <w:r>
-              <w:rPr>
-                <w:rStyle w:val="Lienhypertexte"/>
-                <w:noProof/>
-              </w:rPr>
-              <w:t>Machine learning</w:t>
-            </w:r>
-            <w:r>
-              <w:rPr>
-                <w:noProof/>
-                <w:webHidden/>
-              </w:rPr>
-              <w:tab/>
-            </w:r>
-            <w:r>
-              <w:rPr>
-                <w:noProof/>
-                <w:webHidden/>
-              </w:rPr>
-              <w:fldChar w:fldCharType="begin"/>
-            </w:r>
-            <w:r>
-              <w:rPr>
-                <w:noProof/>
-                <w:webHidden/>
-              </w:rPr>
-              <w:instrText xml:space="preserve"> PAGEREF _Toc450289019 \h </w:instrText>
-            </w:r>
-            <w:r>
-              <w:rPr>
-                <w:noProof/>
-                <w:webHidden/>
-              </w:rPr>
-            </w:r>
-            <w:r>
-              <w:rPr>
-                <w:noProof/>
-                <w:webHidden/>
-              </w:rPr>
-              <w:fldChar w:fldCharType="separate"/>
-            </w:r>
-            <w:r>
-              <w:rPr>
-                <w:noProof/>
-                <w:webHidden/>
-              </w:rPr>
-              <w:t>11</w:t>
-            </w:r>
-            <w:r>
-              <w:rPr>
-                <w:noProof/>
-                <w:webHidden/>
-              </w:rPr>
-              <w:fldChar w:fldCharType="end"/>
-            </w:r>
-          </w:hyperlink>
-        </w:p>
-        <w:p>
-          <w:pPr>
-            <w:pStyle w:val="TM1"/>
-            <w:tabs>
-              <w:tab w:val="right" w:leader="dot" w:pos="9062"/>
-            </w:tabs>
-            <w:rPr>
-              <w:noProof/>
-            </w:rPr>
-          </w:pPr>
-          <w:hyperlink w:anchor="_Toc450289020" w:history="1">
-            <w:r>
-              <w:rPr>
-                <w:rStyle w:val="Lienhypertexte"/>
-                <w:noProof/>
-              </w:rPr>
-              <w:t>Conception</w:t>
-            </w:r>
-            <w:r>
-              <w:rPr>
-                <w:noProof/>
-                <w:webHidden/>
-              </w:rPr>
-              <w:tab/>
-            </w:r>
-            <w:r>
-              <w:rPr>
-                <w:noProof/>
-                <w:webHidden/>
-              </w:rPr>
-              <w:fldChar w:fldCharType="begin"/>
-            </w:r>
-            <w:r>
-              <w:rPr>
-                <w:noProof/>
-                <w:webHidden/>
-              </w:rPr>
-              <w:instrText xml:space="preserve"> PAGEREF _Toc450289020 \h </w:instrText>
-            </w:r>
-            <w:r>
-              <w:rPr>
-                <w:noProof/>
-                <w:webHidden/>
-              </w:rPr>
-            </w:r>
-            <w:r>
-              <w:rPr>
-                <w:noProof/>
-                <w:webHidden/>
-              </w:rPr>
-              <w:fldChar w:fldCharType="separate"/>
-            </w:r>
-            <w:r>
-              <w:rPr>
-                <w:noProof/>
-                <w:webHidden/>
-              </w:rPr>
-              <w:t>12</w:t>
-            </w:r>
-            <w:r>
-              <w:rPr>
-                <w:noProof/>
-                <w:webHidden/>
-              </w:rPr>
-              <w:fldChar w:fldCharType="end"/>
-            </w:r>
-          </w:hyperlink>
-        </w:p>
-        <w:p>
-          <w:pPr>
-            <w:pStyle w:val="TM2"/>
-            <w:tabs>
-              <w:tab w:val="right" w:leader="dot" w:pos="9062"/>
-            </w:tabs>
-            <w:rPr>
-              <w:noProof/>
-            </w:rPr>
-          </w:pPr>
-          <w:hyperlink w:anchor="_Toc450289021" w:history="1">
-            <w:r>
-              <w:rPr>
-                <w:rStyle w:val="Lienhypertexte"/>
-                <w:noProof/>
-              </w:rPr>
-              <w:t>Set de données</w:t>
-            </w:r>
-            <w:r>
-              <w:rPr>
-                <w:noProof/>
-                <w:webHidden/>
-              </w:rPr>
-              <w:tab/>
-            </w:r>
-            <w:r>
-              <w:rPr>
-                <w:noProof/>
-                <w:webHidden/>
-              </w:rPr>
-              <w:fldChar w:fldCharType="begin"/>
-            </w:r>
-            <w:r>
-              <w:rPr>
-                <w:noProof/>
-                <w:webHidden/>
-              </w:rPr>
-              <w:instrText xml:space="preserve"> PAGEREF _Toc450289021 \h </w:instrText>
-            </w:r>
-            <w:r>
-              <w:rPr>
-                <w:noProof/>
-                <w:webHidden/>
-              </w:rPr>
-            </w:r>
-            <w:r>
-              <w:rPr>
-                <w:noProof/>
-                <w:webHidden/>
-              </w:rPr>
-              <w:fldChar w:fldCharType="separate"/>
-            </w:r>
-            <w:r>
-              <w:rPr>
-                <w:noProof/>
-                <w:webHidden/>
-              </w:rPr>
-              <w:t>12</w:t>
+              <w:t>14</w:t>
             </w:r>
             <w:r>
               <w:rPr>
@@ -1852,12 +2167,12 @@
         <w:pStyle w:val="Titre1"/>
         <w:jc w:val="both"/>
       </w:pPr>
-      <w:bookmarkStart w:id="0" w:name="_Toc450289001"/>
+      <w:bookmarkStart w:id="1" w:name="_Toc450587017"/>
       <w:r>
         <w:lastRenderedPageBreak/>
         <w:t>Introduction</w:t>
       </w:r>
-      <w:bookmarkEnd w:id="0"/>
+      <w:bookmarkEnd w:id="1"/>
     </w:p>
     <w:p>
       <w:pPr>
@@ -1923,11 +2238,11 @@
       <w:pPr>
         <w:pStyle w:val="Titre2"/>
       </w:pPr>
-      <w:bookmarkStart w:id="1" w:name="_Toc450289002"/>
+      <w:bookmarkStart w:id="2" w:name="_Toc450587018"/>
       <w:r>
         <w:t>Planning</w:t>
       </w:r>
-      <w:bookmarkEnd w:id="1"/>
+      <w:bookmarkEnd w:id="2"/>
     </w:p>
     <w:tbl>
       <w:tblPr>
@@ -2423,7 +2738,6 @@
           <w:szCs w:val="26"/>
         </w:rPr>
       </w:pPr>
-      <w:bookmarkStart w:id="2" w:name="_Toc450289003"/>
       <w:r>
         <w:br w:type="page"/>
       </w:r>
@@ -2433,11 +2747,12 @@
         <w:pStyle w:val="Titre2"/>
         <w:jc w:val="both"/>
       </w:pPr>
+      <w:bookmarkStart w:id="3" w:name="_Toc450587019"/>
       <w:r>
         <w:lastRenderedPageBreak/>
         <w:t>La prostate</w:t>
       </w:r>
-      <w:bookmarkEnd w:id="2"/>
+      <w:bookmarkEnd w:id="3"/>
     </w:p>
     <w:p>
       <w:pPr>
@@ -2515,22 +2830,35 @@
         <w:pStyle w:val="Lgende"/>
         <w:jc w:val="both"/>
       </w:pPr>
-      <w:bookmarkStart w:id="3" w:name="_Toc450298539"/>
+      <w:bookmarkStart w:id="4" w:name="_Toc450298539"/>
       <w:r>
         <w:t xml:space="preserve">Figure </w:t>
       </w:r>
-      <w:fldSimple w:instr=" SEQ Figure \* ARABIC ">
-        <w:r>
-          <w:rPr>
-            <w:noProof/>
-          </w:rPr>
-          <w:t>1</w:t>
-        </w:r>
-      </w:fldSimple>
+      <w:r>
+        <w:fldChar w:fldCharType="begin"/>
+      </w:r>
+      <w:r>
+        <w:instrText xml:space="preserve"> SEQ Figure \* ARABIC </w:instrText>
+      </w:r>
+      <w:r>
+        <w:fldChar w:fldCharType="separate"/>
+      </w:r>
+      <w:r>
+        <w:rPr>
+          <w:noProof/>
+        </w:rPr>
+        <w:t>1</w:t>
+      </w:r>
+      <w:r>
+        <w:rPr>
+          <w:noProof/>
+        </w:rPr>
+        <w:fldChar w:fldCharType="end"/>
+      </w:r>
       <w:r>
         <w:t xml:space="preserve"> Schéma de la prostate</w:t>
       </w:r>
-      <w:bookmarkEnd w:id="3"/>
+      <w:bookmarkEnd w:id="4"/>
     </w:p>
     <w:p>
       <w:pPr>
@@ -2548,11 +2876,11 @@
         <w:pStyle w:val="Titre2"/>
         <w:jc w:val="both"/>
       </w:pPr>
-      <w:bookmarkStart w:id="4" w:name="_Toc450289004"/>
+      <w:bookmarkStart w:id="5" w:name="_Toc450587020"/>
       <w:r>
         <w:t>Le cancer de la prostate</w:t>
       </w:r>
-      <w:bookmarkEnd w:id="4"/>
+      <w:bookmarkEnd w:id="5"/>
     </w:p>
     <w:p>
       <w:pPr>
@@ -2599,11 +2927,11 @@
         <w:pStyle w:val="Titre2"/>
         <w:jc w:val="both"/>
       </w:pPr>
-      <w:bookmarkStart w:id="5" w:name="_Toc450289005"/>
+      <w:bookmarkStart w:id="6" w:name="_Toc450587021"/>
       <w:r>
         <w:t>L’urine</w:t>
       </w:r>
-      <w:bookmarkEnd w:id="5"/>
+      <w:bookmarkEnd w:id="6"/>
     </w:p>
     <w:p>
       <w:pPr>
@@ -2630,7 +2958,6 @@
           <w:szCs w:val="26"/>
         </w:rPr>
       </w:pPr>
-      <w:bookmarkStart w:id="6" w:name="_Toc450289006"/>
       <w:r>
         <w:br w:type="page"/>
       </w:r>
@@ -2640,301 +2967,7 @@
         <w:pStyle w:val="Titre2"/>
         <w:jc w:val="both"/>
       </w:pPr>
-      <w:r>
-        <w:lastRenderedPageBreak/>
-        <w:t>Micro ARN</w:t>
-      </w:r>
-      <w:bookmarkEnd w:id="6"/>
-    </w:p>
-    <w:p>
-      <w:pPr>
-        <w:jc w:val="both"/>
-      </w:pPr>
-      <w:r>
-        <w:t>Les micro-ARN sont de courts acides ribonucléiques simples-brins d’environ 21-24 nucléotides. Ce sont des rég</w:t>
-      </w:r>
-      <w:r>
-        <w:t>u</w:t>
-      </w:r>
-      <w:r>
-        <w:t>lateurs post-</w:t>
-      </w:r>
-      <w:proofErr w:type="spellStart"/>
-      <w:r>
-        <w:t>transcriptionnel</w:t>
-      </w:r>
-      <w:proofErr w:type="spellEnd"/>
-      <w:r>
-        <w:t xml:space="preserve"> permettant l’extinction de l’expression d’un gène. Ils s’apparient à une séquence complémentaire d’ARNm et </w:t>
-      </w:r>
-      <w:r>
-        <w:t>empêche</w:t>
-      </w:r>
-      <w:r>
-        <w:t xml:space="preserve"> la traduction de l’ARNm </w:t>
-      </w:r>
-      <w:r>
-        <w:t xml:space="preserve">ou déclenche sa dégradation. Plus de 1000 gènes seraient à l’origine de transcription de </w:t>
-      </w:r>
-      <w:r>
-        <w:t>miARN</w:t>
-      </w:r>
-      <w:r>
-        <w:t xml:space="preserve"> chez l’humain. Ils sont présents dans un très grand nombre de cellules. </w:t>
-      </w:r>
-    </w:p>
-    <w:p>
-      <w:pPr>
-        <w:jc w:val="both"/>
-      </w:pPr>
-      <w:r>
-        <w:t xml:space="preserve">Ce micro-ARN a une fonction de spécialisation des cellules. Toutes les cellules contenant la totalité du </w:t>
-      </w:r>
-      <w:r>
-        <w:t>génome</w:t>
-      </w:r>
-      <w:r>
-        <w:t xml:space="preserve">, il faut </w:t>
-      </w:r>
-      <w:r>
-        <w:t>empêcher</w:t>
-      </w:r>
-      <w:r>
-        <w:t xml:space="preserve">, par exemple, les cellules de peau de fabriquer de l’acide gastrique, et les cellules de l’estomac de fabriquer de la mélanine. C’est ici qu’intervient la répression de la </w:t>
-      </w:r>
-      <w:r>
-        <w:t>miARN</w:t>
-      </w:r>
-      <w:r>
-        <w:t xml:space="preserve"> et ciblant quels gènes doivent s’exprimer et les quels ne le doivent pas</w:t>
-      </w:r>
-      <w:r>
-        <w:t xml:space="preserve">. </w:t>
-      </w:r>
-    </w:p>
-    <w:p>
-      <w:pPr>
-        <w:pStyle w:val="Titre3"/>
-        <w:jc w:val="both"/>
-      </w:pPr>
-      <w:bookmarkStart w:id="7" w:name="_Toc450289007"/>
-      <w:proofErr w:type="gramStart"/>
-      <w:r>
-        <w:t>miARN</w:t>
-      </w:r>
-      <w:proofErr w:type="gramEnd"/>
-      <w:r>
-        <w:t xml:space="preserve"> et cancer</w:t>
-      </w:r>
-      <w:r>
-        <w:t xml:space="preserve"> prostatique</w:t>
-      </w:r>
-      <w:bookmarkEnd w:id="7"/>
-    </w:p>
-    <w:p>
-      <w:pPr>
-        <w:jc w:val="both"/>
-      </w:pPr>
-      <w:r>
-        <w:t xml:space="preserve">Le cancer prostatique est le plus répandu chez l’homme aux États-Unis, </w:t>
-      </w:r>
-      <w:r>
-        <w:t>il</w:t>
-      </w:r>
-      <w:r>
-        <w:t xml:space="preserve"> affecte dans de plus grosses proportions les afro-américains que les américains caucasiens.  Malgré cela, aucun marqueur n’a été affecté à la sévérité ou aux différences ethniques de la maladie. </w:t>
-      </w:r>
-    </w:p>
-    <w:p>
-      <w:pPr>
-        <w:jc w:val="both"/>
-      </w:pPr>
-      <w:r>
-        <w:t xml:space="preserve">Dans ce cadre, la </w:t>
-      </w:r>
-      <w:r>
-        <w:t>miARN</w:t>
-      </w:r>
-      <w:r>
-        <w:t xml:space="preserve"> représente une nouvelle classe prometteuse de biomarqueurs grâce à sa stabilité et sa résistance naturelle. Une étude de 2013, «   </w:t>
-      </w:r>
-      <w:proofErr w:type="spellStart"/>
-      <w:r>
-        <w:t>MicroRNA</w:t>
-      </w:r>
-      <w:proofErr w:type="spellEnd"/>
-      <w:r>
-        <w:t xml:space="preserve"> </w:t>
-      </w:r>
-      <w:proofErr w:type="spellStart"/>
-      <w:r>
-        <w:t>Profiling</w:t>
-      </w:r>
-      <w:proofErr w:type="spellEnd"/>
-      <w:r>
-        <w:t xml:space="preserve"> in Prostate Cancer - The Diagnostic </w:t>
-      </w:r>
-      <w:proofErr w:type="spellStart"/>
-      <w:r>
-        <w:t>Potential</w:t>
-      </w:r>
-      <w:proofErr w:type="spellEnd"/>
-      <w:r>
-        <w:t xml:space="preserve"> of </w:t>
-      </w:r>
-      <w:proofErr w:type="spellStart"/>
-      <w:r>
-        <w:t>Urinary</w:t>
-      </w:r>
-      <w:proofErr w:type="spellEnd"/>
-      <w:r>
-        <w:t xml:space="preserve"> miR-205 and miR-214 », a été menée sur une quarantaine d’</w:t>
-      </w:r>
-      <w:r>
-        <w:t>américains</w:t>
-      </w:r>
-      <w:r>
-        <w:t xml:space="preserve">. Différents </w:t>
-      </w:r>
-      <w:r>
-        <w:t>prélèvements</w:t>
-      </w:r>
-      <w:r>
-        <w:t xml:space="preserve"> ont été effectués dans les tiss</w:t>
-      </w:r>
-      <w:r>
-        <w:t>us cancéreux et les tissus sain</w:t>
-      </w:r>
-      <w:r>
-        <w:t xml:space="preserve">s pour comparaison et une différence des taux de </w:t>
-      </w:r>
-      <w:r>
-        <w:t>miARN</w:t>
-      </w:r>
-      <w:r>
-        <w:t xml:space="preserve"> </w:t>
-      </w:r>
-      <w:r>
-        <w:t>a été observée sur plusieurs d’entre elles. Ces analyse</w:t>
-      </w:r>
-      <w:r>
-        <w:t>s</w:t>
-      </w:r>
-      <w:r>
-        <w:t xml:space="preserve"> de </w:t>
-      </w:r>
-      <w:r>
-        <w:t>miARN</w:t>
-      </w:r>
-      <w:r>
-        <w:t xml:space="preserve"> ont aussi été effectuées dans les urines, afin de déterminer s’il serait possible de s’en servir comme une technique de dépistage non-invasive.</w:t>
-      </w:r>
-    </w:p>
-    <w:p>
-      <w:pPr>
-        <w:jc w:val="both"/>
-      </w:pPr>
-      <w:r>
-        <w:t xml:space="preserve">Huit </w:t>
-      </w:r>
-      <w:r>
-        <w:t>miARN</w:t>
-      </w:r>
-      <w:r>
-        <w:t xml:space="preserve"> ont été </w:t>
-      </w:r>
-      <w:proofErr w:type="gramStart"/>
-      <w:r>
-        <w:t>sélectionnées</w:t>
-      </w:r>
-      <w:proofErr w:type="gramEnd"/>
-      <w:r>
-        <w:t xml:space="preserve"> pour l’analyse dans des </w:t>
-      </w:r>
-      <w:proofErr w:type="spellStart"/>
-      <w:r>
-        <w:t>microarray</w:t>
-      </w:r>
-      <w:proofErr w:type="spellEnd"/>
-      <w:r>
-        <w:t xml:space="preserve"> : miR-205, mir-214, miR-221 et miR-99b étaient en quantité insuffisante dans les tissus cancéreux. Le miR-99b est présent en quantités encore moindre chez les afro-américains par rapport aux caucasiens, ce qui pourrait lier ce </w:t>
-      </w:r>
-      <w:r>
-        <w:t>miARN</w:t>
-      </w:r>
-      <w:r>
-        <w:t xml:space="preserve"> à l’agressivité plus importante</w:t>
-      </w:r>
-      <w:r>
-        <w:t xml:space="preserve"> du cancer</w:t>
-      </w:r>
-      <w:r>
-        <w:t xml:space="preserve"> dans cette population. </w:t>
-      </w:r>
-    </w:p>
-    <w:p>
-      <w:pPr>
-        <w:jc w:val="both"/>
-      </w:pPr>
-      <w:r>
-        <w:t xml:space="preserve">Dans l’urine, miR-205 et miR-214 sont en quantités anormalement basses chez les patients cancéreux et </w:t>
-      </w:r>
-      <w:r>
-        <w:t>peut permettre</w:t>
-      </w:r>
-      <w:r>
-        <w:t xml:space="preserve"> de distinguer un individu sain</w:t>
-      </w:r>
-      <w:r>
-        <w:t xml:space="preserve"> d’un individu cancéreux avec 89% de sensibilité et 80% de spécificité (vrais/faux, positif/négatif). </w:t>
-      </w:r>
-    </w:p>
-    <w:p>
-      <w:pPr>
-        <w:jc w:val="both"/>
-      </w:pPr>
-      <w:r>
-        <w:t xml:space="preserve">Source : </w:t>
-      </w:r>
-      <w:hyperlink r:id="rId9" w:history="1">
-        <w:r>
-          <w:rPr>
-            <w:rStyle w:val="Lienhypertexte"/>
-          </w:rPr>
-          <w:t>http://journals.plos.org/plosone/article?id=10.1371%2Fjournal.pone.0076994</w:t>
-        </w:r>
-      </w:hyperlink>
-    </w:p>
-    <w:p>
-      <w:pPr>
-        <w:jc w:val="both"/>
-      </w:pPr>
-    </w:p>
-    <w:p>
-      <w:pPr>
-        <w:jc w:val="both"/>
-      </w:pPr>
-    </w:p>
-    <w:p>
-      <w:pPr>
-        <w:jc w:val="both"/>
-        <w:rPr>
-          <w:rFonts w:asciiTheme="majorHAnsi" w:eastAsiaTheme="majorEastAsia" w:hAnsiTheme="majorHAnsi" w:cstheme="majorBidi"/>
-          <w:color w:val="2E74B5" w:themeColor="accent1" w:themeShade="BF"/>
-          <w:sz w:val="26"/>
-          <w:szCs w:val="26"/>
-        </w:rPr>
-      </w:pPr>
-      <w:r>
-        <w:br w:type="page"/>
-      </w:r>
-    </w:p>
-    <w:p>
-      <w:pPr>
-        <w:pStyle w:val="Titre2"/>
-        <w:jc w:val="both"/>
-      </w:pPr>
-      <w:bookmarkStart w:id="8" w:name="_Toc450289008"/>
+      <w:bookmarkStart w:id="7" w:name="_Toc450587022"/>
       <w:r>
         <w:lastRenderedPageBreak/>
         <w:t>Les Biopuces</w:t>
@@ -2946,7 +2979,7 @@
       <w:r>
         <w:t>microarray</w:t>
       </w:r>
-      <w:bookmarkEnd w:id="8"/>
+      <w:bookmarkEnd w:id="7"/>
       <w:proofErr w:type="spellEnd"/>
     </w:p>
     <w:p>
@@ -2980,6 +3013,7 @@
       <w:r>
         <w:rPr>
           <w:noProof/>
+          <w:lang w:eastAsia="fr-CH"/>
         </w:rPr>
         <mc:AlternateContent>
           <mc:Choice Requires="wps">
@@ -3033,18 +3067,31 @@
                                 <w:noProof/>
                               </w:rPr>
                             </w:pPr>
-                            <w:bookmarkStart w:id="9" w:name="_Toc450298540"/>
+                            <w:bookmarkStart w:id="8" w:name="_Toc450298540"/>
                             <w:r>
                               <w:t xml:space="preserve">Figure </w:t>
                             </w:r>
-                            <w:fldSimple w:instr=" SEQ Figure \* ARABIC ">
-                              <w:r>
-                                <w:rPr>
-                                  <w:noProof/>
-                                </w:rPr>
-                                <w:t>2</w:t>
-                              </w:r>
-                            </w:fldSimple>
+                            <w:r>
+                              <w:fldChar w:fldCharType="begin"/>
+                            </w:r>
+                            <w:r>
+                              <w:instrText xml:space="preserve"> SEQ Figure \* ARABIC </w:instrText>
+                            </w:r>
+                            <w:r>
+                              <w:fldChar w:fldCharType="separate"/>
+                            </w:r>
+                            <w:r>
+                              <w:rPr>
+                                <w:noProof/>
+                              </w:rPr>
+                              <w:t>2</w:t>
+                            </w:r>
+                            <w:r>
+                              <w:rPr>
+                                <w:noProof/>
+                              </w:rPr>
+                              <w:fldChar w:fldCharType="end"/>
+                            </w:r>
                             <w:r>
                               <w:t xml:space="preserve"> Photo d'une </w:t>
                             </w:r>
@@ -3052,7 +3099,7 @@
                             <w:r>
                               <w:t>bio-puce</w:t>
                             </w:r>
-                            <w:bookmarkEnd w:id="9"/>
+                            <w:bookmarkEnd w:id="8"/>
                             <w:proofErr w:type="spellEnd"/>
                           </w:p>
                         </w:txbxContent>
@@ -3154,7 +3201,7 @@
                     </pic:cNvPicPr>
                   </pic:nvPicPr>
                   <pic:blipFill>
-                    <a:blip r:embed="rId10" cstate="print">
+                    <a:blip r:embed="rId9" cstate="print">
                       <a:extLst>
                         <a:ext uri="{28A0092B-C50C-407E-A947-70E740481C1C}">
                           <a14:useLocalDpi xmlns:a14="http://schemas.microsoft.com/office/drawing/2010/main" val="0"/>
@@ -3291,6 +3338,7 @@
       <w:r>
         <w:rPr>
           <w:noProof/>
+          <w:lang w:eastAsia="fr-CH"/>
         </w:rPr>
         <mc:AlternateContent>
           <mc:Choice Requires="wps">
@@ -3344,18 +3392,31 @@
                                 <w:noProof/>
                               </w:rPr>
                             </w:pPr>
-                            <w:bookmarkStart w:id="11" w:name="_Toc450298541"/>
+                            <w:bookmarkStart w:id="9" w:name="_Toc450298541"/>
                             <w:r>
                               <w:t xml:space="preserve">Figure </w:t>
                             </w:r>
-                            <w:fldSimple w:instr=" SEQ Figure \* ARABIC ">
-                              <w:r>
-                                <w:rPr>
-                                  <w:noProof/>
-                                </w:rPr>
-                                <w:t>3</w:t>
-                              </w:r>
-                            </w:fldSimple>
+                            <w:r>
+                              <w:fldChar w:fldCharType="begin"/>
+                            </w:r>
+                            <w:r>
+                              <w:instrText xml:space="preserve"> SEQ Figure \* ARABIC </w:instrText>
+                            </w:r>
+                            <w:r>
+                              <w:fldChar w:fldCharType="separate"/>
+                            </w:r>
+                            <w:r>
+                              <w:rPr>
+                                <w:noProof/>
+                              </w:rPr>
+                              <w:t>3</w:t>
+                            </w:r>
+                            <w:r>
+                              <w:rPr>
+                                <w:noProof/>
+                              </w:rPr>
+                              <w:fldChar w:fldCharType="end"/>
+                            </w:r>
                             <w:r>
                               <w:t xml:space="preserve"> Fonctionnement d’une </w:t>
                             </w:r>
@@ -3363,7 +3424,7 @@
                             <w:r>
                               <w:t>bio-puce</w:t>
                             </w:r>
-                            <w:bookmarkEnd w:id="11"/>
+                            <w:bookmarkEnd w:id="9"/>
                             <w:proofErr w:type="spellEnd"/>
                           </w:p>
                         </w:txbxContent>
@@ -3451,7 +3512,7 @@
                     <pic:cNvPicPr/>
                   </pic:nvPicPr>
                   <pic:blipFill>
-                    <a:blip r:embed="rId11" cstate="print">
+                    <a:blip r:embed="rId10" cstate="print">
                       <a:extLst>
                         <a:ext uri="{28A0092B-C50C-407E-A947-70E740481C1C}">
                           <a14:useLocalDpi xmlns:a14="http://schemas.microsoft.com/office/drawing/2010/main" val="0"/>
@@ -3555,7 +3616,7 @@
                     </pic:cNvPicPr>
                   </pic:nvPicPr>
                   <pic:blipFill>
-                    <a:blip r:embed="rId12" cstate="print">
+                    <a:blip r:embed="rId11" cstate="print">
                       <a:extLst>
                         <a:ext uri="{28A0092B-C50C-407E-A947-70E740481C1C}">
                           <a14:useLocalDpi xmlns:a14="http://schemas.microsoft.com/office/drawing/2010/main" val="0"/>
@@ -3592,18 +3653,31 @@
         <w:pStyle w:val="Lgende"/>
         <w:jc w:val="both"/>
       </w:pPr>
-      <w:bookmarkStart w:id="13" w:name="_Toc450298542"/>
+      <w:bookmarkStart w:id="10" w:name="_Toc450298542"/>
       <w:r>
         <w:t xml:space="preserve">Figure </w:t>
       </w:r>
-      <w:fldSimple w:instr=" SEQ Figure \* ARABIC ">
-        <w:r>
-          <w:rPr>
-            <w:noProof/>
-          </w:rPr>
-          <w:t>4</w:t>
-        </w:r>
-      </w:fldSimple>
+      <w:r>
+        <w:fldChar w:fldCharType="begin"/>
+      </w:r>
+      <w:r>
+        <w:instrText xml:space="preserve"> SEQ Figure \* ARABIC </w:instrText>
+      </w:r>
+      <w:r>
+        <w:fldChar w:fldCharType="separate"/>
+      </w:r>
+      <w:r>
+        <w:rPr>
+          <w:noProof/>
+        </w:rPr>
+        <w:t>4</w:t>
+      </w:r>
+      <w:r>
+        <w:rPr>
+          <w:noProof/>
+        </w:rPr>
+        <w:fldChar w:fldCharType="end"/>
+      </w:r>
       <w:r>
         <w:t xml:space="preserve"> Scan d'une </w:t>
       </w:r>
@@ -3611,7 +3685,7 @@
       <w:r>
         <w:t>bio-puce</w:t>
       </w:r>
-      <w:bookmarkEnd w:id="13"/>
+      <w:bookmarkEnd w:id="10"/>
       <w:proofErr w:type="spellEnd"/>
     </w:p>
     <w:p>
@@ -3629,7 +3703,6 @@
           <w:szCs w:val="26"/>
         </w:rPr>
       </w:pPr>
-      <w:bookmarkStart w:id="14" w:name="_Toc450289009"/>
       <w:r>
         <w:br w:type="page"/>
       </w:r>
@@ -3639,6 +3712,7 @@
         <w:pStyle w:val="Titre2"/>
         <w:jc w:val="both"/>
       </w:pPr>
+      <w:bookmarkStart w:id="11" w:name="_Toc450587023"/>
       <w:r>
         <w:lastRenderedPageBreak/>
         <w:t>Bio</w:t>
@@ -3646,7 +3720,7 @@
       <w:r>
         <w:t>marqueurs</w:t>
       </w:r>
-      <w:bookmarkEnd w:id="14"/>
+      <w:bookmarkEnd w:id="11"/>
     </w:p>
     <w:p>
       <w:pPr>
@@ -3829,6 +3903,10 @@
         <w:keepNext/>
       </w:pPr>
       <w:r>
+        <w:rPr>
+          <w:noProof/>
+          <w:lang w:eastAsia="fr-CH"/>
+        </w:rPr>
         <w:drawing>
           <wp:inline distT="0" distB="0" distL="0" distR="0" wp14:anchorId="62A39649" wp14:editId="38C95566">
             <wp:extent cx="5760720" cy="1989709"/>
@@ -3847,7 +3925,7 @@
                     </pic:cNvPicPr>
                   </pic:nvPicPr>
                   <pic:blipFill>
-                    <a:blip r:embed="rId13" cstate="print">
+                    <a:blip r:embed="rId12" cstate="print">
                       <a:extLst>
                         <a:ext uri="{28A0092B-C50C-407E-A947-70E740481C1C}">
                           <a14:useLocalDpi xmlns:a14="http://schemas.microsoft.com/office/drawing/2010/main" val="0"/>
@@ -3883,22 +3961,35 @@
       <w:pPr>
         <w:pStyle w:val="Lgende"/>
       </w:pPr>
-      <w:bookmarkStart w:id="15" w:name="_Toc450298543"/>
+      <w:bookmarkStart w:id="12" w:name="_Toc450298543"/>
       <w:r>
         <w:t xml:space="preserve">Figure </w:t>
       </w:r>
-      <w:fldSimple w:instr=" SEQ Figure \* ARABIC ">
-        <w:r>
-          <w:rPr>
-            <w:noProof/>
-          </w:rPr>
-          <w:t>5</w:t>
-        </w:r>
-      </w:fldSimple>
+      <w:r>
+        <w:fldChar w:fldCharType="begin"/>
+      </w:r>
+      <w:r>
+        <w:instrText xml:space="preserve"> SEQ Figure \* ARABIC </w:instrText>
+      </w:r>
+      <w:r>
+        <w:fldChar w:fldCharType="separate"/>
+      </w:r>
+      <w:r>
+        <w:rPr>
+          <w:noProof/>
+        </w:rPr>
+        <w:t>5</w:t>
+      </w:r>
+      <w:r>
+        <w:rPr>
+          <w:noProof/>
+        </w:rPr>
+        <w:fldChar w:fldCharType="end"/>
+      </w:r>
       <w:r>
         <w:t xml:space="preserve"> Processus de développement d'un biomarqueur</w:t>
       </w:r>
-      <w:bookmarkEnd w:id="15"/>
+      <w:bookmarkEnd w:id="12"/>
     </w:p>
     <w:p>
       <w:pPr>
@@ -3909,7 +4000,6 @@
           <w:szCs w:val="26"/>
         </w:rPr>
       </w:pPr>
-      <w:bookmarkStart w:id="16" w:name="_Toc450289010"/>
       <w:r>
         <w:br w:type="page"/>
       </w:r>
@@ -3919,6 +4009,7 @@
         <w:pStyle w:val="Titre2"/>
         <w:jc w:val="both"/>
       </w:pPr>
+      <w:bookmarkStart w:id="13" w:name="_Toc450587024"/>
       <w:proofErr w:type="spellStart"/>
       <w:r>
         <w:lastRenderedPageBreak/>
@@ -3932,7 +4023,7 @@
       <w:r>
         <w:t>Pathways</w:t>
       </w:r>
-      <w:bookmarkEnd w:id="16"/>
+      <w:bookmarkEnd w:id="13"/>
       <w:proofErr w:type="spellEnd"/>
     </w:p>
     <w:p>
@@ -4071,7 +4162,6 @@
           <w:szCs w:val="26"/>
         </w:rPr>
       </w:pPr>
-      <w:bookmarkStart w:id="17" w:name="_Toc450289011"/>
       <w:r>
         <w:br w:type="page"/>
       </w:r>
@@ -4081,12 +4171,13 @@
         <w:pStyle w:val="Titre2"/>
         <w:jc w:val="both"/>
       </w:pPr>
+      <w:bookmarkStart w:id="14" w:name="_Toc450587025"/>
       <w:proofErr w:type="gramStart"/>
       <w:r>
         <w:lastRenderedPageBreak/>
         <w:t>miARN</w:t>
       </w:r>
-      <w:bookmarkEnd w:id="17"/>
+      <w:bookmarkEnd w:id="14"/>
       <w:proofErr w:type="gramEnd"/>
     </w:p>
     <w:p>
@@ -4094,7 +4185,13 @@
         <w:jc w:val="both"/>
       </w:pPr>
       <w:r>
-        <w:t xml:space="preserve">Les miARNs servent à </w:t>
+        <w:t>Les micro-ARN sont de courts acides ribonucléiques simples-brins d’environ 21-24 nucléotides</w:t>
+      </w:r>
+      <w:r>
+        <w:t xml:space="preserve"> qui</w:t>
+      </w:r>
+      <w:r>
+        <w:t xml:space="preserve"> servent à </w:t>
       </w:r>
       <w:r>
         <w:rPr>
@@ -4105,6 +4202,9 @@
       <w:r>
         <w:t>l'expression d'un gène suite à une transcription. En d'autre terme les miARNs servent à rendre les ARNm issus de la transcription moins efficaces, voir totalement silencieux.</w:t>
       </w:r>
+      <w:r>
+        <w:t xml:space="preserve"> Ce processus peut servir à la régulation (plus ou moins d’une certaine protéine) et donc aussi à la spécialisation (on a le même génome dans chaque cellules, mais la peau ne fabrique pas d’acide gastrique). </w:t>
+      </w:r>
     </w:p>
     <w:p>
       <w:pPr>
@@ -4205,7 +4305,6 @@
       <w:pPr>
         <w:keepNext/>
       </w:pPr>
-      <w:bookmarkStart w:id="18" w:name="_Toc450289012"/>
       <w:r>
         <w:rPr>
           <w:noProof/>
@@ -4229,7 +4328,7 @@
                     </pic:cNvPicPr>
                   </pic:nvPicPr>
                   <pic:blipFill>
-                    <a:blip r:embed="rId14">
+                    <a:blip r:embed="rId13">
                       <a:extLst>
                         <a:ext uri="{28A0092B-C50C-407E-A947-70E740481C1C}">
                           <a14:useLocalDpi xmlns:a14="http://schemas.microsoft.com/office/drawing/2010/main" val="0"/>
@@ -4265,22 +4364,35 @@
       <w:pPr>
         <w:pStyle w:val="Lgende"/>
       </w:pPr>
-      <w:bookmarkStart w:id="19" w:name="_Toc450298544"/>
+      <w:bookmarkStart w:id="15" w:name="_Toc450298544"/>
       <w:r>
         <w:t xml:space="preserve">Figure </w:t>
       </w:r>
-      <w:fldSimple w:instr=" SEQ Figure \* ARABIC ">
-        <w:r>
-          <w:rPr>
-            <w:noProof/>
-          </w:rPr>
-          <w:t>6</w:t>
-        </w:r>
-      </w:fldSimple>
+      <w:r>
+        <w:fldChar w:fldCharType="begin"/>
+      </w:r>
+      <w:r>
+        <w:instrText xml:space="preserve"> SEQ Figure \* ARABIC </w:instrText>
+      </w:r>
+      <w:r>
+        <w:fldChar w:fldCharType="separate"/>
+      </w:r>
+      <w:r>
+        <w:rPr>
+          <w:noProof/>
+        </w:rPr>
+        <w:t>6</w:t>
+      </w:r>
+      <w:r>
+        <w:rPr>
+          <w:noProof/>
+        </w:rPr>
+        <w:fldChar w:fldCharType="end"/>
+      </w:r>
       <w:r>
         <w:t xml:space="preserve"> Formation et fonction des miARN</w:t>
       </w:r>
-      <w:bookmarkEnd w:id="19"/>
+      <w:bookmarkEnd w:id="15"/>
     </w:p>
     <w:p>
       <w:pPr>
@@ -4299,11 +4411,12 @@
       <w:pPr>
         <w:pStyle w:val="Titre3"/>
       </w:pPr>
+      <w:bookmarkStart w:id="16" w:name="_Toc450587026"/>
       <w:r>
         <w:lastRenderedPageBreak/>
         <w:t>Extraction de la miARN</w:t>
       </w:r>
-      <w:bookmarkEnd w:id="18"/>
+      <w:bookmarkEnd w:id="16"/>
     </w:p>
     <w:p>
       <w:pPr>
@@ -4436,7 +4549,7 @@
                     </pic:cNvPicPr>
                   </pic:nvPicPr>
                   <pic:blipFill>
-                    <a:blip r:embed="rId15">
+                    <a:blip r:embed="rId14">
                       <a:extLst>
                         <a:ext uri="{28A0092B-C50C-407E-A947-70E740481C1C}">
                           <a14:useLocalDpi xmlns:a14="http://schemas.microsoft.com/office/drawing/2010/main" val="0"/>
@@ -4473,22 +4586,35 @@
         <w:pStyle w:val="Lgende"/>
         <w:jc w:val="both"/>
       </w:pPr>
-      <w:bookmarkStart w:id="20" w:name="_Toc450298545"/>
+      <w:bookmarkStart w:id="17" w:name="_Toc450298545"/>
       <w:r>
         <w:t xml:space="preserve">Figure </w:t>
       </w:r>
-      <w:fldSimple w:instr=" SEQ Figure \* ARABIC ">
-        <w:r>
-          <w:rPr>
-            <w:noProof/>
-          </w:rPr>
-          <w:t>7</w:t>
-        </w:r>
-      </w:fldSimple>
+      <w:r>
+        <w:fldChar w:fldCharType="begin"/>
+      </w:r>
+      <w:r>
+        <w:instrText xml:space="preserve"> SEQ Figure \* ARABIC </w:instrText>
+      </w:r>
+      <w:r>
+        <w:fldChar w:fldCharType="separate"/>
+      </w:r>
+      <w:r>
+        <w:rPr>
+          <w:noProof/>
+        </w:rPr>
+        <w:t>7</w:t>
+      </w:r>
+      <w:r>
+        <w:rPr>
+          <w:noProof/>
+        </w:rPr>
+        <w:fldChar w:fldCharType="end"/>
+      </w:r>
       <w:r>
         <w:t xml:space="preserve"> Extraction miARN</w:t>
       </w:r>
-      <w:bookmarkEnd w:id="20"/>
+      <w:bookmarkEnd w:id="17"/>
     </w:p>
     <w:p>
       <w:pPr>
@@ -4499,7 +4625,6 @@
           <w:szCs w:val="24"/>
         </w:rPr>
       </w:pPr>
-      <w:bookmarkStart w:id="21" w:name="_Toc450289013"/>
       <w:r>
         <w:br w:type="page"/>
       </w:r>
@@ -4509,11 +4634,12 @@
         <w:pStyle w:val="Titre3"/>
         <w:jc w:val="both"/>
       </w:pPr>
+      <w:bookmarkStart w:id="18" w:name="_Toc450587027"/>
       <w:r>
         <w:lastRenderedPageBreak/>
         <w:t>Relation avec le cancer</w:t>
       </w:r>
-      <w:bookmarkEnd w:id="21"/>
+      <w:bookmarkEnd w:id="18"/>
     </w:p>
     <w:p>
       <w:pPr>
@@ -4557,11 +4683,14 @@
         <w:pStyle w:val="Titre3"/>
         <w:jc w:val="both"/>
       </w:pPr>
-      <w:bookmarkStart w:id="22" w:name="_Toc450289014"/>
+      <w:bookmarkStart w:id="19" w:name="_Toc450587028"/>
       <w:r>
         <w:t>Outils</w:t>
       </w:r>
-      <w:bookmarkEnd w:id="22"/>
+      <w:r>
+        <w:t xml:space="preserve"> de prédiction des cibles</w:t>
+      </w:r>
+      <w:bookmarkEnd w:id="19"/>
     </w:p>
     <w:p>
       <w:pPr>
@@ -4613,6 +4742,157 @@
       <w:r>
         <w:t>s.</w:t>
       </w:r>
+    </w:p>
+    <w:p>
+      <w:pPr>
+        <w:jc w:val="both"/>
+      </w:pPr>
+    </w:p>
+    <w:p>
+      <w:pPr>
+        <w:pStyle w:val="Titre3"/>
+        <w:jc w:val="both"/>
+      </w:pPr>
+      <w:bookmarkStart w:id="20" w:name="_Toc450587029"/>
+      <w:r>
+        <w:t xml:space="preserve">Étude </w:t>
+      </w:r>
+      <w:r>
+        <w:t>sur les</w:t>
+      </w:r>
+      <w:r>
+        <w:t xml:space="preserve"> relations entre miARN</w:t>
+      </w:r>
+      <w:r>
+        <w:t xml:space="preserve"> et cancer prostatique</w:t>
+      </w:r>
+      <w:r>
+        <w:t xml:space="preserve"> (USA)</w:t>
+      </w:r>
+      <w:bookmarkEnd w:id="20"/>
+    </w:p>
+    <w:p>
+      <w:pPr>
+        <w:jc w:val="both"/>
+      </w:pPr>
+      <w:r>
+        <w:t xml:space="preserve">Le cancer prostatique est le plus répandu chez l’homme aux États-Unis, il affecte dans de plus grosses proportions les afro-américains que les américains caucasiens.  Malgré cela, aucun marqueur n’a été affecté à la sévérité ou aux différences ethniques de la maladie. </w:t>
+      </w:r>
+    </w:p>
+    <w:p>
+      <w:pPr>
+        <w:jc w:val="both"/>
+      </w:pPr>
+      <w:r>
+        <w:t xml:space="preserve">Dans ce cadre, la </w:t>
+      </w:r>
+      <w:r>
+        <w:t>miARN</w:t>
+      </w:r>
+      <w:r>
+        <w:t xml:space="preserve"> représente une nouvelle classe prometteuse de biomarqueurs grâce à sa stabilité et sa résistance naturelle. Une étude de 2013, «   </w:t>
+      </w:r>
+      <w:proofErr w:type="spellStart"/>
+      <w:r>
+        <w:t>MicroRNA</w:t>
+      </w:r>
+      <w:proofErr w:type="spellEnd"/>
+      <w:r>
+        <w:t xml:space="preserve"> </w:t>
+      </w:r>
+      <w:proofErr w:type="spellStart"/>
+      <w:r>
+        <w:t>Profiling</w:t>
+      </w:r>
+      <w:proofErr w:type="spellEnd"/>
+      <w:r>
+        <w:t xml:space="preserve"> in Prostate Cancer - The Diagnostic </w:t>
+      </w:r>
+      <w:proofErr w:type="spellStart"/>
+      <w:r>
+        <w:t>Potential</w:t>
+      </w:r>
+      <w:proofErr w:type="spellEnd"/>
+      <w:r>
+        <w:t xml:space="preserve"> of </w:t>
+      </w:r>
+      <w:proofErr w:type="spellStart"/>
+      <w:r>
+        <w:t>Urinary</w:t>
+      </w:r>
+      <w:proofErr w:type="spellEnd"/>
+      <w:r>
+        <w:t xml:space="preserve"> miR-205 and miR-214 », a été menée sur une quarantaine d’américains. Différents prélèvements ont été effectués dans les tissus cancéreux et les tissus sains pour comparaison et une différence des taux de </w:t>
+      </w:r>
+      <w:r>
+        <w:t>miARN</w:t>
+      </w:r>
+      <w:r>
+        <w:t xml:space="preserve"> a été observée sur plusieurs d’entre elles. Ces analyses de </w:t>
+      </w:r>
+      <w:r>
+        <w:t>miARN</w:t>
+      </w:r>
+      <w:r>
+        <w:t xml:space="preserve"> ont aussi été effectuées dans les urines, afin de déterminer s’il serait possible de s’en servir comme une technique de dépistage non-invasive.</w:t>
+      </w:r>
+    </w:p>
+    <w:p>
+      <w:pPr>
+        <w:jc w:val="both"/>
+      </w:pPr>
+      <w:r>
+        <w:t xml:space="preserve">Huit </w:t>
+      </w:r>
+      <w:r>
+        <w:t>miARN</w:t>
+      </w:r>
+      <w:r>
+        <w:t xml:space="preserve"> ont été sélectionnés pour l’analyse dans des </w:t>
+      </w:r>
+      <w:proofErr w:type="spellStart"/>
+      <w:r>
+        <w:t>microarray</w:t>
+      </w:r>
+      <w:proofErr w:type="spellEnd"/>
+      <w:r>
+        <w:t xml:space="preserve"> : miR-205, mir-214, miR-221 et miR-99b étaient en quantité insuffisante dans les tissus cancéreux. Le miR-99b est présent en quantités encore moindre chez les afro-américains par rapport aux caucasiens, ce qui pourrait lier ce </w:t>
+      </w:r>
+      <w:r>
+        <w:t>miARN</w:t>
+      </w:r>
+      <w:r>
+        <w:t xml:space="preserve"> à l’agressivité plus importante du cancer dans cette population. </w:t>
+      </w:r>
+    </w:p>
+    <w:p>
+      <w:pPr>
+        <w:jc w:val="both"/>
+      </w:pPr>
+      <w:r>
+        <w:t xml:space="preserve">Dans l’urine, miR-205 et miR-214 sont en quantités anormalement basses chez les patients cancéreux et peut permettre de distinguer un individu sain d’un individu cancéreux avec 89% de sensibilité et 80% de spécificité (vrais/faux, positif/négatif). </w:t>
+      </w:r>
+    </w:p>
+    <w:p>
+      <w:pPr>
+        <w:jc w:val="both"/>
+      </w:pPr>
+      <w:r>
+        <w:t xml:space="preserve">Source : </w:t>
+      </w:r>
+      <w:hyperlink r:id="rId15" w:history="1">
+        <w:r>
+          <w:rPr>
+            <w:rStyle w:val="Lienhypertexte"/>
+          </w:rPr>
+          <w:t>http://journals.plos.org/plosone/article?id=10.1371%2Fjournal.pone.0076994</w:t>
+        </w:r>
+      </w:hyperlink>
+    </w:p>
+    <w:p>
+      <w:pPr>
+        <w:jc w:val="both"/>
+      </w:pPr>
     </w:p>
     <w:p>
       <w:pPr>
@@ -4629,11 +4909,11 @@
           <w:szCs w:val="32"/>
         </w:rPr>
       </w:pPr>
-      <w:bookmarkStart w:id="23" w:name="_Toc450289015"/>
       <w:r>
         <w:br w:type="page"/>
       </w:r>
     </w:p>
+    <w:bookmarkStart w:id="21" w:name="_Toc450587030"/>
     <w:p>
       <w:pPr>
         <w:pStyle w:val="Titre1"/>
@@ -4641,6 +4921,7 @@
       <w:r>
         <w:rPr>
           <w:noProof/>
+          <w:lang w:eastAsia="fr-CH"/>
         </w:rPr>
         <w:lastRenderedPageBreak/>
         <mc:AlternateContent>
@@ -4699,14 +4980,27 @@
                             <w:r>
                               <w:t xml:space="preserve">Figure </w:t>
                             </w:r>
-                            <w:fldSimple w:instr=" SEQ Figure \* ARABIC ">
-                              <w:r>
-                                <w:rPr>
-                                  <w:noProof/>
-                                </w:rPr>
-                                <w:t>8</w:t>
-                              </w:r>
-                            </w:fldSimple>
+                            <w:r>
+                              <w:fldChar w:fldCharType="begin"/>
+                            </w:r>
+                            <w:r>
+                              <w:instrText xml:space="preserve"> SEQ Figure \* ARABIC </w:instrText>
+                            </w:r>
+                            <w:r>
+                              <w:fldChar w:fldCharType="separate"/>
+                            </w:r>
+                            <w:r>
+                              <w:rPr>
+                                <w:noProof/>
+                              </w:rPr>
+                              <w:t>8</w:t>
+                            </w:r>
+                            <w:r>
+                              <w:rPr>
+                                <w:noProof/>
+                              </w:rPr>
+                              <w:fldChar w:fldCharType="end"/>
+                            </w:r>
                             <w:r>
                               <w:t xml:space="preserve"> Toucher rectal</w:t>
                             </w:r>
@@ -4762,6 +5056,10 @@
         </mc:AlternateContent>
       </w:r>
       <w:r>
+        <w:rPr>
+          <w:noProof/>
+          <w:lang w:eastAsia="fr-CH"/>
+        </w:rPr>
         <w:drawing>
           <wp:anchor distT="0" distB="0" distL="114300" distR="114300" simplePos="0" relativeHeight="251664384" behindDoc="0" locked="0" layoutInCell="1" allowOverlap="1" wp14:anchorId="5B443440" wp14:editId="6295657F">
             <wp:simplePos x="0" y="0"/>
@@ -4830,7 +5128,7 @@
       <w:r>
         <w:t>Etat de l’art</w:t>
       </w:r>
-      <w:bookmarkEnd w:id="23"/>
+      <w:bookmarkEnd w:id="21"/>
     </w:p>
     <w:p>
       <w:pPr>
@@ -4905,7 +5203,19 @@
         <w:t>Après sa découverte en 1993, puis d’autres travaux importants dans les années 2000, la micro ARN a été associée à un</w:t>
       </w:r>
       <w:r>
-        <w:t>e pathologie dans les années 2010, par exemple pour le cancer du poumon ou la leucémie lymphoïde chronique</w:t>
+        <w:t>e pathologie dans les années 2010, par exemple pour le cancer du poumon ou</w:t>
+      </w:r>
+      <w:r>
+        <w:t xml:space="preserve"> la L</w:t>
+      </w:r>
+      <w:r>
+        <w:t xml:space="preserve">eucémie </w:t>
+      </w:r>
+      <w:r>
+        <w:t>Lymphoïde C</w:t>
+      </w:r>
+      <w:r>
+        <w:t>hronique</w:t>
       </w:r>
       <w:r>
         <w:t xml:space="preserve">. Un dérèglement dans son niveau d’expression a été associé à la Leucémie Lymphoïde Chronique ce qui a permis développer un nouveau genre d’outils de diagnostic. </w:t>
@@ -4958,30 +5268,34 @@
       <w:pPr>
         <w:pStyle w:val="Titre1"/>
       </w:pPr>
-      <w:bookmarkStart w:id="24" w:name="_Toc450289016"/>
+      <w:bookmarkStart w:id="22" w:name="_Toc450587031"/>
       <w:r>
         <w:lastRenderedPageBreak/>
         <w:t>Conception</w:t>
       </w:r>
-    </w:p>
-    <w:bookmarkEnd w:id="24"/>
+      <w:bookmarkEnd w:id="22"/>
+    </w:p>
     <w:p>
       <w:pPr>
         <w:pStyle w:val="Titre2"/>
         <w:jc w:val="both"/>
       </w:pPr>
+      <w:bookmarkStart w:id="23" w:name="_Toc450587032"/>
       <w:r>
         <w:t>Décomposition du problème</w:t>
       </w:r>
+      <w:bookmarkEnd w:id="23"/>
     </w:p>
     <w:p>
       <w:pPr>
         <w:pStyle w:val="Titre3"/>
         <w:jc w:val="both"/>
       </w:pPr>
+      <w:bookmarkStart w:id="24" w:name="_Toc450587033"/>
       <w:r>
         <w:t>Données reçues</w:t>
       </w:r>
+      <w:bookmarkEnd w:id="24"/>
     </w:p>
     <w:p>
       <w:pPr>
@@ -5021,9 +5335,11 @@
         <w:pStyle w:val="Titre3"/>
         <w:jc w:val="both"/>
       </w:pPr>
+      <w:bookmarkStart w:id="25" w:name="_Toc450587034"/>
       <w:r>
         <w:t>Filtrage des données</w:t>
       </w:r>
+      <w:bookmarkEnd w:id="25"/>
     </w:p>
     <w:p>
       <w:pPr>
@@ -5032,6 +5348,7 @@
       <w:r>
         <w:rPr>
           <w:noProof/>
+          <w:lang w:eastAsia="fr-CH"/>
         </w:rPr>
         <mc:AlternateContent>
           <mc:Choice Requires="wps">
@@ -5078,14 +5395,27 @@
                             <w:r>
                               <w:t xml:space="preserve">Figure </w:t>
                             </w:r>
-                            <w:fldSimple w:instr=" SEQ Figure \* ARABIC ">
-                              <w:r>
-                                <w:rPr>
-                                  <w:noProof/>
-                                </w:rPr>
-                                <w:t>9</w:t>
-                              </w:r>
-                            </w:fldSimple>
+                            <w:r>
+                              <w:fldChar w:fldCharType="begin"/>
+                            </w:r>
+                            <w:r>
+                              <w:instrText xml:space="preserve"> SEQ Figure \* ARABIC </w:instrText>
+                            </w:r>
+                            <w:r>
+                              <w:fldChar w:fldCharType="separate"/>
+                            </w:r>
+                            <w:r>
+                              <w:rPr>
+                                <w:noProof/>
+                              </w:rPr>
+                              <w:t>9</w:t>
+                            </w:r>
+                            <w:r>
+                              <w:rPr>
+                                <w:noProof/>
+                              </w:rPr>
+                              <w:fldChar w:fldCharType="end"/>
+                            </w:r>
                             <w:r>
                               <w:t xml:space="preserve"> t-test</w:t>
                             </w:r>
@@ -5137,6 +5467,10 @@
         </mc:AlternateContent>
       </w:r>
       <w:r>
+        <w:rPr>
+          <w:noProof/>
+          <w:lang w:eastAsia="fr-CH"/>
+        </w:rPr>
         <w:drawing>
           <wp:anchor distT="0" distB="0" distL="114300" distR="114300" simplePos="0" relativeHeight="251667456" behindDoc="0" locked="0" layoutInCell="1" allowOverlap="1" wp14:anchorId="23A89B17" wp14:editId="16529700">
             <wp:simplePos x="0" y="0"/>
@@ -5251,16 +5585,12 @@
       <w:pPr>
         <w:pStyle w:val="Titre3"/>
         <w:jc w:val="both"/>
-        <w:rPr>
-          <w:lang w:val="en-GB"/>
-        </w:rPr>
-      </w:pPr>
-      <w:r>
-        <w:rPr>
-          <w:lang w:val="en-GB"/>
-        </w:rPr>
+      </w:pPr>
+      <w:bookmarkStart w:id="26" w:name="_Toc450587035"/>
+      <w:r>
         <w:t>Machine Learning</w:t>
       </w:r>
+      <w:bookmarkEnd w:id="26"/>
     </w:p>
     <w:p>
       <w:pPr>
@@ -5339,49 +5669,37 @@
       <w:pPr>
         <w:pStyle w:val="Titre3"/>
         <w:jc w:val="both"/>
-        <w:rPr>
-          <w:lang w:val="en-GB"/>
-        </w:rPr>
-      </w:pPr>
-      <w:r>
-        <w:rPr>
-          <w:lang w:val="en-GB"/>
-        </w:rPr>
-        <w:t xml:space="preserve">Analyse des </w:t>
+      </w:pPr>
+      <w:bookmarkStart w:id="27" w:name="_Toc450587036"/>
+      <w:r>
+        <w:t>Analyse des résultats</w:t>
+      </w:r>
+      <w:bookmarkEnd w:id="27"/>
+    </w:p>
+    <w:p>
+      <w:pPr>
+        <w:jc w:val="both"/>
+      </w:pPr>
+      <w:r>
+        <w:t xml:space="preserve">Une fois les résultats obtenus, nous devrons analyser leur pertinence en explorant les </w:t>
       </w:r>
       <w:proofErr w:type="spellStart"/>
       <w:r>
-        <w:rPr>
-          <w:lang w:val="en-GB"/>
-        </w:rPr>
-        <w:t>résultats</w:t>
+        <w:t>pathways</w:t>
       </w:r>
       <w:proofErr w:type="spellEnd"/>
-    </w:p>
-    <w:p>
-      <w:pPr>
-        <w:jc w:val="both"/>
-      </w:pPr>
-      <w:r>
-        <w:t xml:space="preserve">Une fois les résultats obtenus, nous devrons analyser leur pertinence en explorant les </w:t>
+      <w:r>
+        <w:t xml:space="preserve"> des différents</w:t>
+      </w:r>
+      <w:r>
+        <w:t xml:space="preserve"> miARN obtenus comme marqueurs afin de confirmer rapport avec la maladie (</w:t>
       </w:r>
       <w:proofErr w:type="spellStart"/>
       <w:r>
-        <w:t>pathways</w:t>
+        <w:t>PCa</w:t>
       </w:r>
       <w:proofErr w:type="spellEnd"/>
       <w:r>
-        <w:t xml:space="preserve"> des différents</w:t>
-      </w:r>
-      <w:r>
-        <w:t xml:space="preserve"> miARN obtenus comme marqueurs afin de confirmer rapport avec la maladie (</w:t>
-      </w:r>
-      <w:proofErr w:type="spellStart"/>
-      <w:r>
-        <w:t>PCa</w:t>
-      </w:r>
-      <w:proofErr w:type="spellEnd"/>
-      <w:r>
         <w:t xml:space="preserve">). </w:t>
       </w:r>
     </w:p>
@@ -5390,9 +5708,11 @@
         <w:pStyle w:val="Titre2"/>
         <w:jc w:val="both"/>
       </w:pPr>
+      <w:bookmarkStart w:id="28" w:name="_Toc450587037"/>
       <w:r>
         <w:t>Outils utilisés</w:t>
       </w:r>
+      <w:bookmarkEnd w:id="28"/>
     </w:p>
     <w:p>
       <w:pPr>
@@ -5427,18 +5747,22 @@
       <w:r>
         <w:br w:type="page"/>
       </w:r>
+      <w:bookmarkStart w:id="29" w:name="_Toc450587038"/>
       <w:r>
         <w:lastRenderedPageBreak/>
         <w:t>Sources</w:t>
       </w:r>
+      <w:bookmarkEnd w:id="29"/>
     </w:p>
     <w:p>
       <w:pPr>
         <w:pStyle w:val="Titre2"/>
       </w:pPr>
+      <w:bookmarkStart w:id="30" w:name="_Toc450587039"/>
       <w:r>
         <w:t>Images</w:t>
       </w:r>
+      <w:bookmarkEnd w:id="30"/>
     </w:p>
     <w:tbl>
       <w:tblPr>
@@ -5635,7 +5959,7 @@
             <w:tcW w:w="7082" w:type="dxa"/>
           </w:tcPr>
           <w:p>
-            <w:hyperlink r:id="rId23" w:history="1">
+            <w:hyperlink r:id="rId23" w:anchor="/media/File:MiRNA-fr.svg" w:history="1">
               <w:r>
                 <w:rPr>
                   <w:rStyle w:val="Lienhypertexte"/>
@@ -5750,9 +6074,11 @@
       <w:pPr>
         <w:pStyle w:val="Titre2"/>
       </w:pPr>
+      <w:bookmarkStart w:id="31" w:name="_Toc450587040"/>
       <w:r>
         <w:t>Informations</w:t>
       </w:r>
+      <w:bookmarkEnd w:id="31"/>
     </w:p>
     <w:tbl>
       <w:tblPr>
@@ -6254,10 +6580,7 @@
         </w:tc>
       </w:tr>
     </w:tbl>
-    <w:p>
-      <w:bookmarkStart w:id="25" w:name="_GoBack"/>
-      <w:bookmarkEnd w:id="25"/>
-    </w:p>
+    <w:p/>
     <w:p>
       <w:r>
         <w:br w:type="page"/>
@@ -6267,10 +6590,12 @@
       <w:pPr>
         <w:pStyle w:val="Titre1"/>
       </w:pPr>
+      <w:bookmarkStart w:id="32" w:name="_Toc450587041"/>
       <w:r>
         <w:lastRenderedPageBreak/>
         <w:t>Table des illustrations</w:t>
       </w:r>
+      <w:bookmarkEnd w:id="32"/>
     </w:p>
     <w:p>
       <w:pPr>
@@ -6824,6 +7149,7 @@
         <w:docPartUnique/>
       </w:docPartObj>
     </w:sdtPr>
+    <w:sdtEndPr/>
     <w:sdtContent>
       <w:p>
         <w:pPr>
@@ -6843,7 +7169,7 @@
             <w:noProof/>
             <w:lang w:val="fr-FR"/>
           </w:rPr>
-          <w:t>14</w:t>
+          <w:t>3</w:t>
         </w:r>
         <w:r>
           <w:fldChar w:fldCharType="end"/>
@@ -8096,6 +8422,7 @@
   <w:style w:type="character" w:default="1" w:styleId="Policepardfaut">
     <w:name w:val="Default Paragraph Font"/>
     <w:uiPriority w:val="1"/>
+    <w:semiHidden/>
     <w:unhideWhenUsed/>
   </w:style>
   <w:style w:type="table" w:default="1" w:styleId="TableauNormal">
@@ -8745,6 +9072,7 @@
   </w:compat>
   <w:rsids>
     <w:rsidRoot w:val="007A5997"/>
+    <w:rsid w:val="00194C0D"/>
     <w:rsid w:val="001D6110"/>
     <w:rsid w:val="00221E01"/>
     <w:rsid w:val="00277175"/>
@@ -9500,7 +9828,7 @@
 </file>
 
 <file path=customXml/itemProps1.xml><?xml version="1.0" encoding="utf-8"?>
-<ds:datastoreItem xmlns:ds="http://schemas.openxmlformats.org/officeDocument/2006/customXml" ds:itemID="{1448A78E-212A-4D64-B83A-04AB22A3DDAB}">
+<ds:datastoreItem xmlns:ds="http://schemas.openxmlformats.org/officeDocument/2006/customXml" ds:itemID="{D98CDFF1-CA88-4419-B7D7-E6980B4D34A5}">
   <ds:schemaRefs>
     <ds:schemaRef ds:uri="http://schemas.openxmlformats.org/officeDocument/2006/bibliography"/>
   </ds:schemaRefs>

</xml_diff>

<commit_message>
mon chien a mangé mes devoirs
</commit_message>
<xml_diff>
--- a/report/BBC2016_Projet_SchowingPuro.docx
+++ b/report/BBC2016_Projet_SchowingPuro.docx
@@ -10,6 +10,7 @@
           <w:docPartUnique/>
         </w:docPartObj>
       </w:sdtPr>
+      <w:sdtEndPr/>
       <w:sdtContent>
         <w:p>
           <w:pPr>
@@ -48,6 +49,7 @@
                 <w:dataBinding w:prefixMappings="xmlns:ns0='http://schemas.openxmlformats.org/officeDocument/2006/extended-properties'" w:xpath="/ns0:Properties[1]/ns0:Company[1]" w:storeItemID="{6668398D-A668-4E3E-A5EB-62B293D839F1}"/>
                 <w:text/>
               </w:sdtPr>
+              <w:sdtEndPr/>
               <w:sdtContent>
                 <w:tc>
                   <w:tcPr>
@@ -102,6 +104,7 @@
                   <w:dataBinding w:prefixMappings="xmlns:ns0='http://schemas.openxmlformats.org/package/2006/metadata/core-properties' xmlns:ns1='http://purl.org/dc/elements/1.1/'" w:xpath="/ns0:coreProperties[1]/ns1:title[1]" w:storeItemID="{6C3C8BC8-F283-45AE-878A-BAB7291924A1}"/>
                   <w:text/>
                 </w:sdtPr>
+                <w:sdtEndPr/>
                 <w:sdtContent>
                   <w:p>
                     <w:pPr>
@@ -145,6 +148,7 @@
                 <w:dataBinding w:prefixMappings="xmlns:ns0='http://schemas.openxmlformats.org/package/2006/metadata/core-properties' xmlns:ns1='http://purl.org/dc/elements/1.1/'" w:xpath="/ns0:coreProperties[1]/ns1:subject[1]" w:storeItemID="{6C3C8BC8-F283-45AE-878A-BAB7291924A1}"/>
                 <w:text/>
               </w:sdtPr>
+              <w:sdtEndPr/>
               <w:sdtContent>
                 <w:tc>
                   <w:tcPr>
@@ -231,6 +235,7 @@
                   <w:dataBinding w:prefixMappings="xmlns:ns0='http://schemas.openxmlformats.org/package/2006/metadata/core-properties' xmlns:ns1='http://purl.org/dc/elements/1.1/'" w:xpath="/ns0:coreProperties[1]/ns1:creator[1]" w:storeItemID="{6C3C8BC8-F283-45AE-878A-BAB7291924A1}"/>
                   <w:text/>
                 </w:sdtPr>
+                <w:sdtEndPr/>
                 <w:sdtContent>
                   <w:p>
                     <w:pPr>
@@ -286,6 +291,7 @@
                     <w:calendar w:val="gregorian"/>
                   </w:date>
                 </w:sdtPr>
+                <w:sdtEndPr/>
                 <w:sdtContent>
                   <w:p>
                     <w:pPr>
@@ -1026,21 +1032,7 @@
                 <w:rStyle w:val="Lienhypertexte"/>
                 <w:noProof/>
               </w:rPr>
-              <w:t xml:space="preserve">Outils de prédiction des </w:t>
-            </w:r>
-            <w:r>
-              <w:rPr>
-                <w:rStyle w:val="Lienhypertexte"/>
-                <w:noProof/>
-              </w:rPr>
-              <w:t>c</w:t>
-            </w:r>
-            <w:r>
-              <w:rPr>
-                <w:rStyle w:val="Lienhypertexte"/>
-                <w:noProof/>
-              </w:rPr>
-              <w:t>ibles</w:t>
+              <w:t>Outils de prédiction des cibles</w:t>
             </w:r>
             <w:r>
               <w:rPr>
@@ -2221,15 +2213,7 @@
         <w:t>miARN</w:t>
       </w:r>
       <w:r>
-        <w:t xml:space="preserve"> (</w:t>
-      </w:r>
-      <w:proofErr w:type="spellStart"/>
-      <w:r>
-        <w:t>microARN</w:t>
-      </w:r>
-      <w:proofErr w:type="spellEnd"/>
-      <w:r>
-        <w:t>) avec la mécanique cellulaire.</w:t>
+        <w:t xml:space="preserve"> (microARN) avec la mécanique cellulaire.</w:t>
       </w:r>
     </w:p>
     <w:p>
@@ -2239,16 +2223,21 @@
       <w:r>
         <w:t xml:space="preserve">Une fois les différentes bases sur le sujet acquises, nous étudierons un set de données prélevées sur des personnes atteintes ou non du cancer, puis avec les outils d’analyse à notre disposition, nous développerons un outil de diagnostic. </w:t>
       </w:r>
+      <w:r>
+        <w:t xml:space="preserve">   </w:t>
+      </w:r>
+      <w:bookmarkStart w:id="1" w:name="_GoBack"/>
+      <w:bookmarkEnd w:id="1"/>
     </w:p>
     <w:p>
       <w:pPr>
         <w:pStyle w:val="Titre2"/>
       </w:pPr>
-      <w:bookmarkStart w:id="1" w:name="_Toc450768071"/>
+      <w:bookmarkStart w:id="2" w:name="_Toc450768071"/>
       <w:r>
         <w:t>Planning</w:t>
       </w:r>
-      <w:bookmarkEnd w:id="1"/>
+      <w:bookmarkEnd w:id="2"/>
     </w:p>
     <w:tbl>
       <w:tblPr>
@@ -2768,12 +2757,12 @@
         <w:pStyle w:val="Titre2"/>
         <w:jc w:val="both"/>
       </w:pPr>
-      <w:bookmarkStart w:id="2" w:name="_Toc450768072"/>
+      <w:bookmarkStart w:id="3" w:name="_Toc450768072"/>
       <w:r>
         <w:lastRenderedPageBreak/>
         <w:t>La prostate</w:t>
       </w:r>
-      <w:bookmarkEnd w:id="2"/>
+      <w:bookmarkEnd w:id="3"/>
     </w:p>
     <w:p>
       <w:pPr>
@@ -2851,22 +2840,35 @@
         <w:pStyle w:val="Lgende"/>
         <w:jc w:val="both"/>
       </w:pPr>
-      <w:bookmarkStart w:id="3" w:name="_Toc450298539"/>
+      <w:bookmarkStart w:id="4" w:name="_Toc450298539"/>
       <w:r>
         <w:t xml:space="preserve">Figure </w:t>
       </w:r>
-      <w:fldSimple w:instr=" SEQ Figure \* ARABIC ">
-        <w:r>
-          <w:rPr>
-            <w:noProof/>
-          </w:rPr>
-          <w:t>1</w:t>
-        </w:r>
-      </w:fldSimple>
+      <w:r>
+        <w:fldChar w:fldCharType="begin"/>
+      </w:r>
+      <w:r>
+        <w:instrText xml:space="preserve"> SEQ Figure \* ARABIC </w:instrText>
+      </w:r>
+      <w:r>
+        <w:fldChar w:fldCharType="separate"/>
+      </w:r>
+      <w:r>
+        <w:rPr>
+          <w:noProof/>
+        </w:rPr>
+        <w:t>1</w:t>
+      </w:r>
+      <w:r>
+        <w:rPr>
+          <w:noProof/>
+        </w:rPr>
+        <w:fldChar w:fldCharType="end"/>
+      </w:r>
       <w:r>
         <w:t xml:space="preserve"> Schéma de la prostate</w:t>
       </w:r>
-      <w:bookmarkEnd w:id="3"/>
+      <w:bookmarkEnd w:id="4"/>
     </w:p>
     <w:p>
       <w:pPr>
@@ -2884,11 +2886,11 @@
         <w:pStyle w:val="Titre2"/>
         <w:jc w:val="both"/>
       </w:pPr>
-      <w:bookmarkStart w:id="4" w:name="_Toc450768073"/>
+      <w:bookmarkStart w:id="5" w:name="_Toc450768073"/>
       <w:r>
         <w:t>Le cancer de la prostate</w:t>
       </w:r>
-      <w:bookmarkEnd w:id="4"/>
+      <w:bookmarkEnd w:id="5"/>
     </w:p>
     <w:p>
       <w:pPr>
@@ -2947,7 +2949,7 @@
       <w:pPr>
         <w:pStyle w:val="Titre1"/>
       </w:pPr>
-      <w:bookmarkStart w:id="5" w:name="_Toc450768074"/>
+      <w:bookmarkStart w:id="6" w:name="_Toc450768074"/>
       <w:r>
         <w:lastRenderedPageBreak/>
         <w:t>Bio</w:t>
@@ -2955,7 +2957,7 @@
       <w:r>
         <w:t>marqueurs</w:t>
       </w:r>
-      <w:bookmarkEnd w:id="5"/>
+      <w:bookmarkEnd w:id="6"/>
     </w:p>
     <w:p>
       <w:pPr>
@@ -3196,22 +3198,35 @@
       <w:pPr>
         <w:pStyle w:val="Lgende"/>
       </w:pPr>
-      <w:bookmarkStart w:id="6" w:name="_Toc450298543"/>
+      <w:bookmarkStart w:id="7" w:name="_Toc450298543"/>
       <w:r>
         <w:t xml:space="preserve">Figure </w:t>
       </w:r>
-      <w:fldSimple w:instr=" SEQ Figure \* ARABIC ">
-        <w:r>
-          <w:rPr>
-            <w:noProof/>
-          </w:rPr>
-          <w:t>5</w:t>
-        </w:r>
-      </w:fldSimple>
+      <w:r>
+        <w:fldChar w:fldCharType="begin"/>
+      </w:r>
+      <w:r>
+        <w:instrText xml:space="preserve"> SEQ Figure \* ARABIC </w:instrText>
+      </w:r>
+      <w:r>
+        <w:fldChar w:fldCharType="separate"/>
+      </w:r>
+      <w:r>
+        <w:rPr>
+          <w:noProof/>
+        </w:rPr>
+        <w:t>5</w:t>
+      </w:r>
+      <w:r>
+        <w:rPr>
+          <w:noProof/>
+        </w:rPr>
+        <w:fldChar w:fldCharType="end"/>
+      </w:r>
       <w:r>
         <w:t xml:space="preserve"> Processus de développement d'un biomarqueur</w:t>
       </w:r>
-      <w:bookmarkEnd w:id="6"/>
+      <w:bookmarkEnd w:id="7"/>
     </w:p>
     <w:p/>
     <w:p>
@@ -3219,12 +3234,12 @@
         <w:pStyle w:val="Titre2"/>
         <w:jc w:val="both"/>
       </w:pPr>
-      <w:bookmarkStart w:id="7" w:name="_Toc450768075"/>
+      <w:bookmarkStart w:id="8" w:name="_Toc450768075"/>
       <w:r>
         <w:lastRenderedPageBreak/>
         <w:t>L’urine</w:t>
       </w:r>
-      <w:bookmarkEnd w:id="7"/>
+      <w:bookmarkEnd w:id="8"/>
     </w:p>
     <w:p>
       <w:pPr>
@@ -3263,14 +3278,12 @@
         <w:pStyle w:val="Titre2"/>
         <w:jc w:val="both"/>
       </w:pPr>
-      <w:bookmarkStart w:id="8" w:name="_Toc450768076"/>
-      <w:proofErr w:type="gramStart"/>
+      <w:bookmarkStart w:id="9" w:name="_Toc450768076"/>
       <w:r>
         <w:lastRenderedPageBreak/>
         <w:t>miARN</w:t>
       </w:r>
-      <w:bookmarkEnd w:id="8"/>
-      <w:proofErr w:type="gramEnd"/>
+      <w:bookmarkEnd w:id="9"/>
     </w:p>
     <w:p>
       <w:pPr>
@@ -3360,15 +3373,7 @@
         <w:t>iARN peut cibler un grand nombre</w:t>
       </w:r>
       <w:r>
-        <w:t xml:space="preserve"> </w:t>
-      </w:r>
-      <w:proofErr w:type="gramStart"/>
-      <w:r>
-        <w:t>de ARNm</w:t>
-      </w:r>
-      <w:proofErr w:type="gramEnd"/>
-      <w:r>
-        <w:t xml:space="preserve"> différents.</w:t>
+        <w:t xml:space="preserve"> de ARNm différents.</w:t>
       </w:r>
     </w:p>
     <w:p>
@@ -3456,22 +3461,35 @@
       <w:pPr>
         <w:pStyle w:val="Lgende"/>
       </w:pPr>
-      <w:bookmarkStart w:id="9" w:name="_Toc450298544"/>
+      <w:bookmarkStart w:id="10" w:name="_Toc450298544"/>
       <w:r>
         <w:t xml:space="preserve">Figure </w:t>
       </w:r>
-      <w:fldSimple w:instr=" SEQ Figure \* ARABIC ">
-        <w:r>
-          <w:rPr>
-            <w:noProof/>
-          </w:rPr>
-          <w:t>6</w:t>
-        </w:r>
-      </w:fldSimple>
+      <w:r>
+        <w:fldChar w:fldCharType="begin"/>
+      </w:r>
+      <w:r>
+        <w:instrText xml:space="preserve"> SEQ Figure \* ARABIC </w:instrText>
+      </w:r>
+      <w:r>
+        <w:fldChar w:fldCharType="separate"/>
+      </w:r>
+      <w:r>
+        <w:rPr>
+          <w:noProof/>
+        </w:rPr>
+        <w:t>6</w:t>
+      </w:r>
+      <w:r>
+        <w:rPr>
+          <w:noProof/>
+        </w:rPr>
+        <w:fldChar w:fldCharType="end"/>
+      </w:r>
       <w:r>
         <w:t xml:space="preserve"> Formation et fonction des miARN</w:t>
       </w:r>
-      <w:bookmarkEnd w:id="9"/>
+      <w:bookmarkEnd w:id="10"/>
     </w:p>
     <w:p>
       <w:pPr>
@@ -3490,12 +3508,12 @@
       <w:pPr>
         <w:pStyle w:val="Titre3"/>
       </w:pPr>
-      <w:bookmarkStart w:id="10" w:name="_Toc450768077"/>
+      <w:bookmarkStart w:id="11" w:name="_Toc450768077"/>
       <w:r>
         <w:lastRenderedPageBreak/>
         <w:t>Extraction de la miARN</w:t>
       </w:r>
-      <w:bookmarkEnd w:id="10"/>
+      <w:bookmarkEnd w:id="11"/>
     </w:p>
     <w:p>
       <w:pPr>
@@ -3511,34 +3529,10 @@
         <w:footnoteReference w:id="1"/>
       </w:r>
       <w:r>
-        <w:t xml:space="preserve"> pour former un substrat. Ensuite, en se servant de différents procédés chimiques et physiques, afin de précipiter certains éléments ou d’en éliminer d’autres (la </w:t>
-      </w:r>
-      <w:proofErr w:type="spellStart"/>
-      <w:r>
-        <w:t>RNase</w:t>
-      </w:r>
-      <w:proofErr w:type="spellEnd"/>
-      <w:r>
-        <w:t xml:space="preserve"> par exemple), l’ARN est extraite du substrat. Il existe différentes méthodes mais la plus commune aujourd’hui (d’après Wikipédia) est l’extraction « </w:t>
-      </w:r>
-      <w:r>
-        <w:t>"</w:t>
-      </w:r>
-      <w:proofErr w:type="spellStart"/>
-      <w:r>
-        <w:t>thiocyanate</w:t>
-      </w:r>
-      <w:proofErr w:type="spellEnd"/>
-      <w:r>
-        <w:t xml:space="preserve"> de </w:t>
-      </w:r>
-      <w:proofErr w:type="spellStart"/>
-      <w:r>
-        <w:t>guanidinium</w:t>
-      </w:r>
-      <w:proofErr w:type="spellEnd"/>
-      <w:r>
-        <w:t>-phénol-chloroforme</w:t>
+        <w:t xml:space="preserve"> pour former un substrat. Ensuite, en se servant de différents procédés chimiques et physiques, afin de précipiter certains éléments ou d’en éliminer d’autres (la RNase par exemple), l’ARN est extraite du substrat. Il existe différentes méthodes mais la plus commune aujourd’hui (d’après Wikipédia) est l’extraction « </w:t>
+      </w:r>
+      <w:r>
+        <w:t>"thiocyanate de guanidinium-phénol-chloroforme</w:t>
       </w:r>
       <w:r>
         <w:t xml:space="preserve">» qui a l’avantage de permettre l’extraction des plus petits brins de nucléotides comme la miARN, que d’autres méthodes ne permettent pas. </w:t>
@@ -3551,45 +3545,11 @@
       <w:r>
         <w:t xml:space="preserve">Par centrifugation du substrat de cellules lysées dans une solution de phénol et de chloroforme, on obtient deux phases dont une contient l’ARN. On utilise en suite le </w:t>
       </w:r>
-      <w:proofErr w:type="spellStart"/>
-      <w:r>
-        <w:t>Thiocyanate</w:t>
-      </w:r>
-      <w:proofErr w:type="spellEnd"/>
-      <w:r>
-        <w:t xml:space="preserve"> de </w:t>
-      </w:r>
-      <w:proofErr w:type="spellStart"/>
-      <w:r>
-        <w:t>guanidinium</w:t>
-      </w:r>
-      <w:proofErr w:type="spellEnd"/>
-      <w:r>
-        <w:t xml:space="preserve">, très utilisé pour le </w:t>
-      </w:r>
-      <w:proofErr w:type="spellStart"/>
-      <w:r>
-        <w:t>lysage</w:t>
-      </w:r>
-      <w:proofErr w:type="spellEnd"/>
-      <w:r>
-        <w:t xml:space="preserve">, qui a aussi la particularité de dénaturer les enzymes comme la </w:t>
-      </w:r>
-      <w:proofErr w:type="spellStart"/>
-      <w:r>
-        <w:t>DNase</w:t>
-      </w:r>
-      <w:proofErr w:type="spellEnd"/>
-      <w:r>
-        <w:t xml:space="preserve"> ou la </w:t>
-      </w:r>
-      <w:proofErr w:type="spellStart"/>
-      <w:r>
-        <w:t>RNase</w:t>
-      </w:r>
-      <w:proofErr w:type="spellEnd"/>
-      <w:r>
-        <w:t xml:space="preserve"> qui peuvent endommager l’extrait.  </w:t>
+      <w:r>
+        <w:t>Thiocyanate de guanidinium</w:t>
+      </w:r>
+      <w:r>
+        <w:t xml:space="preserve">, très utilisé pour le lysage, qui a aussi la particularité de dénaturer les enzymes comme la DNase ou la RNase qui peuvent endommager l’extrait.  </w:t>
       </w:r>
     </w:p>
     <w:p>
@@ -3680,22 +3640,35 @@
         <w:pStyle w:val="Lgende"/>
         <w:jc w:val="both"/>
       </w:pPr>
-      <w:bookmarkStart w:id="11" w:name="_Toc450298545"/>
+      <w:bookmarkStart w:id="12" w:name="_Toc450298545"/>
       <w:r>
         <w:t xml:space="preserve">Figure </w:t>
       </w:r>
-      <w:fldSimple w:instr=" SEQ Figure \* ARABIC ">
-        <w:r>
-          <w:rPr>
-            <w:noProof/>
-          </w:rPr>
-          <w:t>7</w:t>
-        </w:r>
-      </w:fldSimple>
+      <w:r>
+        <w:fldChar w:fldCharType="begin"/>
+      </w:r>
+      <w:r>
+        <w:instrText xml:space="preserve"> SEQ Figure \* ARABIC </w:instrText>
+      </w:r>
+      <w:r>
+        <w:fldChar w:fldCharType="separate"/>
+      </w:r>
+      <w:r>
+        <w:rPr>
+          <w:noProof/>
+        </w:rPr>
+        <w:t>7</w:t>
+      </w:r>
+      <w:r>
+        <w:rPr>
+          <w:noProof/>
+        </w:rPr>
+        <w:fldChar w:fldCharType="end"/>
+      </w:r>
       <w:r>
         <w:t xml:space="preserve"> Extraction miARN</w:t>
       </w:r>
-      <w:bookmarkEnd w:id="11"/>
+      <w:bookmarkEnd w:id="12"/>
     </w:p>
     <w:p>
       <w:pPr>
@@ -3715,12 +3688,12 @@
         <w:pStyle w:val="Titre3"/>
         <w:jc w:val="both"/>
       </w:pPr>
-      <w:bookmarkStart w:id="12" w:name="_Toc450768078"/>
+      <w:bookmarkStart w:id="13" w:name="_Toc450768078"/>
       <w:r>
         <w:lastRenderedPageBreak/>
         <w:t>Relation avec le cancer</w:t>
       </w:r>
-      <w:bookmarkEnd w:id="12"/>
+      <w:bookmarkEnd w:id="13"/>
     </w:p>
     <w:p>
       <w:pPr>
@@ -3764,7 +3737,7 @@
         <w:pStyle w:val="Titre3"/>
         <w:jc w:val="both"/>
       </w:pPr>
-      <w:bookmarkStart w:id="13" w:name="_Toc450768080"/>
+      <w:bookmarkStart w:id="14" w:name="_Toc450768080"/>
       <w:r>
         <w:t>Étude sur les relations entre miARN</w:t>
       </w:r>
@@ -3774,7 +3747,7 @@
       <w:r>
         <w:t xml:space="preserve"> (USA)</w:t>
       </w:r>
-      <w:bookmarkEnd w:id="13"/>
+      <w:bookmarkEnd w:id="14"/>
     </w:p>
     <w:p>
       <w:pPr>
@@ -3795,39 +3768,7 @@
         <w:t>miARN</w:t>
       </w:r>
       <w:r>
-        <w:t xml:space="preserve"> représente une nouvelle classe prometteuse de biomarqueurs grâce à sa stabilité et sa résistance naturelle. Une étude de 2013, «   </w:t>
-      </w:r>
-      <w:proofErr w:type="spellStart"/>
-      <w:r>
-        <w:t>MicroRNA</w:t>
-      </w:r>
-      <w:proofErr w:type="spellEnd"/>
-      <w:r>
-        <w:t xml:space="preserve"> </w:t>
-      </w:r>
-      <w:proofErr w:type="spellStart"/>
-      <w:r>
-        <w:t>Profiling</w:t>
-      </w:r>
-      <w:proofErr w:type="spellEnd"/>
-      <w:r>
-        <w:t xml:space="preserve"> in Prostate Cancer - The Diagnostic </w:t>
-      </w:r>
-      <w:proofErr w:type="spellStart"/>
-      <w:r>
-        <w:t>Potential</w:t>
-      </w:r>
-      <w:proofErr w:type="spellEnd"/>
-      <w:r>
-        <w:t xml:space="preserve"> of </w:t>
-      </w:r>
-      <w:proofErr w:type="spellStart"/>
-      <w:r>
-        <w:t>Urinary</w:t>
-      </w:r>
-      <w:proofErr w:type="spellEnd"/>
-      <w:r>
-        <w:t xml:space="preserve"> miR-205 and miR-214 », a été menée sur une quarantaine d’américains. Différents prélèvements ont été effectués dans les tissus cancéreux et les tissus sains pour comparaison et une différence des taux de </w:t>
+        <w:t xml:space="preserve"> représente une nouvelle classe prometteuse de biomarqueurs grâce à sa stabilité et sa résistance naturelle. Une étude de 2013, «   MicroRNA Profiling in Prostate Cancer - The Diagnostic Potential of Urinary miR-205 and miR-214 », a été menée sur une quarantaine d’américains. Différents prélèvements ont été effectués dans les tissus cancéreux et les tissus sains pour comparaison et une différence des taux de </w:t>
       </w:r>
       <w:r>
         <w:t>miARN</w:t>
@@ -3853,15 +3794,7 @@
         <w:t>miARN</w:t>
       </w:r>
       <w:r>
-        <w:t xml:space="preserve"> ont été sélectionnés pour l’analyse dans des </w:t>
-      </w:r>
-      <w:proofErr w:type="spellStart"/>
-      <w:r>
-        <w:t>microarray</w:t>
-      </w:r>
-      <w:proofErr w:type="spellEnd"/>
-      <w:r>
-        <w:t xml:space="preserve"> : miR-205, mir-214, miR-221 et miR-99b étaient en quantité insuffisante dans les tissus cancéreux. Le miR-99b est présent en quantités encore moindre chez les afro-américains par rapport aux caucasiens, ce qui pourrait lier ce </w:t>
+        <w:t xml:space="preserve"> ont été sélectionnés pour l’analyse dans des microarray : miR-205, mir-214, miR-221 et miR-99b étaient en quantité insuffisante dans les tissus cancéreux. Le miR-99b est présent en quantités encore moindre chez les afro-américains par rapport aux caucasiens, ce qui pourrait lier ce </w:t>
       </w:r>
       <w:r>
         <w:t>miARN</w:t>
@@ -3913,61 +3846,30 @@
       <w:pPr>
         <w:pStyle w:val="Titre1"/>
       </w:pPr>
-      <w:bookmarkStart w:id="14" w:name="_Toc450768081"/>
-      <w:proofErr w:type="spellStart"/>
+      <w:bookmarkStart w:id="15" w:name="_Toc450768081"/>
       <w:r>
         <w:lastRenderedPageBreak/>
-        <w:t>Biological</w:t>
-      </w:r>
-      <w:proofErr w:type="spellEnd"/>
-      <w:r>
-        <w:t xml:space="preserve"> </w:t>
-      </w:r>
-      <w:proofErr w:type="spellStart"/>
+        <w:t xml:space="preserve">Biological </w:t>
+      </w:r>
       <w:r>
         <w:t>Pathways</w:t>
       </w:r>
-      <w:bookmarkEnd w:id="14"/>
-      <w:proofErr w:type="spellEnd"/>
-    </w:p>
-    <w:p>
-      <w:pPr>
-        <w:jc w:val="both"/>
-      </w:pPr>
-      <w:r>
-        <w:t>Un « </w:t>
-      </w:r>
-      <w:proofErr w:type="spellStart"/>
-      <w:r>
-        <w:t>biological</w:t>
-      </w:r>
-      <w:proofErr w:type="spellEnd"/>
-      <w:r>
-        <w:t xml:space="preserve"> </w:t>
-      </w:r>
-      <w:proofErr w:type="spellStart"/>
-      <w:r>
-        <w:t>pathway</w:t>
-      </w:r>
-      <w:proofErr w:type="spellEnd"/>
-      <w:r>
-        <w:t xml:space="preserve"> », représente une série d’action parmi les molécules dans une cellule qui mène à un produit ou un changement dans cette cellule. Cela peut déclencher l’assemblage d’une nouvelle molécule comme des graisses ou des protéines, ou activer ou désactiver des gènes ou même stimuler une cellule pour la faire bouger. </w:t>
-      </w:r>
-    </w:p>
-    <w:p>
-      <w:pPr>
-        <w:jc w:val="both"/>
-      </w:pPr>
-      <w:r>
-        <w:t xml:space="preserve">Connaitre les </w:t>
-      </w:r>
-      <w:proofErr w:type="spellStart"/>
-      <w:r>
-        <w:t>pathways</w:t>
-      </w:r>
-      <w:proofErr w:type="spellEnd"/>
-      <w:r>
-        <w:t>, du gène</w:t>
+      <w:bookmarkEnd w:id="15"/>
+    </w:p>
+    <w:p>
+      <w:pPr>
+        <w:jc w:val="both"/>
+      </w:pPr>
+      <w:r>
+        <w:t xml:space="preserve">Un « biological pathway », représente une série d’action parmi les molécules dans une cellule qui mène à un produit ou un changement dans cette cellule. Cela peut déclencher l’assemblage d’une nouvelle molécule comme des graisses ou des protéines, ou activer ou désactiver des gènes ou même stimuler une cellule pour la faire bouger. </w:t>
+      </w:r>
+    </w:p>
+    <w:p>
+      <w:pPr>
+        <w:jc w:val="both"/>
+      </w:pPr>
+      <w:r>
+        <w:t>Connaitre les pathways, du gène</w:t>
       </w:r>
       <w:r>
         <w:t>,</w:t>
@@ -3981,15 +3883,7 @@
         <w:jc w:val="both"/>
       </w:pPr>
       <w:r>
-        <w:t xml:space="preserve">Si certaines défaillances viennent à apparaitre dans un niveau ou un autre du </w:t>
-      </w:r>
-      <w:proofErr w:type="spellStart"/>
-      <w:r>
-        <w:t>pathway</w:t>
-      </w:r>
-      <w:proofErr w:type="spellEnd"/>
-      <w:r>
-        <w:t>, par exemple un problème au niveau du gène qui cause la défaillance d’une protéine ou un problème de répression, la connaissance du chemin métabolique va permettre de prédire les conséquences et ainsi de trouver certains éléments qui peuvent indiquer</w:t>
+        <w:t>Si certaines défaillances viennent à apparaitre dans un niveau ou un autre du pathway, par exemple un problème au niveau du gène qui cause la défaillance d’une protéine ou un problème de répression, la connaissance du chemin métabolique va permettre de prédire les conséquences et ainsi de trouver certains éléments qui peuvent indiquer</w:t>
       </w:r>
       <w:r>
         <w:t xml:space="preserve"> ou valider</w:t>
@@ -4009,15 +3903,7 @@
         <w:t xml:space="preserve"> utile pour partager et </w:t>
       </w:r>
       <w:r>
-        <w:t xml:space="preserve">parcourir les </w:t>
-      </w:r>
-      <w:proofErr w:type="spellStart"/>
-      <w:r>
-        <w:t>pathways</w:t>
-      </w:r>
-      <w:proofErr w:type="spellEnd"/>
-      <w:r>
-        <w:t xml:space="preserve"> connus</w:t>
+        <w:t>parcourir les pathways connus</w:t>
       </w:r>
       <w:r>
         <w:t xml:space="preserve"> : </w:t>
@@ -4041,15 +3927,7 @@
         <w:jc w:val="both"/>
       </w:pPr>
       <w:r>
-        <w:t xml:space="preserve">Concernant ce travail, voici le </w:t>
-      </w:r>
-      <w:proofErr w:type="spellStart"/>
-      <w:r>
-        <w:t>pathway</w:t>
-      </w:r>
-      <w:proofErr w:type="spellEnd"/>
-      <w:r>
-        <w:t xml:space="preserve"> du cancer de la prostate (bien trop compliqué à comprendre pour nous !) : </w:t>
+        <w:t xml:space="preserve">Concernant ce travail, voici le pathway du cancer de la prostate (bien trop compliqué à comprendre pour nous !) : </w:t>
       </w:r>
       <w:hyperlink r:id="rId14" w:history="1">
         <w:r>
@@ -4083,11 +3961,11 @@
         <w:br w:type="page"/>
       </w:r>
     </w:p>
+    <w:bookmarkStart w:id="16" w:name="_Toc450768082"/>
     <w:p>
       <w:pPr>
         <w:pStyle w:val="Titre1"/>
       </w:pPr>
-      <w:bookmarkStart w:id="15" w:name="_Toc450768082"/>
       <w:r>
         <w:rPr>
           <w:noProof/>
@@ -4150,14 +4028,27 @@
                             <w:r>
                               <w:t xml:space="preserve">Figure </w:t>
                             </w:r>
-                            <w:fldSimple w:instr=" SEQ Figure \* ARABIC ">
-                              <w:r>
-                                <w:rPr>
-                                  <w:noProof/>
-                                </w:rPr>
-                                <w:t>8</w:t>
-                              </w:r>
-                            </w:fldSimple>
+                            <w:r>
+                              <w:fldChar w:fldCharType="begin"/>
+                            </w:r>
+                            <w:r>
+                              <w:instrText xml:space="preserve"> SEQ Figure \* ARABIC </w:instrText>
+                            </w:r>
+                            <w:r>
+                              <w:fldChar w:fldCharType="separate"/>
+                            </w:r>
+                            <w:r>
+                              <w:rPr>
+                                <w:noProof/>
+                              </w:rPr>
+                              <w:t>8</w:t>
+                            </w:r>
+                            <w:r>
+                              <w:rPr>
+                                <w:noProof/>
+                              </w:rPr>
+                              <w:fldChar w:fldCharType="end"/>
+                            </w:r>
                             <w:r>
                               <w:t xml:space="preserve"> Toucher rectal</w:t>
                             </w:r>
@@ -4289,7 +4180,7 @@
       <w:r>
         <w:t>Etat de l’art</w:t>
       </w:r>
-      <w:bookmarkEnd w:id="15"/>
+      <w:bookmarkEnd w:id="16"/>
     </w:p>
     <w:p>
       <w:pPr>
@@ -4390,15 +4281,7 @@
         <w:t xml:space="preserve">Aujourd’hui, </w:t>
       </w:r>
       <w:r>
-        <w:t xml:space="preserve">l’étude du niveau d’expression des miARN, et donc de l’expression de certains gènes à travers les </w:t>
-      </w:r>
-      <w:proofErr w:type="spellStart"/>
-      <w:r>
-        <w:t>pathways</w:t>
-      </w:r>
-      <w:proofErr w:type="spellEnd"/>
-      <w:r>
-        <w:t xml:space="preserve">, permet de développer des outils de diagnostic pour de plus en plus de pathologies. </w:t>
+        <w:t xml:space="preserve">l’étude du niveau d’expression des miARN, et donc de l’expression de certains gènes à travers les pathways, permet de développer des outils de diagnostic pour de plus en plus de pathologies. </w:t>
       </w:r>
     </w:p>
     <w:p>
@@ -4421,7 +4304,7 @@
       <w:pPr>
         <w:pStyle w:val="Titre3"/>
       </w:pPr>
-      <w:bookmarkStart w:id="16" w:name="_Toc450768083"/>
+      <w:bookmarkStart w:id="17" w:name="_Toc450768083"/>
       <w:r>
         <w:rPr>
           <w:noProof/>
@@ -4499,37 +4382,16 @@
         </w:drawing>
       </w:r>
       <w:r>
-        <w:t xml:space="preserve">Les Biopuces et </w:t>
-      </w:r>
-      <w:proofErr w:type="spellStart"/>
-      <w:r>
-        <w:t>microarray</w:t>
-      </w:r>
-      <w:bookmarkEnd w:id="16"/>
-      <w:proofErr w:type="spellEnd"/>
-    </w:p>
-    <w:p>
-      <w:pPr>
-        <w:jc w:val="both"/>
-      </w:pPr>
-      <w:r>
-        <w:t xml:space="preserve">Les biopuces, aussi appelées puces à ADN ou </w:t>
-      </w:r>
-      <w:proofErr w:type="spellStart"/>
-      <w:r>
-        <w:t>micromatrices</w:t>
-      </w:r>
-      <w:proofErr w:type="spellEnd"/>
-      <w:r>
-        <w:t xml:space="preserve"> d'ADN (DNA </w:t>
-      </w:r>
-      <w:proofErr w:type="spellStart"/>
-      <w:r>
-        <w:t>microarrays</w:t>
-      </w:r>
-      <w:proofErr w:type="spellEnd"/>
-      <w:r>
-        <w:t xml:space="preserve"> en anglais), sont principalement utilisées afin d'analyser le niveau d'expressions des gènes transcrits dans un milieu (cellules, tissu ou autres) donné.</w:t>
+        <w:t>Les Biopuces et microarray</w:t>
+      </w:r>
+      <w:bookmarkEnd w:id="17"/>
+    </w:p>
+    <w:p>
+      <w:pPr>
+        <w:jc w:val="both"/>
+      </w:pPr>
+      <w:r>
+        <w:t>Les biopuces, aussi appelées puces à ADN ou micromatrices d'ADN (DNA microarrays en anglais), sont principalement utilisées afin d'analyser le niveau d'expressions des gènes transcrits dans un milieu (cellules, tissu ou autres) donné.</w:t>
       </w:r>
     </w:p>
     <w:p>
@@ -4611,38 +4473,22 @@
                                 <w:noProof/>
                               </w:rPr>
                             </w:pPr>
-                            <w:bookmarkStart w:id="17" w:name="_Toc450298540"/>
+                            <w:bookmarkStart w:id="18" w:name="_Toc450298540"/>
                             <w:r>
                               <w:t xml:space="preserve">Figure </w:t>
                             </w:r>
+                            <w:fldSimple w:instr=" SEQ Figure \* ARABIC ">
+                              <w:r>
+                                <w:rPr>
+                                  <w:noProof/>
+                                </w:rPr>
+                                <w:t>2</w:t>
+                              </w:r>
+                            </w:fldSimple>
                             <w:r>
-                              <w:fldChar w:fldCharType="begin"/>
+                              <w:t xml:space="preserve"> Photo d'une biopuce</w:t>
                             </w:r>
-                            <w:r>
-                              <w:instrText xml:space="preserve"> SEQ Figure \* ARABIC </w:instrText>
-                            </w:r>
-                            <w:r>
-                              <w:fldChar w:fldCharType="separate"/>
-                            </w:r>
-                            <w:r>
-                              <w:rPr>
-                                <w:noProof/>
-                              </w:rPr>
-                              <w:t>2</w:t>
-                            </w:r>
-                            <w:r>
-                              <w:rPr>
-                                <w:noProof/>
-                              </w:rPr>
-                              <w:fldChar w:fldCharType="end"/>
-                            </w:r>
-                            <w:r>
-                              <w:t xml:space="preserve"> Photo d'une bio</w:t>
-                            </w:r>
-                            <w:r>
-                              <w:t>puce</w:t>
-                            </w:r>
-                            <w:bookmarkEnd w:id="17"/>
+                            <w:bookmarkEnd w:id="18"/>
                           </w:p>
                         </w:txbxContent>
                       </wps:txbx>
@@ -4737,37 +4583,13 @@
         <w:jc w:val="both"/>
       </w:pPr>
       <w:r>
-        <w:t xml:space="preserve">Lors d'une expérience utilisant des </w:t>
-      </w:r>
-      <w:proofErr w:type="spellStart"/>
-      <w:r>
-        <w:t>biospuces</w:t>
-      </w:r>
-      <w:proofErr w:type="spellEnd"/>
-      <w:r>
-        <w:t>, les ARNm (ARN messagers, issu de la transcription d'une partie d'ADN) sont extraits du milieu. Ils sont ensuite retranscrits en ADNc (ADN complémentaire, qui correspond à la partie codante de l'ADN que l'ARNm avait transcrit à la base), on parle de transcription inverse. Ces brins d'ADNc sont ensuite marqués des molécules fluorescente</w:t>
+        <w:t>Lors d'une expérience utilisant des biospuces, les ARNm (ARN messagers, issu de la transcription d'une partie d'ADN) sont extraits du milieu. Ils sont ensuite retranscrits en ADNc (ADN complémentaire, qui correspond à la partie codante de l'ADN que l'ARNm avait transcrit à la base), on parle de transcription inverse. Ces brins d'ADNc sont ensuite marqués des molécules fluorescente</w:t>
       </w:r>
       <w:r>
         <w:t>s</w:t>
       </w:r>
       <w:r>
-        <w:t xml:space="preserve">. Les plus utilisées sont fluorochromes la </w:t>
-      </w:r>
-      <w:proofErr w:type="spellStart"/>
-      <w:r>
-        <w:t>Cyanine</w:t>
-      </w:r>
-      <w:proofErr w:type="spellEnd"/>
-      <w:r>
-        <w:t xml:space="preserve"> 3 et la </w:t>
-      </w:r>
-      <w:proofErr w:type="spellStart"/>
-      <w:r>
-        <w:t>Cyanine</w:t>
-      </w:r>
-      <w:proofErr w:type="spellEnd"/>
-      <w:r>
-        <w:t xml:space="preserve"> 5 qui fluorescent dans le vert respectivement le rouge. Ces ADNc marqués sont ensuite mis en contact avec une biopuce.</w:t>
+        <w:t>. Les plus utilisées sont fluorochromes la Cyanine 3 et la Cyanine 5 qui fluorescent dans le vert respectivement le rouge. Ces ADNc marqués sont ensuite mis en contact avec une biopuce.</w:t>
       </w:r>
     </w:p>
     <w:p>
@@ -4843,36 +4665,18 @@
                             <w:r>
                               <w:t xml:space="preserve">Figure </w:t>
                             </w:r>
+                            <w:fldSimple w:instr=" SEQ Figure \* ARABIC ">
+                              <w:r>
+                                <w:rPr>
+                                  <w:noProof/>
+                                </w:rPr>
+                                <w:t>3</w:t>
+                              </w:r>
+                            </w:fldSimple>
                             <w:r>
-                              <w:fldChar w:fldCharType="begin"/>
-                            </w:r>
-                            <w:r>
-                              <w:instrText xml:space="preserve"> SEQ Figure \* ARABIC </w:instrText>
-                            </w:r>
-                            <w:r>
-                              <w:fldChar w:fldCharType="separate"/>
-                            </w:r>
-                            <w:r>
-                              <w:rPr>
-                                <w:noProof/>
-                              </w:rPr>
-                              <w:t>3</w:t>
-                            </w:r>
-                            <w:r>
-                              <w:rPr>
-                                <w:noProof/>
-                              </w:rPr>
-                              <w:fldChar w:fldCharType="end"/>
-                            </w:r>
-                            <w:r>
-                              <w:t xml:space="preserve"> Fonctionnement d’une </w:t>
-                            </w:r>
-                            <w:proofErr w:type="spellStart"/>
-                            <w:r>
-                              <w:t>bio-puce</w:t>
+                              <w:t xml:space="preserve"> Fonctionnement d’une bio-puce</w:t>
                             </w:r>
                             <w:bookmarkEnd w:id="19"/>
-                            <w:proofErr w:type="spellEnd"/>
                           </w:p>
                         </w:txbxContent>
                       </wps:txbx>
@@ -5117,59 +4921,39 @@
           </wp:inline>
         </w:drawing>
       </w:r>
-      <w:bookmarkStart w:id="21" w:name="_GoBack"/>
+    </w:p>
+    <w:p>
+      <w:pPr>
+        <w:pStyle w:val="Lgende"/>
+        <w:jc w:val="both"/>
+      </w:pPr>
+      <w:bookmarkStart w:id="20" w:name="_Toc450298542"/>
+      <w:r>
+        <w:t xml:space="preserve">Figure </w:t>
+      </w:r>
+      <w:fldSimple w:instr=" SEQ Figure \* ARABIC ">
+        <w:r>
+          <w:rPr>
+            <w:noProof/>
+          </w:rPr>
+          <w:t>4</w:t>
+        </w:r>
+      </w:fldSimple>
+      <w:r>
+        <w:t xml:space="preserve"> Scan d'une bio-puce</w:t>
+      </w:r>
+      <w:bookmarkEnd w:id="20"/>
+    </w:p>
+    <w:p>
+      <w:pPr>
+        <w:pStyle w:val="Titre3"/>
+        <w:jc w:val="both"/>
+      </w:pPr>
+      <w:bookmarkStart w:id="21" w:name="_Toc450768079"/>
+      <w:r>
+        <w:t>Outils de prédiction des cibles</w:t>
+      </w:r>
       <w:bookmarkEnd w:id="21"/>
-    </w:p>
-    <w:p>
-      <w:pPr>
-        <w:pStyle w:val="Lgende"/>
-        <w:jc w:val="both"/>
-      </w:pPr>
-      <w:bookmarkStart w:id="22" w:name="_Toc450298542"/>
-      <w:r>
-        <w:t xml:space="preserve">Figure </w:t>
-      </w:r>
-      <w:r>
-        <w:fldChar w:fldCharType="begin"/>
-      </w:r>
-      <w:r>
-        <w:instrText xml:space="preserve"> SEQ Figure \* ARABIC </w:instrText>
-      </w:r>
-      <w:r>
-        <w:fldChar w:fldCharType="separate"/>
-      </w:r>
-      <w:r>
-        <w:rPr>
-          <w:noProof/>
-        </w:rPr>
-        <w:t>4</w:t>
-      </w:r>
-      <w:r>
-        <w:rPr>
-          <w:noProof/>
-        </w:rPr>
-        <w:fldChar w:fldCharType="end"/>
-      </w:r>
-      <w:r>
-        <w:t xml:space="preserve"> Scan d'une </w:t>
-      </w:r>
-      <w:proofErr w:type="spellStart"/>
-      <w:r>
-        <w:t>bio-puce</w:t>
-      </w:r>
-      <w:bookmarkEnd w:id="22"/>
-      <w:proofErr w:type="spellEnd"/>
-    </w:p>
-    <w:p>
-      <w:pPr>
-        <w:pStyle w:val="Titre3"/>
-        <w:jc w:val="both"/>
-      </w:pPr>
-      <w:bookmarkStart w:id="23" w:name="_Toc450768079"/>
-      <w:r>
-        <w:t>Outils de prédiction des cibles</w:t>
-      </w:r>
-      <w:bookmarkEnd w:id="23"/>
     </w:p>
     <w:p>
       <w:pPr>
@@ -5201,13 +4985,8 @@
         </w:numPr>
         <w:jc w:val="both"/>
       </w:pPr>
-      <w:proofErr w:type="spellStart"/>
-      <w:r>
-        <w:t>TargetScan</w:t>
-      </w:r>
-      <w:proofErr w:type="spellEnd"/>
-      <w:r>
-        <w:t xml:space="preserve"> qui cherche à prédire les cibles des miARNs en recherchant la présence de sites ciblés par les miARNs.</w:t>
+      <w:r>
+        <w:t>TargetScan qui cherche à prédire les cibles des miARNs en recherchant la présence de sites ciblés par les miARNs.</w:t>
       </w:r>
     </w:p>
     <w:p>
@@ -5233,78 +5012,70 @@
       <w:pPr>
         <w:pStyle w:val="Titre1"/>
       </w:pPr>
-      <w:bookmarkStart w:id="24" w:name="_Toc450768084"/>
+      <w:bookmarkStart w:id="22" w:name="_Toc450768084"/>
       <w:r>
         <w:lastRenderedPageBreak/>
         <w:t>Conception</w:t>
       </w:r>
+      <w:bookmarkEnd w:id="22"/>
+    </w:p>
+    <w:p>
+      <w:pPr>
+        <w:pStyle w:val="Titre2"/>
+        <w:jc w:val="both"/>
+      </w:pPr>
+      <w:bookmarkStart w:id="23" w:name="_Toc450768085"/>
+      <w:r>
+        <w:t>Décomposition du problème</w:t>
+      </w:r>
+      <w:bookmarkEnd w:id="23"/>
+    </w:p>
+    <w:p>
+      <w:pPr>
+        <w:pStyle w:val="Titre3"/>
+        <w:jc w:val="both"/>
+      </w:pPr>
+      <w:bookmarkStart w:id="24" w:name="_Toc450768086"/>
+      <w:r>
+        <w:t>Données reçues</w:t>
+      </w:r>
       <w:bookmarkEnd w:id="24"/>
     </w:p>
     <w:p>
       <w:pPr>
-        <w:pStyle w:val="Titre2"/>
-        <w:jc w:val="both"/>
-      </w:pPr>
-      <w:bookmarkStart w:id="25" w:name="_Toc450768085"/>
-      <w:r>
-        <w:t>Décomposition du problème</w:t>
+        <w:jc w:val="both"/>
+      </w:pPr>
+      <w:r>
+        <w:t>Les données que nous utiliserons, sont des donnés de micro-arrays déjà traitée (traitement d’image</w:t>
+      </w:r>
+      <w:r>
+        <w:t>, normalisation afin de réduire le bruit statistique</w:t>
+      </w:r>
+      <w:r>
+        <w:t xml:space="preserve">). Nous avons donc </w:t>
+      </w:r>
+      <w:r>
+        <w:t xml:space="preserve">le niveau d’expression de miARN en grand nombre. </w:t>
+      </w:r>
+    </w:p>
+    <w:p>
+      <w:pPr>
+        <w:jc w:val="both"/>
+      </w:pPr>
+      <w:r>
+        <w:t xml:space="preserve">Notre jeu de données contient une soixantaine de prélèvement urinaire de patients souffrant ou non d’un cancer prostatique. </w:t>
+      </w:r>
+    </w:p>
+    <w:p>
+      <w:pPr>
+        <w:pStyle w:val="Titre3"/>
+        <w:jc w:val="both"/>
+      </w:pPr>
+      <w:bookmarkStart w:id="25" w:name="_Toc450768087"/>
+      <w:r>
+        <w:t>Filtrage des données</w:t>
       </w:r>
       <w:bookmarkEnd w:id="25"/>
-    </w:p>
-    <w:p>
-      <w:pPr>
-        <w:pStyle w:val="Titre3"/>
-        <w:jc w:val="both"/>
-      </w:pPr>
-      <w:bookmarkStart w:id="26" w:name="_Toc450768086"/>
-      <w:r>
-        <w:t>Données reçues</w:t>
-      </w:r>
-      <w:bookmarkEnd w:id="26"/>
-    </w:p>
-    <w:p>
-      <w:pPr>
-        <w:jc w:val="both"/>
-      </w:pPr>
-      <w:r>
-        <w:t>Les données que nous utiliserons, sont des donnés de micro-</w:t>
-      </w:r>
-      <w:proofErr w:type="spellStart"/>
-      <w:r>
-        <w:t>arrays</w:t>
-      </w:r>
-      <w:proofErr w:type="spellEnd"/>
-      <w:r>
-        <w:t xml:space="preserve"> déjà traitée (traitement d’image</w:t>
-      </w:r>
-      <w:r>
-        <w:t>, normalisation afin de réduire le bruit statistique</w:t>
-      </w:r>
-      <w:r>
-        <w:t xml:space="preserve">). Nous avons donc </w:t>
-      </w:r>
-      <w:r>
-        <w:t xml:space="preserve">le niveau d’expression de miARN en grand nombre. </w:t>
-      </w:r>
-    </w:p>
-    <w:p>
-      <w:pPr>
-        <w:jc w:val="both"/>
-      </w:pPr>
-      <w:r>
-        <w:t xml:space="preserve">Notre jeu de données contient une soixantaine de prélèvement urinaire de patients souffrant ou non d’un cancer prostatique. </w:t>
-      </w:r>
-    </w:p>
-    <w:p>
-      <w:pPr>
-        <w:pStyle w:val="Titre3"/>
-        <w:jc w:val="both"/>
-      </w:pPr>
-      <w:bookmarkStart w:id="27" w:name="_Toc450768087"/>
-      <w:r>
-        <w:t>Filtrage des données</w:t>
-      </w:r>
-      <w:bookmarkEnd w:id="27"/>
     </w:p>
     <w:p>
       <w:pPr>
@@ -5360,14 +5131,27 @@
                             <w:r>
                               <w:t xml:space="preserve">Figure </w:t>
                             </w:r>
-                            <w:fldSimple w:instr=" SEQ Figure \* ARABIC ">
-                              <w:r>
-                                <w:rPr>
-                                  <w:noProof/>
-                                </w:rPr>
-                                <w:t>9</w:t>
-                              </w:r>
-                            </w:fldSimple>
+                            <w:r>
+                              <w:fldChar w:fldCharType="begin"/>
+                            </w:r>
+                            <w:r>
+                              <w:instrText xml:space="preserve"> SEQ Figure \* ARABIC </w:instrText>
+                            </w:r>
+                            <w:r>
+                              <w:fldChar w:fldCharType="separate"/>
+                            </w:r>
+                            <w:r>
+                              <w:rPr>
+                                <w:noProof/>
+                              </w:rPr>
+                              <w:t>9</w:t>
+                            </w:r>
+                            <w:r>
+                              <w:rPr>
+                                <w:noProof/>
+                              </w:rPr>
+                              <w:fldChar w:fldCharType="end"/>
+                            </w:r>
                             <w:r>
                               <w:t xml:space="preserve"> t-test</w:t>
                             </w:r>
@@ -5493,39 +5277,7 @@
         <w:t xml:space="preserve">Un premier filtre pourrait consister par exemple, à retirer les miARN dont le niveau d’expression n’est pas significativement différent entre les patients malades et les patients sains. </w:t>
       </w:r>
       <w:r>
-        <w:t xml:space="preserve">Plusieurs méthodes existent afin d’affiner la quantité de gènes nécessaire à un diagnostic. On citera par exemple le test de </w:t>
-      </w:r>
-      <w:proofErr w:type="spellStart"/>
-      <w:r>
-        <w:t>Student</w:t>
-      </w:r>
-      <w:proofErr w:type="spellEnd"/>
-      <w:r>
-        <w:t xml:space="preserve"> (t-test) et la méthode SAM (</w:t>
-      </w:r>
-      <w:proofErr w:type="spellStart"/>
-      <w:r>
-        <w:t>Significance</w:t>
-      </w:r>
-      <w:proofErr w:type="spellEnd"/>
-      <w:r>
-        <w:t xml:space="preserve"> </w:t>
-      </w:r>
-      <w:proofErr w:type="spellStart"/>
-      <w:r>
-        <w:t>Analysis</w:t>
-      </w:r>
-      <w:proofErr w:type="spellEnd"/>
-      <w:r>
-        <w:t xml:space="preserve"> of </w:t>
-      </w:r>
-      <w:proofErr w:type="spellStart"/>
-      <w:r>
-        <w:t>Microarrays</w:t>
-      </w:r>
-      <w:proofErr w:type="spellEnd"/>
-      <w:r>
-        <w:t xml:space="preserve">). </w:t>
+        <w:t xml:space="preserve">Plusieurs méthodes existent afin d’affiner la quantité de gènes nécessaire à un diagnostic. On citera par exemple le test de Student (t-test) et la méthode SAM (Significance Analysis of Microarrays). </w:t>
       </w:r>
     </w:p>
     <w:p>
@@ -5538,10 +5290,68 @@
         <w:pStyle w:val="Titre3"/>
         <w:jc w:val="both"/>
       </w:pPr>
-      <w:bookmarkStart w:id="28" w:name="_Toc450768088"/>
+      <w:bookmarkStart w:id="26" w:name="_Toc450768088"/>
       <w:r>
         <w:t>Machine Learning</w:t>
       </w:r>
+      <w:bookmarkEnd w:id="26"/>
+    </w:p>
+    <w:p>
+      <w:pPr>
+        <w:jc w:val="both"/>
+      </w:pPr>
+      <w:r>
+        <w:t xml:space="preserve">Une fois les données </w:t>
+      </w:r>
+      <w:r>
+        <w:t>pertinentes</w:t>
+      </w:r>
+      <w:r>
+        <w:t xml:space="preserve"> isolées, il f</w:t>
+      </w:r>
+      <w:r>
+        <w:t xml:space="preserve">audra entrainer une méthode de machine learning afin de différencier les groupes de patients sains de malade. On pourra utiliser des méthodes telles que kNN (k nearest neighboors) ou SVM (Support Vector Machine) afin, d’avoir un outil de diagnostic entrainé. </w:t>
+      </w:r>
+    </w:p>
+    <w:p>
+      <w:pPr>
+        <w:jc w:val="both"/>
+      </w:pPr>
+      <w:r>
+        <w:t xml:space="preserve">Pour faire fonctionner ces outils de machine learning, nous séparerons les données en deux parties ; une pour entrainer le modèle et l’autre, plus petite, pour le tester après la phase d’entrainement. </w:t>
+      </w:r>
+    </w:p>
+    <w:p>
+      <w:pPr>
+        <w:pStyle w:val="Titre3"/>
+        <w:jc w:val="both"/>
+      </w:pPr>
+      <w:bookmarkStart w:id="27" w:name="_Toc450768089"/>
+      <w:r>
+        <w:t>Analyse des résultats</w:t>
+      </w:r>
+      <w:bookmarkEnd w:id="27"/>
+    </w:p>
+    <w:p>
+      <w:pPr>
+        <w:jc w:val="both"/>
+      </w:pPr>
+      <w:r>
+        <w:t>Une fois les résultats obtenus, nous devrons analyser leur pertinence en explorant les pathways des différents</w:t>
+      </w:r>
+      <w:r>
+        <w:t xml:space="preserve"> miARN obtenus comme marqueurs afin de confirmer rapport avec la maladie (PCa). </w:t>
+      </w:r>
+    </w:p>
+    <w:p>
+      <w:pPr>
+        <w:pStyle w:val="Titre2"/>
+        <w:jc w:val="both"/>
+      </w:pPr>
+      <w:bookmarkStart w:id="28" w:name="_Toc450768090"/>
+      <w:r>
+        <w:t>Outils utilisés</w:t>
+      </w:r>
       <w:bookmarkEnd w:id="28"/>
     </w:p>
     <w:p>
@@ -5549,145 +5359,7 @@
         <w:jc w:val="both"/>
       </w:pPr>
       <w:r>
-        <w:t xml:space="preserve">Une fois les données </w:t>
-      </w:r>
-      <w:r>
-        <w:t>pertinentes</w:t>
-      </w:r>
-      <w:r>
-        <w:t xml:space="preserve"> isolées, il f</w:t>
-      </w:r>
-      <w:r>
-        <w:t xml:space="preserve">audra entrainer une méthode de machine </w:t>
-      </w:r>
-      <w:proofErr w:type="spellStart"/>
-      <w:r>
-        <w:t>learning</w:t>
-      </w:r>
-      <w:proofErr w:type="spellEnd"/>
-      <w:r>
-        <w:t xml:space="preserve"> afin de différencier les groupes de patients sains de malade. On pourra utiliser des méthodes telles que </w:t>
-      </w:r>
-      <w:proofErr w:type="spellStart"/>
-      <w:r>
-        <w:t>kNN</w:t>
-      </w:r>
-      <w:proofErr w:type="spellEnd"/>
-      <w:r>
-        <w:t xml:space="preserve"> (k </w:t>
-      </w:r>
-      <w:proofErr w:type="spellStart"/>
-      <w:r>
-        <w:t>nearest</w:t>
-      </w:r>
-      <w:proofErr w:type="spellEnd"/>
-      <w:r>
-        <w:t xml:space="preserve"> </w:t>
-      </w:r>
-      <w:proofErr w:type="spellStart"/>
-      <w:r>
-        <w:t>neighboors</w:t>
-      </w:r>
-      <w:proofErr w:type="spellEnd"/>
-      <w:r>
-        <w:t xml:space="preserve">) ou SVM (Support </w:t>
-      </w:r>
-      <w:proofErr w:type="spellStart"/>
-      <w:r>
-        <w:t>Vector</w:t>
-      </w:r>
-      <w:proofErr w:type="spellEnd"/>
-      <w:r>
-        <w:t xml:space="preserve"> Machine) afin, d’avoir un outil de diagnostic entrainé. </w:t>
-      </w:r>
-    </w:p>
-    <w:p>
-      <w:pPr>
-        <w:jc w:val="both"/>
-      </w:pPr>
-      <w:r>
-        <w:t xml:space="preserve">Pour faire fonctionner ces outils de machine </w:t>
-      </w:r>
-      <w:proofErr w:type="spellStart"/>
-      <w:r>
-        <w:t>learning</w:t>
-      </w:r>
-      <w:proofErr w:type="spellEnd"/>
-      <w:r>
-        <w:t xml:space="preserve">, nous séparerons les données en deux parties ; une pour entrainer le modèle et l’autre, plus petite, pour le tester après la phase d’entrainement. </w:t>
-      </w:r>
-    </w:p>
-    <w:p>
-      <w:pPr>
-        <w:pStyle w:val="Titre3"/>
-        <w:jc w:val="both"/>
-      </w:pPr>
-      <w:bookmarkStart w:id="29" w:name="_Toc450768089"/>
-      <w:r>
-        <w:t>Analyse des résultats</w:t>
-      </w:r>
-      <w:bookmarkEnd w:id="29"/>
-    </w:p>
-    <w:p>
-      <w:pPr>
-        <w:jc w:val="both"/>
-      </w:pPr>
-      <w:r>
-        <w:t xml:space="preserve">Une fois les résultats obtenus, nous devrons analyser leur pertinence en explorant les </w:t>
-      </w:r>
-      <w:proofErr w:type="spellStart"/>
-      <w:r>
-        <w:t>pathways</w:t>
-      </w:r>
-      <w:proofErr w:type="spellEnd"/>
-      <w:r>
-        <w:t xml:space="preserve"> des différents</w:t>
-      </w:r>
-      <w:r>
-        <w:t xml:space="preserve"> miARN obtenus comme marqueurs afin de confirmer rapport avec la maladie (</w:t>
-      </w:r>
-      <w:proofErr w:type="spellStart"/>
-      <w:r>
-        <w:t>PCa</w:t>
-      </w:r>
-      <w:proofErr w:type="spellEnd"/>
-      <w:r>
-        <w:t xml:space="preserve">). </w:t>
-      </w:r>
-    </w:p>
-    <w:p>
-      <w:pPr>
-        <w:pStyle w:val="Titre2"/>
-        <w:jc w:val="both"/>
-      </w:pPr>
-      <w:bookmarkStart w:id="30" w:name="_Toc450768090"/>
-      <w:r>
-        <w:t>Outils utilisés</w:t>
-      </w:r>
-      <w:bookmarkEnd w:id="30"/>
-    </w:p>
-    <w:p>
-      <w:pPr>
-        <w:jc w:val="both"/>
-      </w:pPr>
-      <w:r>
-        <w:t xml:space="preserve">Nous utiliserons les outils vus en classe comme </w:t>
-      </w:r>
-      <w:proofErr w:type="spellStart"/>
-      <w:r>
-        <w:t>numpy</w:t>
-      </w:r>
-      <w:proofErr w:type="spellEnd"/>
-      <w:r>
-        <w:t xml:space="preserve"> et </w:t>
-      </w:r>
-      <w:proofErr w:type="spellStart"/>
-      <w:r>
-        <w:t>scipy</w:t>
-      </w:r>
-      <w:proofErr w:type="spellEnd"/>
-      <w:r>
-        <w:t xml:space="preserve"> et leurs différentes librairies ainsi que les outils de prédiction de cibles de miARN comme RNA22 par exemple. </w:t>
+        <w:t xml:space="preserve">Nous utiliserons les outils vus en classe comme numpy et scipy et leurs différentes librairies ainsi que les outils de prédiction de cibles de miARN comme RNA22 par exemple. </w:t>
       </w:r>
     </w:p>
     <w:p/>
@@ -5699,22 +5371,22 @@
       <w:r>
         <w:br w:type="page"/>
       </w:r>
-      <w:bookmarkStart w:id="31" w:name="_Toc450768091"/>
+      <w:bookmarkStart w:id="29" w:name="_Toc450768091"/>
       <w:r>
         <w:lastRenderedPageBreak/>
         <w:t>Sources</w:t>
       </w:r>
-      <w:bookmarkEnd w:id="31"/>
+      <w:bookmarkEnd w:id="29"/>
     </w:p>
     <w:p>
       <w:pPr>
         <w:pStyle w:val="Titre2"/>
       </w:pPr>
-      <w:bookmarkStart w:id="32" w:name="_Toc450768092"/>
+      <w:bookmarkStart w:id="30" w:name="_Toc450768092"/>
       <w:r>
         <w:t>Images</w:t>
       </w:r>
-      <w:bookmarkEnd w:id="32"/>
+      <w:bookmarkEnd w:id="30"/>
     </w:p>
     <w:tbl>
       <w:tblPr>
@@ -5769,13 +5441,8 @@
           </w:tcPr>
           <w:p>
             <w:r>
-              <w:t xml:space="preserve">Photo </w:t>
-            </w:r>
-            <w:proofErr w:type="spellStart"/>
-            <w:r>
-              <w:t>bio-puce</w:t>
-            </w:r>
-            <w:proofErr w:type="spellEnd"/>
+              <w:t>Photo bio-puce</w:t>
+            </w:r>
           </w:p>
         </w:tc>
         <w:tc>
@@ -5804,13 +5471,8 @@
           </w:tcPr>
           <w:p>
             <w:r>
-              <w:t xml:space="preserve">Schéma </w:t>
-            </w:r>
-            <w:proofErr w:type="spellStart"/>
-            <w:r>
-              <w:t>bio-puce</w:t>
-            </w:r>
-            <w:proofErr w:type="spellEnd"/>
+              <w:t>Schéma bio-puce</w:t>
+            </w:r>
           </w:p>
         </w:tc>
         <w:tc>
@@ -5840,13 +5502,8 @@
           </w:tcPr>
           <w:p>
             <w:r>
-              <w:t xml:space="preserve">Scan </w:t>
-            </w:r>
-            <w:proofErr w:type="spellStart"/>
-            <w:r>
-              <w:t>bio-puce</w:t>
-            </w:r>
-            <w:proofErr w:type="spellEnd"/>
+              <w:t>Scan bio-puce</w:t>
+            </w:r>
           </w:p>
         </w:tc>
         <w:tc>
@@ -5931,13 +5588,8 @@
             <w:tcW w:w="1980" w:type="dxa"/>
           </w:tcPr>
           <w:p>
-            <w:proofErr w:type="spellStart"/>
-            <w:r>
-              <w:t>Extract</w:t>
-            </w:r>
-            <w:proofErr w:type="spellEnd"/>
-            <w:r>
-              <w:t xml:space="preserve"> miARN</w:t>
+            <w:r>
+              <w:t>Extract miARN</w:t>
             </w:r>
           </w:p>
         </w:tc>
@@ -6026,11 +5678,11 @@
       <w:pPr>
         <w:pStyle w:val="Titre2"/>
       </w:pPr>
-      <w:bookmarkStart w:id="33" w:name="_Toc450768093"/>
+      <w:bookmarkStart w:id="31" w:name="_Toc450768093"/>
       <w:r>
         <w:t>Informations</w:t>
       </w:r>
-      <w:bookmarkEnd w:id="33"/>
+      <w:bookmarkEnd w:id="31"/>
     </w:p>
     <w:tbl>
       <w:tblPr>
@@ -6050,15 +5702,7 @@
           </w:tcPr>
           <w:p>
             <w:r>
-              <w:t xml:space="preserve">ARN, </w:t>
-            </w:r>
-            <w:proofErr w:type="spellStart"/>
-            <w:r>
-              <w:t>pathways</w:t>
-            </w:r>
-            <w:proofErr w:type="spellEnd"/>
-            <w:r>
-              <w:t xml:space="preserve">, biomarqueurs, cancer, etc. </w:t>
+              <w:t xml:space="preserve">ARN, pathways, biomarqueurs, cancer, etc. </w:t>
             </w:r>
           </w:p>
         </w:tc>
@@ -6268,13 +5912,8 @@
           </w:tcPr>
           <w:p>
             <w:r>
-              <w:t xml:space="preserve">miARN </w:t>
-            </w:r>
-            <w:proofErr w:type="spellStart"/>
-            <w:r>
-              <w:t>study</w:t>
-            </w:r>
-            <w:proofErr w:type="spellEnd"/>
+              <w:t>miARN study</w:t>
+            </w:r>
           </w:p>
         </w:tc>
         <w:tc>
@@ -6457,21 +6096,8 @@
           </w:tcPr>
           <w:p>
             <w:r>
-              <w:t xml:space="preserve">Cancer </w:t>
-            </w:r>
-            <w:proofErr w:type="spellStart"/>
-            <w:r>
-              <w:t>pancreas</w:t>
-            </w:r>
-            <w:proofErr w:type="spellEnd"/>
-            <w:r>
-              <w:t xml:space="preserve"> </w:t>
-            </w:r>
-            <w:proofErr w:type="spellStart"/>
-            <w:r>
-              <w:t>niARN</w:t>
-            </w:r>
-            <w:proofErr w:type="spellEnd"/>
+              <w:t>Cancer pancreas niARN</w:t>
+            </w:r>
           </w:p>
         </w:tc>
         <w:tc>
@@ -6500,15 +6126,7 @@
           </w:tcPr>
           <w:p>
             <w:r>
-              <w:t xml:space="preserve">miARN in </w:t>
-            </w:r>
-            <w:proofErr w:type="spellStart"/>
-            <w:r>
-              <w:t>human</w:t>
-            </w:r>
-            <w:proofErr w:type="spellEnd"/>
-            <w:r>
-              <w:t xml:space="preserve"> cancer</w:t>
+              <w:t>miARN in human cancer</w:t>
             </w:r>
           </w:p>
         </w:tc>
@@ -6542,12 +6160,12 @@
       <w:pPr>
         <w:pStyle w:val="Titre1"/>
       </w:pPr>
-      <w:bookmarkStart w:id="34" w:name="_Toc450768094"/>
+      <w:bookmarkStart w:id="32" w:name="_Toc450768094"/>
       <w:r>
         <w:lastRenderedPageBreak/>
         <w:t>Table des illustrations</w:t>
       </w:r>
-      <w:bookmarkEnd w:id="34"/>
+      <w:bookmarkEnd w:id="32"/>
     </w:p>
     <w:p>
       <w:pPr>
@@ -7101,6 +6719,7 @@
         <w:docPartUnique/>
       </w:docPartObj>
     </w:sdtPr>
+    <w:sdtEndPr/>
     <w:sdtContent>
       <w:p>
         <w:pPr>
@@ -7120,7 +6739,7 @@
             <w:noProof/>
             <w:lang w:val="fr-FR"/>
           </w:rPr>
-          <w:t>12</w:t>
+          <w:t>15</w:t>
         </w:r>
         <w:r>
           <w:fldChar w:fldCharType="end"/>
@@ -7186,15 +6805,7 @@
         <w:footnoteRef/>
       </w:r>
       <w:r>
-        <w:t xml:space="preserve"> Description du fonctionnement dans le chapitre « Biopuces et </w:t>
-      </w:r>
-      <w:proofErr w:type="spellStart"/>
-      <w:r>
-        <w:t>microarray</w:t>
-      </w:r>
-      <w:proofErr w:type="spellEnd"/>
-      <w:r>
-        <w:t> »</w:t>
+        <w:t xml:space="preserve"> Description du fonctionnement dans le chapitre « Biopuces et microarray »</w:t>
       </w:r>
     </w:p>
   </w:footnote>
@@ -9064,6 +8675,7 @@
     <w:rsid w:val="009B59EC"/>
     <w:rsid w:val="00C16F8D"/>
     <w:rsid w:val="00D33242"/>
+    <w:rsid w:val="00D750B4"/>
     <w:rsid w:val="00D8225E"/>
     <w:rsid w:val="00F45589"/>
   </w:rsids>
@@ -9805,7 +9417,7 @@
 </file>
 
 <file path=customXml/itemProps1.xml><?xml version="1.0" encoding="utf-8"?>
-<ds:datastoreItem xmlns:ds="http://schemas.openxmlformats.org/officeDocument/2006/customXml" ds:itemID="{45459319-F9D0-4394-82D6-7EA07DF9DFC2}">
+<ds:datastoreItem xmlns:ds="http://schemas.openxmlformats.org/officeDocument/2006/customXml" ds:itemID="{10CB037F-9721-4B1A-8082-305D3EBF8A23}">
   <ds:schemaRefs>
     <ds:schemaRef ds:uri="http://schemas.openxmlformats.org/officeDocument/2006/bibliography"/>
   </ds:schemaRefs>

</xml_diff>

<commit_message>
présentation finale et rapport
</commit_message>
<xml_diff>
--- a/report/BBC2016_Projet_SchowingPuro.docx
+++ b/report/BBC2016_Projet_SchowingPuro.docx
@@ -2,8 +2,6 @@
 <file path=word/document.xml><?xml version="1.0" encoding="utf-8"?>
 <w:document xmlns:wpc="http://schemas.microsoft.com/office/word/2010/wordprocessingCanvas" xmlns:mc="http://schemas.openxmlformats.org/markup-compatibility/2006" xmlns:o="urn:schemas-microsoft-com:office:office" xmlns:r="http://schemas.openxmlformats.org/officeDocument/2006/relationships" xmlns:m="http://schemas.openxmlformats.org/officeDocument/2006/math" xmlns:v="urn:schemas-microsoft-com:vml" xmlns:wp14="http://schemas.microsoft.com/office/word/2010/wordprocessingDrawing" xmlns:wp="http://schemas.openxmlformats.org/drawingml/2006/wordprocessingDrawing" xmlns:w10="urn:schemas-microsoft-com:office:word" xmlns:w="http://schemas.openxmlformats.org/wordprocessingml/2006/main" xmlns:w14="http://schemas.microsoft.com/office/word/2010/wordml" xmlns:w15="http://schemas.microsoft.com/office/word/2012/wordml" xmlns:wpg="http://schemas.microsoft.com/office/word/2010/wordprocessingGroup" xmlns:wpi="http://schemas.microsoft.com/office/word/2010/wordprocessingInk" xmlns:wne="http://schemas.microsoft.com/office/word/2006/wordml" xmlns:wps="http://schemas.microsoft.com/office/word/2010/wordprocessingShape" mc:Ignorable="w14 w15 wp14">
   <w:body>
-    <w:bookmarkStart w:id="0" w:name="_GoBack" w:displacedByCustomXml="next"/>
-    <w:bookmarkEnd w:id="0" w:displacedByCustomXml="next"/>
     <w:sdt>
       <w:sdtPr>
         <w:id w:val="957305915"/>
@@ -3050,21 +3048,7 @@
                 <w:rStyle w:val="Lienhypertexte"/>
                 <w:noProof/>
               </w:rPr>
-              <w:t>Informatio</w:t>
-            </w:r>
-            <w:r>
-              <w:rPr>
-                <w:rStyle w:val="Lienhypertexte"/>
-                <w:noProof/>
-              </w:rPr>
-              <w:t>n</w:t>
-            </w:r>
-            <w:r>
-              <w:rPr>
-                <w:rStyle w:val="Lienhypertexte"/>
-                <w:noProof/>
-              </w:rPr>
-              <w:t>s</w:t>
+              <w:t>Informations</w:t>
             </w:r>
             <w:r>
               <w:rPr>
@@ -3222,78 +3206,86 @@
         <w:pStyle w:val="Titre1"/>
         <w:jc w:val="both"/>
       </w:pPr>
-      <w:bookmarkStart w:id="1" w:name="_Toc453426051"/>
+      <w:bookmarkStart w:id="0" w:name="_Toc453426051"/>
       <w:r>
         <w:lastRenderedPageBreak/>
         <w:t>Introduction</w:t>
       </w:r>
+      <w:bookmarkEnd w:id="0"/>
+    </w:p>
+    <w:p>
+      <w:pPr>
+        <w:jc w:val="both"/>
+      </w:pPr>
+      <w:r>
+        <w:t>Le but de ce travai</w:t>
+      </w:r>
+      <w:r>
+        <w:t>l est de trouver un moyen informatique de diagnostic du cancer de la prostate à partir des</w:t>
+      </w:r>
+      <w:r>
+        <w:t xml:space="preserve"> micro-ARN présents dans les</w:t>
+      </w:r>
+      <w:r>
+        <w:t xml:space="preserve"> urines. Dans le cadre du cour</w:t>
+      </w:r>
+      <w:r>
+        <w:t>s</w:t>
+      </w:r>
+      <w:r>
+        <w:t xml:space="preserve"> de </w:t>
+      </w:r>
+      <w:r>
+        <w:t>Bio-informatique</w:t>
+      </w:r>
+      <w:r>
+        <w:t xml:space="preserve"> et Biologie Computationnelle, nous </w:t>
+      </w:r>
+      <w:r>
+        <w:t>effectuerons</w:t>
+      </w:r>
+      <w:r>
+        <w:t xml:space="preserve"> des recherches sur le cancer de l</w:t>
+      </w:r>
+      <w:r>
+        <w:t xml:space="preserve">a prostate et les moyens de détection actuels, puis nous orienterons la recherche sur les relations de la </w:t>
+      </w:r>
+      <w:r>
+        <w:t>miARN</w:t>
+      </w:r>
+      <w:r>
+        <w:t xml:space="preserve"> (</w:t>
+      </w:r>
+      <w:proofErr w:type="spellStart"/>
+      <w:r>
+        <w:t>microARN</w:t>
+      </w:r>
+      <w:proofErr w:type="spellEnd"/>
+      <w:r>
+        <w:t>) avec la mécanique cellulaire.</w:t>
+      </w:r>
+    </w:p>
+    <w:p>
+      <w:pPr>
+        <w:jc w:val="both"/>
+      </w:pPr>
+      <w:r>
+        <w:t xml:space="preserve">Une fois les différentes bases sur le sujet acquises, nous étudierons un set de données prélevées sur des personnes atteintes ou non du cancer, puis avec les outils d’analyse à notre disposition, nous développerons un outil de diagnostic. </w:t>
+      </w:r>
+      <w:r>
+        <w:t xml:space="preserve">   </w:t>
+      </w:r>
+    </w:p>
+    <w:p>
+      <w:pPr>
+        <w:pStyle w:val="Titre2"/>
+        <w:jc w:val="both"/>
+      </w:pPr>
+      <w:bookmarkStart w:id="1" w:name="_Toc453426052"/>
+      <w:r>
+        <w:t>Planning</w:t>
+      </w:r>
       <w:bookmarkEnd w:id="1"/>
-    </w:p>
-    <w:p>
-      <w:pPr>
-        <w:jc w:val="both"/>
-      </w:pPr>
-      <w:r>
-        <w:t>Le but de ce travai</w:t>
-      </w:r>
-      <w:r>
-        <w:t>l est de trouver un moyen informatique de diagnostic du cancer de la prostate à partir des</w:t>
-      </w:r>
-      <w:r>
-        <w:t xml:space="preserve"> micro-ARN présents dans les</w:t>
-      </w:r>
-      <w:r>
-        <w:t xml:space="preserve"> urines. Dans le cadre du cour</w:t>
-      </w:r>
-      <w:r>
-        <w:t>s</w:t>
-      </w:r>
-      <w:r>
-        <w:t xml:space="preserve"> de </w:t>
-      </w:r>
-      <w:r>
-        <w:t>Bio-informatique</w:t>
-      </w:r>
-      <w:r>
-        <w:t xml:space="preserve"> et Biologie Computationnelle, nous </w:t>
-      </w:r>
-      <w:r>
-        <w:t>effectuerons</w:t>
-      </w:r>
-      <w:r>
-        <w:t xml:space="preserve"> des recherches sur le cancer de l</w:t>
-      </w:r>
-      <w:r>
-        <w:t xml:space="preserve">a prostate et les moyens de détection actuels, puis nous orienterons la recherche sur les relations de la </w:t>
-      </w:r>
-      <w:r>
-        <w:t>miARN</w:t>
-      </w:r>
-      <w:r>
-        <w:t xml:space="preserve"> (microARN) avec la mécanique cellulaire.</w:t>
-      </w:r>
-    </w:p>
-    <w:p>
-      <w:pPr>
-        <w:jc w:val="both"/>
-      </w:pPr>
-      <w:r>
-        <w:t xml:space="preserve">Une fois les différentes bases sur le sujet acquises, nous étudierons un set de données prélevées sur des personnes atteintes ou non du cancer, puis avec les outils d’analyse à notre disposition, nous développerons un outil de diagnostic. </w:t>
-      </w:r>
-      <w:r>
-        <w:t xml:space="preserve">   </w:t>
-      </w:r>
-    </w:p>
-    <w:p>
-      <w:pPr>
-        <w:pStyle w:val="Titre2"/>
-        <w:jc w:val="both"/>
-      </w:pPr>
-      <w:bookmarkStart w:id="2" w:name="_Toc453426052"/>
-      <w:r>
-        <w:t>Planning</w:t>
-      </w:r>
-      <w:bookmarkEnd w:id="2"/>
     </w:p>
     <w:tbl>
       <w:tblPr>
@@ -3882,12 +3874,12 @@
         <w:pStyle w:val="Titre2"/>
         <w:jc w:val="both"/>
       </w:pPr>
-      <w:bookmarkStart w:id="3" w:name="_Toc453426053"/>
+      <w:bookmarkStart w:id="2" w:name="_Toc453426053"/>
       <w:r>
         <w:lastRenderedPageBreak/>
         <w:t>La prostate</w:t>
       </w:r>
-      <w:bookmarkEnd w:id="3"/>
+      <w:bookmarkEnd w:id="2"/>
     </w:p>
     <w:p>
       <w:pPr>
@@ -3965,7 +3957,7 @@
         <w:pStyle w:val="Lgende"/>
         <w:jc w:val="both"/>
       </w:pPr>
-      <w:bookmarkStart w:id="4" w:name="_Toc450298539"/>
+      <w:bookmarkStart w:id="3" w:name="_Toc453518617"/>
       <w:r>
         <w:t xml:space="preserve">Figure </w:t>
       </w:r>
@@ -3980,29 +3972,29 @@
       <w:r>
         <w:t xml:space="preserve"> Schéma de la prostate</w:t>
       </w:r>
+      <w:bookmarkEnd w:id="3"/>
+    </w:p>
+    <w:p>
+      <w:pPr>
+        <w:jc w:val="both"/>
+      </w:pPr>
+      <w:r>
+        <w:t xml:space="preserve"> </w:t>
+      </w:r>
+      <w:r>
+        <w:t xml:space="preserve"> </w:t>
+      </w:r>
+    </w:p>
+    <w:p>
+      <w:pPr>
+        <w:pStyle w:val="Titre2"/>
+        <w:jc w:val="both"/>
+      </w:pPr>
+      <w:bookmarkStart w:id="4" w:name="_Toc453426054"/>
+      <w:r>
+        <w:t>Le cancer de la prostate</w:t>
+      </w:r>
       <w:bookmarkEnd w:id="4"/>
-    </w:p>
-    <w:p>
-      <w:pPr>
-        <w:jc w:val="both"/>
-      </w:pPr>
-      <w:r>
-        <w:t xml:space="preserve"> </w:t>
-      </w:r>
-      <w:r>
-        <w:t xml:space="preserve"> </w:t>
-      </w:r>
-    </w:p>
-    <w:p>
-      <w:pPr>
-        <w:pStyle w:val="Titre2"/>
-        <w:jc w:val="both"/>
-      </w:pPr>
-      <w:bookmarkStart w:id="5" w:name="_Toc453426054"/>
-      <w:r>
-        <w:t>Le cancer de la prostate</w:t>
-      </w:r>
-      <w:bookmarkEnd w:id="5"/>
     </w:p>
     <w:p>
       <w:pPr>
@@ -4063,7 +4055,7 @@
         <w:pStyle w:val="Titre1"/>
         <w:jc w:val="both"/>
       </w:pPr>
-      <w:bookmarkStart w:id="6" w:name="_Toc453426055"/>
+      <w:bookmarkStart w:id="5" w:name="_Toc453426055"/>
       <w:r>
         <w:lastRenderedPageBreak/>
         <w:t>Bio</w:t>
@@ -4071,7 +4063,7 @@
       <w:r>
         <w:t>marqueurs</w:t>
       </w:r>
-      <w:bookmarkEnd w:id="6"/>
+      <w:bookmarkEnd w:id="5"/>
     </w:p>
     <w:p>
       <w:pPr>
@@ -4317,7 +4309,7 @@
         <w:pStyle w:val="Lgende"/>
         <w:jc w:val="both"/>
       </w:pPr>
-      <w:bookmarkStart w:id="7" w:name="_Toc450298543"/>
+      <w:bookmarkStart w:id="6" w:name="_Toc453518618"/>
       <w:r>
         <w:t xml:space="preserve">Figure </w:t>
       </w:r>
@@ -4326,13 +4318,13 @@
           <w:rPr>
             <w:noProof/>
           </w:rPr>
-          <w:t>5</w:t>
+          <w:t>2</w:t>
         </w:r>
       </w:fldSimple>
       <w:r>
         <w:t xml:space="preserve"> Processus de développement d'un biomarqueur</w:t>
       </w:r>
-      <w:bookmarkEnd w:id="7"/>
+      <w:bookmarkEnd w:id="6"/>
     </w:p>
     <w:p>
       <w:pPr>
@@ -4344,12 +4336,12 @@
         <w:pStyle w:val="Titre2"/>
         <w:jc w:val="both"/>
       </w:pPr>
-      <w:bookmarkStart w:id="8" w:name="_Toc453426056"/>
+      <w:bookmarkStart w:id="7" w:name="_Toc453426056"/>
       <w:r>
         <w:lastRenderedPageBreak/>
         <w:t>L’urine</w:t>
       </w:r>
-      <w:bookmarkEnd w:id="8"/>
+      <w:bookmarkEnd w:id="7"/>
     </w:p>
     <w:p>
       <w:pPr>
@@ -4389,12 +4381,14 @@
         <w:pStyle w:val="Titre2"/>
         <w:jc w:val="both"/>
       </w:pPr>
-      <w:bookmarkStart w:id="9" w:name="_Toc453426057"/>
+      <w:bookmarkStart w:id="8" w:name="_Toc453426057"/>
+      <w:proofErr w:type="gramStart"/>
       <w:r>
         <w:lastRenderedPageBreak/>
         <w:t>miARN</w:t>
       </w:r>
-      <w:bookmarkEnd w:id="9"/>
+      <w:bookmarkEnd w:id="8"/>
+      <w:proofErr w:type="gramEnd"/>
     </w:p>
     <w:p>
       <w:pPr>
@@ -4484,7 +4478,15 @@
         <w:t>iARN peut cibler un grand nombre</w:t>
       </w:r>
       <w:r>
-        <w:t xml:space="preserve"> de ARNm différents.</w:t>
+        <w:t xml:space="preserve"> </w:t>
+      </w:r>
+      <w:proofErr w:type="gramStart"/>
+      <w:r>
+        <w:t>de ARNm</w:t>
+      </w:r>
+      <w:proofErr w:type="gramEnd"/>
+      <w:r>
+        <w:t xml:space="preserve"> différents.</w:t>
       </w:r>
     </w:p>
     <w:p>
@@ -4574,7 +4576,7 @@
         <w:pStyle w:val="Lgende"/>
         <w:jc w:val="both"/>
       </w:pPr>
-      <w:bookmarkStart w:id="10" w:name="_Toc450298544"/>
+      <w:bookmarkStart w:id="9" w:name="_Toc453518619"/>
       <w:r>
         <w:t xml:space="preserve">Figure </w:t>
       </w:r>
@@ -4583,13 +4585,13 @@
           <w:rPr>
             <w:noProof/>
           </w:rPr>
-          <w:t>6</w:t>
+          <w:t>3</w:t>
         </w:r>
       </w:fldSimple>
       <w:r>
         <w:t xml:space="preserve"> Formation et fonction des miARN</w:t>
       </w:r>
-      <w:bookmarkEnd w:id="10"/>
+      <w:bookmarkEnd w:id="9"/>
     </w:p>
     <w:p>
       <w:pPr>
@@ -4610,12 +4612,12 @@
         <w:pStyle w:val="Titre3"/>
         <w:jc w:val="both"/>
       </w:pPr>
-      <w:bookmarkStart w:id="11" w:name="_Toc453426058"/>
+      <w:bookmarkStart w:id="10" w:name="_Toc453426058"/>
       <w:r>
         <w:lastRenderedPageBreak/>
         <w:t>Extraction de la miARN</w:t>
       </w:r>
-      <w:bookmarkEnd w:id="11"/>
+      <w:bookmarkEnd w:id="10"/>
     </w:p>
     <w:p>
       <w:pPr>
@@ -4631,10 +4633,34 @@
         <w:footnoteReference w:id="1"/>
       </w:r>
       <w:r>
-        <w:t xml:space="preserve"> pour former un substrat. Ensuite, en se servant de différents procédés chimiques et physiques, afin de précipiter certains éléments ou d’en éliminer d’autres (la RNase par exemple), l’ARN est extraite du substrat. Il existe différentes méthodes mais la plus commune aujourd’hui (d’après Wikipédia) est l’extraction « </w:t>
-      </w:r>
-      <w:r>
-        <w:t>"thiocyanate de guanidinium-phénol-chloroforme</w:t>
+        <w:t xml:space="preserve"> pour former un substrat. Ensuite, en se servant de différents procédés chimiques et physiques, afin de précipiter certains éléments ou d’en éliminer d’autres (la </w:t>
+      </w:r>
+      <w:proofErr w:type="spellStart"/>
+      <w:r>
+        <w:t>RNase</w:t>
+      </w:r>
+      <w:proofErr w:type="spellEnd"/>
+      <w:r>
+        <w:t xml:space="preserve"> par exemple), l’ARN est extraite du substrat. Il existe différentes méthodes mais la plus commune aujourd’hui (d’après Wikipédia) est l’extraction « </w:t>
+      </w:r>
+      <w:r>
+        <w:t>"</w:t>
+      </w:r>
+      <w:proofErr w:type="spellStart"/>
+      <w:r>
+        <w:t>thiocyanate</w:t>
+      </w:r>
+      <w:proofErr w:type="spellEnd"/>
+      <w:r>
+        <w:t xml:space="preserve"> de </w:t>
+      </w:r>
+      <w:proofErr w:type="spellStart"/>
+      <w:r>
+        <w:t>guanidinium</w:t>
+      </w:r>
+      <w:proofErr w:type="spellEnd"/>
+      <w:r>
+        <w:t>-phénol-chloroforme</w:t>
       </w:r>
       <w:r>
         <w:t xml:space="preserve">» qui a l’avantage de permettre l’extraction des plus petits brins de nucléotides comme la miARN, que d’autres méthodes ne permettent pas. </w:t>
@@ -4647,11 +4673,45 @@
       <w:r>
         <w:t xml:space="preserve">Par centrifugation du substrat de cellules lysées dans une solution de phénol et de chloroforme, on obtient deux phases dont une contient l’ARN. On utilise en suite le </w:t>
       </w:r>
-      <w:r>
-        <w:t>Thiocyanate de guanidinium</w:t>
-      </w:r>
-      <w:r>
-        <w:t xml:space="preserve">, très utilisé pour le lysage, qui a aussi la particularité de dénaturer les enzymes comme la DNase ou la RNase qui peuvent endommager l’extrait.  </w:t>
+      <w:proofErr w:type="spellStart"/>
+      <w:r>
+        <w:t>Thiocyanate</w:t>
+      </w:r>
+      <w:proofErr w:type="spellEnd"/>
+      <w:r>
+        <w:t xml:space="preserve"> de </w:t>
+      </w:r>
+      <w:proofErr w:type="spellStart"/>
+      <w:r>
+        <w:t>guanidinium</w:t>
+      </w:r>
+      <w:proofErr w:type="spellEnd"/>
+      <w:r>
+        <w:t xml:space="preserve">, très utilisé pour le </w:t>
+      </w:r>
+      <w:proofErr w:type="spellStart"/>
+      <w:r>
+        <w:t>lysage</w:t>
+      </w:r>
+      <w:proofErr w:type="spellEnd"/>
+      <w:r>
+        <w:t xml:space="preserve">, qui a aussi la particularité de dénaturer les enzymes comme la </w:t>
+      </w:r>
+      <w:proofErr w:type="spellStart"/>
+      <w:r>
+        <w:t>DNase</w:t>
+      </w:r>
+      <w:proofErr w:type="spellEnd"/>
+      <w:r>
+        <w:t xml:space="preserve"> ou la </w:t>
+      </w:r>
+      <w:proofErr w:type="spellStart"/>
+      <w:r>
+        <w:t>RNase</w:t>
+      </w:r>
+      <w:proofErr w:type="spellEnd"/>
+      <w:r>
+        <w:t xml:space="preserve"> qui peuvent endommager l’extrait.  </w:t>
       </w:r>
     </w:p>
     <w:p>
@@ -4742,7 +4802,7 @@
         <w:pStyle w:val="Lgende"/>
         <w:jc w:val="both"/>
       </w:pPr>
-      <w:bookmarkStart w:id="12" w:name="_Toc450298545"/>
+      <w:bookmarkStart w:id="11" w:name="_Toc453518620"/>
       <w:r>
         <w:t xml:space="preserve">Figure </w:t>
       </w:r>
@@ -4751,13 +4811,13 @@
           <w:rPr>
             <w:noProof/>
           </w:rPr>
-          <w:t>7</w:t>
+          <w:t>4</w:t>
         </w:r>
       </w:fldSimple>
       <w:r>
         <w:t xml:space="preserve"> Extraction miARN</w:t>
       </w:r>
-      <w:bookmarkEnd w:id="12"/>
+      <w:bookmarkEnd w:id="11"/>
     </w:p>
     <w:p>
       <w:pPr>
@@ -4778,11 +4838,65 @@
         <w:pStyle w:val="Titre3"/>
         <w:jc w:val="both"/>
       </w:pPr>
-      <w:bookmarkStart w:id="13" w:name="_Toc453426059"/>
+      <w:bookmarkStart w:id="12" w:name="_Toc453426059"/>
       <w:r>
         <w:lastRenderedPageBreak/>
         <w:t>Relation avec le cancer</w:t>
       </w:r>
+      <w:bookmarkEnd w:id="12"/>
+    </w:p>
+    <w:p>
+      <w:pPr>
+        <w:jc w:val="both"/>
+      </w:pPr>
+      <w:r>
+        <w:t xml:space="preserve">Comme les </w:t>
+      </w:r>
+      <w:r>
+        <w:t>miARN</w:t>
+      </w:r>
+      <w:r>
+        <w:t xml:space="preserve">s servent à réguler l'expression de certains gènes, et donc de certaines protéines, une augmentation ou une réduction du nombre d'un certain type de </w:t>
+      </w:r>
+      <w:r>
+        <w:t>miARN</w:t>
+      </w:r>
+      <w:r>
+        <w:t>s, par rapport à la normale, peut indiquer une réduction respectivement une augmentation de l'expression d'une protéine. La présence de certaines protéines peut être lié</w:t>
+      </w:r>
+      <w:r>
+        <w:t>e</w:t>
+      </w:r>
+      <w:r>
+        <w:t xml:space="preserve"> à certains cancers, tout comme l'absence d'autres protéines.</w:t>
+      </w:r>
+    </w:p>
+    <w:p>
+      <w:pPr>
+        <w:jc w:val="both"/>
+      </w:pPr>
+      <w:r>
+        <w:t>Les miARNs peuvent ainsi aider au diagnostic d'un cancer, et également aider à déterminer la gravité de celui-ci o</w:t>
+      </w:r>
+      <w:r>
+        <w:t>u l'efficacité d'un traitement.</w:t>
+      </w:r>
+    </w:p>
+    <w:p>
+      <w:pPr>
+        <w:pStyle w:val="Titre3"/>
+        <w:jc w:val="both"/>
+      </w:pPr>
+      <w:bookmarkStart w:id="13" w:name="_Toc453426060"/>
+      <w:r>
+        <w:t>Étude sur les relations entre miARN</w:t>
+      </w:r>
+      <w:r>
+        <w:t xml:space="preserve"> et cancer prostatique</w:t>
+      </w:r>
+      <w:r>
+        <w:t xml:space="preserve"> (USA)</w:t>
+      </w:r>
       <w:bookmarkEnd w:id="13"/>
     </w:p>
     <w:p>
@@ -4790,130 +4904,262 @@
         <w:jc w:val="both"/>
       </w:pPr>
       <w:r>
-        <w:t xml:space="preserve">Comme les </w:t>
+        <w:t xml:space="preserve">Le cancer prostatique est le plus répandu chez l’homme aux États-Unis, il affecte dans de plus grosses proportions les afro-américains que les américains caucasiens.  Malgré cela, aucun marqueur n’a été affecté à la sévérité ou aux différences ethniques de la maladie. </w:t>
+      </w:r>
+    </w:p>
+    <w:p>
+      <w:pPr>
+        <w:jc w:val="both"/>
+      </w:pPr>
+      <w:r>
+        <w:t xml:space="preserve">Dans ce cadre, la </w:t>
       </w:r>
       <w:r>
         <w:t>miARN</w:t>
       </w:r>
       <w:r>
-        <w:t xml:space="preserve">s servent à réguler l'expression de certains gènes, et donc de certaines protéines, une augmentation ou une réduction du nombre d'un certain type de </w:t>
+        <w:t xml:space="preserve"> représente une nouvelle classe prometteuse de biomarqueurs grâce à sa stabilité et sa résistance naturelle. Une étude de 2013, «   </w:t>
+      </w:r>
+      <w:proofErr w:type="spellStart"/>
+      <w:r>
+        <w:t>MicroRNA</w:t>
+      </w:r>
+      <w:proofErr w:type="spellEnd"/>
+      <w:r>
+        <w:t xml:space="preserve"> </w:t>
+      </w:r>
+      <w:proofErr w:type="spellStart"/>
+      <w:r>
+        <w:t>Profiling</w:t>
+      </w:r>
+      <w:proofErr w:type="spellEnd"/>
+      <w:r>
+        <w:t xml:space="preserve"> in Prostate Cancer - The Diagnostic </w:t>
+      </w:r>
+      <w:proofErr w:type="spellStart"/>
+      <w:r>
+        <w:t>Potential</w:t>
+      </w:r>
+      <w:proofErr w:type="spellEnd"/>
+      <w:r>
+        <w:t xml:space="preserve"> of </w:t>
+      </w:r>
+      <w:proofErr w:type="spellStart"/>
+      <w:r>
+        <w:t>Urinary</w:t>
+      </w:r>
+      <w:proofErr w:type="spellEnd"/>
+      <w:r>
+        <w:t xml:space="preserve"> miR-205 and miR-214 », a été menée sur une quarantaine d’américains. Différents prélèvements ont été effectués dans les tissus cancéreux et les tissus sains pour comparaison et une différence des taux de </w:t>
       </w:r>
       <w:r>
         <w:t>miARN</w:t>
       </w:r>
       <w:r>
-        <w:t>s, par rapport à la normale, peut indiquer une réduction respectivement une augmentation de l'expression d'une protéine. La présence de certaines protéines peut être lié</w:t>
-      </w:r>
-      <w:r>
-        <w:t>e</w:t>
-      </w:r>
-      <w:r>
-        <w:t xml:space="preserve"> à certains cancers, tout comme l'absence d'autres protéines.</w:t>
-      </w:r>
-    </w:p>
-    <w:p>
-      <w:pPr>
-        <w:jc w:val="both"/>
-      </w:pPr>
-      <w:r>
-        <w:t>Les miARNs peuvent ainsi aider au diagnostic d'un cancer, et également aider à déterminer la gravité de celui-ci o</w:t>
-      </w:r>
-      <w:r>
-        <w:t>u l'efficacité d'un traitement.</w:t>
-      </w:r>
-    </w:p>
-    <w:p>
-      <w:pPr>
-        <w:pStyle w:val="Titre3"/>
-        <w:jc w:val="both"/>
-      </w:pPr>
-      <w:bookmarkStart w:id="14" w:name="_Toc453426060"/>
-      <w:r>
-        <w:t>Étude sur les relations entre miARN</w:t>
-      </w:r>
-      <w:r>
-        <w:t xml:space="preserve"> et cancer prostatique</w:t>
-      </w:r>
-      <w:r>
-        <w:t xml:space="preserve"> (USA)</w:t>
+        <w:t xml:space="preserve"> a été observée sur plusieurs d’entre elles. Ces analyses de </w:t>
+      </w:r>
+      <w:r>
+        <w:t>miARN</w:t>
+      </w:r>
+      <w:r>
+        <w:t xml:space="preserve"> ont aussi été effectuées dans les urines, afin de déterminer s’il serait possible de s’en servir comme une technique de dépistage non-invasive.</w:t>
+      </w:r>
+    </w:p>
+    <w:p>
+      <w:pPr>
+        <w:jc w:val="both"/>
+      </w:pPr>
+      <w:r>
+        <w:t xml:space="preserve">Huit </w:t>
+      </w:r>
+      <w:r>
+        <w:t>miARN</w:t>
+      </w:r>
+      <w:r>
+        <w:t xml:space="preserve"> ont été sélectionnés pour l’analyse dans des </w:t>
+      </w:r>
+      <w:proofErr w:type="spellStart"/>
+      <w:r>
+        <w:t>microarray</w:t>
+      </w:r>
+      <w:proofErr w:type="spellEnd"/>
+      <w:r>
+        <w:t xml:space="preserve"> : miR-205, mir-214, miR-221 et miR-99b étaient en quantité insuffisante dans les tissus cancéreux. Le miR-99b est présent en quantités encore moindre chez les afro-américains par rapport aux caucasiens, ce qui pourrait lier ce </w:t>
+      </w:r>
+      <w:r>
+        <w:t>miARN</w:t>
+      </w:r>
+      <w:r>
+        <w:t xml:space="preserve"> à l’agressivité plus importante du cancer dans cette population. </w:t>
+      </w:r>
+    </w:p>
+    <w:p>
+      <w:pPr>
+        <w:jc w:val="both"/>
+      </w:pPr>
+      <w:r>
+        <w:t xml:space="preserve">Dans l’urine, miR-205 et miR-214 sont en quantités anormalement basses chez les patients cancéreux et peut permettre de distinguer un individu sain d’un individu cancéreux avec 89% de sensibilité et 80% de spécificité (vrais/faux, positif/négatif). </w:t>
+      </w:r>
+    </w:p>
+    <w:p>
+      <w:pPr>
+        <w:jc w:val="both"/>
+      </w:pPr>
+      <w:r>
+        <w:t xml:space="preserve">Source : </w:t>
+      </w:r>
+      <w:hyperlink r:id="rId12" w:history="1">
+        <w:r>
+          <w:rPr>
+            <w:rStyle w:val="Lienhypertexte"/>
+          </w:rPr>
+          <w:t>http://journals.plos.org/plosone/article?id=10.1371%2Fjournal.pone.0076994</w:t>
+        </w:r>
+      </w:hyperlink>
+    </w:p>
+    <w:p>
+      <w:pPr>
+        <w:jc w:val="both"/>
+      </w:pPr>
+    </w:p>
+    <w:p>
+      <w:pPr>
+        <w:jc w:val="both"/>
+      </w:pPr>
+    </w:p>
+    <w:p>
+      <w:pPr>
+        <w:jc w:val="both"/>
+      </w:pPr>
+      <w:r>
+        <w:br w:type="page"/>
+      </w:r>
+    </w:p>
+    <w:p>
+      <w:pPr>
+        <w:pStyle w:val="Titre1"/>
+        <w:jc w:val="both"/>
+      </w:pPr>
+      <w:bookmarkStart w:id="14" w:name="_Toc453426061"/>
+      <w:proofErr w:type="spellStart"/>
+      <w:r>
+        <w:lastRenderedPageBreak/>
+        <w:t>Biological</w:t>
+      </w:r>
+      <w:proofErr w:type="spellEnd"/>
+      <w:r>
+        <w:t xml:space="preserve"> </w:t>
+      </w:r>
+      <w:proofErr w:type="spellStart"/>
+      <w:r>
+        <w:t>Pathways</w:t>
       </w:r>
       <w:bookmarkEnd w:id="14"/>
-    </w:p>
-    <w:p>
-      <w:pPr>
-        <w:jc w:val="both"/>
-      </w:pPr>
-      <w:r>
-        <w:t xml:space="preserve">Le cancer prostatique est le plus répandu chez l’homme aux États-Unis, il affecte dans de plus grosses proportions les afro-américains que les américains caucasiens.  Malgré cela, aucun marqueur n’a été affecté à la sévérité ou aux différences ethniques de la maladie. </w:t>
-      </w:r>
-    </w:p>
-    <w:p>
-      <w:pPr>
-        <w:jc w:val="both"/>
-      </w:pPr>
-      <w:r>
-        <w:t xml:space="preserve">Dans ce cadre, la </w:t>
-      </w:r>
-      <w:r>
-        <w:t>miARN</w:t>
-      </w:r>
-      <w:r>
-        <w:t xml:space="preserve"> représente une nouvelle classe prometteuse de biomarqueurs grâce à sa stabilité et sa résistance naturelle. Une étude de 2013, «   MicroRNA Profiling in Prostate Cancer - The Diagnostic Potential of Urinary miR-205 and miR-214 », a été menée sur une quarantaine d’américains. Différents prélèvements ont été effectués dans les tissus cancéreux et les tissus sains pour comparaison et une différence des taux de </w:t>
-      </w:r>
-      <w:r>
-        <w:t>miARN</w:t>
-      </w:r>
-      <w:r>
-        <w:t xml:space="preserve"> a été observée sur plusieurs d’entre elles. Ces analyses de </w:t>
-      </w:r>
-      <w:r>
-        <w:t>miARN</w:t>
-      </w:r>
-      <w:r>
-        <w:t xml:space="preserve"> ont aussi été effectuées dans les urines, afin de déterminer s’il serait possible de s’en servir comme une technique de dépistage non-invasive.</w:t>
-      </w:r>
-    </w:p>
-    <w:p>
-      <w:pPr>
-        <w:jc w:val="both"/>
-      </w:pPr>
-      <w:r>
-        <w:t xml:space="preserve">Huit </w:t>
-      </w:r>
-      <w:r>
-        <w:t>miARN</w:t>
-      </w:r>
-      <w:r>
-        <w:t xml:space="preserve"> ont été sélectionnés pour l’analyse dans des microarray : miR-205, mir-214, miR-221 et miR-99b étaient en quantité insuffisante dans les tissus cancéreux. Le miR-99b est présent en quantités encore moindre chez les afro-américains par rapport aux caucasiens, ce qui pourrait lier ce </w:t>
-      </w:r>
-      <w:r>
-        <w:t>miARN</w:t>
-      </w:r>
-      <w:r>
-        <w:t xml:space="preserve"> à l’agressivité plus importante du cancer dans cette population. </w:t>
-      </w:r>
-    </w:p>
-    <w:p>
-      <w:pPr>
-        <w:jc w:val="both"/>
-      </w:pPr>
-      <w:r>
-        <w:t xml:space="preserve">Dans l’urine, miR-205 et miR-214 sont en quantités anormalement basses chez les patients cancéreux et peut permettre de distinguer un individu sain d’un individu cancéreux avec 89% de sensibilité et 80% de spécificité (vrais/faux, positif/négatif). </w:t>
-      </w:r>
-    </w:p>
-    <w:p>
-      <w:pPr>
-        <w:jc w:val="both"/>
-      </w:pPr>
-      <w:r>
-        <w:t xml:space="preserve">Source : </w:t>
-      </w:r>
-      <w:hyperlink r:id="rId12" w:history="1">
+      <w:proofErr w:type="spellEnd"/>
+    </w:p>
+    <w:p>
+      <w:pPr>
+        <w:jc w:val="both"/>
+      </w:pPr>
+      <w:r>
+        <w:t>Un « </w:t>
+      </w:r>
+      <w:proofErr w:type="spellStart"/>
+      <w:r>
+        <w:t>biological</w:t>
+      </w:r>
+      <w:proofErr w:type="spellEnd"/>
+      <w:r>
+        <w:t xml:space="preserve"> </w:t>
+      </w:r>
+      <w:proofErr w:type="spellStart"/>
+      <w:r>
+        <w:t>pathway</w:t>
+      </w:r>
+      <w:proofErr w:type="spellEnd"/>
+      <w:r>
+        <w:t xml:space="preserve"> », représente une série d’action parmi les molécules dans une cellule qui mène à un produit ou un changement dans cette cellule. Cela peut déclencher l’assemblage d’une nouvelle molécule comme des graisses ou des protéines, ou activer ou désactiver des gènes ou même stimuler une cellule pour la faire bouger. </w:t>
+      </w:r>
+    </w:p>
+    <w:p>
+      <w:pPr>
+        <w:jc w:val="both"/>
+      </w:pPr>
+      <w:r>
+        <w:t xml:space="preserve">Connaitre les </w:t>
+      </w:r>
+      <w:proofErr w:type="spellStart"/>
+      <w:r>
+        <w:t>pathways</w:t>
+      </w:r>
+      <w:proofErr w:type="spellEnd"/>
+      <w:r>
+        <w:t>, du gène</w:t>
+      </w:r>
+      <w:r>
+        <w:t>,</w:t>
+      </w:r>
+      <w:r>
+        <w:t xml:space="preserve"> à l’action qu’il mène une fois traduit, permet de construire un réseau métabolique et donc de comprendre quelles actions ont ces éléments entre eux et comment la cellule fonctionne. </w:t>
+      </w:r>
+    </w:p>
+    <w:p>
+      <w:pPr>
+        <w:jc w:val="both"/>
+      </w:pPr>
+      <w:r>
+        <w:t xml:space="preserve">Si certaines défaillances viennent à apparaitre dans un niveau ou un autre du </w:t>
+      </w:r>
+      <w:proofErr w:type="spellStart"/>
+      <w:r>
+        <w:t>pathway</w:t>
+      </w:r>
+      <w:proofErr w:type="spellEnd"/>
+      <w:r>
+        <w:t>, par exemple un problème au niveau du gène qui cause la défaillance d’une protéine ou un problème de répression, la connaissance du chemin métabolique va permettre de prédire les conséquences et ainsi de trouver certains éléments qui peuvent indiquer</w:t>
+      </w:r>
+      <w:r>
+        <w:t xml:space="preserve"> ou valider</w:t>
+      </w:r>
+      <w:r>
+        <w:t xml:space="preserve"> le problème en question. </w:t>
+      </w:r>
+    </w:p>
+    <w:p>
+      <w:pPr>
+        <w:jc w:val="both"/>
+      </w:pPr>
+      <w:r>
+        <w:t>Un outil</w:t>
+      </w:r>
+      <w:r>
+        <w:t xml:space="preserve"> utile pour partager et </w:t>
+      </w:r>
+      <w:r>
+        <w:t xml:space="preserve">parcourir les </w:t>
+      </w:r>
+      <w:proofErr w:type="spellStart"/>
+      <w:r>
+        <w:t>pathways</w:t>
+      </w:r>
+      <w:proofErr w:type="spellEnd"/>
+      <w:r>
+        <w:t xml:space="preserve"> connus</w:t>
+      </w:r>
+      <w:r>
+        <w:t xml:space="preserve"> : </w:t>
+      </w:r>
+    </w:p>
+    <w:p>
+      <w:pPr>
+        <w:jc w:val="both"/>
+      </w:pPr>
+      <w:hyperlink r:id="rId13" w:history="1">
         <w:r>
           <w:rPr>
             <w:rStyle w:val="Lienhypertexte"/>
           </w:rPr>
-          <w:t>http://journals.plos.org/plosone/article?id=10.1371%2Fjournal.pone.0076994</w:t>
+          <w:t>http://www.wikipathways.org</w:t>
         </w:r>
       </w:hyperlink>
     </w:p>
@@ -4921,107 +5167,16 @@
       <w:pPr>
         <w:jc w:val="both"/>
       </w:pPr>
-    </w:p>
-    <w:p>
-      <w:pPr>
-        <w:jc w:val="both"/>
-      </w:pPr>
-    </w:p>
-    <w:p>
-      <w:pPr>
-        <w:jc w:val="both"/>
-      </w:pPr>
-      <w:r>
-        <w:br w:type="page"/>
-      </w:r>
-    </w:p>
-    <w:p>
-      <w:pPr>
-        <w:pStyle w:val="Titre1"/>
-        <w:jc w:val="both"/>
-      </w:pPr>
-      <w:bookmarkStart w:id="15" w:name="_Toc453426061"/>
-      <w:r>
-        <w:lastRenderedPageBreak/>
-        <w:t xml:space="preserve">Biological </w:t>
-      </w:r>
-      <w:r>
-        <w:t>Pathways</w:t>
-      </w:r>
-      <w:bookmarkEnd w:id="15"/>
-    </w:p>
-    <w:p>
-      <w:pPr>
-        <w:jc w:val="both"/>
-      </w:pPr>
-      <w:r>
-        <w:t xml:space="preserve">Un « biological pathway », représente une série d’action parmi les molécules dans une cellule qui mène à un produit ou un changement dans cette cellule. Cela peut déclencher l’assemblage d’une nouvelle molécule comme des graisses ou des protéines, ou activer ou désactiver des gènes ou même stimuler une cellule pour la faire bouger. </w:t>
-      </w:r>
-    </w:p>
-    <w:p>
-      <w:pPr>
-        <w:jc w:val="both"/>
-      </w:pPr>
-      <w:r>
-        <w:t>Connaitre les pathways, du gène</w:t>
-      </w:r>
-      <w:r>
-        <w:t>,</w:t>
-      </w:r>
-      <w:r>
-        <w:t xml:space="preserve"> à l’action qu’il mène une fois traduit, permet de construire un réseau métabolique et donc de comprendre quelles actions ont ces éléments entre eux et comment la cellule fonctionne. </w:t>
-      </w:r>
-    </w:p>
-    <w:p>
-      <w:pPr>
-        <w:jc w:val="both"/>
-      </w:pPr>
-      <w:r>
-        <w:t>Si certaines défaillances viennent à apparaitre dans un niveau ou un autre du pathway, par exemple un problème au niveau du gène qui cause la défaillance d’une protéine ou un problème de répression, la connaissance du chemin métabolique va permettre de prédire les conséquences et ainsi de trouver certains éléments qui peuvent indiquer</w:t>
-      </w:r>
-      <w:r>
-        <w:t xml:space="preserve"> ou valider</w:t>
-      </w:r>
-      <w:r>
-        <w:t xml:space="preserve"> le problème en question. </w:t>
-      </w:r>
-    </w:p>
-    <w:p>
-      <w:pPr>
-        <w:jc w:val="both"/>
-      </w:pPr>
-      <w:r>
-        <w:t>Un outil</w:t>
-      </w:r>
-      <w:r>
-        <w:t xml:space="preserve"> utile pour partager et </w:t>
-      </w:r>
-      <w:r>
-        <w:t>parcourir les pathways connus</w:t>
-      </w:r>
-      <w:r>
-        <w:t xml:space="preserve"> : </w:t>
-      </w:r>
-    </w:p>
-    <w:p>
-      <w:pPr>
-        <w:jc w:val="both"/>
-      </w:pPr>
-      <w:hyperlink r:id="rId13" w:history="1">
-        <w:r>
-          <w:rPr>
-            <w:rStyle w:val="Lienhypertexte"/>
-          </w:rPr>
-          <w:t>http://www.wikipathways.org</w:t>
-        </w:r>
-      </w:hyperlink>
-    </w:p>
-    <w:p>
-      <w:pPr>
-        <w:jc w:val="both"/>
-      </w:pPr>
-      <w:r>
-        <w:t xml:space="preserve">Concernant ce travail, voici le pathway du cancer de la prostate (bien trop compliqué à comprendre pour nous !) : </w:t>
+      <w:r>
+        <w:t xml:space="preserve">Concernant ce travail, voici le </w:t>
+      </w:r>
+      <w:proofErr w:type="spellStart"/>
+      <w:r>
+        <w:t>pathway</w:t>
+      </w:r>
+      <w:proofErr w:type="spellEnd"/>
+      <w:r>
+        <w:t xml:space="preserve"> du cancer de la prostate (bien trop compliqué à comprendre pour nous !) : </w:t>
       </w:r>
       <w:hyperlink r:id="rId14" w:history="1">
         <w:r>
@@ -5061,7 +5216,7 @@
         <w:pStyle w:val="Titre1"/>
         <w:jc w:val="both"/>
       </w:pPr>
-      <w:bookmarkStart w:id="16" w:name="_Toc453426062"/>
+      <w:bookmarkStart w:id="15" w:name="_Toc453426062"/>
       <w:r>
         <w:rPr>
           <w:noProof/>
@@ -5121,6 +5276,7 @@
                                 <w:sz w:val="36"/>
                               </w:rPr>
                             </w:pPr>
+                            <w:bookmarkStart w:id="16" w:name="_Toc453518621"/>
                             <w:r>
                               <w:t xml:space="preserve">Figure </w:t>
                             </w:r>
@@ -5129,12 +5285,13 @@
                                 <w:rPr>
                                   <w:noProof/>
                                 </w:rPr>
-                                <w:t>8</w:t>
+                                <w:t>5</w:t>
                               </w:r>
                             </w:fldSimple>
                             <w:r>
                               <w:t xml:space="preserve"> Toucher rectal</w:t>
                             </w:r>
+                            <w:bookmarkEnd w:id="16"/>
                           </w:p>
                         </w:txbxContent>
                       </wps:txbx>
@@ -5167,6 +5324,7 @@
                           <w:sz w:val="36"/>
                         </w:rPr>
                       </w:pPr>
+                      <w:bookmarkStart w:id="17" w:name="_Toc453518621"/>
                       <w:r>
                         <w:t xml:space="preserve">Figure </w:t>
                       </w:r>
@@ -5175,12 +5333,13 @@
                           <w:rPr>
                             <w:noProof/>
                           </w:rPr>
-                          <w:t>8</w:t>
+                          <w:t>5</w:t>
                         </w:r>
                       </w:fldSimple>
                       <w:r>
                         <w:t xml:space="preserve"> Toucher rectal</w:t>
                       </w:r>
+                      <w:bookmarkEnd w:id="17"/>
                     </w:p>
                   </w:txbxContent>
                 </v:textbox>
@@ -5263,7 +5422,7 @@
       <w:r>
         <w:t>Etat de l’art</w:t>
       </w:r>
-      <w:bookmarkEnd w:id="16"/>
+      <w:bookmarkEnd w:id="15"/>
     </w:p>
     <w:p>
       <w:pPr>
@@ -5364,7 +5523,15 @@
         <w:t xml:space="preserve">Aujourd’hui, </w:t>
       </w:r>
       <w:r>
-        <w:t xml:space="preserve">l’étude du niveau d’expression des miARN, et donc de l’expression de certains gènes à travers les pathways, permet de développer des outils de diagnostic pour de plus en plus de pathologies. </w:t>
+        <w:t xml:space="preserve">l’étude du niveau d’expression des miARN, et donc de l’expression de certains gènes à travers les </w:t>
+      </w:r>
+      <w:proofErr w:type="spellStart"/>
+      <w:r>
+        <w:t>pathways</w:t>
+      </w:r>
+      <w:proofErr w:type="spellEnd"/>
+      <w:r>
+        <w:t xml:space="preserve">, permet de développer des outils de diagnostic pour de plus en plus de pathologies. </w:t>
       </w:r>
     </w:p>
     <w:p>
@@ -5388,7 +5555,7 @@
         <w:pStyle w:val="Titre3"/>
         <w:jc w:val="both"/>
       </w:pPr>
-      <w:bookmarkStart w:id="17" w:name="_Toc453426063"/>
+      <w:bookmarkStart w:id="18" w:name="_Toc453426063"/>
       <w:r>
         <w:rPr>
           <w:noProof/>
@@ -5466,16 +5633,37 @@
         </w:drawing>
       </w:r>
       <w:r>
-        <w:t>Les Biopuces et microarray</w:t>
-      </w:r>
-      <w:bookmarkEnd w:id="17"/>
-    </w:p>
-    <w:p>
-      <w:pPr>
-        <w:jc w:val="both"/>
-      </w:pPr>
-      <w:r>
-        <w:t>Les biopuces, aussi appelées puces à ADN ou micromatrices d'ADN (DNA microarrays en anglais), sont principalement utilisées afin d'analyser le niveau d'expressions des gènes transcrits dans un milieu (cellules, tissu ou autres) donné.</w:t>
+        <w:t xml:space="preserve">Les Biopuces et </w:t>
+      </w:r>
+      <w:proofErr w:type="spellStart"/>
+      <w:r>
+        <w:t>microarray</w:t>
+      </w:r>
+      <w:bookmarkEnd w:id="18"/>
+      <w:proofErr w:type="spellEnd"/>
+    </w:p>
+    <w:p>
+      <w:pPr>
+        <w:jc w:val="both"/>
+      </w:pPr>
+      <w:r>
+        <w:t xml:space="preserve">Les biopuces, aussi appelées puces à ADN ou </w:t>
+      </w:r>
+      <w:proofErr w:type="spellStart"/>
+      <w:r>
+        <w:t>micromatrices</w:t>
+      </w:r>
+      <w:proofErr w:type="spellEnd"/>
+      <w:r>
+        <w:t xml:space="preserve"> d'ADN (DNA </w:t>
+      </w:r>
+      <w:proofErr w:type="spellStart"/>
+      <w:r>
+        <w:t>microarrays</w:t>
+      </w:r>
+      <w:proofErr w:type="spellEnd"/>
+      <w:r>
+        <w:t xml:space="preserve"> en anglais), sont principalement utilisées afin d'analyser le niveau d'expressions des gènes transcrits dans un milieu (cellules, tissu ou autres) donné.</w:t>
       </w:r>
     </w:p>
     <w:p>
@@ -5557,7 +5745,7 @@
                                 <w:noProof/>
                               </w:rPr>
                             </w:pPr>
-                            <w:bookmarkStart w:id="18" w:name="_Toc450298540"/>
+                            <w:bookmarkStart w:id="19" w:name="_Toc453518622"/>
                             <w:r>
                               <w:t xml:space="preserve">Figure </w:t>
                             </w:r>
@@ -5566,13 +5754,13 @@
                                 <w:rPr>
                                   <w:noProof/>
                                 </w:rPr>
-                                <w:t>2</w:t>
+                                <w:t>6</w:t>
                               </w:r>
                             </w:fldSimple>
                             <w:r>
                               <w:t xml:space="preserve"> Photo d'une biopuce</w:t>
                             </w:r>
-                            <w:bookmarkEnd w:id="18"/>
+                            <w:bookmarkEnd w:id="19"/>
                           </w:p>
                         </w:txbxContent>
                       </wps:txbx>
@@ -5600,7 +5788,7 @@
                           <w:noProof/>
                         </w:rPr>
                       </w:pPr>
-                      <w:bookmarkStart w:id="19" w:name="_Toc450298540"/>
+                      <w:bookmarkStart w:id="20" w:name="_Toc453518622"/>
                       <w:r>
                         <w:t xml:space="preserve">Figure </w:t>
                       </w:r>
@@ -5609,13 +5797,13 @@
                           <w:rPr>
                             <w:noProof/>
                           </w:rPr>
-                          <w:t>2</w:t>
+                          <w:t>6</w:t>
                         </w:r>
                       </w:fldSimple>
                       <w:r>
                         <w:t xml:space="preserve"> Photo d'une biopuce</w:t>
                       </w:r>
-                      <w:bookmarkEnd w:id="19"/>
+                      <w:bookmarkEnd w:id="20"/>
                     </w:p>
                   </w:txbxContent>
                 </v:textbox>
@@ -5651,13 +5839,37 @@
         <w:jc w:val="both"/>
       </w:pPr>
       <w:r>
-        <w:t>Lors d'une expérience utilisant des biospuces, les ARNm (ARN messagers, issu de la transcription d'une partie d'ADN) sont extraits du milieu. Ils sont ensuite retranscrits en ADNc (ADN complémentaire, qui correspond à la partie codante de l'ADN que l'ARNm avait transcrit à la base), on parle de transcription inverse. Ces brins d'ADNc sont ensuite marqués des molécules fluorescente</w:t>
+        <w:t xml:space="preserve">Lors d'une expérience utilisant des </w:t>
+      </w:r>
+      <w:proofErr w:type="spellStart"/>
+      <w:r>
+        <w:t>biospuces</w:t>
+      </w:r>
+      <w:proofErr w:type="spellEnd"/>
+      <w:r>
+        <w:t>, les ARNm (ARN messagers, issu de la transcription d'une partie d'ADN) sont extraits du milieu. Ils sont ensuite retranscrits en ADNc (ADN complémentaire, qui correspond à la partie codante de l'ADN que l'ARNm avait transcrit à la base), on parle de transcription inverse. Ces brins d'ADNc sont ensuite marqués des molécules fluorescente</w:t>
       </w:r>
       <w:r>
         <w:t>s</w:t>
       </w:r>
       <w:r>
-        <w:t>. Les plus utilisées sont fluorochromes la Cyanine 3 et la Cyanine 5 qui fluorescent dans le vert respectivement le rouge. Ces ADNc marqués sont ensuite mis en contact avec une biopuce.</w:t>
+        <w:t xml:space="preserve">. Les plus utilisées sont fluorochromes la </w:t>
+      </w:r>
+      <w:proofErr w:type="spellStart"/>
+      <w:r>
+        <w:t>Cyanine</w:t>
+      </w:r>
+      <w:proofErr w:type="spellEnd"/>
+      <w:r>
+        <w:t xml:space="preserve"> 3 et la </w:t>
+      </w:r>
+      <w:proofErr w:type="spellStart"/>
+      <w:r>
+        <w:t>Cyanine</w:t>
+      </w:r>
+      <w:proofErr w:type="spellEnd"/>
+      <w:r>
+        <w:t xml:space="preserve"> 5 qui fluorescent dans le vert respectivement le rouge. Ces ADNc marqués sont ensuite mis en contact avec une biopuce.</w:t>
       </w:r>
     </w:p>
     <w:p>
@@ -5729,7 +5941,7 @@
                                 <w:noProof/>
                               </w:rPr>
                             </w:pPr>
-                            <w:bookmarkStart w:id="20" w:name="_Toc450298541"/>
+                            <w:bookmarkStart w:id="21" w:name="_Toc453518623"/>
                             <w:r>
                               <w:t xml:space="preserve">Figure </w:t>
                             </w:r>
@@ -5738,13 +5950,18 @@
                                 <w:rPr>
                                   <w:noProof/>
                                 </w:rPr>
-                                <w:t>3</w:t>
+                                <w:t>7</w:t>
                               </w:r>
                             </w:fldSimple>
                             <w:r>
-                              <w:t xml:space="preserve"> Fonctionnement d’une bio-puce</w:t>
+                              <w:t xml:space="preserve"> Fonctionnement d’une </w:t>
                             </w:r>
-                            <w:bookmarkEnd w:id="20"/>
+                            <w:proofErr w:type="spellStart"/>
+                            <w:r>
+                              <w:t>bio-puce</w:t>
+                            </w:r>
+                            <w:bookmarkEnd w:id="21"/>
+                            <w:proofErr w:type="spellEnd"/>
                           </w:p>
                         </w:txbxContent>
                       </wps:txbx>
@@ -5772,7 +5989,7 @@
                           <w:noProof/>
                         </w:rPr>
                       </w:pPr>
-                      <w:bookmarkStart w:id="21" w:name="_Toc450298541"/>
+                      <w:bookmarkStart w:id="22" w:name="_Toc453518623"/>
                       <w:r>
                         <w:t xml:space="preserve">Figure </w:t>
                       </w:r>
@@ -5781,13 +5998,18 @@
                           <w:rPr>
                             <w:noProof/>
                           </w:rPr>
-                          <w:t>3</w:t>
+                          <w:t>7</w:t>
                         </w:r>
                       </w:fldSimple>
                       <w:r>
-                        <w:t xml:space="preserve"> Fonctionnement d’une bio-puce</w:t>
+                        <w:t xml:space="preserve"> Fonctionnement d’une </w:t>
                       </w:r>
-                      <w:bookmarkEnd w:id="21"/>
+                      <w:proofErr w:type="spellStart"/>
+                      <w:r>
+                        <w:t>bio-puce</w:t>
+                      </w:r>
+                      <w:bookmarkEnd w:id="22"/>
+                      <w:proofErr w:type="spellEnd"/>
                     </w:p>
                   </w:txbxContent>
                 </v:textbox>
@@ -5977,7 +6199,7 @@
         <w:pStyle w:val="Lgende"/>
         <w:jc w:val="both"/>
       </w:pPr>
-      <w:bookmarkStart w:id="22" w:name="_Toc450298542"/>
+      <w:bookmarkStart w:id="23" w:name="_Toc453518624"/>
       <w:r>
         <w:t xml:space="preserve">Figure </w:t>
       </w:r>
@@ -5986,24 +6208,29 @@
           <w:rPr>
             <w:noProof/>
           </w:rPr>
-          <w:t>4</w:t>
+          <w:t>8</w:t>
         </w:r>
       </w:fldSimple>
       <w:r>
-        <w:t xml:space="preserve"> Scan d'une bio-puce</w:t>
-      </w:r>
-      <w:bookmarkEnd w:id="22"/>
+        <w:t xml:space="preserve"> Scan d'une </w:t>
+      </w:r>
+      <w:proofErr w:type="spellStart"/>
+      <w:r>
+        <w:t>bio-puce</w:t>
+      </w:r>
+      <w:bookmarkEnd w:id="23"/>
+      <w:proofErr w:type="spellEnd"/>
     </w:p>
     <w:p>
       <w:pPr>
         <w:pStyle w:val="Titre3"/>
         <w:jc w:val="both"/>
       </w:pPr>
-      <w:bookmarkStart w:id="23" w:name="_Toc453426064"/>
+      <w:bookmarkStart w:id="24" w:name="_Toc453426064"/>
       <w:r>
         <w:t>Outils de prédiction des cibles</w:t>
       </w:r>
-      <w:bookmarkEnd w:id="23"/>
+      <w:bookmarkEnd w:id="24"/>
     </w:p>
     <w:p>
       <w:pPr>
@@ -6035,8 +6262,13 @@
         </w:numPr>
         <w:jc w:val="both"/>
       </w:pPr>
-      <w:r>
-        <w:t>TargetScan qui cherche à prédire les cibles des miARNs en recherchant la présence de sites ciblés par les miARNs.</w:t>
+      <w:proofErr w:type="spellStart"/>
+      <w:r>
+        <w:t>TargetScan</w:t>
+      </w:r>
+      <w:proofErr w:type="spellEnd"/>
+      <w:r>
+        <w:t xml:space="preserve"> qui cherche à prédire les cibles des miARNs en recherchant la présence de sites ciblés par les miARNs.</w:t>
       </w:r>
     </w:p>
     <w:p>
@@ -6068,41 +6300,49 @@
         <w:pStyle w:val="Titre1"/>
         <w:jc w:val="both"/>
       </w:pPr>
-      <w:bookmarkStart w:id="24" w:name="_Toc453426065"/>
+      <w:bookmarkStart w:id="25" w:name="_Toc453426065"/>
       <w:r>
         <w:lastRenderedPageBreak/>
         <w:t>Conception</w:t>
       </w:r>
-      <w:bookmarkEnd w:id="24"/>
+      <w:bookmarkEnd w:id="25"/>
     </w:p>
     <w:p>
       <w:pPr>
         <w:pStyle w:val="Titre2"/>
         <w:jc w:val="both"/>
       </w:pPr>
-      <w:bookmarkStart w:id="25" w:name="_Toc453426066"/>
+      <w:bookmarkStart w:id="26" w:name="_Toc453426066"/>
       <w:r>
         <w:t>Décomposition du problème</w:t>
       </w:r>
-      <w:bookmarkEnd w:id="25"/>
+      <w:bookmarkEnd w:id="26"/>
     </w:p>
     <w:p>
       <w:pPr>
         <w:pStyle w:val="Titre3"/>
         <w:jc w:val="both"/>
       </w:pPr>
-      <w:bookmarkStart w:id="26" w:name="_Toc453426067"/>
+      <w:bookmarkStart w:id="27" w:name="_Toc453426067"/>
       <w:r>
         <w:t>Données reçues</w:t>
       </w:r>
-      <w:bookmarkEnd w:id="26"/>
-    </w:p>
-    <w:p>
-      <w:pPr>
-        <w:jc w:val="both"/>
-      </w:pPr>
-      <w:r>
-        <w:t>Les données que nous utiliserons, sont des donnés de micro-arrays déjà traitée (traitement d’image</w:t>
+      <w:bookmarkEnd w:id="27"/>
+    </w:p>
+    <w:p>
+      <w:pPr>
+        <w:jc w:val="both"/>
+      </w:pPr>
+      <w:r>
+        <w:t>Les données que nous utiliserons, sont des donnés de micro-</w:t>
+      </w:r>
+      <w:proofErr w:type="spellStart"/>
+      <w:r>
+        <w:t>arrays</w:t>
+      </w:r>
+      <w:proofErr w:type="spellEnd"/>
+      <w:r>
+        <w:t xml:space="preserve"> déjà traitée (traitement d’image</w:t>
       </w:r>
       <w:r>
         <w:t>, normalisation afin de réduire le bruit statistique</w:t>
@@ -6127,11 +6367,11 @@
         <w:pStyle w:val="Titre3"/>
         <w:jc w:val="both"/>
       </w:pPr>
-      <w:bookmarkStart w:id="27" w:name="_Toc453426068"/>
+      <w:bookmarkStart w:id="28" w:name="_Toc453426068"/>
       <w:r>
         <w:t>Filtrage des données</w:t>
       </w:r>
-      <w:bookmarkEnd w:id="27"/>
+      <w:bookmarkEnd w:id="28"/>
     </w:p>
     <w:p>
       <w:pPr>
@@ -6184,6 +6424,7 @@
                             <w:pPr>
                               <w:pStyle w:val="Lgende"/>
                             </w:pPr>
+                            <w:bookmarkStart w:id="29" w:name="_Toc453518625"/>
                             <w:r>
                               <w:t xml:space="preserve">Figure </w:t>
                             </w:r>
@@ -6198,6 +6439,7 @@
                             <w:r>
                               <w:t xml:space="preserve"> t-test</w:t>
                             </w:r>
+                            <w:bookmarkEnd w:id="29"/>
                           </w:p>
                         </w:txbxContent>
                       </wps:txbx>
@@ -6222,6 +6464,7 @@
                       <w:pPr>
                         <w:pStyle w:val="Lgende"/>
                       </w:pPr>
+                      <w:bookmarkStart w:id="30" w:name="_Toc453518625"/>
                       <w:r>
                         <w:t xml:space="preserve">Figure </w:t>
                       </w:r>
@@ -6236,6 +6479,7 @@
                       <w:r>
                         <w:t xml:space="preserve"> t-test</w:t>
                       </w:r>
+                      <w:bookmarkEnd w:id="30"/>
                     </w:p>
                   </w:txbxContent>
                 </v:textbox>
@@ -6320,7 +6564,39 @@
         <w:t xml:space="preserve">Un premier filtre pourrait consister par exemple, à retirer les miARN dont le niveau d’expression n’est pas significativement différent entre les patients malades et les patients sains. </w:t>
       </w:r>
       <w:r>
-        <w:t xml:space="preserve">Plusieurs méthodes existent afin d’affiner la quantité de gènes nécessaire à un diagnostic. On citera par exemple le test de Student (t-test) et la méthode SAM (Significance Analysis of Microarrays). </w:t>
+        <w:t xml:space="preserve">Plusieurs méthodes existent afin d’affiner la quantité de gènes nécessaire à un diagnostic. On citera par exemple le test de </w:t>
+      </w:r>
+      <w:proofErr w:type="spellStart"/>
+      <w:r>
+        <w:t>Student</w:t>
+      </w:r>
+      <w:proofErr w:type="spellEnd"/>
+      <w:r>
+        <w:t xml:space="preserve"> (t-test) et la méthode SAM (</w:t>
+      </w:r>
+      <w:proofErr w:type="spellStart"/>
+      <w:r>
+        <w:t>Significance</w:t>
+      </w:r>
+      <w:proofErr w:type="spellEnd"/>
+      <w:r>
+        <w:t xml:space="preserve"> </w:t>
+      </w:r>
+      <w:proofErr w:type="spellStart"/>
+      <w:r>
+        <w:t>Analysis</w:t>
+      </w:r>
+      <w:proofErr w:type="spellEnd"/>
+      <w:r>
+        <w:t xml:space="preserve"> of </w:t>
+      </w:r>
+      <w:proofErr w:type="spellStart"/>
+      <w:r>
+        <w:t>Microarrays</w:t>
+      </w:r>
+      <w:proofErr w:type="spellEnd"/>
+      <w:r>
+        <w:t xml:space="preserve">). </w:t>
       </w:r>
     </w:p>
     <w:p>
@@ -6333,11 +6609,11 @@
         <w:pStyle w:val="Titre3"/>
         <w:jc w:val="both"/>
       </w:pPr>
-      <w:bookmarkStart w:id="28" w:name="_Toc453426069"/>
+      <w:bookmarkStart w:id="31" w:name="_Toc453426069"/>
       <w:r>
         <w:t>Machine Learning</w:t>
       </w:r>
-      <w:bookmarkEnd w:id="28"/>
+      <w:bookmarkEnd w:id="31"/>
     </w:p>
     <w:p>
       <w:pPr>
@@ -6353,15 +6629,63 @@
         <w:t xml:space="preserve"> isolées, il f</w:t>
       </w:r>
       <w:r>
-        <w:t xml:space="preserve">audra entrainer une méthode de machine learning afin de différencier les groupes de patients sains de malade. On pourra utiliser des méthodes telles que kNN (k nearest neighboors) ou SVM (Support Vector Machine) afin, d’avoir un outil de diagnostic entrainé. </w:t>
-      </w:r>
-    </w:p>
-    <w:p>
-      <w:pPr>
-        <w:jc w:val="both"/>
-      </w:pPr>
-      <w:r>
-        <w:t xml:space="preserve">Pour faire fonctionner ces outils de machine learning, nous séparerons les données en deux parties ; une pour entrainer le modèle et l’autre, plus petite, pour le tester après la phase d’entrainement. </w:t>
+        <w:t xml:space="preserve">audra entrainer une méthode de machine </w:t>
+      </w:r>
+      <w:proofErr w:type="spellStart"/>
+      <w:r>
+        <w:t>learning</w:t>
+      </w:r>
+      <w:proofErr w:type="spellEnd"/>
+      <w:r>
+        <w:t xml:space="preserve"> afin de différencier les groupes de patients sains de malade. On pourra utiliser des méthodes telles que </w:t>
+      </w:r>
+      <w:proofErr w:type="spellStart"/>
+      <w:r>
+        <w:t>kNN</w:t>
+      </w:r>
+      <w:proofErr w:type="spellEnd"/>
+      <w:r>
+        <w:t xml:space="preserve"> (k </w:t>
+      </w:r>
+      <w:proofErr w:type="spellStart"/>
+      <w:r>
+        <w:t>nearest</w:t>
+      </w:r>
+      <w:proofErr w:type="spellEnd"/>
+      <w:r>
+        <w:t xml:space="preserve"> </w:t>
+      </w:r>
+      <w:proofErr w:type="spellStart"/>
+      <w:r>
+        <w:t>neighboors</w:t>
+      </w:r>
+      <w:proofErr w:type="spellEnd"/>
+      <w:r>
+        <w:t xml:space="preserve">) ou SVM (Support </w:t>
+      </w:r>
+      <w:proofErr w:type="spellStart"/>
+      <w:r>
+        <w:t>Vector</w:t>
+      </w:r>
+      <w:proofErr w:type="spellEnd"/>
+      <w:r>
+        <w:t xml:space="preserve"> Machine) afin, d’avoir un outil de diagnostic entrainé. </w:t>
+      </w:r>
+    </w:p>
+    <w:p>
+      <w:pPr>
+        <w:jc w:val="both"/>
+      </w:pPr>
+      <w:r>
+        <w:t xml:space="preserve">Pour faire fonctionner ces outils de machine </w:t>
+      </w:r>
+      <w:proofErr w:type="spellStart"/>
+      <w:r>
+        <w:t>learning</w:t>
+      </w:r>
+      <w:proofErr w:type="spellEnd"/>
+      <w:r>
+        <w:t xml:space="preserve">, nous séparerons les données en deux parties ; une pour entrainer le modèle et l’autre, plus petite, pour le tester après la phase d’entrainement. </w:t>
       </w:r>
     </w:p>
     <w:p>
@@ -6369,21 +6693,37 @@
         <w:pStyle w:val="Titre3"/>
         <w:jc w:val="both"/>
       </w:pPr>
-      <w:bookmarkStart w:id="29" w:name="_Toc453426070"/>
+      <w:bookmarkStart w:id="32" w:name="_Toc453426070"/>
       <w:r>
         <w:t>Analyse des résultats</w:t>
       </w:r>
-      <w:bookmarkEnd w:id="29"/>
-    </w:p>
-    <w:p>
-      <w:pPr>
-        <w:jc w:val="both"/>
-      </w:pPr>
-      <w:r>
-        <w:t>Une fois les résultats obtenus, nous devrons analyser leur pertinence en explorant les pathways des différents</w:t>
-      </w:r>
-      <w:r>
-        <w:t xml:space="preserve"> miARN obtenus comme marqueurs afin de confirmer rapport avec la maladie (PCa). </w:t>
+      <w:bookmarkEnd w:id="32"/>
+    </w:p>
+    <w:p>
+      <w:pPr>
+        <w:jc w:val="both"/>
+      </w:pPr>
+      <w:r>
+        <w:t xml:space="preserve">Une fois les résultats obtenus, nous devrons analyser leur pertinence en explorant les </w:t>
+      </w:r>
+      <w:proofErr w:type="spellStart"/>
+      <w:r>
+        <w:t>pathways</w:t>
+      </w:r>
+      <w:proofErr w:type="spellEnd"/>
+      <w:r>
+        <w:t xml:space="preserve"> des différents</w:t>
+      </w:r>
+      <w:r>
+        <w:t xml:space="preserve"> miARN obtenus comme marqueurs afin de confirmer rapport avec la maladie (</w:t>
+      </w:r>
+      <w:proofErr w:type="spellStart"/>
+      <w:r>
+        <w:t>PCa</w:t>
+      </w:r>
+      <w:proofErr w:type="spellEnd"/>
+      <w:r>
+        <w:t xml:space="preserve">). </w:t>
       </w:r>
     </w:p>
     <w:p>
@@ -6391,18 +6731,34 @@
         <w:pStyle w:val="Titre2"/>
         <w:jc w:val="both"/>
       </w:pPr>
-      <w:bookmarkStart w:id="30" w:name="_Toc453426071"/>
+      <w:bookmarkStart w:id="33" w:name="_Toc453426071"/>
       <w:r>
         <w:t>Outils utilisés</w:t>
       </w:r>
-      <w:bookmarkEnd w:id="30"/>
-    </w:p>
-    <w:p>
-      <w:pPr>
-        <w:jc w:val="both"/>
-      </w:pPr>
-      <w:r>
-        <w:t xml:space="preserve">Nous utiliserons les outils vus en classe comme numpy et scipy et leurs différentes librairies ainsi que les outils de prédiction de cibles de miARN comme RNA22 par exemple. </w:t>
+      <w:bookmarkEnd w:id="33"/>
+    </w:p>
+    <w:p>
+      <w:pPr>
+        <w:jc w:val="both"/>
+      </w:pPr>
+      <w:r>
+        <w:t xml:space="preserve">Nous utiliserons les outils vus en classe comme </w:t>
+      </w:r>
+      <w:proofErr w:type="spellStart"/>
+      <w:r>
+        <w:t>numpy</w:t>
+      </w:r>
+      <w:proofErr w:type="spellEnd"/>
+      <w:r>
+        <w:t xml:space="preserve"> et </w:t>
+      </w:r>
+      <w:proofErr w:type="spellStart"/>
+      <w:r>
+        <w:t>scipy</w:t>
+      </w:r>
+      <w:proofErr w:type="spellEnd"/>
+      <w:r>
+        <w:t xml:space="preserve"> et leurs différentes librairies ainsi que les outils de prédiction de cibles de miARN comme RNA22 par exemple. </w:t>
       </w:r>
     </w:p>
     <w:p>
@@ -6423,11 +6779,11 @@
         <w:pStyle w:val="Titre1"/>
         <w:jc w:val="both"/>
       </w:pPr>
-      <w:bookmarkStart w:id="31" w:name="_Toc453426072"/>
+      <w:bookmarkStart w:id="34" w:name="_Toc453426072"/>
       <w:r>
         <w:t>Résultats obtenus et discussion</w:t>
       </w:r>
-      <w:bookmarkEnd w:id="31"/>
+      <w:bookmarkEnd w:id="34"/>
     </w:p>
     <w:p>
       <w:pPr>
@@ -6453,7 +6809,15 @@
         <w:jc w:val="both"/>
       </w:pPr>
       <w:r>
-        <w:t xml:space="preserve">tri des données dans l’ordre Normal – Pca </w:t>
+        <w:t xml:space="preserve">tri des données dans l’ordre Normal – </w:t>
+      </w:r>
+      <w:proofErr w:type="spellStart"/>
+      <w:r>
+        <w:t>Pca</w:t>
+      </w:r>
+      <w:proofErr w:type="spellEnd"/>
+      <w:r>
+        <w:t xml:space="preserve"> </w:t>
       </w:r>
     </w:p>
     <w:p>
@@ -6524,7 +6888,15 @@
         <w:t>calcul de la p-value de chaque corrélation</w:t>
       </w:r>
       <w:r>
-        <w:t xml:space="preserve"> et représentation sur un volcano-plot</w:t>
+        <w:t xml:space="preserve"> et représentation sur un </w:t>
+      </w:r>
+      <w:proofErr w:type="spellStart"/>
+      <w:r>
+        <w:t>volcano</w:t>
+      </w:r>
+      <w:proofErr w:type="spellEnd"/>
+      <w:r>
+        <w:t>-plot</w:t>
       </w:r>
     </w:p>
     <w:p>
@@ -6550,7 +6922,23 @@
         <w:jc w:val="both"/>
       </w:pPr>
       <w:r>
-        <w:t>construction des classificateurs (Knn, SVM, Random Forest)</w:t>
+        <w:t>construction des classificateurs (</w:t>
+      </w:r>
+      <w:proofErr w:type="spellStart"/>
+      <w:r>
+        <w:t>Knn</w:t>
+      </w:r>
+      <w:proofErr w:type="spellEnd"/>
+      <w:r>
+        <w:t xml:space="preserve">, SVM, </w:t>
+      </w:r>
+      <w:proofErr w:type="spellStart"/>
+      <w:r>
+        <w:t>Random</w:t>
+      </w:r>
+      <w:proofErr w:type="spellEnd"/>
+      <w:r>
+        <w:t xml:space="preserve"> Forest)</w:t>
       </w:r>
     </w:p>
     <w:p>
@@ -6614,6 +7002,9 @@
         </w:numPr>
         <w:jc w:val="both"/>
       </w:pPr>
+      <w:r>
+        <w:t>comparaison des résultats</w:t>
+      </w:r>
     </w:p>
     <w:p>
       <w:pPr>
@@ -6625,22 +7016,22 @@
         <w:pStyle w:val="Titre2"/>
         <w:jc w:val="both"/>
       </w:pPr>
-      <w:bookmarkStart w:id="32" w:name="_Toc453426073"/>
+      <w:bookmarkStart w:id="35" w:name="_Toc453426073"/>
       <w:r>
         <w:t>Statistiques effectuées</w:t>
       </w:r>
-      <w:bookmarkEnd w:id="32"/>
+      <w:bookmarkEnd w:id="35"/>
     </w:p>
     <w:p>
       <w:pPr>
         <w:pStyle w:val="Titre3"/>
         <w:jc w:val="both"/>
       </w:pPr>
-      <w:bookmarkStart w:id="33" w:name="_Toc453426074"/>
+      <w:bookmarkStart w:id="36" w:name="_Toc453426074"/>
       <w:r>
         <w:t>Corrélation de Pearson</w:t>
       </w:r>
-      <w:bookmarkEnd w:id="33"/>
+      <w:bookmarkEnd w:id="36"/>
     </w:p>
     <w:p>
       <w:pPr>
@@ -6650,46 +7041,20 @@
         <w:t>Calcul des corrélations entre les micro-ARN</w:t>
       </w:r>
       <w:r>
-        <w:t> afin de déterminer quels micro-ARN ont un rapport le plus grand avec la maladie PCa</w:t>
-      </w:r>
+        <w:t xml:space="preserve"> afin de déterminer quels micro-ARN ont un rapport le plus grand avec la maladie </w:t>
+      </w:r>
+      <w:proofErr w:type="spellStart"/>
+      <w:r>
+        <w:t>PCa</w:t>
+      </w:r>
+      <w:proofErr w:type="spellEnd"/>
       <w:r>
         <w:t>.</w:t>
       </w:r>
     </w:p>
     <w:p>
       <w:pPr>
-        <w:jc w:val="both"/>
-      </w:pPr>
-    </w:p>
-    <w:p>
-      <w:pPr>
-        <w:pStyle w:val="Titre3"/>
-        <w:jc w:val="both"/>
-      </w:pPr>
-      <w:bookmarkStart w:id="34" w:name="_Toc453426075"/>
-      <w:r>
-        <w:t>T-test</w:t>
-      </w:r>
-      <w:bookmarkEnd w:id="34"/>
-    </w:p>
-    <w:p>
-      <w:pPr>
-        <w:jc w:val="both"/>
-      </w:pPr>
-      <w:r>
-        <w:t xml:space="preserve">Le t-test n’a pas été très utile ici étant donné qu’il n’y a qu’un seul type de cellules normales. De plus, l’intersection des micro-ARN « significatives » trouvées par la corrélation de Pearson et par le t-test correspondent au micro-ARN trouvées par la corrélation de Pearson. </w:t>
-      </w:r>
-    </w:p>
-    <w:p>
-      <w:pPr>
-        <w:jc w:val="both"/>
-      </w:pPr>
-      <w:r>
-        <w:t>p-values sélectionnées avec la corrélation :</w:t>
-      </w:r>
-    </w:p>
-    <w:p>
-      <w:pPr>
+        <w:keepNext/>
         <w:jc w:val="both"/>
       </w:pPr>
       <w:r>
@@ -6698,10 +7063,10 @@
           <w:lang w:eastAsia="fr-CH"/>
         </w:rPr>
         <w:drawing>
-          <wp:inline distT="0" distB="0" distL="0" distR="0" wp14:anchorId="29E1D409" wp14:editId="35522A29">
-            <wp:extent cx="2636520" cy="1649078"/>
-            <wp:effectExtent l="0" t="0" r="0" b="8890"/>
-            <wp:docPr id="2" name="Image 2"/>
+          <wp:inline distT="0" distB="0" distL="0" distR="0" wp14:anchorId="1E2D46FB" wp14:editId="4A08D403">
+            <wp:extent cx="3819525" cy="2571750"/>
+            <wp:effectExtent l="0" t="0" r="9525" b="0"/>
+            <wp:docPr id="17" name="Image 17"/>
             <wp:cNvGraphicFramePr>
               <a:graphicFrameLocks xmlns:a="http://schemas.openxmlformats.org/drawingml/2006/main" noChangeAspect="1"/>
             </wp:cNvGraphicFramePr>
@@ -6721,7 +7086,7 @@
                   <pic:spPr>
                     <a:xfrm>
                       <a:off x="0" y="0"/>
-                      <a:ext cx="2648352" cy="1656479"/>
+                      <a:ext cx="3819525" cy="2571750"/>
                     </a:xfrm>
                     <a:prstGeom prst="rect">
                       <a:avLst/>
@@ -6736,14 +7101,78 @@
     </w:p>
     <w:p>
       <w:pPr>
-        <w:jc w:val="both"/>
-      </w:pPr>
-      <w:r>
-        <w:t xml:space="preserve">p-values sélectionnées avec le t-test : </w:t>
-      </w:r>
-    </w:p>
-    <w:p>
-      <w:pPr>
+        <w:pStyle w:val="Lgende"/>
+        <w:jc w:val="both"/>
+      </w:pPr>
+      <w:bookmarkStart w:id="37" w:name="_Toc453518626"/>
+      <w:r>
+        <w:t xml:space="preserve">Figure </w:t>
+      </w:r>
+      <w:fldSimple w:instr=" SEQ Figure \* ARABIC ">
+        <w:r>
+          <w:rPr>
+            <w:noProof/>
+          </w:rPr>
+          <w:t>10</w:t>
+        </w:r>
+      </w:fldSimple>
+      <w:r>
+        <w:t xml:space="preserve"> Corrélation entre les micro-ARN</w:t>
+      </w:r>
+      <w:bookmarkEnd w:id="37"/>
+    </w:p>
+    <w:p>
+      <w:pPr>
+        <w:jc w:val="both"/>
+      </w:pPr>
+    </w:p>
+    <w:p>
+      <w:pPr>
+        <w:rPr>
+          <w:rFonts w:asciiTheme="majorHAnsi" w:eastAsiaTheme="majorEastAsia" w:hAnsiTheme="majorHAnsi" w:cstheme="majorBidi"/>
+          <w:color w:val="1F4D78" w:themeColor="accent1" w:themeShade="7F"/>
+          <w:sz w:val="24"/>
+          <w:szCs w:val="24"/>
+        </w:rPr>
+      </w:pPr>
+      <w:bookmarkStart w:id="38" w:name="_Toc453426075"/>
+      <w:r>
+        <w:br w:type="page"/>
+      </w:r>
+    </w:p>
+    <w:p>
+      <w:pPr>
+        <w:pStyle w:val="Titre3"/>
+        <w:jc w:val="both"/>
+      </w:pPr>
+      <w:r>
+        <w:lastRenderedPageBreak/>
+        <w:t xml:space="preserve">Corrélation et </w:t>
+      </w:r>
+      <w:r>
+        <w:t>T-test</w:t>
+      </w:r>
+      <w:bookmarkEnd w:id="38"/>
+    </w:p>
+    <w:p>
+      <w:pPr>
+        <w:jc w:val="both"/>
+      </w:pPr>
+      <w:r>
+        <w:t xml:space="preserve">Le t-test n’a pas été très utile ici étant donné qu’il n’y a qu’un seul type de cellules normales. De plus, l’intersection des micro-ARN « significatives » trouvées par la corrélation de Pearson et par le t-test correspondent au micro-ARN trouvées par la corrélation de Pearson. </w:t>
+      </w:r>
+    </w:p>
+    <w:p>
+      <w:pPr>
+        <w:jc w:val="both"/>
+      </w:pPr>
+      <w:r>
+        <w:t>p-values sélectionnées avec la corrélation :</w:t>
+      </w:r>
+    </w:p>
+    <w:p>
+      <w:pPr>
+        <w:keepNext/>
         <w:jc w:val="both"/>
       </w:pPr>
       <w:r>
@@ -6751,12 +7180,11 @@
           <w:noProof/>
           <w:lang w:eastAsia="fr-CH"/>
         </w:rPr>
-        <w:lastRenderedPageBreak/>
         <w:drawing>
-          <wp:inline distT="0" distB="0" distL="0" distR="0" wp14:anchorId="3851F6B3" wp14:editId="01DB27D0">
-            <wp:extent cx="2200576" cy="1348740"/>
-            <wp:effectExtent l="0" t="0" r="9525" b="3810"/>
-            <wp:docPr id="9" name="Image 9"/>
+          <wp:inline distT="0" distB="0" distL="0" distR="0" wp14:anchorId="662E3E79" wp14:editId="171F88EB">
+            <wp:extent cx="3030454" cy="1895475"/>
+            <wp:effectExtent l="0" t="0" r="0" b="0"/>
+            <wp:docPr id="2" name="Image 2"/>
             <wp:cNvGraphicFramePr>
               <a:graphicFrameLocks xmlns:a="http://schemas.openxmlformats.org/drawingml/2006/main" noChangeAspect="1"/>
             </wp:cNvGraphicFramePr>
@@ -6776,7 +7204,7 @@
                   <pic:spPr>
                     <a:xfrm>
                       <a:off x="0" y="0"/>
-                      <a:ext cx="2211933" cy="1355700"/>
+                      <a:ext cx="3056787" cy="1911946"/>
                     </a:xfrm>
                     <a:prstGeom prst="rect">
                       <a:avLst/>
@@ -6791,40 +7219,512 @@
     </w:p>
     <w:p>
       <w:pPr>
-        <w:jc w:val="both"/>
-      </w:pPr>
+        <w:pStyle w:val="Lgende"/>
+        <w:jc w:val="both"/>
+      </w:pPr>
+      <w:bookmarkStart w:id="39" w:name="_Toc453518627"/>
+      <w:r>
+        <w:t xml:space="preserve">Figure </w:t>
+      </w:r>
+      <w:fldSimple w:instr=" SEQ Figure \* ARABIC ">
+        <w:r>
+          <w:rPr>
+            <w:noProof/>
+          </w:rPr>
+          <w:t>11</w:t>
+        </w:r>
+      </w:fldSimple>
+      <w:r>
+        <w:t xml:space="preserve"> Corrélation de Pearson</w:t>
+      </w:r>
+      <w:bookmarkEnd w:id="39"/>
+    </w:p>
+    <w:p>
+      <w:pPr>
+        <w:jc w:val="both"/>
+      </w:pPr>
+      <w:r>
+        <w:t xml:space="preserve">p-values sélectionnées avec le t-test : </w:t>
+      </w:r>
+    </w:p>
+    <w:p>
+      <w:pPr>
+        <w:keepNext/>
+        <w:jc w:val="both"/>
+      </w:pPr>
+      <w:r>
+        <w:rPr>
+          <w:noProof/>
+          <w:lang w:eastAsia="fr-CH"/>
+        </w:rPr>
+        <w:drawing>
+          <wp:inline distT="0" distB="0" distL="0" distR="0" wp14:anchorId="7EB453A3" wp14:editId="66F98E45">
+            <wp:extent cx="3048000" cy="1868128"/>
+            <wp:effectExtent l="0" t="0" r="0" b="0"/>
+            <wp:docPr id="9" name="Image 9"/>
+            <wp:cNvGraphicFramePr>
+              <a:graphicFrameLocks xmlns:a="http://schemas.openxmlformats.org/drawingml/2006/main" noChangeAspect="1"/>
+            </wp:cNvGraphicFramePr>
+            <a:graphic xmlns:a="http://schemas.openxmlformats.org/drawingml/2006/main">
+              <a:graphicData uri="http://schemas.openxmlformats.org/drawingml/2006/picture">
+                <pic:pic xmlns:pic="http://schemas.openxmlformats.org/drawingml/2006/picture">
+                  <pic:nvPicPr>
+                    <pic:cNvPr id="1" name=""/>
+                    <pic:cNvPicPr/>
+                  </pic:nvPicPr>
+                  <pic:blipFill>
+                    <a:blip r:embed="rId22"/>
+                    <a:stretch>
+                      <a:fillRect/>
+                    </a:stretch>
+                  </pic:blipFill>
+                  <pic:spPr>
+                    <a:xfrm>
+                      <a:off x="0" y="0"/>
+                      <a:ext cx="3103049" cy="1901868"/>
+                    </a:xfrm>
+                    <a:prstGeom prst="rect">
+                      <a:avLst/>
+                    </a:prstGeom>
+                  </pic:spPr>
+                </pic:pic>
+              </a:graphicData>
+            </a:graphic>
+          </wp:inline>
+        </w:drawing>
+      </w:r>
+    </w:p>
+    <w:p>
+      <w:pPr>
+        <w:pStyle w:val="Lgende"/>
+        <w:jc w:val="both"/>
+      </w:pPr>
+      <w:bookmarkStart w:id="40" w:name="_Toc453518628"/>
+      <w:r>
+        <w:t xml:space="preserve">Figure </w:t>
+      </w:r>
+      <w:fldSimple w:instr=" SEQ Figure \* ARABIC ">
+        <w:r>
+          <w:rPr>
+            <w:noProof/>
+          </w:rPr>
+          <w:t>12</w:t>
+        </w:r>
+      </w:fldSimple>
+      <w:r>
+        <w:t xml:space="preserve"> Corrélation t-test</w:t>
+      </w:r>
+      <w:bookmarkEnd w:id="40"/>
+    </w:p>
+    <w:p>
+      <w:pPr>
+        <w:jc w:val="both"/>
+      </w:pPr>
+    </w:p>
+    <w:p>
+      <w:pPr>
+        <w:rPr>
+          <w:rFonts w:asciiTheme="majorHAnsi" w:eastAsiaTheme="majorEastAsia" w:hAnsiTheme="majorHAnsi" w:cstheme="majorBidi"/>
+          <w:color w:val="1F4D78" w:themeColor="accent1" w:themeShade="7F"/>
+          <w:sz w:val="24"/>
+          <w:szCs w:val="24"/>
+        </w:rPr>
+      </w:pPr>
+      <w:bookmarkStart w:id="41" w:name="_Toc453426076"/>
+      <w:r>
+        <w:br w:type="page"/>
+      </w:r>
     </w:p>
     <w:p>
       <w:pPr>
         <w:pStyle w:val="Titre3"/>
         <w:jc w:val="both"/>
       </w:pPr>
-      <w:bookmarkStart w:id="35" w:name="_Toc453426076"/>
+      <w:r>
+        <w:rPr>
+          <w:noProof/>
+          <w:lang w:eastAsia="fr-CH"/>
+        </w:rPr>
+        <w:lastRenderedPageBreak/>
+        <mc:AlternateContent>
+          <mc:Choice Requires="wps">
+            <w:drawing>
+              <wp:anchor distT="0" distB="0" distL="114300" distR="114300" simplePos="0" relativeHeight="251677696" behindDoc="0" locked="0" layoutInCell="1" allowOverlap="1" wp14:anchorId="2DE8C5DA" wp14:editId="55FB01BA">
+                <wp:simplePos x="0" y="0"/>
+                <wp:positionH relativeFrom="column">
+                  <wp:posOffset>2712720</wp:posOffset>
+                </wp:positionH>
+                <wp:positionV relativeFrom="paragraph">
+                  <wp:posOffset>2105025</wp:posOffset>
+                </wp:positionV>
+                <wp:extent cx="3045460" cy="635"/>
+                <wp:effectExtent l="0" t="0" r="0" b="0"/>
+                <wp:wrapThrough wrapText="bothSides">
+                  <wp:wrapPolygon edited="0">
+                    <wp:start x="0" y="0"/>
+                    <wp:lineTo x="0" y="21600"/>
+                    <wp:lineTo x="21600" y="21600"/>
+                    <wp:lineTo x="21600" y="0"/>
+                  </wp:wrapPolygon>
+                </wp:wrapThrough>
+                <wp:docPr id="20" name="Zone de texte 20"/>
+                <wp:cNvGraphicFramePr/>
+                <a:graphic xmlns:a="http://schemas.openxmlformats.org/drawingml/2006/main">
+                  <a:graphicData uri="http://schemas.microsoft.com/office/word/2010/wordprocessingShape">
+                    <wps:wsp>
+                      <wps:cNvSpPr txBox="1"/>
+                      <wps:spPr>
+                        <a:xfrm>
+                          <a:off x="0" y="0"/>
+                          <a:ext cx="3045460" cy="635"/>
+                        </a:xfrm>
+                        <a:prstGeom prst="rect">
+                          <a:avLst/>
+                        </a:prstGeom>
+                        <a:solidFill>
+                          <a:prstClr val="white"/>
+                        </a:solidFill>
+                        <a:ln>
+                          <a:noFill/>
+                        </a:ln>
+                        <a:effectLst/>
+                      </wps:spPr>
+                      <wps:txbx>
+                        <w:txbxContent>
+                          <w:p>
+                            <w:pPr>
+                              <w:pStyle w:val="Lgende"/>
+                              <w:rPr>
+                                <w:noProof/>
+                              </w:rPr>
+                            </w:pPr>
+                            <w:bookmarkStart w:id="42" w:name="_Toc453518629"/>
+                            <w:r>
+                              <w:t xml:space="preserve">Figure </w:t>
+                            </w:r>
+                            <w:fldSimple w:instr=" SEQ Figure \* ARABIC ">
+                              <w:r>
+                                <w:rPr>
+                                  <w:noProof/>
+                                </w:rPr>
+                                <w:t>13</w:t>
+                              </w:r>
+                            </w:fldSimple>
+                            <w:r>
+                              <w:t xml:space="preserve"> Comparaison avec données </w:t>
+                            </w:r>
+                            <w:proofErr w:type="spellStart"/>
+                            <w:r>
+                              <w:t>random</w:t>
+                            </w:r>
+                            <w:bookmarkEnd w:id="42"/>
+                            <w:proofErr w:type="spellEnd"/>
+                          </w:p>
+                        </w:txbxContent>
+                      </wps:txbx>
+                      <wps:bodyPr rot="0" spcFirstLastPara="0" vertOverflow="overflow" horzOverflow="overflow" vert="horz" wrap="square" lIns="0" tIns="0" rIns="0" bIns="0" numCol="1" spcCol="0" rtlCol="0" fromWordArt="0" anchor="t" anchorCtr="0" forceAA="0" compatLnSpc="1">
+                        <a:prstTxWarp prst="textNoShape">
+                          <a:avLst/>
+                        </a:prstTxWarp>
+                        <a:spAutoFit/>
+                      </wps:bodyPr>
+                    </wps:wsp>
+                  </a:graphicData>
+                </a:graphic>
+              </wp:anchor>
+            </w:drawing>
+          </mc:Choice>
+          <mc:Fallback>
+            <w:pict>
+              <v:shape w14:anchorId="2DE8C5DA" id="Zone de texte 20" o:spid="_x0000_s1030" type="#_x0000_t202" style="position:absolute;left:0;text-align:left;margin-left:213.6pt;margin-top:165.75pt;width:239.8pt;height:.05pt;z-index:251677696;visibility:visible;mso-wrap-style:square;mso-wrap-distance-left:9pt;mso-wrap-distance-top:0;mso-wrap-distance-right:9pt;mso-wrap-distance-bottom:0;mso-position-horizontal:absolute;mso-position-horizontal-relative:text;mso-position-vertical:absolute;mso-position-vertical-relative:text;v-text-anchor:top" o:gfxdata="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" stroked="f">
+                <v:textbox style="mso-fit-shape-to-text:t" inset="0,0,0,0">
+                  <w:txbxContent>
+                    <w:p>
+                      <w:pPr>
+                        <w:pStyle w:val="Lgende"/>
+                        <w:rPr>
+                          <w:noProof/>
+                        </w:rPr>
+                      </w:pPr>
+                      <w:bookmarkStart w:id="43" w:name="_Toc453518629"/>
+                      <w:r>
+                        <w:t xml:space="preserve">Figure </w:t>
+                      </w:r>
+                      <w:fldSimple w:instr=" SEQ Figure \* ARABIC ">
+                        <w:r>
+                          <w:rPr>
+                            <w:noProof/>
+                          </w:rPr>
+                          <w:t>13</w:t>
+                        </w:r>
+                      </w:fldSimple>
+                      <w:r>
+                        <w:t xml:space="preserve"> Comparaison avec données </w:t>
+                      </w:r>
+                      <w:proofErr w:type="spellStart"/>
+                      <w:r>
+                        <w:t>random</w:t>
+                      </w:r>
+                      <w:bookmarkEnd w:id="43"/>
+                      <w:proofErr w:type="spellEnd"/>
+                    </w:p>
+                  </w:txbxContent>
+                </v:textbox>
+                <w10:wrap type="through"/>
+              </v:shape>
+            </w:pict>
+          </mc:Fallback>
+        </mc:AlternateContent>
+      </w:r>
+      <w:bookmarkStart w:id="44" w:name="_GoBack"/>
+      <w:r>
+        <w:rPr>
+          <w:noProof/>
+          <w:lang w:eastAsia="fr-CH"/>
+        </w:rPr>
+        <w:drawing>
+          <wp:anchor distT="0" distB="0" distL="114300" distR="114300" simplePos="0" relativeHeight="251675648" behindDoc="0" locked="0" layoutInCell="1" allowOverlap="1" wp14:anchorId="305B0313" wp14:editId="2E91B224">
+            <wp:simplePos x="0" y="0"/>
+            <wp:positionH relativeFrom="margin">
+              <wp:align>right</wp:align>
+            </wp:positionH>
+            <wp:positionV relativeFrom="paragraph">
+              <wp:posOffset>0</wp:posOffset>
+            </wp:positionV>
+            <wp:extent cx="3045460" cy="2047875"/>
+            <wp:effectExtent l="0" t="0" r="2540" b="9525"/>
+            <wp:wrapThrough wrapText="bothSides">
+              <wp:wrapPolygon edited="0">
+                <wp:start x="0" y="0"/>
+                <wp:lineTo x="0" y="21500"/>
+                <wp:lineTo x="21483" y="21500"/>
+                <wp:lineTo x="21483" y="0"/>
+                <wp:lineTo x="0" y="0"/>
+              </wp:wrapPolygon>
+            </wp:wrapThrough>
+            <wp:docPr id="16" name="Image 16"/>
+            <wp:cNvGraphicFramePr>
+              <a:graphicFrameLocks xmlns:a="http://schemas.openxmlformats.org/drawingml/2006/main" noChangeAspect="1"/>
+            </wp:cNvGraphicFramePr>
+            <a:graphic xmlns:a="http://schemas.openxmlformats.org/drawingml/2006/main">
+              <a:graphicData uri="http://schemas.openxmlformats.org/drawingml/2006/picture">
+                <pic:pic xmlns:pic="http://schemas.openxmlformats.org/drawingml/2006/picture">
+                  <pic:nvPicPr>
+                    <pic:cNvPr id="1" name=""/>
+                    <pic:cNvPicPr/>
+                  </pic:nvPicPr>
+                  <pic:blipFill>
+                    <a:blip r:embed="rId23">
+                      <a:extLst>
+                        <a:ext uri="{28A0092B-C50C-407E-A947-70E740481C1C}">
+                          <a14:useLocalDpi xmlns:a14="http://schemas.microsoft.com/office/drawing/2010/main" val="0"/>
+                        </a:ext>
+                      </a:extLst>
+                    </a:blip>
+                    <a:stretch>
+                      <a:fillRect/>
+                    </a:stretch>
+                  </pic:blipFill>
+                  <pic:spPr>
+                    <a:xfrm>
+                      <a:off x="0" y="0"/>
+                      <a:ext cx="3045460" cy="2047875"/>
+                    </a:xfrm>
+                    <a:prstGeom prst="rect">
+                      <a:avLst/>
+                    </a:prstGeom>
+                  </pic:spPr>
+                </pic:pic>
+              </a:graphicData>
+            </a:graphic>
+            <wp14:sizeRelH relativeFrom="margin">
+              <wp14:pctWidth>0</wp14:pctWidth>
+            </wp14:sizeRelH>
+            <wp14:sizeRelV relativeFrom="margin">
+              <wp14:pctHeight>0</wp14:pctHeight>
+            </wp14:sizeRelV>
+          </wp:anchor>
+        </w:drawing>
+      </w:r>
+      <w:bookmarkEnd w:id="44"/>
       <w:r>
         <w:t>P-values</w:t>
       </w:r>
-      <w:bookmarkEnd w:id="35"/>
-    </w:p>
-    <w:p>
-      <w:pPr>
-        <w:jc w:val="both"/>
-      </w:pPr>
-      <w:r>
-        <w:t>Calcul des probabilités obtenues soient de la même distribution des données aléatoires.</w:t>
+      <w:bookmarkEnd w:id="41"/>
+    </w:p>
+    <w:p>
+      <w:pPr>
+        <w:jc w:val="both"/>
+      </w:pPr>
+      <w:r>
+        <w:t>Vérifications que les</w:t>
       </w:r>
       <w:r>
         <w:t xml:space="preserve"> </w:t>
       </w:r>
-    </w:p>
-    <w:p>
-      <w:pPr>
-        <w:jc w:val="both"/>
-      </w:pPr>
-    </w:p>
-    <w:p>
-      <w:pPr>
-        <w:jc w:val="both"/>
-      </w:pPr>
+      <w:r>
+        <w:t>valeurs</w:t>
+      </w:r>
+      <w:r>
+        <w:t xml:space="preserve"> obtenues </w:t>
+      </w:r>
+      <w:r>
+        <w:t xml:space="preserve">ne </w:t>
+      </w:r>
+      <w:r>
+        <w:t>soient de la même distribution</w:t>
+      </w:r>
+      <w:r>
+        <w:t xml:space="preserve"> que</w:t>
+      </w:r>
+      <w:r>
+        <w:t xml:space="preserve"> des</w:t>
+      </w:r>
+      <w:r>
+        <w:t xml:space="preserve"> </w:t>
+      </w:r>
+      <w:r>
+        <w:t xml:space="preserve"> </w:t>
+      </w:r>
+      <w:r>
+        <w:t>valeurs obtenues à partir de données</w:t>
+      </w:r>
+      <w:r>
+        <w:t xml:space="preserve"> aléatoires.</w:t>
+      </w:r>
+      <w:r>
+        <w:t xml:space="preserve"> </w:t>
+      </w:r>
+    </w:p>
+    <w:p>
+      <w:pPr>
+        <w:jc w:val="both"/>
+      </w:pPr>
+    </w:p>
+    <w:p>
+      <w:pPr>
+        <w:jc w:val="both"/>
+      </w:pPr>
+      <w:r>
+        <w:t xml:space="preserve">Malheureusement les données sont très proches, mais on continue d’observer une tendance pour certain cas à être inversement corrélés. </w:t>
+      </w:r>
+    </w:p>
+    <w:p>
+      <w:pPr>
+        <w:jc w:val="both"/>
+      </w:pPr>
+      <w:r>
+        <w:t>Finalement, nous randomisions 200 fois le set de données puis p</w:t>
+      </w:r>
+      <w:r>
+        <w:t xml:space="preserve">our chaque </w:t>
+      </w:r>
+      <w:r>
+        <w:t>micro-ARN</w:t>
+      </w:r>
+      <w:r>
+        <w:t xml:space="preserve">, </w:t>
+      </w:r>
+      <w:r>
+        <w:t>nous calculons</w:t>
+      </w:r>
+      <w:r>
+        <w:t xml:space="preserve"> la probabilité d'obtenir par hasard une valeur de corrélation aussi grande (ou plus) que la valeur absolue observée</w:t>
+      </w:r>
+      <w:r>
+        <w:t xml:space="preserve">. Nous avons placé le seuil à 2.5 %. </w:t>
+      </w:r>
+    </w:p>
+    <w:p>
+      <w:pPr>
+        <w:keepNext/>
+        <w:jc w:val="both"/>
+      </w:pPr>
+      <w:r>
+        <w:rPr>
+          <w:noProof/>
+          <w:lang w:eastAsia="fr-CH"/>
+        </w:rPr>
+        <w:drawing>
+          <wp:inline distT="0" distB="0" distL="0" distR="0" wp14:anchorId="12D5BBA5" wp14:editId="2C8C68EF">
+            <wp:extent cx="3667125" cy="2800350"/>
+            <wp:effectExtent l="0" t="0" r="9525" b="0"/>
+            <wp:docPr id="18" name="Image 18"/>
+            <wp:cNvGraphicFramePr>
+              <a:graphicFrameLocks xmlns:a="http://schemas.openxmlformats.org/drawingml/2006/main" noChangeAspect="1"/>
+            </wp:cNvGraphicFramePr>
+            <a:graphic xmlns:a="http://schemas.openxmlformats.org/drawingml/2006/main">
+              <a:graphicData uri="http://schemas.openxmlformats.org/drawingml/2006/picture">
+                <pic:pic xmlns:pic="http://schemas.openxmlformats.org/drawingml/2006/picture">
+                  <pic:nvPicPr>
+                    <pic:cNvPr id="1" name=""/>
+                    <pic:cNvPicPr/>
+                  </pic:nvPicPr>
+                  <pic:blipFill>
+                    <a:blip r:embed="rId24"/>
+                    <a:stretch>
+                      <a:fillRect/>
+                    </a:stretch>
+                  </pic:blipFill>
+                  <pic:spPr>
+                    <a:xfrm>
+                      <a:off x="0" y="0"/>
+                      <a:ext cx="3667125" cy="2800350"/>
+                    </a:xfrm>
+                    <a:prstGeom prst="rect">
+                      <a:avLst/>
+                    </a:prstGeom>
+                  </pic:spPr>
+                </pic:pic>
+              </a:graphicData>
+            </a:graphic>
+          </wp:inline>
+        </w:drawing>
+      </w:r>
+    </w:p>
+    <w:p>
+      <w:pPr>
+        <w:pStyle w:val="Lgende"/>
+        <w:jc w:val="both"/>
+      </w:pPr>
+      <w:bookmarkStart w:id="45" w:name="_Toc453518630"/>
+      <w:r>
+        <w:t xml:space="preserve">Figure </w:t>
+      </w:r>
+      <w:fldSimple w:instr=" SEQ Figure \* ARABIC ">
+        <w:r>
+          <w:rPr>
+            <w:noProof/>
+          </w:rPr>
+          <w:t>14</w:t>
+        </w:r>
+      </w:fldSimple>
+      <w:r>
+        <w:t xml:space="preserve"> Corrélation après comparaison set randomisé</w:t>
+      </w:r>
+      <w:bookmarkEnd w:id="45"/>
+    </w:p>
+    <w:p>
+      <w:pPr>
+        <w:jc w:val="both"/>
+      </w:pPr>
+      <w:r>
+        <w:t xml:space="preserve">Nous obtenons ainsi 61 micro-ARN significatifs. </w:t>
+      </w:r>
+    </w:p>
+    <w:p>
+      <w:pPr>
+        <w:rPr>
+          <w:rFonts w:asciiTheme="majorHAnsi" w:eastAsiaTheme="majorEastAsia" w:hAnsiTheme="majorHAnsi" w:cstheme="majorBidi"/>
+          <w:color w:val="2E74B5" w:themeColor="accent1" w:themeShade="BF"/>
+          <w:sz w:val="26"/>
+          <w:szCs w:val="26"/>
+        </w:rPr>
+      </w:pPr>
+      <w:bookmarkStart w:id="46" w:name="_Toc453426077"/>
+      <w:r>
+        <w:br w:type="page"/>
+      </w:r>
     </w:p>
     <w:p>
       <w:pPr>
@@ -6834,8 +7734,8 @@
           <w:i/>
         </w:rPr>
       </w:pPr>
-      <w:bookmarkStart w:id="36" w:name="_Toc453426077"/>
-      <w:r>
+      <w:r>
+        <w:lastRenderedPageBreak/>
         <w:t xml:space="preserve">Résultats à partir du fichier </w:t>
       </w:r>
       <w:r>
@@ -6844,50 +7744,137 @@
         </w:rPr>
         <w:t>matrix</w:t>
       </w:r>
-      <w:bookmarkEnd w:id="36"/>
+      <w:bookmarkEnd w:id="46"/>
     </w:p>
     <w:p>
       <w:pPr>
         <w:pStyle w:val="Titre3"/>
         <w:jc w:val="both"/>
       </w:pPr>
-      <w:bookmarkStart w:id="37" w:name="_Toc453426078"/>
+      <w:bookmarkStart w:id="47" w:name="_Toc453426078"/>
+      <w:proofErr w:type="spellStart"/>
+      <w:proofErr w:type="gramStart"/>
       <w:r>
         <w:t>kNN</w:t>
       </w:r>
-      <w:bookmarkEnd w:id="37"/>
-    </w:p>
-    <w:p>
-      <w:pPr>
-        <w:jc w:val="both"/>
-      </w:pPr>
-    </w:p>
-    <w:p>
-      <w:pPr>
-        <w:pStyle w:val="Titre3"/>
-        <w:jc w:val="both"/>
-      </w:pPr>
-      <w:bookmarkStart w:id="38" w:name="_Toc453426079"/>
-      <w:r>
-        <w:t>SVM</w:t>
-      </w:r>
-      <w:bookmarkEnd w:id="38"/>
-    </w:p>
-    <w:p>
-      <w:pPr>
-        <w:jc w:val="both"/>
-      </w:pPr>
-    </w:p>
-    <w:p>
-      <w:pPr>
-        <w:pStyle w:val="Titre3"/>
-        <w:jc w:val="both"/>
-      </w:pPr>
-      <w:bookmarkStart w:id="39" w:name="_Toc453426080"/>
-      <w:r>
-        <w:t>Random Forest</w:t>
-      </w:r>
-      <w:bookmarkEnd w:id="39"/>
+      <w:bookmarkEnd w:id="47"/>
+      <w:proofErr w:type="spellEnd"/>
+      <w:proofErr w:type="gramEnd"/>
+      <w:r>
+        <w:t xml:space="preserve">, SVM et </w:t>
+      </w:r>
+      <w:proofErr w:type="spellStart"/>
+      <w:r>
+        <w:t>Random</w:t>
+      </w:r>
+      <w:proofErr w:type="spellEnd"/>
+      <w:r>
+        <w:t xml:space="preserve"> Forest</w:t>
+      </w:r>
+    </w:p>
+    <w:p>
+      <w:pPr>
+        <w:jc w:val="both"/>
+      </w:pPr>
+      <w:r>
+        <w:t xml:space="preserve">Avec uniquement les micro-ARN sélectionnées ci-dessus, nous obtenons un résultat juste à 70% avec le test-set. C’est pour cela que nous avons décidé de comparer les résultats par pair de micro-ARN afin de ne prendre que les meilleurs et réduire le bruit. </w:t>
+      </w:r>
+    </w:p>
+    <w:p>
+      <w:pPr>
+        <w:keepNext/>
+        <w:jc w:val="both"/>
+      </w:pPr>
+      <w:r>
+        <w:rPr>
+          <w:noProof/>
+          <w:lang w:eastAsia="fr-CH"/>
+        </w:rPr>
+        <w:drawing>
+          <wp:inline distT="0" distB="0" distL="0" distR="0" wp14:anchorId="58D8E8B9" wp14:editId="1464D8F3">
+            <wp:extent cx="5760720" cy="4375150"/>
+            <wp:effectExtent l="0" t="0" r="0" b="6350"/>
+            <wp:docPr id="19" name="Image 19"/>
+            <wp:cNvGraphicFramePr>
+              <a:graphicFrameLocks xmlns:a="http://schemas.openxmlformats.org/drawingml/2006/main" noChangeAspect="1"/>
+            </wp:cNvGraphicFramePr>
+            <a:graphic xmlns:a="http://schemas.openxmlformats.org/drawingml/2006/main">
+              <a:graphicData uri="http://schemas.openxmlformats.org/drawingml/2006/picture">
+                <pic:pic xmlns:pic="http://schemas.openxmlformats.org/drawingml/2006/picture">
+                  <pic:nvPicPr>
+                    <pic:cNvPr id="1" name=""/>
+                    <pic:cNvPicPr/>
+                  </pic:nvPicPr>
+                  <pic:blipFill>
+                    <a:blip r:embed="rId25"/>
+                    <a:stretch>
+                      <a:fillRect/>
+                    </a:stretch>
+                  </pic:blipFill>
+                  <pic:spPr>
+                    <a:xfrm>
+                      <a:off x="0" y="0"/>
+                      <a:ext cx="5760720" cy="4375150"/>
+                    </a:xfrm>
+                    <a:prstGeom prst="rect">
+                      <a:avLst/>
+                    </a:prstGeom>
+                  </pic:spPr>
+                </pic:pic>
+              </a:graphicData>
+            </a:graphic>
+          </wp:inline>
+        </w:drawing>
+      </w:r>
+    </w:p>
+    <w:p>
+      <w:pPr>
+        <w:pStyle w:val="Lgende"/>
+        <w:jc w:val="both"/>
+      </w:pPr>
+      <w:bookmarkStart w:id="48" w:name="_Toc453518631"/>
+      <w:r>
+        <w:t xml:space="preserve">Figure </w:t>
+      </w:r>
+      <w:fldSimple w:instr=" SEQ Figure \* ARABIC ">
+        <w:r>
+          <w:rPr>
+            <w:noProof/>
+          </w:rPr>
+          <w:t>15</w:t>
+        </w:r>
+      </w:fldSimple>
+      <w:r>
+        <w:t xml:space="preserve"> Score des micro-ARN par paires</w:t>
+      </w:r>
+      <w:bookmarkEnd w:id="48"/>
+    </w:p>
+    <w:p>
+      <w:pPr>
+        <w:jc w:val="both"/>
+      </w:pPr>
+      <w:r>
+        <w:t xml:space="preserve">Nous avons ainsi pu augmenter les résultats juste jusqu’à 85% avec </w:t>
+      </w:r>
+      <w:proofErr w:type="spellStart"/>
+      <w:r>
+        <w:t>kNN</w:t>
+      </w:r>
+      <w:proofErr w:type="spellEnd"/>
+      <w:r>
+        <w:t xml:space="preserve"> et </w:t>
+      </w:r>
+      <w:proofErr w:type="spellStart"/>
+      <w:r>
+        <w:t>Random</w:t>
+      </w:r>
+      <w:proofErr w:type="spellEnd"/>
+      <w:r>
+        <w:t xml:space="preserve"> Forest</w:t>
+      </w:r>
+      <w:r>
+        <w:t xml:space="preserve"> en ne prenant que les 20 meilleurs. </w:t>
+      </w:r>
     </w:p>
     <w:p>
       <w:pPr>
@@ -6904,7 +7891,7 @@
         <w:pStyle w:val="Titre2"/>
         <w:jc w:val="both"/>
       </w:pPr>
-      <w:bookmarkStart w:id="40" w:name="_Toc453426081"/>
+      <w:bookmarkStart w:id="49" w:name="_Toc453426081"/>
       <w:r>
         <w:t xml:space="preserve">Résultats à partir du fichier </w:t>
       </w:r>
@@ -6917,71 +7904,45 @@
       <w:r>
         <w:t xml:space="preserve"> et des p-values déjà calculées</w:t>
       </w:r>
-      <w:bookmarkEnd w:id="40"/>
-    </w:p>
-    <w:p>
-      <w:pPr>
-        <w:pStyle w:val="Titre3"/>
-        <w:jc w:val="both"/>
-      </w:pPr>
-      <w:bookmarkStart w:id="41" w:name="_Toc453426082"/>
-      <w:r>
-        <w:t>kNN</w:t>
-      </w:r>
-      <w:bookmarkEnd w:id="41"/>
-    </w:p>
-    <w:p>
-      <w:pPr>
-        <w:jc w:val="both"/>
-      </w:pPr>
-    </w:p>
-    <w:p>
-      <w:pPr>
-        <w:pStyle w:val="Titre3"/>
-        <w:jc w:val="both"/>
-      </w:pPr>
-      <w:bookmarkStart w:id="42" w:name="_Toc453426083"/>
-      <w:r>
-        <w:t>SVM</w:t>
-      </w:r>
-      <w:bookmarkEnd w:id="42"/>
-    </w:p>
-    <w:p>
-      <w:pPr>
-        <w:jc w:val="both"/>
-      </w:pPr>
-    </w:p>
-    <w:p>
-      <w:pPr>
-        <w:pStyle w:val="Titre3"/>
-        <w:jc w:val="both"/>
-      </w:pPr>
-      <w:bookmarkStart w:id="43" w:name="_Toc453426084"/>
-      <w:r>
-        <w:t>Random Forest</w:t>
-      </w:r>
-      <w:bookmarkEnd w:id="43"/>
-    </w:p>
-    <w:p>
-      <w:pPr>
-        <w:jc w:val="both"/>
-      </w:pPr>
-    </w:p>
-    <w:p>
-      <w:pPr>
-        <w:jc w:val="both"/>
-      </w:pPr>
+      <w:bookmarkEnd w:id="49"/>
+    </w:p>
+    <w:p>
+      <w:pPr>
+        <w:jc w:val="both"/>
+      </w:pPr>
+      <w:r>
+        <w:t xml:space="preserve">Afin d’avoir d’autres mesures, nous avons aussi utilisé la p-value déjà calculée dans le fichier .soft. A notre grande surprise, les micro-ARN avec la p-value la plus petite n’étaient pas les même que ceux que nous avons obtenus. Nous avons entrainé et testé les modèles avec les meilleurs candidats et nous avons remarqué que les résultats n’étaient pas meilleurs que ce que nous avons obtenus en calculant nous-même les p-values et en sélectionnant nos candidats d’une autre manière. </w:t>
+      </w:r>
+    </w:p>
+    <w:p>
+      <w:pPr>
+        <w:jc w:val="both"/>
+      </w:pPr>
+    </w:p>
+    <w:p>
+      <w:pPr>
+        <w:rPr>
+          <w:rFonts w:asciiTheme="majorHAnsi" w:eastAsiaTheme="majorEastAsia" w:hAnsiTheme="majorHAnsi" w:cstheme="majorBidi"/>
+          <w:color w:val="2E74B5" w:themeColor="accent1" w:themeShade="BF"/>
+          <w:sz w:val="26"/>
+          <w:szCs w:val="26"/>
+        </w:rPr>
+      </w:pPr>
+      <w:bookmarkStart w:id="50" w:name="_Toc453426085"/>
+      <w:r>
+        <w:br w:type="page"/>
+      </w:r>
     </w:p>
     <w:p>
       <w:pPr>
         <w:pStyle w:val="Titre2"/>
         <w:jc w:val="both"/>
       </w:pPr>
-      <w:bookmarkStart w:id="44" w:name="_Toc453426085"/>
-      <w:r>
+      <w:r>
+        <w:lastRenderedPageBreak/>
         <w:t>Discussion</w:t>
       </w:r>
-      <w:bookmarkEnd w:id="44"/>
+      <w:bookmarkEnd w:id="50"/>
     </w:p>
     <w:p>
       <w:pPr>
@@ -6991,48 +7952,189 @@
         <w:t>Les modèles créés</w:t>
       </w:r>
       <w:r>
-        <w:t xml:space="preserve"> donnent un score de 71% avec les 61 micro-ARN sélectionnés comme étant les plus significatifs. </w:t>
+        <w:t xml:space="preserve"> donnent un score de </w:t>
+      </w:r>
+      <w:r>
+        <w:t>85% avec les 20</w:t>
+      </w:r>
+      <w:r>
+        <w:t xml:space="preserve"> micro-ARN sélectionnés comme étant les plus significatifs. </w:t>
       </w:r>
       <w:r>
         <w:t xml:space="preserve"> </w:t>
       </w:r>
       <w:r>
-        <w:t xml:space="preserve">Nous avons décidé de faire une comparaison par paires afin de réduire le nombre de micro-ARN nécessaires mais aussi dans l’optique d’améliorer les modèles en enlevant un éventuel bruit généré par des parasites. </w:t>
-      </w:r>
-    </w:p>
-    <w:p>
-      <w:pPr>
-        <w:jc w:val="both"/>
-      </w:pPr>
-      <w:r>
-        <w:t xml:space="preserve">Après une comparaison par paires, nous avons réduit le nombre de micro-ARN à 20 après avoir varié le nombre souhaité, et nous obtenons un score de 85% avec les classificateurs kNN et Random Forest, SVM donnant des résultats médiocres même après la réduction du set. </w:t>
-      </w:r>
+        <w:t xml:space="preserve">Nous aurions bien souhaité un score plus élevé mais pour cela il faudrait sûrement un train set mieux répartis avec plus de données sur des personnes normales et éventuellement d’autres mesures car on peut le voir visuellement, la différence entre les patients normaux et cancéreux est très faible à voir : </w:t>
+      </w:r>
+    </w:p>
+    <w:p>
+      <w:pPr>
+        <w:keepNext/>
+        <w:jc w:val="both"/>
+      </w:pPr>
+      <w:r>
+        <w:rPr>
+          <w:noProof/>
+          <w:lang w:eastAsia="fr-CH"/>
+        </w:rPr>
+        <w:drawing>
+          <wp:inline distT="0" distB="0" distL="0" distR="0" wp14:anchorId="4C5E0DF8" wp14:editId="4F4AB178">
+            <wp:extent cx="5819775" cy="5599538"/>
+            <wp:effectExtent l="0" t="0" r="0" b="1270"/>
+            <wp:docPr id="21" name="Image 21"/>
+            <wp:cNvGraphicFramePr>
+              <a:graphicFrameLocks xmlns:a="http://schemas.openxmlformats.org/drawingml/2006/main" noChangeAspect="1"/>
+            </wp:cNvGraphicFramePr>
+            <a:graphic xmlns:a="http://schemas.openxmlformats.org/drawingml/2006/main">
+              <a:graphicData uri="http://schemas.openxmlformats.org/drawingml/2006/picture">
+                <pic:pic xmlns:pic="http://schemas.openxmlformats.org/drawingml/2006/picture">
+                  <pic:nvPicPr>
+                    <pic:cNvPr id="1" name=""/>
+                    <pic:cNvPicPr/>
+                  </pic:nvPicPr>
+                  <pic:blipFill rotWithShape="1">
+                    <a:blip r:embed="rId26"/>
+                    <a:srcRect l="24204"/>
+                    <a:stretch/>
+                  </pic:blipFill>
+                  <pic:spPr bwMode="auto">
+                    <a:xfrm>
+                      <a:off x="0" y="0"/>
+                      <a:ext cx="5826845" cy="5606340"/>
+                    </a:xfrm>
+                    <a:prstGeom prst="rect">
+                      <a:avLst/>
+                    </a:prstGeom>
+                    <a:ln>
+                      <a:noFill/>
+                    </a:ln>
+                    <a:extLst>
+                      <a:ext uri="{53640926-AAD7-44D8-BBD7-CCE9431645EC}">
+                        <a14:shadowObscured xmlns:a14="http://schemas.microsoft.com/office/drawing/2010/main"/>
+                      </a:ext>
+                    </a:extLst>
+                  </pic:spPr>
+                </pic:pic>
+              </a:graphicData>
+            </a:graphic>
+          </wp:inline>
+        </w:drawing>
+      </w:r>
+    </w:p>
+    <w:p>
+      <w:pPr>
+        <w:pStyle w:val="Lgende"/>
+        <w:jc w:val="both"/>
+      </w:pPr>
+      <w:bookmarkStart w:id="51" w:name="_Toc453518632"/>
+      <w:r>
+        <w:t xml:space="preserve">Figure </w:t>
+      </w:r>
+      <w:fldSimple w:instr=" SEQ Figure \* ARABIC ">
+        <w:r>
+          <w:rPr>
+            <w:noProof/>
+          </w:rPr>
+          <w:t>16</w:t>
+        </w:r>
+      </w:fldSimple>
+      <w:r>
+        <w:t xml:space="preserve"> </w:t>
+      </w:r>
+      <w:proofErr w:type="spellStart"/>
+      <w:r>
+        <w:t>Heatmap</w:t>
+      </w:r>
+      <w:proofErr w:type="spellEnd"/>
+      <w:r>
+        <w:t xml:space="preserve"> mi-RNA</w:t>
+      </w:r>
+      <w:bookmarkEnd w:id="51"/>
+    </w:p>
+    <w:p>
+      <w:pPr>
+        <w:jc w:val="both"/>
+      </w:pPr>
+      <w:r>
+        <w:t>Malgré les faibles différences nos résultats peuvent à titre indicatif aider au diagnostic d’un patient si la chirurgie exploratoire n’est pas une option. Voici le nom des micro-ARN choisis</w:t>
+      </w:r>
+      <w:r>
+        <w:t xml:space="preserve"> [ID-REF]</w:t>
+      </w:r>
+      <w:r>
+        <w:t> :</w:t>
+      </w:r>
+    </w:p>
+    <w:p>
+      <w:pPr>
+        <w:jc w:val="both"/>
+        <w:rPr>
+          <w:i/>
+        </w:rPr>
+      </w:pPr>
+      <w:r>
+        <w:rPr>
+          <w:i/>
+        </w:rPr>
+        <w:t>"cfa-miR-220b_st" "dre-miR-222_st" "hvt-miR-H13_st" "oan-miR-221-star_st" "bta-miR-220e_st" "rno-miR-220_st" "gga-miR-22-star_st" "mdo-miR-21_st" "dre-miR-220_st" "ssc-miR-22-5p_st" "ppa-miR-220_st" "ggo-miR-220_st" "ppy-miR-220c_st" "eca-miR-220b_st" "tni-miR-21_st" "hsa-miR-221-star_st" "fru-miR-21_st" "mml-miR-220d_st" "ptr-miR-220b_st" "tgu-miR-21_st"</w:t>
+      </w:r>
+    </w:p>
+    <w:p>
+      <w:pPr>
+        <w:jc w:val="both"/>
+        <w:rPr>
+          <w:i/>
+        </w:rPr>
+      </w:pPr>
     </w:p>
     <w:p>
       <w:pPr>
         <w:pStyle w:val="Titre1"/>
+      </w:pPr>
+      <w:r>
+        <w:lastRenderedPageBreak/>
+        <w:t>Conclusion</w:t>
+      </w:r>
+    </w:p>
+    <w:p>
+      <w:r>
+        <w:t xml:space="preserve">Le cours de </w:t>
+      </w:r>
+      <w:proofErr w:type="spellStart"/>
+      <w:r>
+        <w:t>Bioinfomatique</w:t>
+      </w:r>
+      <w:proofErr w:type="spellEnd"/>
+      <w:r>
+        <w:t xml:space="preserve"> de ce semestre a permis d’avoir une vue globale de ce que représente l’informatique pour la biologie. Chaque projet ou labo a étudié un aspect du traitement de données et dans notre cas, la statistique en était le centre. </w:t>
+      </w:r>
+    </w:p>
+    <w:p/>
+    <w:p>
+      <w:pPr>
+        <w:pStyle w:val="Titre1"/>
         <w:jc w:val="both"/>
       </w:pPr>
       <w:r>
         <w:br w:type="page"/>
       </w:r>
-      <w:bookmarkStart w:id="45" w:name="_Toc453426086"/>
+      <w:bookmarkStart w:id="52" w:name="_Toc453426086"/>
       <w:r>
         <w:lastRenderedPageBreak/>
         <w:t>Sources</w:t>
       </w:r>
-      <w:bookmarkEnd w:id="45"/>
+      <w:bookmarkEnd w:id="52"/>
     </w:p>
     <w:p>
       <w:pPr>
         <w:pStyle w:val="Titre2"/>
         <w:jc w:val="both"/>
       </w:pPr>
-      <w:bookmarkStart w:id="46" w:name="_Toc453426087"/>
+      <w:bookmarkStart w:id="53" w:name="_Toc453426087"/>
       <w:r>
         <w:t>Images</w:t>
       </w:r>
-      <w:bookmarkEnd w:id="46"/>
+      <w:bookmarkEnd w:id="53"/>
     </w:p>
     <w:tbl>
       <w:tblPr>
@@ -7067,7 +8169,7 @@
             <w:pPr>
               <w:jc w:val="both"/>
             </w:pPr>
-            <w:hyperlink r:id="rId22" w:history="1">
+            <w:hyperlink r:id="rId27" w:history="1">
               <w:r>
                 <w:rPr>
                   <w:rStyle w:val="Lienhypertexte"/>
@@ -7093,8 +8195,13 @@
               <w:jc w:val="both"/>
             </w:pPr>
             <w:r>
-              <w:t>Photo bio-puce</w:t>
-            </w:r>
+              <w:t xml:space="preserve">Photo </w:t>
+            </w:r>
+            <w:proofErr w:type="spellStart"/>
+            <w:r>
+              <w:t>bio-puce</w:t>
+            </w:r>
+            <w:proofErr w:type="spellEnd"/>
           </w:p>
         </w:tc>
         <w:tc>
@@ -7105,7 +8212,7 @@
             <w:pPr>
               <w:jc w:val="both"/>
             </w:pPr>
-            <w:hyperlink r:id="rId23" w:history="1">
+            <w:hyperlink r:id="rId28" w:history="1">
               <w:r>
                 <w:rPr>
                   <w:rStyle w:val="Lienhypertexte"/>
@@ -7126,8 +8233,13 @@
               <w:jc w:val="both"/>
             </w:pPr>
             <w:r>
-              <w:t>Schéma bio-puce</w:t>
-            </w:r>
+              <w:t xml:space="preserve">Schéma </w:t>
+            </w:r>
+            <w:proofErr w:type="spellStart"/>
+            <w:r>
+              <w:t>bio-puce</w:t>
+            </w:r>
+            <w:proofErr w:type="spellEnd"/>
           </w:p>
         </w:tc>
         <w:tc>
@@ -7138,7 +8250,7 @@
             <w:pPr>
               <w:jc w:val="both"/>
             </w:pPr>
-            <w:hyperlink r:id="rId24" w:history="1">
+            <w:hyperlink r:id="rId29" w:history="1">
               <w:r>
                 <w:rPr>
                   <w:rStyle w:val="Lienhypertexte"/>
@@ -7164,8 +8276,13 @@
               <w:jc w:val="both"/>
             </w:pPr>
             <w:r>
-              <w:t>Scan bio-puce</w:t>
-            </w:r>
+              <w:t xml:space="preserve">Scan </w:t>
+            </w:r>
+            <w:proofErr w:type="spellStart"/>
+            <w:r>
+              <w:t>bio-puce</w:t>
+            </w:r>
+            <w:proofErr w:type="spellEnd"/>
           </w:p>
         </w:tc>
         <w:tc>
@@ -7176,7 +8293,7 @@
             <w:pPr>
               <w:jc w:val="both"/>
             </w:pPr>
-            <w:hyperlink r:id="rId25" w:history="1">
+            <w:hyperlink r:id="rId30" w:history="1">
               <w:r>
                 <w:rPr>
                   <w:rStyle w:val="Lienhypertexte"/>
@@ -7209,7 +8326,7 @@
             <w:pPr>
               <w:jc w:val="both"/>
             </w:pPr>
-            <w:hyperlink r:id="rId26" w:history="1">
+            <w:hyperlink r:id="rId31" w:history="1">
               <w:r>
                 <w:rPr>
                   <w:rStyle w:val="Lienhypertexte"/>
@@ -7245,7 +8362,7 @@
             <w:pPr>
               <w:jc w:val="both"/>
             </w:pPr>
-            <w:hyperlink r:id="rId27" w:anchor="/media/File:MiRNA-fr.svg" w:history="1">
+            <w:hyperlink r:id="rId32" w:anchor="/media/File:MiRNA-fr.svg" w:history="1">
               <w:r>
                 <w:rPr>
                   <w:rStyle w:val="Lienhypertexte"/>
@@ -7268,8 +8385,13 @@
             <w:pPr>
               <w:jc w:val="both"/>
             </w:pPr>
-            <w:r>
-              <w:t>Extract miARN</w:t>
+            <w:proofErr w:type="spellStart"/>
+            <w:r>
+              <w:t>Extract</w:t>
+            </w:r>
+            <w:proofErr w:type="spellEnd"/>
+            <w:r>
+              <w:t xml:space="preserve"> miARN</w:t>
             </w:r>
           </w:p>
         </w:tc>
@@ -7281,7 +8403,7 @@
             <w:pPr>
               <w:jc w:val="both"/>
             </w:pPr>
-            <w:hyperlink r:id="rId28" w:history="1">
+            <w:hyperlink r:id="rId33" w:history="1">
               <w:r>
                 <w:rPr>
                   <w:rStyle w:val="Lienhypertexte"/>
@@ -7317,7 +8439,7 @@
             <w:pPr>
               <w:jc w:val="both"/>
             </w:pPr>
-            <w:hyperlink r:id="rId29" w:history="1">
+            <w:hyperlink r:id="rId34" w:history="1">
               <w:r>
                 <w:rPr>
                   <w:rStyle w:val="Lienhypertexte"/>
@@ -7353,7 +8475,7 @@
             <w:pPr>
               <w:jc w:val="both"/>
             </w:pPr>
-            <w:hyperlink r:id="rId30" w:history="1">
+            <w:hyperlink r:id="rId35" w:history="1">
               <w:r>
                 <w:rPr>
                   <w:rStyle w:val="Lienhypertexte"/>
@@ -7378,11 +8500,11 @@
         <w:pStyle w:val="Titre2"/>
         <w:jc w:val="both"/>
       </w:pPr>
-      <w:bookmarkStart w:id="47" w:name="_Toc453426088"/>
+      <w:bookmarkStart w:id="54" w:name="_Toc453426088"/>
       <w:r>
         <w:t>Informations</w:t>
       </w:r>
-      <w:bookmarkEnd w:id="47"/>
+      <w:bookmarkEnd w:id="54"/>
     </w:p>
     <w:tbl>
       <w:tblPr>
@@ -7401,191 +8523,16 @@
             <w:tcW w:w="2830" w:type="dxa"/>
           </w:tcPr>
           <w:p>
-            <w:pPr>
-              <w:jc w:val="both"/>
-            </w:pPr>
-            <w:r>
-              <w:t xml:space="preserve">ARN, pathways, biomarqueurs, cancer, etc. </w:t>
-            </w:r>
-          </w:p>
-        </w:tc>
-        <w:tc>
-          <w:tcPr>
-            <w:tcW w:w="6232" w:type="dxa"/>
-          </w:tcPr>
-          <w:p>
-            <w:pPr>
-              <w:jc w:val="both"/>
-            </w:pPr>
-            <w:hyperlink r:id="rId31" w:history="1">
-              <w:r>
-                <w:rPr>
-                  <w:rStyle w:val="Lienhypertexte"/>
-                </w:rPr>
-                <w:t>www.wikipedia.org</w:t>
-              </w:r>
-            </w:hyperlink>
-            <w:r>
-              <w:t xml:space="preserve"> </w:t>
-            </w:r>
-          </w:p>
-        </w:tc>
-      </w:tr>
-      <w:tr>
-        <w:tc>
-          <w:tcPr>
-            <w:tcW w:w="2830" w:type="dxa"/>
-          </w:tcPr>
-          <w:p>
-            <w:pPr>
-              <w:jc w:val="both"/>
-            </w:pPr>
-            <w:r>
-              <w:t>Cancer de la prostate</w:t>
-            </w:r>
-          </w:p>
-        </w:tc>
-        <w:tc>
-          <w:tcPr>
-            <w:tcW w:w="6232" w:type="dxa"/>
-          </w:tcPr>
-          <w:p>
-            <w:pPr>
-              <w:jc w:val="both"/>
-            </w:pPr>
-            <w:hyperlink r:id="rId32" w:history="1">
-              <w:r>
-                <w:rPr>
-                  <w:rStyle w:val="Lienhypertexte"/>
-                </w:rPr>
-                <w:t>http://www.creapharma.ch/cancer-de-la-prostate.htm</w:t>
-              </w:r>
-            </w:hyperlink>
-            <w:r>
-              <w:t xml:space="preserve"> </w:t>
-            </w:r>
-          </w:p>
-        </w:tc>
-      </w:tr>
-      <w:tr>
-        <w:tc>
-          <w:tcPr>
-            <w:tcW w:w="2830" w:type="dxa"/>
-          </w:tcPr>
-          <w:p>
-            <w:pPr>
-              <w:jc w:val="both"/>
-            </w:pPr>
-            <w:r>
-              <w:t>British Journal of Cancer</w:t>
-            </w:r>
-          </w:p>
-        </w:tc>
-        <w:tc>
-          <w:tcPr>
-            <w:tcW w:w="6232" w:type="dxa"/>
-          </w:tcPr>
-          <w:p>
-            <w:pPr>
-              <w:jc w:val="both"/>
-            </w:pPr>
-            <w:hyperlink r:id="rId33" w:history="1">
-              <w:r>
-                <w:rPr>
-                  <w:rStyle w:val="Lienhypertexte"/>
-                </w:rPr>
-                <w:t>http://www.nature.com/bjc/journal/v100/n10/abs/6605058a.html</w:t>
-              </w:r>
-            </w:hyperlink>
-            <w:r>
-              <w:t xml:space="preserve"> </w:t>
-            </w:r>
-          </w:p>
-        </w:tc>
-      </w:tr>
-      <w:tr>
-        <w:tc>
-          <w:tcPr>
-            <w:tcW w:w="2830" w:type="dxa"/>
-          </w:tcPr>
-          <w:p>
-            <w:pPr>
-              <w:jc w:val="both"/>
-            </w:pPr>
-            <w:r>
-              <w:t>Prostate</w:t>
-            </w:r>
-          </w:p>
-        </w:tc>
-        <w:tc>
-          <w:tcPr>
-            <w:tcW w:w="6232" w:type="dxa"/>
-          </w:tcPr>
-          <w:p>
-            <w:pPr>
-              <w:jc w:val="both"/>
-            </w:pPr>
-            <w:hyperlink r:id="rId34" w:history="1">
-              <w:r>
-                <w:rPr>
-                  <w:rStyle w:val="Lienhypertexte"/>
-                </w:rPr>
-                <w:t>http://www.em-consulte.com/article/281389/biologie-moleculaire-de-la-prostate-normale-et-pat</w:t>
-              </w:r>
-            </w:hyperlink>
-            <w:r>
-              <w:t xml:space="preserve"> </w:t>
-            </w:r>
-          </w:p>
-        </w:tc>
-      </w:tr>
-      <w:tr>
-        <w:tc>
-          <w:tcPr>
-            <w:tcW w:w="2830" w:type="dxa"/>
-          </w:tcPr>
-          <w:p>
-            <w:pPr>
-              <w:jc w:val="both"/>
-            </w:pPr>
-            <w:r>
-              <w:t>miARN cancer vessie</w:t>
-            </w:r>
-          </w:p>
-        </w:tc>
-        <w:tc>
-          <w:tcPr>
-            <w:tcW w:w="6232" w:type="dxa"/>
-          </w:tcPr>
-          <w:p>
-            <w:pPr>
-              <w:jc w:val="both"/>
-            </w:pPr>
-            <w:hyperlink r:id="rId35" w:history="1">
-              <w:r>
-                <w:rPr>
-                  <w:rStyle w:val="Lienhypertexte"/>
-                </w:rPr>
-                <w:t>http://www.urologiconcology.org/article/S1078-1439(09)00031-3/abstract</w:t>
-              </w:r>
-            </w:hyperlink>
-            <w:r>
-              <w:t xml:space="preserve"> </w:t>
-            </w:r>
-          </w:p>
-        </w:tc>
-      </w:tr>
-      <w:tr>
-        <w:tc>
-          <w:tcPr>
-            <w:tcW w:w="2830" w:type="dxa"/>
-          </w:tcPr>
-          <w:p>
-            <w:pPr>
-              <w:jc w:val="both"/>
-            </w:pPr>
-            <w:r>
-              <w:t>miARN et cancer</w:t>
+            <w:r>
+              <w:t xml:space="preserve">ARN, </w:t>
+            </w:r>
+            <w:proofErr w:type="spellStart"/>
+            <w:r>
+              <w:t>pathways</w:t>
+            </w:r>
+            <w:proofErr w:type="spellEnd"/>
+            <w:r>
+              <w:t xml:space="preserve">, biomarqueurs, cancer, etc. </w:t>
             </w:r>
           </w:p>
         </w:tc>
@@ -7602,7 +8549,7 @@
                 <w:rPr>
                   <w:rStyle w:val="Lienhypertexte"/>
                 </w:rPr>
-                <w:t>http://www.arte.tv/magazine/futuremag/fr/lutte-contre-le-cancer-les-promesses-du-micro-arn-futuremag</w:t>
+                <w:t>www.wikipedia.org</w:t>
               </w:r>
             </w:hyperlink>
             <w:r>
@@ -7621,7 +8568,7 @@
               <w:jc w:val="both"/>
             </w:pPr>
             <w:r>
-              <w:t>Prostate anatomie</w:t>
+              <w:t>Cancer de la prostate</w:t>
             </w:r>
           </w:p>
         </w:tc>
@@ -7638,7 +8585,7 @@
                 <w:rPr>
                   <w:rStyle w:val="Lienhypertexte"/>
                 </w:rPr>
-                <w:t>http://www.sante-sur-le-net.com/fiches-info/prostate/</w:t>
+                <w:t>http://www.creapharma.ch/cancer-de-la-prostate.htm</w:t>
               </w:r>
             </w:hyperlink>
             <w:r>
@@ -7657,7 +8604,7 @@
               <w:jc w:val="both"/>
             </w:pPr>
             <w:r>
-              <w:t>miARN study</w:t>
+              <w:t>British Journal of Cancer</w:t>
             </w:r>
           </w:p>
         </w:tc>
@@ -7674,7 +8621,7 @@
                 <w:rPr>
                   <w:rStyle w:val="Lienhypertexte"/>
                 </w:rPr>
-                <w:t>http://mon.univ-montp2.fr/claroline/backends/download.php?url=L0FubullMjAxMF8yMDExL0NvbXBfQ291cnMvTWljcm9fQVJOLnBkZg%3D%3D&amp;cidReset=true&amp;cidReq=BIO1</w:t>
+                <w:t>http://www.nature.com/bjc/journal/v100/n10/abs/6605058a.html</w:t>
               </w:r>
             </w:hyperlink>
             <w:r>
@@ -7693,7 +8640,7 @@
               <w:jc w:val="both"/>
             </w:pPr>
             <w:r>
-              <w:t>Biomarqueur urine</w:t>
+              <w:t>Prostate</w:t>
             </w:r>
           </w:p>
         </w:tc>
@@ -7710,108 +8657,10 @@
                 <w:rPr>
                   <w:rStyle w:val="Lienhypertexte"/>
                 </w:rPr>
-                <w:t>http://www.ncbi.nlm.nih.gov/pmc/articles/PMC3831115/</w:t>
+                <w:t>http://www.em-consulte.com/article/281389/biologie-moleculaire-de-la-prostate-normale-et-pat</w:t>
               </w:r>
             </w:hyperlink>
             <w:r>
-              <w:t xml:space="preserve"> </w:t>
-            </w:r>
-          </w:p>
-        </w:tc>
-      </w:tr>
-      <w:tr>
-        <w:tc>
-          <w:tcPr>
-            <w:tcW w:w="2830" w:type="dxa"/>
-          </w:tcPr>
-          <w:p>
-            <w:pPr>
-              <w:jc w:val="both"/>
-              <w:rPr>
-                <w:lang w:val="en-GB"/>
-              </w:rPr>
-            </w:pPr>
-            <w:r>
-              <w:rPr>
-                <w:lang w:val="en-GB"/>
-              </w:rPr>
-              <w:t>miARN profiling for prostate cancer</w:t>
-            </w:r>
-          </w:p>
-        </w:tc>
-        <w:tc>
-          <w:tcPr>
-            <w:tcW w:w="6232" w:type="dxa"/>
-          </w:tcPr>
-          <w:p>
-            <w:pPr>
-              <w:jc w:val="both"/>
-              <w:rPr>
-                <w:lang w:val="en-GB"/>
-              </w:rPr>
-            </w:pPr>
-            <w:hyperlink r:id="rId40" w:history="1">
-              <w:r>
-                <w:rPr>
-                  <w:rStyle w:val="Lienhypertexte"/>
-                  <w:lang w:val="en-GB"/>
-                </w:rPr>
-                <w:t>http://journals.plos.org/plosone/article?id=10.1371%2Fjournal.pone.0076994</w:t>
-              </w:r>
-            </w:hyperlink>
-            <w:r>
-              <w:rPr>
-                <w:lang w:val="en-GB"/>
-              </w:rPr>
-              <w:t xml:space="preserve"> </w:t>
-            </w:r>
-          </w:p>
-        </w:tc>
-      </w:tr>
-      <w:tr>
-        <w:tc>
-          <w:tcPr>
-            <w:tcW w:w="2830" w:type="dxa"/>
-          </w:tcPr>
-          <w:p>
-            <w:pPr>
-              <w:jc w:val="both"/>
-              <w:rPr>
-                <w:lang w:val="en-GB"/>
-              </w:rPr>
-            </w:pPr>
-            <w:r>
-              <w:rPr>
-                <w:lang w:val="en-GB"/>
-              </w:rPr>
-              <w:t>Extraction miARN</w:t>
-            </w:r>
-          </w:p>
-        </w:tc>
-        <w:tc>
-          <w:tcPr>
-            <w:tcW w:w="6232" w:type="dxa"/>
-          </w:tcPr>
-          <w:p>
-            <w:pPr>
-              <w:jc w:val="both"/>
-              <w:rPr>
-                <w:lang w:val="en-GB"/>
-              </w:rPr>
-            </w:pPr>
-            <w:hyperlink r:id="rId41" w:history="1">
-              <w:r>
-                <w:rPr>
-                  <w:rStyle w:val="Lienhypertexte"/>
-                  <w:lang w:val="en-GB"/>
-                </w:rPr>
-                <w:t>http://www.chups.jussieu.fr/polys/biochimie/BGbioch/POLY.Chp.7.4.html</w:t>
-              </w:r>
-            </w:hyperlink>
-            <w:r>
-              <w:rPr>
-                <w:lang w:val="en-GB"/>
-              </w:rPr>
               <w:t xml:space="preserve"> </w:t>
             </w:r>
           </w:p>
@@ -7827,7 +8676,79 @@
               <w:jc w:val="both"/>
             </w:pPr>
             <w:r>
-              <w:t>Expression miARN tumeur système nerveux central</w:t>
+              <w:t>miARN cancer vessie</w:t>
+            </w:r>
+          </w:p>
+        </w:tc>
+        <w:tc>
+          <w:tcPr>
+            <w:tcW w:w="6232" w:type="dxa"/>
+          </w:tcPr>
+          <w:p>
+            <w:pPr>
+              <w:jc w:val="both"/>
+            </w:pPr>
+            <w:hyperlink r:id="rId40" w:history="1">
+              <w:r>
+                <w:rPr>
+                  <w:rStyle w:val="Lienhypertexte"/>
+                </w:rPr>
+                <w:t>http://www.urologiconcology.org/article/S1078-1439(09)00031-3/abstract</w:t>
+              </w:r>
+            </w:hyperlink>
+            <w:r>
+              <w:t xml:space="preserve"> </w:t>
+            </w:r>
+          </w:p>
+        </w:tc>
+      </w:tr>
+      <w:tr>
+        <w:tc>
+          <w:tcPr>
+            <w:tcW w:w="2830" w:type="dxa"/>
+          </w:tcPr>
+          <w:p>
+            <w:pPr>
+              <w:jc w:val="both"/>
+            </w:pPr>
+            <w:r>
+              <w:t>miARN et cancer</w:t>
+            </w:r>
+          </w:p>
+        </w:tc>
+        <w:tc>
+          <w:tcPr>
+            <w:tcW w:w="6232" w:type="dxa"/>
+          </w:tcPr>
+          <w:p>
+            <w:pPr>
+              <w:jc w:val="both"/>
+            </w:pPr>
+            <w:hyperlink r:id="rId41" w:history="1">
+              <w:r>
+                <w:rPr>
+                  <w:rStyle w:val="Lienhypertexte"/>
+                </w:rPr>
+                <w:t>http://www.arte.tv/magazine/futuremag/fr/lutte-contre-le-cancer-les-promesses-du-micro-arn-futuremag</w:t>
+              </w:r>
+            </w:hyperlink>
+            <w:r>
+              <w:t xml:space="preserve"> </w:t>
+            </w:r>
+          </w:p>
+        </w:tc>
+      </w:tr>
+      <w:tr>
+        <w:tc>
+          <w:tcPr>
+            <w:tcW w:w="2830" w:type="dxa"/>
+          </w:tcPr>
+          <w:p>
+            <w:pPr>
+              <w:jc w:val="both"/>
+            </w:pPr>
+            <w:r>
+              <w:t>Prostate anatomie</w:t>
             </w:r>
           </w:p>
         </w:tc>
@@ -7844,7 +8765,7 @@
                 <w:rPr>
                   <w:rStyle w:val="Lienhypertexte"/>
                 </w:rPr>
-                <w:t>https://tel.archives-ouvertes.fr/file/index/docid/905298/filename/ThA_se_Elodie_Lages.pdf</w:t>
+                <w:t>http://www.sante-sur-le-net.com/fiches-info/prostate/</w:t>
               </w:r>
             </w:hyperlink>
             <w:r>
@@ -7863,8 +8784,13 @@
               <w:jc w:val="both"/>
             </w:pPr>
             <w:r>
-              <w:t>Cancer pancreas niARN</w:t>
-            </w:r>
+              <w:t xml:space="preserve">miARN </w:t>
+            </w:r>
+            <w:proofErr w:type="spellStart"/>
+            <w:r>
+              <w:t>study</w:t>
+            </w:r>
+            <w:proofErr w:type="spellEnd"/>
           </w:p>
         </w:tc>
         <w:tc>
@@ -7880,7 +8806,7 @@
                 <w:rPr>
                   <w:rStyle w:val="Lienhypertexte"/>
                 </w:rPr>
-                <w:t>https://www.ncbi.nlm.nih.gov/pmc/articles/PMC2680248/</w:t>
+                <w:t>http://mon.univ-montp2.fr/claroline/backends/download.php?url=L0FubullMjAxMF8yMDExL0NvbXBfQ291cnMvTWljcm9fQVJOLnBkZg%3D%3D&amp;cidReset=true&amp;cidReq=BIO1</w:t>
               </w:r>
             </w:hyperlink>
             <w:r>
@@ -7899,7 +8825,7 @@
               <w:jc w:val="both"/>
             </w:pPr>
             <w:r>
-              <w:t>miARN in human cancer</w:t>
+              <w:t>Biomarqueur urine</w:t>
             </w:r>
           </w:p>
         </w:tc>
@@ -7916,6 +8842,233 @@
                 <w:rPr>
                   <w:rStyle w:val="Lienhypertexte"/>
                 </w:rPr>
+                <w:t>http://www.ncbi.nlm.nih.gov/pmc/articles/PMC3831115/</w:t>
+              </w:r>
+            </w:hyperlink>
+            <w:r>
+              <w:t xml:space="preserve"> </w:t>
+            </w:r>
+          </w:p>
+        </w:tc>
+      </w:tr>
+      <w:tr>
+        <w:tc>
+          <w:tcPr>
+            <w:tcW w:w="2830" w:type="dxa"/>
+          </w:tcPr>
+          <w:p>
+            <w:pPr>
+              <w:jc w:val="both"/>
+              <w:rPr>
+                <w:lang w:val="en-GB"/>
+              </w:rPr>
+            </w:pPr>
+            <w:r>
+              <w:rPr>
+                <w:lang w:val="en-GB"/>
+              </w:rPr>
+              <w:t>miARN profiling for prostate cancer</w:t>
+            </w:r>
+          </w:p>
+        </w:tc>
+        <w:tc>
+          <w:tcPr>
+            <w:tcW w:w="6232" w:type="dxa"/>
+          </w:tcPr>
+          <w:p>
+            <w:pPr>
+              <w:jc w:val="both"/>
+              <w:rPr>
+                <w:lang w:val="en-GB"/>
+              </w:rPr>
+            </w:pPr>
+            <w:hyperlink r:id="rId45" w:history="1">
+              <w:r>
+                <w:rPr>
+                  <w:rStyle w:val="Lienhypertexte"/>
+                  <w:lang w:val="en-GB"/>
+                </w:rPr>
+                <w:t>http://journals.plos.org/plosone/article?id=10.1371%2Fjournal.pone.0076994</w:t>
+              </w:r>
+            </w:hyperlink>
+            <w:r>
+              <w:rPr>
+                <w:lang w:val="en-GB"/>
+              </w:rPr>
+              <w:t xml:space="preserve"> </w:t>
+            </w:r>
+          </w:p>
+        </w:tc>
+      </w:tr>
+      <w:tr>
+        <w:tc>
+          <w:tcPr>
+            <w:tcW w:w="2830" w:type="dxa"/>
+          </w:tcPr>
+          <w:p>
+            <w:pPr>
+              <w:jc w:val="both"/>
+              <w:rPr>
+                <w:lang w:val="en-GB"/>
+              </w:rPr>
+            </w:pPr>
+            <w:r>
+              <w:rPr>
+                <w:lang w:val="en-GB"/>
+              </w:rPr>
+              <w:t>Extraction miARN</w:t>
+            </w:r>
+          </w:p>
+        </w:tc>
+        <w:tc>
+          <w:tcPr>
+            <w:tcW w:w="6232" w:type="dxa"/>
+          </w:tcPr>
+          <w:p>
+            <w:pPr>
+              <w:jc w:val="both"/>
+              <w:rPr>
+                <w:lang w:val="en-GB"/>
+              </w:rPr>
+            </w:pPr>
+            <w:hyperlink r:id="rId46" w:history="1">
+              <w:r>
+                <w:rPr>
+                  <w:rStyle w:val="Lienhypertexte"/>
+                  <w:lang w:val="en-GB"/>
+                </w:rPr>
+                <w:t>http://www.chups.jussieu.fr/polys/biochimie/BGbioch/POLY.Chp.7.4.html</w:t>
+              </w:r>
+            </w:hyperlink>
+            <w:r>
+              <w:rPr>
+                <w:lang w:val="en-GB"/>
+              </w:rPr>
+              <w:t xml:space="preserve"> </w:t>
+            </w:r>
+          </w:p>
+        </w:tc>
+      </w:tr>
+      <w:tr>
+        <w:tc>
+          <w:tcPr>
+            <w:tcW w:w="2830" w:type="dxa"/>
+          </w:tcPr>
+          <w:p>
+            <w:pPr>
+              <w:jc w:val="both"/>
+            </w:pPr>
+            <w:r>
+              <w:t>Expression miARN tumeur système nerveux central</w:t>
+            </w:r>
+          </w:p>
+        </w:tc>
+        <w:tc>
+          <w:tcPr>
+            <w:tcW w:w="6232" w:type="dxa"/>
+          </w:tcPr>
+          <w:p>
+            <w:pPr>
+              <w:jc w:val="both"/>
+            </w:pPr>
+            <w:hyperlink r:id="rId47" w:history="1">
+              <w:r>
+                <w:rPr>
+                  <w:rStyle w:val="Lienhypertexte"/>
+                </w:rPr>
+                <w:t>https://tel.archives-ouvertes.fr/file/index/docid/905298/filename/ThA_se_Elodie_Lages.pdf</w:t>
+              </w:r>
+            </w:hyperlink>
+            <w:r>
+              <w:t xml:space="preserve"> </w:t>
+            </w:r>
+          </w:p>
+        </w:tc>
+      </w:tr>
+      <w:tr>
+        <w:tc>
+          <w:tcPr>
+            <w:tcW w:w="2830" w:type="dxa"/>
+          </w:tcPr>
+          <w:p>
+            <w:pPr>
+              <w:jc w:val="both"/>
+            </w:pPr>
+            <w:r>
+              <w:t xml:space="preserve">Cancer </w:t>
+            </w:r>
+            <w:proofErr w:type="spellStart"/>
+            <w:r>
+              <w:t>pancreas</w:t>
+            </w:r>
+            <w:proofErr w:type="spellEnd"/>
+            <w:r>
+              <w:t xml:space="preserve"> </w:t>
+            </w:r>
+            <w:proofErr w:type="spellStart"/>
+            <w:r>
+              <w:t>niARN</w:t>
+            </w:r>
+            <w:proofErr w:type="spellEnd"/>
+          </w:p>
+        </w:tc>
+        <w:tc>
+          <w:tcPr>
+            <w:tcW w:w="6232" w:type="dxa"/>
+          </w:tcPr>
+          <w:p>
+            <w:pPr>
+              <w:jc w:val="both"/>
+            </w:pPr>
+            <w:hyperlink r:id="rId48" w:history="1">
+              <w:r>
+                <w:rPr>
+                  <w:rStyle w:val="Lienhypertexte"/>
+                </w:rPr>
+                <w:t>https://www.ncbi.nlm.nih.gov/pmc/articles/PMC2680248/</w:t>
+              </w:r>
+            </w:hyperlink>
+            <w:r>
+              <w:t xml:space="preserve"> </w:t>
+            </w:r>
+          </w:p>
+        </w:tc>
+      </w:tr>
+      <w:tr>
+        <w:tc>
+          <w:tcPr>
+            <w:tcW w:w="2830" w:type="dxa"/>
+          </w:tcPr>
+          <w:p>
+            <w:pPr>
+              <w:jc w:val="both"/>
+            </w:pPr>
+            <w:r>
+              <w:t xml:space="preserve">miARN in </w:t>
+            </w:r>
+            <w:proofErr w:type="spellStart"/>
+            <w:r>
+              <w:t>human</w:t>
+            </w:r>
+            <w:proofErr w:type="spellEnd"/>
+            <w:r>
+              <w:t xml:space="preserve"> cancer</w:t>
+            </w:r>
+          </w:p>
+        </w:tc>
+        <w:tc>
+          <w:tcPr>
+            <w:tcW w:w="6232" w:type="dxa"/>
+          </w:tcPr>
+          <w:p>
+            <w:pPr>
+              <w:jc w:val="both"/>
+            </w:pPr>
+            <w:hyperlink r:id="rId49" w:history="1">
+              <w:r>
+                <w:rPr>
+                  <w:rStyle w:val="Lienhypertexte"/>
+                </w:rPr>
                 <w:t>https://www.ncbi.nlm.nih.gov/pmc/articles/PMC3704221/</w:t>
               </w:r>
             </w:hyperlink>
@@ -7944,12 +9097,12 @@
         <w:pStyle w:val="Titre1"/>
         <w:jc w:val="both"/>
       </w:pPr>
-      <w:bookmarkStart w:id="48" w:name="_Toc453426089"/>
+      <w:bookmarkStart w:id="55" w:name="_Toc453426089"/>
       <w:r>
         <w:lastRenderedPageBreak/>
         <w:t>Table des illustrations</w:t>
       </w:r>
-      <w:bookmarkEnd w:id="48"/>
+      <w:bookmarkEnd w:id="55"/>
     </w:p>
     <w:p>
       <w:pPr>
@@ -7957,7 +9110,6 @@
         <w:tabs>
           <w:tab w:val="right" w:leader="dot" w:pos="9062"/>
         </w:tabs>
-        <w:jc w:val="both"/>
         <w:rPr>
           <w:rFonts w:eastAsiaTheme="minorEastAsia"/>
           <w:noProof/>
@@ -7973,7 +9125,7 @@
       <w:r>
         <w:fldChar w:fldCharType="separate"/>
       </w:r>
-      <w:hyperlink w:anchor="_Toc450298539" w:history="1">
+      <w:hyperlink w:anchor="_Toc453518617" w:history="1">
         <w:r>
           <w:rPr>
             <w:rStyle w:val="Lienhypertexte"/>
@@ -8000,7 +9152,7 @@
             <w:noProof/>
             <w:webHidden/>
           </w:rPr>
-          <w:instrText xml:space="preserve"> PAGEREF _Toc450298539 \h </w:instrText>
+          <w:instrText xml:space="preserve"> PAGEREF _Toc453518617 \h </w:instrText>
         </w:r>
         <w:r>
           <w:rPr>
@@ -8020,7 +9172,7 @@
             <w:noProof/>
             <w:webHidden/>
           </w:rPr>
-          <w:t>3</w:t>
+          <w:t>4</w:t>
         </w:r>
         <w:r>
           <w:rPr>
@@ -8037,20 +9189,19 @@
         <w:tabs>
           <w:tab w:val="right" w:leader="dot" w:pos="9062"/>
         </w:tabs>
-        <w:jc w:val="both"/>
         <w:rPr>
           <w:rFonts w:eastAsiaTheme="minorEastAsia"/>
           <w:noProof/>
           <w:lang w:eastAsia="fr-CH"/>
         </w:rPr>
       </w:pPr>
-      <w:hyperlink r:id="rId45" w:anchor="_Toc450298540" w:history="1">
+      <w:hyperlink w:anchor="_Toc453518618" w:history="1">
         <w:r>
           <w:rPr>
             <w:rStyle w:val="Lienhypertexte"/>
             <w:noProof/>
           </w:rPr>
-          <w:t>Figure 2 Photo d'une bio-puce</w:t>
+          <w:t>Figure 2 Processus de développement d'un biomarqueur</w:t>
         </w:r>
         <w:r>
           <w:rPr>
@@ -8071,7 +9222,7 @@
             <w:noProof/>
             <w:webHidden/>
           </w:rPr>
-          <w:instrText xml:space="preserve"> PAGEREF _Toc450298540 \h </w:instrText>
+          <w:instrText xml:space="preserve"> PAGEREF _Toc453518618 \h </w:instrText>
         </w:r>
         <w:r>
           <w:rPr>
@@ -8091,7 +9242,7 @@
             <w:noProof/>
             <w:webHidden/>
           </w:rPr>
-          <w:t>4</w:t>
+          <w:t>5</w:t>
         </w:r>
         <w:r>
           <w:rPr>
@@ -8108,20 +9259,19 @@
         <w:tabs>
           <w:tab w:val="right" w:leader="dot" w:pos="9062"/>
         </w:tabs>
-        <w:jc w:val="both"/>
         <w:rPr>
           <w:rFonts w:eastAsiaTheme="minorEastAsia"/>
           <w:noProof/>
           <w:lang w:eastAsia="fr-CH"/>
         </w:rPr>
       </w:pPr>
-      <w:hyperlink r:id="rId46" w:anchor="_Toc450298541" w:history="1">
+      <w:hyperlink w:anchor="_Toc453518619" w:history="1">
         <w:r>
           <w:rPr>
             <w:rStyle w:val="Lienhypertexte"/>
             <w:noProof/>
           </w:rPr>
-          <w:t>Figure 3 Fonctionnement d’une bio-puce</w:t>
+          <w:t>Figure 3 Formation et fonction des miARN</w:t>
         </w:r>
         <w:r>
           <w:rPr>
@@ -8142,7 +9292,7 @@
             <w:noProof/>
             <w:webHidden/>
           </w:rPr>
-          <w:instrText xml:space="preserve"> PAGEREF _Toc450298541 \h </w:instrText>
+          <w:instrText xml:space="preserve"> PAGEREF _Toc453518619 \h </w:instrText>
         </w:r>
         <w:r>
           <w:rPr>
@@ -8162,7 +9312,7 @@
             <w:noProof/>
             <w:webHidden/>
           </w:rPr>
-          <w:t>4</w:t>
+          <w:t>7</w:t>
         </w:r>
         <w:r>
           <w:rPr>
@@ -8179,20 +9329,19 @@
         <w:tabs>
           <w:tab w:val="right" w:leader="dot" w:pos="9062"/>
         </w:tabs>
-        <w:jc w:val="both"/>
         <w:rPr>
           <w:rFonts w:eastAsiaTheme="minorEastAsia"/>
           <w:noProof/>
           <w:lang w:eastAsia="fr-CH"/>
         </w:rPr>
       </w:pPr>
-      <w:hyperlink w:anchor="_Toc450298542" w:history="1">
+      <w:hyperlink w:anchor="_Toc453518620" w:history="1">
         <w:r>
           <w:rPr>
             <w:rStyle w:val="Lienhypertexte"/>
             <w:noProof/>
           </w:rPr>
-          <w:t>Figure 4 Scan d'une bio-puce</w:t>
+          <w:t>Figure 4 Extraction miARN</w:t>
         </w:r>
         <w:r>
           <w:rPr>
@@ -8213,7 +9362,7 @@
             <w:noProof/>
             <w:webHidden/>
           </w:rPr>
-          <w:instrText xml:space="preserve"> PAGEREF _Toc450298542 \h </w:instrText>
+          <w:instrText xml:space="preserve"> PAGEREF _Toc453518620 \h </w:instrText>
         </w:r>
         <w:r>
           <w:rPr>
@@ -8233,7 +9382,7 @@
             <w:noProof/>
             <w:webHidden/>
           </w:rPr>
-          <w:t>5</w:t>
+          <w:t>8</w:t>
         </w:r>
         <w:r>
           <w:rPr>
@@ -8250,20 +9399,19 @@
         <w:tabs>
           <w:tab w:val="right" w:leader="dot" w:pos="9062"/>
         </w:tabs>
-        <w:jc w:val="both"/>
         <w:rPr>
           <w:rFonts w:eastAsiaTheme="minorEastAsia"/>
           <w:noProof/>
           <w:lang w:eastAsia="fr-CH"/>
         </w:rPr>
       </w:pPr>
-      <w:hyperlink w:anchor="_Toc450298543" w:history="1">
+      <w:hyperlink r:id="rId50" w:anchor="_Toc453518621" w:history="1">
         <w:r>
           <w:rPr>
             <w:rStyle w:val="Lienhypertexte"/>
             <w:noProof/>
           </w:rPr>
-          <w:t>Figure 5 Processus de développement d'un biomarqueur</w:t>
+          <w:t>Figure 5 Toucher rectal</w:t>
         </w:r>
         <w:r>
           <w:rPr>
@@ -8284,7 +9432,7 @@
             <w:noProof/>
             <w:webHidden/>
           </w:rPr>
-          <w:instrText xml:space="preserve"> PAGEREF _Toc450298543 \h </w:instrText>
+          <w:instrText xml:space="preserve"> PAGEREF _Toc453518621 \h </w:instrText>
         </w:r>
         <w:r>
           <w:rPr>
@@ -8304,7 +9452,7 @@
             <w:noProof/>
             <w:webHidden/>
           </w:rPr>
-          <w:t>6</w:t>
+          <w:t>11</w:t>
         </w:r>
         <w:r>
           <w:rPr>
@@ -8321,20 +9469,19 @@
         <w:tabs>
           <w:tab w:val="right" w:leader="dot" w:pos="9062"/>
         </w:tabs>
-        <w:jc w:val="both"/>
         <w:rPr>
           <w:rFonts w:eastAsiaTheme="minorEastAsia"/>
           <w:noProof/>
           <w:lang w:eastAsia="fr-CH"/>
         </w:rPr>
       </w:pPr>
-      <w:hyperlink w:anchor="_Toc450298544" w:history="1">
+      <w:hyperlink r:id="rId51" w:anchor="_Toc453518622" w:history="1">
         <w:r>
           <w:rPr>
             <w:rStyle w:val="Lienhypertexte"/>
             <w:noProof/>
           </w:rPr>
-          <w:t>Figure 6 Formation et fonction des miARN</w:t>
+          <w:t>Figure 6 Photo d'une biopuce</w:t>
         </w:r>
         <w:r>
           <w:rPr>
@@ -8355,7 +9502,7 @@
             <w:noProof/>
             <w:webHidden/>
           </w:rPr>
-          <w:instrText xml:space="preserve"> PAGEREF _Toc450298544 \h </w:instrText>
+          <w:instrText xml:space="preserve"> PAGEREF _Toc453518622 \h </w:instrText>
         </w:r>
         <w:r>
           <w:rPr>
@@ -8375,7 +9522,7 @@
             <w:noProof/>
             <w:webHidden/>
           </w:rPr>
-          <w:t>8</w:t>
+          <w:t>11</w:t>
         </w:r>
         <w:r>
           <w:rPr>
@@ -8392,20 +9539,19 @@
         <w:tabs>
           <w:tab w:val="right" w:leader="dot" w:pos="9062"/>
         </w:tabs>
-        <w:jc w:val="both"/>
         <w:rPr>
           <w:rFonts w:eastAsiaTheme="minorEastAsia"/>
           <w:noProof/>
           <w:lang w:eastAsia="fr-CH"/>
         </w:rPr>
       </w:pPr>
-      <w:hyperlink w:anchor="_Toc450298545" w:history="1">
+      <w:hyperlink r:id="rId52" w:anchor="_Toc453518623" w:history="1">
         <w:r>
           <w:rPr>
             <w:rStyle w:val="Lienhypertexte"/>
             <w:noProof/>
           </w:rPr>
-          <w:t>Figure 7 Extraction miARN</w:t>
+          <w:t>Figure 7 Fonctionnement d’une bio-puce</w:t>
         </w:r>
         <w:r>
           <w:rPr>
@@ -8426,7 +9572,7 @@
             <w:noProof/>
             <w:webHidden/>
           </w:rPr>
-          <w:instrText xml:space="preserve"> PAGEREF _Toc450298545 \h </w:instrText>
+          <w:instrText xml:space="preserve"> PAGEREF _Toc453518623 \h </w:instrText>
         </w:r>
         <w:r>
           <w:rPr>
@@ -8446,7 +9592,7 @@
             <w:noProof/>
             <w:webHidden/>
           </w:rPr>
-          <w:t>9</w:t>
+          <w:t>12</w:t>
         </w:r>
         <w:r>
           <w:rPr>
@@ -8459,6 +9605,636 @@
     </w:p>
     <w:p>
       <w:pPr>
+        <w:pStyle w:val="Tabledesillustrations"/>
+        <w:tabs>
+          <w:tab w:val="right" w:leader="dot" w:pos="9062"/>
+        </w:tabs>
+        <w:rPr>
+          <w:rFonts w:eastAsiaTheme="minorEastAsia"/>
+          <w:noProof/>
+          <w:lang w:eastAsia="fr-CH"/>
+        </w:rPr>
+      </w:pPr>
+      <w:hyperlink w:anchor="_Toc453518624" w:history="1">
+        <w:r>
+          <w:rPr>
+            <w:rStyle w:val="Lienhypertexte"/>
+            <w:noProof/>
+          </w:rPr>
+          <w:t>Figure 8 Scan d'une bio-puce</w:t>
+        </w:r>
+        <w:r>
+          <w:rPr>
+            <w:noProof/>
+            <w:webHidden/>
+          </w:rPr>
+          <w:tab/>
+        </w:r>
+        <w:r>
+          <w:rPr>
+            <w:noProof/>
+            <w:webHidden/>
+          </w:rPr>
+          <w:fldChar w:fldCharType="begin"/>
+        </w:r>
+        <w:r>
+          <w:rPr>
+            <w:noProof/>
+            <w:webHidden/>
+          </w:rPr>
+          <w:instrText xml:space="preserve"> PAGEREF _Toc453518624 \h </w:instrText>
+        </w:r>
+        <w:r>
+          <w:rPr>
+            <w:noProof/>
+            <w:webHidden/>
+          </w:rPr>
+        </w:r>
+        <w:r>
+          <w:rPr>
+            <w:noProof/>
+            <w:webHidden/>
+          </w:rPr>
+          <w:fldChar w:fldCharType="separate"/>
+        </w:r>
+        <w:r>
+          <w:rPr>
+            <w:noProof/>
+            <w:webHidden/>
+          </w:rPr>
+          <w:t>13</w:t>
+        </w:r>
+        <w:r>
+          <w:rPr>
+            <w:noProof/>
+            <w:webHidden/>
+          </w:rPr>
+          <w:fldChar w:fldCharType="end"/>
+        </w:r>
+      </w:hyperlink>
+    </w:p>
+    <w:p>
+      <w:pPr>
+        <w:pStyle w:val="Tabledesillustrations"/>
+        <w:tabs>
+          <w:tab w:val="right" w:leader="dot" w:pos="9062"/>
+        </w:tabs>
+        <w:rPr>
+          <w:rFonts w:eastAsiaTheme="minorEastAsia"/>
+          <w:noProof/>
+          <w:lang w:eastAsia="fr-CH"/>
+        </w:rPr>
+      </w:pPr>
+      <w:hyperlink r:id="rId53" w:anchor="_Toc453518625" w:history="1">
+        <w:r>
+          <w:rPr>
+            <w:rStyle w:val="Lienhypertexte"/>
+            <w:noProof/>
+          </w:rPr>
+          <w:t>Figure 9 t-test</w:t>
+        </w:r>
+        <w:r>
+          <w:rPr>
+            <w:noProof/>
+            <w:webHidden/>
+          </w:rPr>
+          <w:tab/>
+        </w:r>
+        <w:r>
+          <w:rPr>
+            <w:noProof/>
+            <w:webHidden/>
+          </w:rPr>
+          <w:fldChar w:fldCharType="begin"/>
+        </w:r>
+        <w:r>
+          <w:rPr>
+            <w:noProof/>
+            <w:webHidden/>
+          </w:rPr>
+          <w:instrText xml:space="preserve"> PAGEREF _Toc453518625 \h </w:instrText>
+        </w:r>
+        <w:r>
+          <w:rPr>
+            <w:noProof/>
+            <w:webHidden/>
+          </w:rPr>
+        </w:r>
+        <w:r>
+          <w:rPr>
+            <w:noProof/>
+            <w:webHidden/>
+          </w:rPr>
+          <w:fldChar w:fldCharType="separate"/>
+        </w:r>
+        <w:r>
+          <w:rPr>
+            <w:noProof/>
+            <w:webHidden/>
+          </w:rPr>
+          <w:t>14</w:t>
+        </w:r>
+        <w:r>
+          <w:rPr>
+            <w:noProof/>
+            <w:webHidden/>
+          </w:rPr>
+          <w:fldChar w:fldCharType="end"/>
+        </w:r>
+      </w:hyperlink>
+    </w:p>
+    <w:p>
+      <w:pPr>
+        <w:pStyle w:val="Tabledesillustrations"/>
+        <w:tabs>
+          <w:tab w:val="right" w:leader="dot" w:pos="9062"/>
+        </w:tabs>
+        <w:rPr>
+          <w:rFonts w:eastAsiaTheme="minorEastAsia"/>
+          <w:noProof/>
+          <w:lang w:eastAsia="fr-CH"/>
+        </w:rPr>
+      </w:pPr>
+      <w:hyperlink w:anchor="_Toc453518626" w:history="1">
+        <w:r>
+          <w:rPr>
+            <w:rStyle w:val="Lienhypertexte"/>
+            <w:noProof/>
+          </w:rPr>
+          <w:t>Figure 10 Corrélation entre les micro-ARN</w:t>
+        </w:r>
+        <w:r>
+          <w:rPr>
+            <w:noProof/>
+            <w:webHidden/>
+          </w:rPr>
+          <w:tab/>
+        </w:r>
+        <w:r>
+          <w:rPr>
+            <w:noProof/>
+            <w:webHidden/>
+          </w:rPr>
+          <w:fldChar w:fldCharType="begin"/>
+        </w:r>
+        <w:r>
+          <w:rPr>
+            <w:noProof/>
+            <w:webHidden/>
+          </w:rPr>
+          <w:instrText xml:space="preserve"> PAGEREF _Toc453518626 \h </w:instrText>
+        </w:r>
+        <w:r>
+          <w:rPr>
+            <w:noProof/>
+            <w:webHidden/>
+          </w:rPr>
+        </w:r>
+        <w:r>
+          <w:rPr>
+            <w:noProof/>
+            <w:webHidden/>
+          </w:rPr>
+          <w:fldChar w:fldCharType="separate"/>
+        </w:r>
+        <w:r>
+          <w:rPr>
+            <w:noProof/>
+            <w:webHidden/>
+          </w:rPr>
+          <w:t>15</w:t>
+        </w:r>
+        <w:r>
+          <w:rPr>
+            <w:noProof/>
+            <w:webHidden/>
+          </w:rPr>
+          <w:fldChar w:fldCharType="end"/>
+        </w:r>
+      </w:hyperlink>
+    </w:p>
+    <w:p>
+      <w:pPr>
+        <w:pStyle w:val="Tabledesillustrations"/>
+        <w:tabs>
+          <w:tab w:val="right" w:leader="dot" w:pos="9062"/>
+        </w:tabs>
+        <w:rPr>
+          <w:rFonts w:eastAsiaTheme="minorEastAsia"/>
+          <w:noProof/>
+          <w:lang w:eastAsia="fr-CH"/>
+        </w:rPr>
+      </w:pPr>
+      <w:hyperlink w:anchor="_Toc453518627" w:history="1">
+        <w:r>
+          <w:rPr>
+            <w:rStyle w:val="Lienhypertexte"/>
+            <w:noProof/>
+          </w:rPr>
+          <w:t>Figure 11 Corrélation de Pearson</w:t>
+        </w:r>
+        <w:r>
+          <w:rPr>
+            <w:noProof/>
+            <w:webHidden/>
+          </w:rPr>
+          <w:tab/>
+        </w:r>
+        <w:r>
+          <w:rPr>
+            <w:noProof/>
+            <w:webHidden/>
+          </w:rPr>
+          <w:fldChar w:fldCharType="begin"/>
+        </w:r>
+        <w:r>
+          <w:rPr>
+            <w:noProof/>
+            <w:webHidden/>
+          </w:rPr>
+          <w:instrText xml:space="preserve"> PAGEREF _Toc453518627 \h </w:instrText>
+        </w:r>
+        <w:r>
+          <w:rPr>
+            <w:noProof/>
+            <w:webHidden/>
+          </w:rPr>
+        </w:r>
+        <w:r>
+          <w:rPr>
+            <w:noProof/>
+            <w:webHidden/>
+          </w:rPr>
+          <w:fldChar w:fldCharType="separate"/>
+        </w:r>
+        <w:r>
+          <w:rPr>
+            <w:noProof/>
+            <w:webHidden/>
+          </w:rPr>
+          <w:t>16</w:t>
+        </w:r>
+        <w:r>
+          <w:rPr>
+            <w:noProof/>
+            <w:webHidden/>
+          </w:rPr>
+          <w:fldChar w:fldCharType="end"/>
+        </w:r>
+      </w:hyperlink>
+    </w:p>
+    <w:p>
+      <w:pPr>
+        <w:pStyle w:val="Tabledesillustrations"/>
+        <w:tabs>
+          <w:tab w:val="right" w:leader="dot" w:pos="9062"/>
+        </w:tabs>
+        <w:rPr>
+          <w:rFonts w:eastAsiaTheme="minorEastAsia"/>
+          <w:noProof/>
+          <w:lang w:eastAsia="fr-CH"/>
+        </w:rPr>
+      </w:pPr>
+      <w:hyperlink w:anchor="_Toc453518628" w:history="1">
+        <w:r>
+          <w:rPr>
+            <w:rStyle w:val="Lienhypertexte"/>
+            <w:noProof/>
+          </w:rPr>
+          <w:t>Figure 12 Corrélation t-test</w:t>
+        </w:r>
+        <w:r>
+          <w:rPr>
+            <w:noProof/>
+            <w:webHidden/>
+          </w:rPr>
+          <w:tab/>
+        </w:r>
+        <w:r>
+          <w:rPr>
+            <w:noProof/>
+            <w:webHidden/>
+          </w:rPr>
+          <w:fldChar w:fldCharType="begin"/>
+        </w:r>
+        <w:r>
+          <w:rPr>
+            <w:noProof/>
+            <w:webHidden/>
+          </w:rPr>
+          <w:instrText xml:space="preserve"> PAGEREF _Toc453518628 \h </w:instrText>
+        </w:r>
+        <w:r>
+          <w:rPr>
+            <w:noProof/>
+            <w:webHidden/>
+          </w:rPr>
+        </w:r>
+        <w:r>
+          <w:rPr>
+            <w:noProof/>
+            <w:webHidden/>
+          </w:rPr>
+          <w:fldChar w:fldCharType="separate"/>
+        </w:r>
+        <w:r>
+          <w:rPr>
+            <w:noProof/>
+            <w:webHidden/>
+          </w:rPr>
+          <w:t>16</w:t>
+        </w:r>
+        <w:r>
+          <w:rPr>
+            <w:noProof/>
+            <w:webHidden/>
+          </w:rPr>
+          <w:fldChar w:fldCharType="end"/>
+        </w:r>
+      </w:hyperlink>
+    </w:p>
+    <w:p>
+      <w:pPr>
+        <w:pStyle w:val="Tabledesillustrations"/>
+        <w:tabs>
+          <w:tab w:val="right" w:leader="dot" w:pos="9062"/>
+        </w:tabs>
+        <w:rPr>
+          <w:rFonts w:eastAsiaTheme="minorEastAsia"/>
+          <w:noProof/>
+          <w:lang w:eastAsia="fr-CH"/>
+        </w:rPr>
+      </w:pPr>
+      <w:hyperlink r:id="rId54" w:anchor="_Toc453518629" w:history="1">
+        <w:r>
+          <w:rPr>
+            <w:rStyle w:val="Lienhypertexte"/>
+            <w:noProof/>
+          </w:rPr>
+          <w:t>Figure 13 Comparaison avec données random</w:t>
+        </w:r>
+        <w:r>
+          <w:rPr>
+            <w:noProof/>
+            <w:webHidden/>
+          </w:rPr>
+          <w:tab/>
+        </w:r>
+        <w:r>
+          <w:rPr>
+            <w:noProof/>
+            <w:webHidden/>
+          </w:rPr>
+          <w:fldChar w:fldCharType="begin"/>
+        </w:r>
+        <w:r>
+          <w:rPr>
+            <w:noProof/>
+            <w:webHidden/>
+          </w:rPr>
+          <w:instrText xml:space="preserve"> PAGEREF _Toc453518629 \h </w:instrText>
+        </w:r>
+        <w:r>
+          <w:rPr>
+            <w:noProof/>
+            <w:webHidden/>
+          </w:rPr>
+        </w:r>
+        <w:r>
+          <w:rPr>
+            <w:noProof/>
+            <w:webHidden/>
+          </w:rPr>
+          <w:fldChar w:fldCharType="separate"/>
+        </w:r>
+        <w:r>
+          <w:rPr>
+            <w:noProof/>
+            <w:webHidden/>
+          </w:rPr>
+          <w:t>17</w:t>
+        </w:r>
+        <w:r>
+          <w:rPr>
+            <w:noProof/>
+            <w:webHidden/>
+          </w:rPr>
+          <w:fldChar w:fldCharType="end"/>
+        </w:r>
+      </w:hyperlink>
+    </w:p>
+    <w:p>
+      <w:pPr>
+        <w:pStyle w:val="Tabledesillustrations"/>
+        <w:tabs>
+          <w:tab w:val="right" w:leader="dot" w:pos="9062"/>
+        </w:tabs>
+        <w:rPr>
+          <w:rFonts w:eastAsiaTheme="minorEastAsia"/>
+          <w:noProof/>
+          <w:lang w:eastAsia="fr-CH"/>
+        </w:rPr>
+      </w:pPr>
+      <w:hyperlink w:anchor="_Toc453518630" w:history="1">
+        <w:r>
+          <w:rPr>
+            <w:rStyle w:val="Lienhypertexte"/>
+            <w:noProof/>
+          </w:rPr>
+          <w:t>Figure 14 Corrélation après comparaison set randomisé</w:t>
+        </w:r>
+        <w:r>
+          <w:rPr>
+            <w:noProof/>
+            <w:webHidden/>
+          </w:rPr>
+          <w:tab/>
+        </w:r>
+        <w:r>
+          <w:rPr>
+            <w:noProof/>
+            <w:webHidden/>
+          </w:rPr>
+          <w:fldChar w:fldCharType="begin"/>
+        </w:r>
+        <w:r>
+          <w:rPr>
+            <w:noProof/>
+            <w:webHidden/>
+          </w:rPr>
+          <w:instrText xml:space="preserve"> PAGEREF _Toc453518630 \h </w:instrText>
+        </w:r>
+        <w:r>
+          <w:rPr>
+            <w:noProof/>
+            <w:webHidden/>
+          </w:rPr>
+        </w:r>
+        <w:r>
+          <w:rPr>
+            <w:noProof/>
+            <w:webHidden/>
+          </w:rPr>
+          <w:fldChar w:fldCharType="separate"/>
+        </w:r>
+        <w:r>
+          <w:rPr>
+            <w:noProof/>
+            <w:webHidden/>
+          </w:rPr>
+          <w:t>17</w:t>
+        </w:r>
+        <w:r>
+          <w:rPr>
+            <w:noProof/>
+            <w:webHidden/>
+          </w:rPr>
+          <w:fldChar w:fldCharType="end"/>
+        </w:r>
+      </w:hyperlink>
+    </w:p>
+    <w:p>
+      <w:pPr>
+        <w:pStyle w:val="Tabledesillustrations"/>
+        <w:tabs>
+          <w:tab w:val="right" w:leader="dot" w:pos="9062"/>
+        </w:tabs>
+        <w:rPr>
+          <w:rFonts w:eastAsiaTheme="minorEastAsia"/>
+          <w:noProof/>
+          <w:lang w:eastAsia="fr-CH"/>
+        </w:rPr>
+      </w:pPr>
+      <w:hyperlink w:anchor="_Toc453518631" w:history="1">
+        <w:r>
+          <w:rPr>
+            <w:rStyle w:val="Lienhypertexte"/>
+            <w:noProof/>
+          </w:rPr>
+          <w:t>Figure 15 Score des micro-ARN par paires</w:t>
+        </w:r>
+        <w:r>
+          <w:rPr>
+            <w:noProof/>
+            <w:webHidden/>
+          </w:rPr>
+          <w:tab/>
+        </w:r>
+        <w:r>
+          <w:rPr>
+            <w:noProof/>
+            <w:webHidden/>
+          </w:rPr>
+          <w:fldChar w:fldCharType="begin"/>
+        </w:r>
+        <w:r>
+          <w:rPr>
+            <w:noProof/>
+            <w:webHidden/>
+          </w:rPr>
+          <w:instrText xml:space="preserve"> PAGEREF _Toc453518631 \h </w:instrText>
+        </w:r>
+        <w:r>
+          <w:rPr>
+            <w:noProof/>
+            <w:webHidden/>
+          </w:rPr>
+        </w:r>
+        <w:r>
+          <w:rPr>
+            <w:noProof/>
+            <w:webHidden/>
+          </w:rPr>
+          <w:fldChar w:fldCharType="separate"/>
+        </w:r>
+        <w:r>
+          <w:rPr>
+            <w:noProof/>
+            <w:webHidden/>
+          </w:rPr>
+          <w:t>18</w:t>
+        </w:r>
+        <w:r>
+          <w:rPr>
+            <w:noProof/>
+            <w:webHidden/>
+          </w:rPr>
+          <w:fldChar w:fldCharType="end"/>
+        </w:r>
+      </w:hyperlink>
+    </w:p>
+    <w:p>
+      <w:pPr>
+        <w:pStyle w:val="Tabledesillustrations"/>
+        <w:tabs>
+          <w:tab w:val="right" w:leader="dot" w:pos="9062"/>
+        </w:tabs>
+        <w:rPr>
+          <w:rFonts w:eastAsiaTheme="minorEastAsia"/>
+          <w:noProof/>
+          <w:lang w:eastAsia="fr-CH"/>
+        </w:rPr>
+      </w:pPr>
+      <w:hyperlink w:anchor="_Toc453518632" w:history="1">
+        <w:r>
+          <w:rPr>
+            <w:rStyle w:val="Lienhypertexte"/>
+            <w:noProof/>
+          </w:rPr>
+          <w:t>Figure 16 Heatmap mi-RNA</w:t>
+        </w:r>
+        <w:r>
+          <w:rPr>
+            <w:noProof/>
+            <w:webHidden/>
+          </w:rPr>
+          <w:tab/>
+        </w:r>
+        <w:r>
+          <w:rPr>
+            <w:noProof/>
+            <w:webHidden/>
+          </w:rPr>
+          <w:fldChar w:fldCharType="begin"/>
+        </w:r>
+        <w:r>
+          <w:rPr>
+            <w:noProof/>
+            <w:webHidden/>
+          </w:rPr>
+          <w:instrText xml:space="preserve"> PAGEREF _Toc453518632 \h </w:instrText>
+        </w:r>
+        <w:r>
+          <w:rPr>
+            <w:noProof/>
+            <w:webHidden/>
+          </w:rPr>
+        </w:r>
+        <w:r>
+          <w:rPr>
+            <w:noProof/>
+            <w:webHidden/>
+          </w:rPr>
+          <w:fldChar w:fldCharType="separate"/>
+        </w:r>
+        <w:r>
+          <w:rPr>
+            <w:noProof/>
+            <w:webHidden/>
+          </w:rPr>
+          <w:t>19</w:t>
+        </w:r>
+        <w:r>
+          <w:rPr>
+            <w:noProof/>
+            <w:webHidden/>
+          </w:rPr>
+          <w:fldChar w:fldCharType="end"/>
+        </w:r>
+      </w:hyperlink>
+    </w:p>
+    <w:p>
+      <w:pPr>
         <w:jc w:val="both"/>
       </w:pPr>
       <w:r>
@@ -8466,7 +10242,7 @@
       </w:r>
     </w:p>
     <w:sectPr>
-      <w:footerReference w:type="default" r:id="rId47"/>
+      <w:footerReference w:type="default" r:id="rId55"/>
       <w:pgSz w:w="11906" w:h="16838"/>
       <w:pgMar w:top="1417" w:right="1417" w:bottom="1417" w:left="1417" w:header="708" w:footer="708" w:gutter="0"/>
       <w:pgNumType w:start="0"/>
@@ -8532,7 +10308,7 @@
             <w:noProof/>
             <w:lang w:val="fr-FR"/>
           </w:rPr>
-          <w:t>1</w:t>
+          <w:t>19</w:t>
         </w:r>
         <w:r>
           <w:fldChar w:fldCharType="end"/>
@@ -8598,7 +10374,15 @@
         <w:footnoteRef/>
       </w:r>
       <w:r>
-        <w:t xml:space="preserve"> Description du fonctionnement dans le chapitre « Biopuces et microarray »</w:t>
+        <w:t xml:space="preserve"> Description du fonctionnement dans le chapitre « Biopuces et </w:t>
+      </w:r>
+      <w:proofErr w:type="spellStart"/>
+      <w:r>
+        <w:t>microarray</w:t>
+      </w:r>
+      <w:proofErr w:type="spellEnd"/>
+      <w:r>
+        <w:t> »</w:t>
       </w:r>
     </w:p>
   </w:footnote>
@@ -10548,6 +12332,7 @@
     <w:rsid w:val="002F2993"/>
     <w:rsid w:val="003543E2"/>
     <w:rsid w:val="00470E39"/>
+    <w:rsid w:val="00490F49"/>
     <w:rsid w:val="004B15F1"/>
     <w:rsid w:val="005B66AC"/>
     <w:rsid w:val="00653EB5"/>
@@ -10556,6 +12341,7 @@
     <w:rsid w:val="008A4EB7"/>
     <w:rsid w:val="0092569B"/>
     <w:rsid w:val="009B59EC"/>
+    <w:rsid w:val="00BB5AD8"/>
     <w:rsid w:val="00C16F8D"/>
     <w:rsid w:val="00D33242"/>
     <w:rsid w:val="00D750B4"/>
@@ -11300,7 +13086,7 @@
 </file>
 
 <file path=customXml/itemProps1.xml><?xml version="1.0" encoding="utf-8"?>
-<ds:datastoreItem xmlns:ds="http://schemas.openxmlformats.org/officeDocument/2006/customXml" ds:itemID="{125C4AEF-C8E2-45DD-99A1-8CCFE9DF470A}">
+<ds:datastoreItem xmlns:ds="http://schemas.openxmlformats.org/officeDocument/2006/customXml" ds:itemID="{7FCCB4A0-D0D7-4C52-B16B-83B5FB366A69}">
   <ds:schemaRefs>
     <ds:schemaRef ds:uri="http://schemas.openxmlformats.org/officeDocument/2006/bibliography"/>
   </ds:schemaRefs>

</xml_diff>

<commit_message>
pdf et préz intermédiaire lol
</commit_message>
<xml_diff>
--- a/report/BBC2016_Projet_SchowingPuro.docx
+++ b/report/BBC2016_Projet_SchowingPuro.docx
@@ -4951,12 +4951,12 @@
         <w:br w:type="page"/>
       </w:r>
     </w:p>
-    <w:bookmarkStart w:id="15" w:name="_Toc453651454"/>
     <w:p>
       <w:pPr>
         <w:pStyle w:val="Titre1"/>
         <w:jc w:val="both"/>
       </w:pPr>
+      <w:bookmarkStart w:id="15" w:name="_Toc453651454"/>
       <w:r>
         <w:rPr>
           <w:noProof/>
@@ -5081,14 +5081,27 @@
                       <w:r>
                         <w:t xml:space="preserve">Figure </w:t>
                       </w:r>
-                      <w:fldSimple w:instr=" SEQ Figure \* ARABIC ">
-                        <w:r>
-                          <w:rPr>
-                            <w:noProof/>
-                          </w:rPr>
-                          <w:t>5</w:t>
-                        </w:r>
-                      </w:fldSimple>
+                      <w:r>
+                        <w:fldChar w:fldCharType="begin"/>
+                      </w:r>
+                      <w:r>
+                        <w:instrText xml:space="preserve"> SEQ Figure \* ARABIC </w:instrText>
+                      </w:r>
+                      <w:r>
+                        <w:fldChar w:fldCharType="separate"/>
+                      </w:r>
+                      <w:r>
+                        <w:rPr>
+                          <w:noProof/>
+                        </w:rPr>
+                        <w:t>5</w:t>
+                      </w:r>
+                      <w:r>
+                        <w:rPr>
+                          <w:noProof/>
+                        </w:rPr>
+                        <w:fldChar w:fldCharType="end"/>
+                      </w:r>
                       <w:r>
                         <w:t xml:space="preserve"> Toucher rectal</w:t>
                       </w:r>
@@ -5308,7 +5321,7 @@
         <w:pStyle w:val="Titre3"/>
         <w:jc w:val="both"/>
       </w:pPr>
-      <w:bookmarkStart w:id="17" w:name="_Toc453651455"/>
+      <w:bookmarkStart w:id="18" w:name="_Toc453651455"/>
       <w:r>
         <w:rPr>
           <w:noProof/>
@@ -5392,7 +5405,7 @@
       <w:r>
         <w:t>microarray</w:t>
       </w:r>
-      <w:bookmarkEnd w:id="17"/>
+      <w:bookmarkEnd w:id="18"/>
       <w:proofErr w:type="spellEnd"/>
     </w:p>
     <w:p>
@@ -5498,7 +5511,7 @@
                                 <w:noProof/>
                               </w:rPr>
                             </w:pPr>
-                            <w:bookmarkStart w:id="18" w:name="_Toc453518622"/>
+                            <w:bookmarkStart w:id="19" w:name="_Toc453518622"/>
                             <w:r>
                               <w:t xml:space="preserve">Figure </w:t>
                             </w:r>
@@ -5526,7 +5539,7 @@
                             <w:r>
                               <w:t xml:space="preserve"> Photo d'une biopuce</w:t>
                             </w:r>
-                            <w:bookmarkEnd w:id="18"/>
+                            <w:bookmarkEnd w:id="19"/>
                           </w:p>
                         </w:txbxContent>
                       </wps:txbx>
@@ -5558,14 +5571,27 @@
                       <w:r>
                         <w:t xml:space="preserve">Figure </w:t>
                       </w:r>
-                      <w:fldSimple w:instr=" SEQ Figure \* ARABIC ">
-                        <w:r>
-                          <w:rPr>
-                            <w:noProof/>
-                          </w:rPr>
-                          <w:t>6</w:t>
-                        </w:r>
-                      </w:fldSimple>
+                      <w:r>
+                        <w:fldChar w:fldCharType="begin"/>
+                      </w:r>
+                      <w:r>
+                        <w:instrText xml:space="preserve"> SEQ Figure \* ARABIC </w:instrText>
+                      </w:r>
+                      <w:r>
+                        <w:fldChar w:fldCharType="separate"/>
+                      </w:r>
+                      <w:r>
+                        <w:rPr>
+                          <w:noProof/>
+                        </w:rPr>
+                        <w:t>6</w:t>
+                      </w:r>
+                      <w:r>
+                        <w:rPr>
+                          <w:noProof/>
+                        </w:rPr>
+                        <w:fldChar w:fldCharType="end"/>
+                      </w:r>
                       <w:r>
                         <w:t xml:space="preserve"> Photo d'une biopuce</w:t>
                       </w:r>
@@ -5707,7 +5733,7 @@
                                 <w:noProof/>
                               </w:rPr>
                             </w:pPr>
-                            <w:bookmarkStart w:id="19" w:name="_Toc453518623"/>
+                            <w:bookmarkStart w:id="21" w:name="_Toc453518623"/>
                             <w:r>
                               <w:t xml:space="preserve">Figure </w:t>
                             </w:r>
@@ -5739,7 +5765,7 @@
                             <w:r>
                               <w:t>bio-puce</w:t>
                             </w:r>
-                            <w:bookmarkEnd w:id="19"/>
+                            <w:bookmarkEnd w:id="21"/>
                             <w:proofErr w:type="spellEnd"/>
                           </w:p>
                         </w:txbxContent>
@@ -5772,14 +5798,27 @@
                       <w:r>
                         <w:t xml:space="preserve">Figure </w:t>
                       </w:r>
-                      <w:fldSimple w:instr=" SEQ Figure \* ARABIC ">
-                        <w:r>
-                          <w:rPr>
-                            <w:noProof/>
-                          </w:rPr>
-                          <w:t>7</w:t>
-                        </w:r>
-                      </w:fldSimple>
+                      <w:r>
+                        <w:fldChar w:fldCharType="begin"/>
+                      </w:r>
+                      <w:r>
+                        <w:instrText xml:space="preserve"> SEQ Figure \* ARABIC </w:instrText>
+                      </w:r>
+                      <w:r>
+                        <w:fldChar w:fldCharType="separate"/>
+                      </w:r>
+                      <w:r>
+                        <w:rPr>
+                          <w:noProof/>
+                        </w:rPr>
+                        <w:t>7</w:t>
+                      </w:r>
+                      <w:r>
+                        <w:rPr>
+                          <w:noProof/>
+                        </w:rPr>
+                        <w:fldChar w:fldCharType="end"/>
+                      </w:r>
                       <w:r>
                         <w:t xml:space="preserve"> Fonctionnement d’une </w:t>
                       </w:r>
@@ -5978,7 +6017,7 @@
         <w:pStyle w:val="Lgende"/>
         <w:jc w:val="both"/>
       </w:pPr>
-      <w:bookmarkStart w:id="20" w:name="_Toc453518624"/>
+      <w:bookmarkStart w:id="23" w:name="_Toc453518624"/>
       <w:r>
         <w:t xml:space="preserve">Figure </w:t>
       </w:r>
@@ -6010,7 +6049,7 @@
       <w:r>
         <w:t>bio-puce</w:t>
       </w:r>
-      <w:bookmarkEnd w:id="20"/>
+      <w:bookmarkEnd w:id="23"/>
       <w:proofErr w:type="spellEnd"/>
     </w:p>
     <w:p>
@@ -6018,11 +6057,11 @@
         <w:pStyle w:val="Titre3"/>
         <w:jc w:val="both"/>
       </w:pPr>
-      <w:bookmarkStart w:id="21" w:name="_Toc453651456"/>
+      <w:bookmarkStart w:id="24" w:name="_Toc453651456"/>
       <w:r>
         <w:t>Outils de prédiction des cibles</w:t>
       </w:r>
-      <w:bookmarkEnd w:id="21"/>
+      <w:bookmarkEnd w:id="24"/>
     </w:p>
     <w:p>
       <w:pPr>
@@ -6092,34 +6131,34 @@
         <w:pStyle w:val="Titre1"/>
         <w:jc w:val="both"/>
       </w:pPr>
-      <w:bookmarkStart w:id="22" w:name="_Toc453651457"/>
+      <w:bookmarkStart w:id="25" w:name="_Toc453651457"/>
       <w:r>
         <w:lastRenderedPageBreak/>
         <w:t>Conception</w:t>
       </w:r>
-      <w:bookmarkEnd w:id="22"/>
+      <w:bookmarkEnd w:id="25"/>
     </w:p>
     <w:p>
       <w:pPr>
         <w:pStyle w:val="Titre2"/>
         <w:jc w:val="both"/>
       </w:pPr>
-      <w:bookmarkStart w:id="23" w:name="_Toc453651458"/>
+      <w:bookmarkStart w:id="26" w:name="_Toc453651458"/>
       <w:r>
         <w:t>Décomposition du problème</w:t>
       </w:r>
-      <w:bookmarkEnd w:id="23"/>
+      <w:bookmarkEnd w:id="26"/>
     </w:p>
     <w:p>
       <w:pPr>
         <w:pStyle w:val="Titre3"/>
         <w:jc w:val="both"/>
       </w:pPr>
-      <w:bookmarkStart w:id="24" w:name="_Toc453651459"/>
+      <w:bookmarkStart w:id="27" w:name="_Toc453651459"/>
       <w:r>
         <w:t>Données reçues</w:t>
       </w:r>
-      <w:bookmarkEnd w:id="24"/>
+      <w:bookmarkEnd w:id="27"/>
     </w:p>
     <w:p>
       <w:pPr>
@@ -6159,11 +6198,11 @@
         <w:pStyle w:val="Titre3"/>
         <w:jc w:val="both"/>
       </w:pPr>
-      <w:bookmarkStart w:id="25" w:name="_Toc453651460"/>
+      <w:bookmarkStart w:id="28" w:name="_Toc453651460"/>
       <w:r>
         <w:t>Filtrage des données</w:t>
       </w:r>
-      <w:bookmarkEnd w:id="25"/>
+      <w:bookmarkEnd w:id="28"/>
     </w:p>
     <w:p>
       <w:pPr>
@@ -6216,7 +6255,7 @@
                             <w:pPr>
                               <w:pStyle w:val="Lgende"/>
                             </w:pPr>
-                            <w:bookmarkStart w:id="26" w:name="_Toc453518625"/>
+                            <w:bookmarkStart w:id="29" w:name="_Toc453518625"/>
                             <w:r>
                               <w:t xml:space="preserve">Figure </w:t>
                             </w:r>
@@ -6244,7 +6283,7 @@
                             <w:r>
                               <w:t xml:space="preserve"> t-test</w:t>
                             </w:r>
-                            <w:bookmarkEnd w:id="26"/>
+                            <w:bookmarkEnd w:id="29"/>
                           </w:p>
                         </w:txbxContent>
                       </wps:txbx>
@@ -6273,14 +6312,27 @@
                       <w:r>
                         <w:t xml:space="preserve">Figure </w:t>
                       </w:r>
-                      <w:fldSimple w:instr=" SEQ Figure \* ARABIC ">
-                        <w:r>
-                          <w:rPr>
-                            <w:noProof/>
-                          </w:rPr>
-                          <w:t>9</w:t>
-                        </w:r>
-                      </w:fldSimple>
+                      <w:r>
+                        <w:fldChar w:fldCharType="begin"/>
+                      </w:r>
+                      <w:r>
+                        <w:instrText xml:space="preserve"> SEQ Figure \* ARABIC </w:instrText>
+                      </w:r>
+                      <w:r>
+                        <w:fldChar w:fldCharType="separate"/>
+                      </w:r>
+                      <w:r>
+                        <w:rPr>
+                          <w:noProof/>
+                        </w:rPr>
+                        <w:t>9</w:t>
+                      </w:r>
+                      <w:r>
+                        <w:rPr>
+                          <w:noProof/>
+                        </w:rPr>
+                        <w:fldChar w:fldCharType="end"/>
+                      </w:r>
                       <w:r>
                         <w:t xml:space="preserve"> t-test</w:t>
                       </w:r>
@@ -6414,11 +6466,11 @@
         <w:pStyle w:val="Titre3"/>
         <w:jc w:val="both"/>
       </w:pPr>
-      <w:bookmarkStart w:id="27" w:name="_Toc453651461"/>
+      <w:bookmarkStart w:id="31" w:name="_Toc453651461"/>
       <w:r>
         <w:t>Machine Learning</w:t>
       </w:r>
-      <w:bookmarkEnd w:id="27"/>
+      <w:bookmarkEnd w:id="31"/>
     </w:p>
     <w:p>
       <w:pPr>
@@ -6498,11 +6550,11 @@
         <w:pStyle w:val="Titre3"/>
         <w:jc w:val="both"/>
       </w:pPr>
-      <w:bookmarkStart w:id="28" w:name="_Toc453651462"/>
+      <w:bookmarkStart w:id="32" w:name="_Toc453651462"/>
       <w:r>
         <w:t>Analyse des résultats</w:t>
       </w:r>
-      <w:bookmarkEnd w:id="28"/>
+      <w:bookmarkEnd w:id="32"/>
     </w:p>
     <w:p>
       <w:pPr>
@@ -6536,11 +6588,11 @@
         <w:pStyle w:val="Titre2"/>
         <w:jc w:val="both"/>
       </w:pPr>
-      <w:bookmarkStart w:id="29" w:name="_Toc453651463"/>
+      <w:bookmarkStart w:id="33" w:name="_Toc453651463"/>
       <w:r>
         <w:t>Outils utilisés</w:t>
       </w:r>
-      <w:bookmarkEnd w:id="29"/>
+      <w:bookmarkEnd w:id="33"/>
     </w:p>
     <w:p>
       <w:pPr>
@@ -6584,11 +6636,11 @@
         <w:pStyle w:val="Titre1"/>
         <w:jc w:val="both"/>
       </w:pPr>
-      <w:bookmarkStart w:id="30" w:name="_Toc453651464"/>
+      <w:bookmarkStart w:id="34" w:name="_Toc453651464"/>
       <w:r>
         <w:t>Résultats obtenus et discussion</w:t>
       </w:r>
-      <w:bookmarkEnd w:id="30"/>
+      <w:bookmarkEnd w:id="34"/>
     </w:p>
     <w:p>
       <w:pPr>
@@ -6821,22 +6873,22 @@
         <w:pStyle w:val="Titre2"/>
         <w:jc w:val="both"/>
       </w:pPr>
-      <w:bookmarkStart w:id="31" w:name="_Toc453651465"/>
+      <w:bookmarkStart w:id="35" w:name="_Toc453651465"/>
       <w:r>
         <w:t>Statistiques effectuées</w:t>
       </w:r>
-      <w:bookmarkEnd w:id="31"/>
+      <w:bookmarkEnd w:id="35"/>
     </w:p>
     <w:p>
       <w:pPr>
         <w:pStyle w:val="Titre3"/>
         <w:jc w:val="both"/>
       </w:pPr>
-      <w:bookmarkStart w:id="32" w:name="_Toc453651466"/>
+      <w:bookmarkStart w:id="36" w:name="_Toc453651466"/>
       <w:r>
         <w:t>Corrélation de Pearson</w:t>
       </w:r>
-      <w:bookmarkEnd w:id="32"/>
+      <w:bookmarkEnd w:id="36"/>
     </w:p>
     <w:p>
       <w:pPr>
@@ -6909,7 +6961,7 @@
         <w:pStyle w:val="Lgende"/>
         <w:jc w:val="both"/>
       </w:pPr>
-      <w:bookmarkStart w:id="33" w:name="_Toc453518626"/>
+      <w:bookmarkStart w:id="37" w:name="_Toc453518626"/>
       <w:r>
         <w:t xml:space="preserve">Figure </w:t>
       </w:r>
@@ -6937,7 +6989,7 @@
       <w:r>
         <w:t xml:space="preserve"> Corrélation entre les micro-ARN</w:t>
       </w:r>
-      <w:bookmarkEnd w:id="33"/>
+      <w:bookmarkEnd w:id="37"/>
     </w:p>
     <w:p>
       <w:pPr>
@@ -6962,7 +7014,7 @@
         <w:pStyle w:val="Titre3"/>
         <w:jc w:val="both"/>
       </w:pPr>
-      <w:bookmarkStart w:id="34" w:name="_Toc453651467"/>
+      <w:bookmarkStart w:id="38" w:name="_Toc453651467"/>
       <w:r>
         <w:lastRenderedPageBreak/>
         <w:t xml:space="preserve">Corrélation et </w:t>
@@ -6970,7 +7022,7 @@
       <w:r>
         <w:t>T-test</w:t>
       </w:r>
-      <w:bookmarkEnd w:id="34"/>
+      <w:bookmarkEnd w:id="38"/>
     </w:p>
     <w:p>
       <w:pPr>
@@ -7040,7 +7092,7 @@
         <w:pStyle w:val="Lgende"/>
         <w:jc w:val="both"/>
       </w:pPr>
-      <w:bookmarkStart w:id="35" w:name="_Toc453518627"/>
+      <w:bookmarkStart w:id="39" w:name="_Toc453518627"/>
       <w:r>
         <w:t xml:space="preserve">Figure </w:t>
       </w:r>
@@ -7068,7 +7120,7 @@
       <w:r>
         <w:t xml:space="preserve"> Corrélation de Pearson</w:t>
       </w:r>
-      <w:bookmarkEnd w:id="35"/>
+      <w:bookmarkEnd w:id="39"/>
     </w:p>
     <w:p>
       <w:pPr>
@@ -7130,7 +7182,7 @@
         <w:pStyle w:val="Lgende"/>
         <w:jc w:val="both"/>
       </w:pPr>
-      <w:bookmarkStart w:id="36" w:name="_Toc453518628"/>
+      <w:bookmarkStart w:id="40" w:name="_Toc453518628"/>
       <w:r>
         <w:t xml:space="preserve">Figure </w:t>
       </w:r>
@@ -7158,7 +7210,7 @@
       <w:r>
         <w:t xml:space="preserve"> Corrélation t-test</w:t>
       </w:r>
-      <w:bookmarkEnd w:id="36"/>
+      <w:bookmarkEnd w:id="40"/>
     </w:p>
     <w:p>
       <w:pPr>
@@ -7178,12 +7230,12 @@
         <w:br w:type="page"/>
       </w:r>
     </w:p>
-    <w:bookmarkStart w:id="37" w:name="_Toc453651468"/>
     <w:p>
       <w:pPr>
         <w:pStyle w:val="Titre3"/>
         <w:jc w:val="both"/>
       </w:pPr>
+      <w:bookmarkStart w:id="41" w:name="_Toc453651468"/>
       <w:r>
         <w:rPr>
           <w:noProof/>
@@ -7242,7 +7294,7 @@
                                 <w:noProof/>
                               </w:rPr>
                             </w:pPr>
-                            <w:bookmarkStart w:id="38" w:name="_Toc453518629"/>
+                            <w:bookmarkStart w:id="42" w:name="_Toc453518629"/>
                             <w:r>
                               <w:t xml:space="preserve">Figure </w:t>
                             </w:r>
@@ -7274,7 +7326,7 @@
                             <w:r>
                               <w:t>random</w:t>
                             </w:r>
-                            <w:bookmarkEnd w:id="38"/>
+                            <w:bookmarkEnd w:id="42"/>
                             <w:proofErr w:type="spellEnd"/>
                           </w:p>
                         </w:txbxContent>
@@ -7307,14 +7359,27 @@
                       <w:r>
                         <w:t xml:space="preserve">Figure </w:t>
                       </w:r>
-                      <w:fldSimple w:instr=" SEQ Figure \* ARABIC ">
-                        <w:r>
-                          <w:rPr>
-                            <w:noProof/>
-                          </w:rPr>
-                          <w:t>13</w:t>
-                        </w:r>
-                      </w:fldSimple>
+                      <w:r>
+                        <w:fldChar w:fldCharType="begin"/>
+                      </w:r>
+                      <w:r>
+                        <w:instrText xml:space="preserve"> SEQ Figure \* ARABIC </w:instrText>
+                      </w:r>
+                      <w:r>
+                        <w:fldChar w:fldCharType="separate"/>
+                      </w:r>
+                      <w:r>
+                        <w:rPr>
+                          <w:noProof/>
+                        </w:rPr>
+                        <w:t>13</w:t>
+                      </w:r>
+                      <w:r>
+                        <w:rPr>
+                          <w:noProof/>
+                        </w:rPr>
+                        <w:fldChar w:fldCharType="end"/>
+                      </w:r>
                       <w:r>
                         <w:t xml:space="preserve"> Comparaison avec données </w:t>
                       </w:r>
@@ -7405,7 +7470,7 @@
       <w:r>
         <w:t>P-values</w:t>
       </w:r>
-      <w:bookmarkEnd w:id="37"/>
+      <w:bookmarkEnd w:id="41"/>
     </w:p>
     <w:p>
       <w:pPr>
@@ -7542,7 +7607,7 @@
         <w:pStyle w:val="Lgende"/>
         <w:jc w:val="both"/>
       </w:pPr>
-      <w:bookmarkStart w:id="39" w:name="_Toc453518630"/>
+      <w:bookmarkStart w:id="44" w:name="_Toc453518630"/>
       <w:r>
         <w:t xml:space="preserve">Figure </w:t>
       </w:r>
@@ -7570,7 +7635,7 @@
       <w:r>
         <w:t xml:space="preserve"> Corrélation après comparaison set randomisé</w:t>
       </w:r>
-      <w:bookmarkEnd w:id="39"/>
+      <w:bookmarkEnd w:id="44"/>
     </w:p>
     <w:p>
       <w:pPr>
@@ -7601,7 +7666,7 @@
           <w:i/>
         </w:rPr>
       </w:pPr>
-      <w:bookmarkStart w:id="40" w:name="_Toc453651469"/>
+      <w:bookmarkStart w:id="45" w:name="_Toc453651469"/>
       <w:r>
         <w:lastRenderedPageBreak/>
         <w:t xml:space="preserve">Résultats à partir du fichier </w:t>
@@ -7612,14 +7677,14 @@
         </w:rPr>
         <w:t>matrix</w:t>
       </w:r>
-      <w:bookmarkEnd w:id="40"/>
+      <w:bookmarkEnd w:id="45"/>
     </w:p>
     <w:p>
       <w:pPr>
         <w:pStyle w:val="Titre3"/>
         <w:jc w:val="both"/>
       </w:pPr>
-      <w:bookmarkStart w:id="41" w:name="_Toc453651470"/>
+      <w:bookmarkStart w:id="46" w:name="_Toc453651470"/>
       <w:proofErr w:type="spellStart"/>
       <w:proofErr w:type="gramStart"/>
       <w:r>
@@ -7638,7 +7703,7 @@
       <w:r>
         <w:t xml:space="preserve"> Forest</w:t>
       </w:r>
-      <w:bookmarkEnd w:id="41"/>
+      <w:bookmarkEnd w:id="46"/>
     </w:p>
     <w:p>
       <w:pPr>
@@ -7700,7 +7765,7 @@
         <w:pStyle w:val="Lgende"/>
         <w:jc w:val="both"/>
       </w:pPr>
-      <w:bookmarkStart w:id="42" w:name="_Toc453518631"/>
+      <w:bookmarkStart w:id="47" w:name="_Toc453518631"/>
       <w:r>
         <w:t xml:space="preserve">Figure </w:t>
       </w:r>
@@ -7728,7 +7793,7 @@
       <w:r>
         <w:t xml:space="preserve"> Score des micro-ARN par paires</w:t>
       </w:r>
-      <w:bookmarkEnd w:id="42"/>
+      <w:bookmarkEnd w:id="47"/>
     </w:p>
     <w:p>
       <w:pPr>
@@ -7772,7 +7837,7 @@
         <w:pStyle w:val="Titre2"/>
         <w:jc w:val="both"/>
       </w:pPr>
-      <w:bookmarkStart w:id="43" w:name="_Toc453651471"/>
+      <w:bookmarkStart w:id="48" w:name="_Toc453651471"/>
       <w:r>
         <w:t xml:space="preserve">Résultats à partir du fichier </w:t>
       </w:r>
@@ -7785,7 +7850,7 @@
       <w:r>
         <w:t xml:space="preserve"> et des p-values déjà calculées</w:t>
       </w:r>
-      <w:bookmarkEnd w:id="43"/>
+      <w:bookmarkEnd w:id="48"/>
     </w:p>
     <w:p>
       <w:pPr>
@@ -7818,12 +7883,12 @@
         <w:pStyle w:val="Titre2"/>
         <w:jc w:val="both"/>
       </w:pPr>
-      <w:bookmarkStart w:id="44" w:name="_Toc453651472"/>
+      <w:bookmarkStart w:id="49" w:name="_Toc453651472"/>
       <w:r>
         <w:lastRenderedPageBreak/>
         <w:t>Discussion</w:t>
       </w:r>
-      <w:bookmarkEnd w:id="44"/>
+      <w:bookmarkEnd w:id="49"/>
     </w:p>
     <w:p>
       <w:pPr>
@@ -7913,7 +7978,7 @@
         <w:pStyle w:val="Lgende"/>
         <w:jc w:val="both"/>
       </w:pPr>
-      <w:bookmarkStart w:id="45" w:name="_Toc453518632"/>
+      <w:bookmarkStart w:id="50" w:name="_Toc453518632"/>
       <w:r>
         <w:t xml:space="preserve">Figure </w:t>
       </w:r>
@@ -7949,7 +8014,7 @@
       <w:r>
         <w:t xml:space="preserve"> mi-RNA</w:t>
       </w:r>
-      <w:bookmarkEnd w:id="45"/>
+      <w:bookmarkEnd w:id="50"/>
     </w:p>
     <w:p>
       <w:pPr>
@@ -7991,14 +8056,17 @@
       <w:pPr>
         <w:pStyle w:val="Titre1"/>
       </w:pPr>
-      <w:bookmarkStart w:id="46" w:name="_Toc453651473"/>
+      <w:bookmarkStart w:id="51" w:name="_Toc453651473"/>
       <w:r>
         <w:lastRenderedPageBreak/>
         <w:t>Conclusion</w:t>
       </w:r>
-      <w:bookmarkEnd w:id="46"/>
-    </w:p>
-    <w:p>
+      <w:bookmarkEnd w:id="51"/>
+    </w:p>
+    <w:p>
+      <w:pPr>
+        <w:jc w:val="both"/>
+      </w:pPr>
       <w:r>
         <w:t xml:space="preserve">Le cours de </w:t>
       </w:r>
@@ -8016,7 +8084,12 @@
         <w:jc w:val="both"/>
       </w:pPr>
       <w:r>
-        <w:t xml:space="preserve">Après avoir effectué ces tests, nous nous sommes interrogés sur la qualité des test/train sets. En changeant ces données, nous avons obtenus des scores allant de 85 à 100% mais comme présenté durant la défense, beaucoup de questions </w:t>
+        <w:t>Après avoir effectué ces tests, nous nous sommes interrogés sur la qualité des test/train sets. En changeant ces données, nous avons obtenus des score</w:t>
+      </w:r>
+      <w:bookmarkStart w:id="52" w:name="_GoBack"/>
+      <w:bookmarkEnd w:id="52"/>
+      <w:r>
+        <w:t xml:space="preserve">s allant de 85 à 100% mais comme présenté durant la défense, beaucoup de questions </w:t>
       </w:r>
       <w:r>
         <w:t>subsistent</w:t>
@@ -8033,8 +8106,6 @@
       <w:r>
         <w:t xml:space="preserve"> </w:t>
       </w:r>
-      <w:bookmarkStart w:id="47" w:name="_GoBack"/>
-      <w:bookmarkEnd w:id="47"/>
       <w:r>
         <w:t xml:space="preserve">  </w:t>
       </w:r>
@@ -8049,23 +8120,23 @@
       <w:r>
         <w:br w:type="page"/>
       </w:r>
-      <w:bookmarkStart w:id="48" w:name="_Toc453651474"/>
+      <w:bookmarkStart w:id="53" w:name="_Toc453651474"/>
       <w:r>
         <w:lastRenderedPageBreak/>
         <w:t>Sources</w:t>
       </w:r>
-      <w:bookmarkEnd w:id="48"/>
+      <w:bookmarkEnd w:id="53"/>
     </w:p>
     <w:p>
       <w:pPr>
         <w:pStyle w:val="Titre2"/>
         <w:jc w:val="both"/>
       </w:pPr>
-      <w:bookmarkStart w:id="49" w:name="_Toc453651475"/>
+      <w:bookmarkStart w:id="54" w:name="_Toc453651475"/>
       <w:r>
         <w:t>Images</w:t>
       </w:r>
-      <w:bookmarkEnd w:id="49"/>
+      <w:bookmarkEnd w:id="54"/>
     </w:p>
     <w:tbl>
       <w:tblPr>
@@ -8431,11 +8502,11 @@
         <w:pStyle w:val="Titre2"/>
         <w:jc w:val="both"/>
       </w:pPr>
-      <w:bookmarkStart w:id="50" w:name="_Toc453651476"/>
+      <w:bookmarkStart w:id="55" w:name="_Toc453651476"/>
       <w:r>
         <w:t>Informations</w:t>
       </w:r>
-      <w:bookmarkEnd w:id="50"/>
+      <w:bookmarkEnd w:id="55"/>
     </w:p>
     <w:tbl>
       <w:tblPr>
@@ -9028,12 +9099,12 @@
         <w:pStyle w:val="Titre1"/>
         <w:jc w:val="both"/>
       </w:pPr>
-      <w:bookmarkStart w:id="51" w:name="_Toc453651477"/>
+      <w:bookmarkStart w:id="56" w:name="_Toc453651477"/>
       <w:r>
         <w:lastRenderedPageBreak/>
         <w:t>Table des illustrations</w:t>
       </w:r>
-      <w:bookmarkEnd w:id="51"/>
+      <w:bookmarkEnd w:id="56"/>
     </w:p>
     <w:p>
       <w:pPr>
@@ -12270,7 +12341,6 @@
     <w:rsid w:val="00653EB5"/>
     <w:rsid w:val="0072584E"/>
     <w:rsid w:val="007A5997"/>
-    <w:rsid w:val="008369A5"/>
     <w:rsid w:val="008A4EB7"/>
     <w:rsid w:val="0092569B"/>
     <w:rsid w:val="009B59EC"/>
@@ -12279,6 +12349,7 @@
     <w:rsid w:val="00D33242"/>
     <w:rsid w:val="00D750B4"/>
     <w:rsid w:val="00D8225E"/>
+    <w:rsid w:val="00E54DD2"/>
     <w:rsid w:val="00F45589"/>
   </w:rsids>
   <m:mathPr>
@@ -13019,7 +13090,7 @@
 </file>
 
 <file path=customXml/itemProps1.xml><?xml version="1.0" encoding="utf-8"?>
-<ds:datastoreItem xmlns:ds="http://schemas.openxmlformats.org/officeDocument/2006/customXml" ds:itemID="{938AB950-F481-4E6D-B7C3-43ECCC3008CE}">
+<ds:datastoreItem xmlns:ds="http://schemas.openxmlformats.org/officeDocument/2006/customXml" ds:itemID="{1F4DE243-96B7-4E58-AE3E-FCF793F9C75C}">
   <ds:schemaRefs>
     <ds:schemaRef ds:uri="http://schemas.openxmlformats.org/officeDocument/2006/bibliography"/>
   </ds:schemaRefs>

</xml_diff>